<commit_message>
Finished Traffic Flow Theory
</commit_message>
<xml_diff>
--- a/Disertatie.docx
+++ b/Disertatie.docx
@@ -2634,13 +2634,7 @@
             <w:rPr>
               <w:rFonts w:ascii="Cambria Math" w:hAnsi="Cambria Math"/>
             </w:rPr>
-            <m:t xml:space="preserve"> </m:t>
-          </m:r>
-          <m:r>
-            <w:rPr>
-              <w:rFonts w:ascii="Cambria Math" w:hAnsi="Cambria Math"/>
-            </w:rPr>
-            <m:t>=</m:t>
+            <m:t xml:space="preserve"> =</m:t>
           </m:r>
           <m:f>
             <m:fPr>
@@ -3015,12 +3009,7 @@
       </w:pPr>
       <w:r>
         <w:tab/>
-      </w:r>
-      <w:r>
-        <w:t>The goal of traffic flow analysis is to develop a model that will allow vehicles to reach their destinations within the shortest possible time.</w:t>
-      </w:r>
-      <w:r>
-        <w:t xml:space="preserve"> This is achieved in a four stages process: </w:t>
+        <w:t xml:space="preserve">The goal of traffic flow analysis is to develop a model that will allow vehicles to reach their destinations within the shortest possible time. This is achieved in a four stages process: </w:t>
       </w:r>
     </w:p>
     <w:p>
@@ -3035,10 +3024,8 @@
         <w:t xml:space="preserve">Generation – </w:t>
       </w:r>
       <w:r>
-        <w:t>Generate the paths</w:t>
-      </w:r>
-      <w:bookmarkStart w:id="3" w:name="_GoBack"/>
-      <w:bookmarkEnd w:id="3"/>
+        <w:t>Calculate how many trips to be generated by the needs of the passengers.</w:t>
+      </w:r>
     </w:p>
     <w:p>
       <w:pPr>
@@ -3049,7 +3036,10 @@
         </w:numPr>
       </w:pPr>
       <w:r>
-        <w:t>Distribution – after generation it makes the different Origin-Destination (OD) pairs between the location found in step 1;</w:t>
+        <w:t xml:space="preserve">Distribution – </w:t>
+      </w:r>
+      <w:r>
+        <w:t>Generate the path between starting point and stopping point based on what has been generated at step 1</w:t>
       </w:r>
     </w:p>
     <w:p>
@@ -3061,7 +3051,10 @@
         </w:numPr>
       </w:pPr>
       <w:r>
-        <w:t>Modal Split/Mode Choice – the system has to decide how much percentage of the population would be split between the difference modes of available transport, e.g. cars, buses, rails, etc.;</w:t>
+        <w:t xml:space="preserve">Modal Split/Mode Choice – </w:t>
+      </w:r>
+      <w:r>
+        <w:t xml:space="preserve">Decide the distribution of different type of vehicles for the number of passengers. </w:t>
       </w:r>
     </w:p>
     <w:p>
@@ -3073,13 +3066,11 @@
         </w:numPr>
       </w:pPr>
       <w:r>
-        <w:t>Route Assignment – finally, routes are assigned to the vehicles based on minimum criterion rules.</w:t>
-      </w:r>
-    </w:p>
-    <w:p>
-      <w:pPr>
-        <w:ind w:left="0" w:firstLine="0"/>
-      </w:pPr>
+        <w:t xml:space="preserve">Route Assignment – </w:t>
+      </w:r>
+      <w:r>
+        <w:t>Assign each vehicle its route such as the entire system has a minimum travelling time.</w:t>
+      </w:r>
     </w:p>
     <w:p>
       <w:pPr>
@@ -3089,11 +3080,14 @@
           <w:numId w:val="5"/>
         </w:numPr>
       </w:pPr>
-      <w:bookmarkStart w:id="4" w:name="_Toc80387271"/>
-      <w:r>
-        <w:lastRenderedPageBreak/>
+      <w:bookmarkStart w:id="3" w:name="_Toc80387271"/>
+      <w:r>
         <w:t>Machine Learning</w:t>
       </w:r>
+      <w:bookmarkEnd w:id="3"/>
+    </w:p>
+    <w:p>
+      <w:bookmarkStart w:id="4" w:name="_GoBack"/>
       <w:bookmarkEnd w:id="4"/>
     </w:p>
     <w:p>
@@ -3106,6 +3100,7 @@
       </w:pPr>
       <w:bookmarkStart w:id="5" w:name="_Toc80387272"/>
       <w:r>
+        <w:lastRenderedPageBreak/>
         <w:t>Convolutional Neural Networks</w:t>
       </w:r>
       <w:bookmarkEnd w:id="5"/>
@@ -4639,6 +4634,7 @@
   <w:style w:type="character" w:default="1" w:styleId="DefaultParagraphFont">
     <w:name w:val="Default Paragraph Font"/>
     <w:uiPriority w:val="1"/>
+    <w:semiHidden/>
     <w:unhideWhenUsed/>
   </w:style>
   <w:style w:type="table" w:default="1" w:styleId="TableNormal">
@@ -5150,7 +5146,7 @@
 </file>
 
 <file path=customXml/itemProps1.xml><?xml version="1.0" encoding="utf-8"?>
-<ds:datastoreItem xmlns:ds="http://schemas.openxmlformats.org/officeDocument/2006/customXml" ds:itemID="{B738DD01-2F33-4654-9DE5-02CE72E7E793}">
+<ds:datastoreItem xmlns:ds="http://schemas.openxmlformats.org/officeDocument/2006/customXml" ds:itemID="{CDA84FCE-04C0-43B4-9033-A4C44F0B2E76}">
   <ds:schemaRefs>
     <ds:schemaRef ds:uri="http://schemas.openxmlformats.org/officeDocument/2006/bibliography"/>
   </ds:schemaRefs>

</xml_diff>

<commit_message>
scris loss function, backprop
</commit_message>
<xml_diff>
--- a/Disertatie.docx
+++ b/Disertatie.docx
@@ -841,13 +841,12 @@
             </w:rPr>
             <w:fldChar w:fldCharType="separate"/>
           </w:r>
-          <w:hyperlink w:anchor="_Toc80645116" w:history="1">
+          <w:hyperlink w:anchor="_Toc80789426" w:history="1">
             <w:r>
               <w:rPr>
                 <w:rStyle w:val="Hyperlink"/>
                 <w:rFonts w:eastAsiaTheme="majorEastAsia"/>
                 <w:noProof/>
-                <w:color w:val="auto"/>
               </w:rPr>
               <w:t>INTRODUCTION</w:t>
             </w:r>
@@ -855,7 +854,6 @@
               <w:rPr>
                 <w:noProof/>
                 <w:webHidden/>
-                <w:color w:val="auto"/>
               </w:rPr>
               <w:tab/>
             </w:r>
@@ -863,7 +861,6 @@
               <w:rPr>
                 <w:noProof/>
                 <w:webHidden/>
-                <w:color w:val="auto"/>
               </w:rPr>
               <w:fldChar w:fldCharType="begin"/>
             </w:r>
@@ -871,22 +868,19 @@
               <w:rPr>
                 <w:noProof/>
                 <w:webHidden/>
-                <w:color w:val="auto"/>
-              </w:rPr>
-              <w:instrText xml:space="preserve"> PAGEREF _Toc80645116 \h </w:instrText>
-            </w:r>
-            <w:r>
-              <w:rPr>
-                <w:noProof/>
-                <w:webHidden/>
-                <w:color w:val="auto"/>
-              </w:rPr>
-            </w:r>
-            <w:r>
-              <w:rPr>
-                <w:noProof/>
-                <w:webHidden/>
-                <w:color w:val="auto"/>
+              </w:rPr>
+              <w:instrText xml:space="preserve"> PAGEREF _Toc80789426 \h </w:instrText>
+            </w:r>
+            <w:r>
+              <w:rPr>
+                <w:noProof/>
+                <w:webHidden/>
+              </w:rPr>
+            </w:r>
+            <w:r>
+              <w:rPr>
+                <w:noProof/>
+                <w:webHidden/>
               </w:rPr>
               <w:fldChar w:fldCharType="separate"/>
             </w:r>
@@ -894,7 +888,6 @@
               <w:rPr>
                 <w:noProof/>
                 <w:webHidden/>
-                <w:color w:val="auto"/>
               </w:rPr>
               <w:t>6</w:t>
             </w:r>
@@ -902,7 +895,6 @@
               <w:rPr>
                 <w:noProof/>
                 <w:webHidden/>
-                <w:color w:val="auto"/>
               </w:rPr>
               <w:fldChar w:fldCharType="end"/>
             </w:r>
@@ -921,33 +913,12 @@
               <w:sz w:val="22"/>
             </w:rPr>
           </w:pPr>
-          <w:r>
-            <w:rPr>
-              <w:rStyle w:val="Hyperlink"/>
-              <w:rFonts w:eastAsiaTheme="majorEastAsia"/>
-              <w:noProof/>
-              <w:color w:val="auto"/>
-              <w:u w:val="none"/>
-            </w:rPr>
-            <w:t>CHAPTER 1.</w:t>
-          </w:r>
-          <w:r>
-            <w:rPr>
-              <w:rStyle w:val="Hyperlink"/>
-              <w:rFonts w:eastAsiaTheme="majorEastAsia"/>
-              <w:noProof/>
-              <w:color w:val="auto"/>
-              <w:u w:val="none"/>
-            </w:rPr>
-            <w:t xml:space="preserve"> </w:t>
-          </w:r>
-          <w:hyperlink w:anchor="_Toc80645117" w:history="1">
+          <w:hyperlink w:anchor="_Toc80789427" w:history="1">
             <w:r>
               <w:rPr>
                 <w:rStyle w:val="Hyperlink"/>
                 <w:rFonts w:eastAsiaTheme="majorEastAsia"/>
                 <w:noProof/>
-                <w:color w:val="auto"/>
               </w:rPr>
               <w:t>THEORY</w:t>
             </w:r>
@@ -955,7 +926,6 @@
               <w:rPr>
                 <w:noProof/>
                 <w:webHidden/>
-                <w:color w:val="auto"/>
               </w:rPr>
               <w:tab/>
             </w:r>
@@ -963,7 +933,6 @@
               <w:rPr>
                 <w:noProof/>
                 <w:webHidden/>
-                <w:color w:val="auto"/>
               </w:rPr>
               <w:fldChar w:fldCharType="begin"/>
             </w:r>
@@ -971,22 +940,19 @@
               <w:rPr>
                 <w:noProof/>
                 <w:webHidden/>
-                <w:color w:val="auto"/>
-              </w:rPr>
-              <w:instrText xml:space="preserve"> PAGEREF _Toc80645117 \h </w:instrText>
-            </w:r>
-            <w:r>
-              <w:rPr>
-                <w:noProof/>
-                <w:webHidden/>
-                <w:color w:val="auto"/>
-              </w:rPr>
-            </w:r>
-            <w:r>
-              <w:rPr>
-                <w:noProof/>
-                <w:webHidden/>
-                <w:color w:val="auto"/>
+              </w:rPr>
+              <w:instrText xml:space="preserve"> PAGEREF _Toc80789427 \h </w:instrText>
+            </w:r>
+            <w:r>
+              <w:rPr>
+                <w:noProof/>
+                <w:webHidden/>
+              </w:rPr>
+            </w:r>
+            <w:r>
+              <w:rPr>
+                <w:noProof/>
+                <w:webHidden/>
               </w:rPr>
               <w:fldChar w:fldCharType="separate"/>
             </w:r>
@@ -994,7 +960,6 @@
               <w:rPr>
                 <w:noProof/>
                 <w:webHidden/>
-                <w:color w:val="auto"/>
               </w:rPr>
               <w:t>7</w:t>
             </w:r>
@@ -1002,7 +967,6 @@
               <w:rPr>
                 <w:noProof/>
                 <w:webHidden/>
-                <w:color w:val="auto"/>
               </w:rPr>
               <w:fldChar w:fldCharType="end"/>
             </w:r>
@@ -1022,13 +986,12 @@
               <w:sz w:val="22"/>
             </w:rPr>
           </w:pPr>
-          <w:hyperlink w:anchor="_Toc80645118" w:history="1">
+          <w:hyperlink w:anchor="_Toc80789428" w:history="1">
             <w:r>
               <w:rPr>
                 <w:rStyle w:val="Hyperlink"/>
                 <w:rFonts w:eastAsiaTheme="majorEastAsia"/>
                 <w:noProof/>
-                <w:color w:val="auto"/>
               </w:rPr>
               <w:t>1.</w:t>
             </w:r>
@@ -1046,7 +1009,6 @@
                 <w:rStyle w:val="Hyperlink"/>
                 <w:rFonts w:eastAsiaTheme="majorEastAsia"/>
                 <w:noProof/>
-                <w:color w:val="auto"/>
               </w:rPr>
               <w:t>Traffic Flow</w:t>
             </w:r>
@@ -1054,7 +1016,6 @@
               <w:rPr>
                 <w:noProof/>
                 <w:webHidden/>
-                <w:color w:val="auto"/>
               </w:rPr>
               <w:tab/>
             </w:r>
@@ -1062,7 +1023,6 @@
               <w:rPr>
                 <w:noProof/>
                 <w:webHidden/>
-                <w:color w:val="auto"/>
               </w:rPr>
               <w:fldChar w:fldCharType="begin"/>
             </w:r>
@@ -1070,22 +1030,19 @@
               <w:rPr>
                 <w:noProof/>
                 <w:webHidden/>
-                <w:color w:val="auto"/>
-              </w:rPr>
-              <w:instrText xml:space="preserve"> PAGEREF _Toc80645118 \h </w:instrText>
-            </w:r>
-            <w:r>
-              <w:rPr>
-                <w:noProof/>
-                <w:webHidden/>
-                <w:color w:val="auto"/>
-              </w:rPr>
-            </w:r>
-            <w:r>
-              <w:rPr>
-                <w:noProof/>
-                <w:webHidden/>
-                <w:color w:val="auto"/>
+              </w:rPr>
+              <w:instrText xml:space="preserve"> PAGEREF _Toc80789428 \h </w:instrText>
+            </w:r>
+            <w:r>
+              <w:rPr>
+                <w:noProof/>
+                <w:webHidden/>
+              </w:rPr>
+            </w:r>
+            <w:r>
+              <w:rPr>
+                <w:noProof/>
+                <w:webHidden/>
               </w:rPr>
               <w:fldChar w:fldCharType="separate"/>
             </w:r>
@@ -1093,7 +1050,6 @@
               <w:rPr>
                 <w:noProof/>
                 <w:webHidden/>
-                <w:color w:val="auto"/>
               </w:rPr>
               <w:t>7</w:t>
             </w:r>
@@ -1101,7 +1057,6 @@
               <w:rPr>
                 <w:noProof/>
                 <w:webHidden/>
-                <w:color w:val="auto"/>
               </w:rPr>
               <w:fldChar w:fldCharType="end"/>
             </w:r>
@@ -1121,13 +1076,12 @@
               <w:sz w:val="22"/>
             </w:rPr>
           </w:pPr>
-          <w:hyperlink w:anchor="_Toc80645119" w:history="1">
+          <w:hyperlink w:anchor="_Toc80789429" w:history="1">
             <w:r>
               <w:rPr>
                 <w:rStyle w:val="Hyperlink"/>
                 <w:rFonts w:eastAsiaTheme="majorEastAsia"/>
                 <w:noProof/>
-                <w:color w:val="auto"/>
               </w:rPr>
               <w:t>2.</w:t>
             </w:r>
@@ -1145,7 +1099,6 @@
                 <w:rStyle w:val="Hyperlink"/>
                 <w:rFonts w:eastAsiaTheme="majorEastAsia"/>
                 <w:noProof/>
-                <w:color w:val="auto"/>
               </w:rPr>
               <w:t>Machine Learning</w:t>
             </w:r>
@@ -1153,7 +1106,6 @@
               <w:rPr>
                 <w:noProof/>
                 <w:webHidden/>
-                <w:color w:val="auto"/>
               </w:rPr>
               <w:tab/>
             </w:r>
@@ -1161,7 +1113,6 @@
               <w:rPr>
                 <w:noProof/>
                 <w:webHidden/>
-                <w:color w:val="auto"/>
               </w:rPr>
               <w:fldChar w:fldCharType="begin"/>
             </w:r>
@@ -1169,22 +1120,19 @@
               <w:rPr>
                 <w:noProof/>
                 <w:webHidden/>
-                <w:color w:val="auto"/>
-              </w:rPr>
-              <w:instrText xml:space="preserve"> PAGEREF _Toc80645119 \h </w:instrText>
-            </w:r>
-            <w:r>
-              <w:rPr>
-                <w:noProof/>
-                <w:webHidden/>
-                <w:color w:val="auto"/>
-              </w:rPr>
-            </w:r>
-            <w:r>
-              <w:rPr>
-                <w:noProof/>
-                <w:webHidden/>
-                <w:color w:val="auto"/>
+              </w:rPr>
+              <w:instrText xml:space="preserve"> PAGEREF _Toc80789429 \h </w:instrText>
+            </w:r>
+            <w:r>
+              <w:rPr>
+                <w:noProof/>
+                <w:webHidden/>
+              </w:rPr>
+            </w:r>
+            <w:r>
+              <w:rPr>
+                <w:noProof/>
+                <w:webHidden/>
               </w:rPr>
               <w:fldChar w:fldCharType="separate"/>
             </w:r>
@@ -1192,7 +1140,6 @@
               <w:rPr>
                 <w:noProof/>
                 <w:webHidden/>
-                <w:color w:val="auto"/>
               </w:rPr>
               <w:t>9</w:t>
             </w:r>
@@ -1200,7 +1147,6 @@
               <w:rPr>
                 <w:noProof/>
                 <w:webHidden/>
-                <w:color w:val="auto"/>
               </w:rPr>
               <w:fldChar w:fldCharType="end"/>
             </w:r>
@@ -1208,9 +1154,9 @@
         </w:p>
         <w:p>
           <w:pPr>
-            <w:pStyle w:val="TOC2"/>
+            <w:pStyle w:val="TOC3"/>
             <w:tabs>
-              <w:tab w:val="left" w:pos="880"/>
+              <w:tab w:val="left" w:pos="1100"/>
               <w:tab w:val="right" w:leader="dot" w:pos="9350"/>
             </w:tabs>
             <w:rPr>
@@ -1220,13 +1166,12 @@
               <w:sz w:val="22"/>
             </w:rPr>
           </w:pPr>
-          <w:hyperlink w:anchor="_Toc80645120" w:history="1">
+          <w:hyperlink w:anchor="_Toc80789430" w:history="1">
             <w:r>
               <w:rPr>
                 <w:rStyle w:val="Hyperlink"/>
                 <w:rFonts w:eastAsiaTheme="majorEastAsia"/>
                 <w:noProof/>
-                <w:color w:val="auto"/>
               </w:rPr>
               <w:t>2.1.</w:t>
             </w:r>
@@ -1244,7 +1189,6 @@
                 <w:rStyle w:val="Hyperlink"/>
                 <w:rFonts w:eastAsiaTheme="majorEastAsia"/>
                 <w:noProof/>
-                <w:color w:val="auto"/>
               </w:rPr>
               <w:t>Deep Learning</w:t>
             </w:r>
@@ -1252,7 +1196,6 @@
               <w:rPr>
                 <w:noProof/>
                 <w:webHidden/>
-                <w:color w:val="auto"/>
               </w:rPr>
               <w:tab/>
             </w:r>
@@ -1260,7 +1203,6 @@
               <w:rPr>
                 <w:noProof/>
                 <w:webHidden/>
-                <w:color w:val="auto"/>
               </w:rPr>
               <w:fldChar w:fldCharType="begin"/>
             </w:r>
@@ -1268,22 +1210,19 @@
               <w:rPr>
                 <w:noProof/>
                 <w:webHidden/>
-                <w:color w:val="auto"/>
-              </w:rPr>
-              <w:instrText xml:space="preserve"> PAGEREF _Toc80645120 \h </w:instrText>
-            </w:r>
-            <w:r>
-              <w:rPr>
-                <w:noProof/>
-                <w:webHidden/>
-                <w:color w:val="auto"/>
-              </w:rPr>
-            </w:r>
-            <w:r>
-              <w:rPr>
-                <w:noProof/>
-                <w:webHidden/>
-                <w:color w:val="auto"/>
+              </w:rPr>
+              <w:instrText xml:space="preserve"> PAGEREF _Toc80789430 \h </w:instrText>
+            </w:r>
+            <w:r>
+              <w:rPr>
+                <w:noProof/>
+                <w:webHidden/>
+              </w:rPr>
+            </w:r>
+            <w:r>
+              <w:rPr>
+                <w:noProof/>
+                <w:webHidden/>
               </w:rPr>
               <w:fldChar w:fldCharType="separate"/>
             </w:r>
@@ -1291,15 +1230,13 @@
               <w:rPr>
                 <w:noProof/>
                 <w:webHidden/>
-                <w:color w:val="auto"/>
-              </w:rPr>
-              <w:t>10</w:t>
-            </w:r>
-            <w:r>
-              <w:rPr>
-                <w:noProof/>
-                <w:webHidden/>
-                <w:color w:val="auto"/>
+              </w:rPr>
+              <w:t>12</w:t>
+            </w:r>
+            <w:r>
+              <w:rPr>
+                <w:noProof/>
+                <w:webHidden/>
               </w:rPr>
               <w:fldChar w:fldCharType="end"/>
             </w:r>
@@ -1307,9 +1244,9 @@
         </w:p>
         <w:p>
           <w:pPr>
-            <w:pStyle w:val="TOC2"/>
+            <w:pStyle w:val="TOC3"/>
             <w:tabs>
-              <w:tab w:val="left" w:pos="880"/>
+              <w:tab w:val="left" w:pos="1100"/>
               <w:tab w:val="right" w:leader="dot" w:pos="9350"/>
             </w:tabs>
             <w:rPr>
@@ -1319,13 +1256,12 @@
               <w:sz w:val="22"/>
             </w:rPr>
           </w:pPr>
-          <w:hyperlink w:anchor="_Toc80645121" w:history="1">
+          <w:hyperlink w:anchor="_Toc80789434" w:history="1">
             <w:r>
               <w:rPr>
                 <w:rStyle w:val="Hyperlink"/>
                 <w:rFonts w:eastAsiaTheme="majorEastAsia"/>
                 <w:noProof/>
-                <w:color w:val="auto"/>
               </w:rPr>
               <w:t>2.2.</w:t>
             </w:r>
@@ -1343,7 +1279,6 @@
                 <w:rStyle w:val="Hyperlink"/>
                 <w:rFonts w:eastAsiaTheme="majorEastAsia"/>
                 <w:noProof/>
-                <w:color w:val="auto"/>
               </w:rPr>
               <w:t>Long Short-Term Memory</w:t>
             </w:r>
@@ -1351,7 +1286,6 @@
               <w:rPr>
                 <w:noProof/>
                 <w:webHidden/>
-                <w:color w:val="auto"/>
               </w:rPr>
               <w:tab/>
             </w:r>
@@ -1359,7 +1293,6 @@
               <w:rPr>
                 <w:noProof/>
                 <w:webHidden/>
-                <w:color w:val="auto"/>
               </w:rPr>
               <w:fldChar w:fldCharType="begin"/>
             </w:r>
@@ -1367,22 +1300,19 @@
               <w:rPr>
                 <w:noProof/>
                 <w:webHidden/>
-                <w:color w:val="auto"/>
-              </w:rPr>
-              <w:instrText xml:space="preserve"> PAGEREF _Toc80645121 \h </w:instrText>
-            </w:r>
-            <w:r>
-              <w:rPr>
-                <w:noProof/>
-                <w:webHidden/>
-                <w:color w:val="auto"/>
-              </w:rPr>
-            </w:r>
-            <w:r>
-              <w:rPr>
-                <w:noProof/>
-                <w:webHidden/>
-                <w:color w:val="auto"/>
+              </w:rPr>
+              <w:instrText xml:space="preserve"> PAGEREF _Toc80789434 \h </w:instrText>
+            </w:r>
+            <w:r>
+              <w:rPr>
+                <w:noProof/>
+                <w:webHidden/>
+              </w:rPr>
+            </w:r>
+            <w:r>
+              <w:rPr>
+                <w:noProof/>
+                <w:webHidden/>
               </w:rPr>
               <w:fldChar w:fldCharType="separate"/>
             </w:r>
@@ -1390,15 +1320,13 @@
               <w:rPr>
                 <w:noProof/>
                 <w:webHidden/>
-                <w:color w:val="auto"/>
-              </w:rPr>
-              <w:t>10</w:t>
-            </w:r>
-            <w:r>
-              <w:rPr>
-                <w:noProof/>
-                <w:webHidden/>
-                <w:color w:val="auto"/>
+              </w:rPr>
+              <w:t>12</w:t>
+            </w:r>
+            <w:r>
+              <w:rPr>
+                <w:noProof/>
+                <w:webHidden/>
               </w:rPr>
               <w:fldChar w:fldCharType="end"/>
             </w:r>
@@ -1406,9 +1334,9 @@
         </w:p>
         <w:p>
           <w:pPr>
-            <w:pStyle w:val="TOC2"/>
+            <w:pStyle w:val="TOC3"/>
             <w:tabs>
-              <w:tab w:val="left" w:pos="880"/>
+              <w:tab w:val="left" w:pos="1100"/>
               <w:tab w:val="right" w:leader="dot" w:pos="9350"/>
             </w:tabs>
             <w:rPr>
@@ -1418,13 +1346,12 @@
               <w:sz w:val="22"/>
             </w:rPr>
           </w:pPr>
-          <w:hyperlink w:anchor="_Toc80645122" w:history="1">
+          <w:hyperlink w:anchor="_Toc80789435" w:history="1">
             <w:r>
               <w:rPr>
                 <w:rStyle w:val="Hyperlink"/>
                 <w:rFonts w:eastAsiaTheme="majorEastAsia"/>
                 <w:noProof/>
-                <w:color w:val="auto"/>
               </w:rPr>
               <w:t>2.3.</w:t>
             </w:r>
@@ -1442,7 +1369,6 @@
                 <w:rStyle w:val="Hyperlink"/>
                 <w:rFonts w:eastAsiaTheme="majorEastAsia"/>
                 <w:noProof/>
-                <w:color w:val="auto"/>
               </w:rPr>
               <w:t>Graph Convolutional Networks</w:t>
             </w:r>
@@ -1450,7 +1376,6 @@
               <w:rPr>
                 <w:noProof/>
                 <w:webHidden/>
-                <w:color w:val="auto"/>
               </w:rPr>
               <w:tab/>
             </w:r>
@@ -1458,7 +1383,6 @@
               <w:rPr>
                 <w:noProof/>
                 <w:webHidden/>
-                <w:color w:val="auto"/>
               </w:rPr>
               <w:fldChar w:fldCharType="begin"/>
             </w:r>
@@ -1466,22 +1390,19 @@
               <w:rPr>
                 <w:noProof/>
                 <w:webHidden/>
-                <w:color w:val="auto"/>
-              </w:rPr>
-              <w:instrText xml:space="preserve"> PAGEREF _Toc80645122 \h </w:instrText>
-            </w:r>
-            <w:r>
-              <w:rPr>
-                <w:noProof/>
-                <w:webHidden/>
-                <w:color w:val="auto"/>
-              </w:rPr>
-            </w:r>
-            <w:r>
-              <w:rPr>
-                <w:noProof/>
-                <w:webHidden/>
-                <w:color w:val="auto"/>
+              </w:rPr>
+              <w:instrText xml:space="preserve"> PAGEREF _Toc80789435 \h </w:instrText>
+            </w:r>
+            <w:r>
+              <w:rPr>
+                <w:noProof/>
+                <w:webHidden/>
+              </w:rPr>
+            </w:r>
+            <w:r>
+              <w:rPr>
+                <w:noProof/>
+                <w:webHidden/>
               </w:rPr>
               <w:fldChar w:fldCharType="separate"/>
             </w:r>
@@ -1489,15 +1410,13 @@
               <w:rPr>
                 <w:noProof/>
                 <w:webHidden/>
-                <w:color w:val="auto"/>
-              </w:rPr>
-              <w:t>10</w:t>
-            </w:r>
-            <w:r>
-              <w:rPr>
-                <w:noProof/>
-                <w:webHidden/>
-                <w:color w:val="auto"/>
+              </w:rPr>
+              <w:t>12</w:t>
+            </w:r>
+            <w:r>
+              <w:rPr>
+                <w:noProof/>
+                <w:webHidden/>
               </w:rPr>
               <w:fldChar w:fldCharType="end"/>
             </w:r>
@@ -1516,33 +1435,12 @@
               <w:sz w:val="22"/>
             </w:rPr>
           </w:pPr>
-          <w:r>
-            <w:rPr>
-              <w:rStyle w:val="Hyperlink"/>
-              <w:rFonts w:eastAsiaTheme="majorEastAsia"/>
-              <w:noProof/>
-              <w:color w:val="auto"/>
-              <w:u w:val="none"/>
-            </w:rPr>
-            <w:t>CHAPTER 2.</w:t>
-          </w:r>
-          <w:r>
-            <w:rPr>
-              <w:rStyle w:val="Hyperlink"/>
-              <w:rFonts w:eastAsiaTheme="majorEastAsia"/>
-              <w:noProof/>
-              <w:color w:val="auto"/>
-              <w:u w:val="none"/>
-            </w:rPr>
-            <w:t xml:space="preserve"> </w:t>
-          </w:r>
-          <w:hyperlink w:anchor="_Toc80645123" w:history="1">
+          <w:hyperlink w:anchor="_Toc80789436" w:history="1">
             <w:r>
               <w:rPr>
                 <w:rStyle w:val="Hyperlink"/>
                 <w:rFonts w:eastAsiaTheme="majorEastAsia"/>
                 <w:noProof/>
-                <w:color w:val="auto"/>
               </w:rPr>
               <w:t>RELATED WORK</w:t>
             </w:r>
@@ -1550,7 +1448,6 @@
               <w:rPr>
                 <w:noProof/>
                 <w:webHidden/>
-                <w:color w:val="auto"/>
               </w:rPr>
               <w:tab/>
             </w:r>
@@ -1558,7 +1455,6 @@
               <w:rPr>
                 <w:noProof/>
                 <w:webHidden/>
-                <w:color w:val="auto"/>
               </w:rPr>
               <w:fldChar w:fldCharType="begin"/>
             </w:r>
@@ -1566,22 +1462,19 @@
               <w:rPr>
                 <w:noProof/>
                 <w:webHidden/>
-                <w:color w:val="auto"/>
-              </w:rPr>
-              <w:instrText xml:space="preserve"> PAGEREF _Toc80645123 \h </w:instrText>
-            </w:r>
-            <w:r>
-              <w:rPr>
-                <w:noProof/>
-                <w:webHidden/>
-                <w:color w:val="auto"/>
-              </w:rPr>
-            </w:r>
-            <w:r>
-              <w:rPr>
-                <w:noProof/>
-                <w:webHidden/>
-                <w:color w:val="auto"/>
+              </w:rPr>
+              <w:instrText xml:space="preserve"> PAGEREF _Toc80789436 \h </w:instrText>
+            </w:r>
+            <w:r>
+              <w:rPr>
+                <w:noProof/>
+                <w:webHidden/>
+              </w:rPr>
+            </w:r>
+            <w:r>
+              <w:rPr>
+                <w:noProof/>
+                <w:webHidden/>
               </w:rPr>
               <w:fldChar w:fldCharType="separate"/>
             </w:r>
@@ -1589,15 +1482,13 @@
               <w:rPr>
                 <w:noProof/>
                 <w:webHidden/>
-                <w:color w:val="auto"/>
-              </w:rPr>
-              <w:t>11</w:t>
-            </w:r>
-            <w:r>
-              <w:rPr>
-                <w:noProof/>
-                <w:webHidden/>
-                <w:color w:val="auto"/>
+              </w:rPr>
+              <w:t>13</w:t>
+            </w:r>
+            <w:r>
+              <w:rPr>
+                <w:noProof/>
+                <w:webHidden/>
               </w:rPr>
               <w:fldChar w:fldCharType="end"/>
             </w:r>
@@ -1616,33 +1507,12 @@
               <w:sz w:val="22"/>
             </w:rPr>
           </w:pPr>
-          <w:r>
-            <w:rPr>
-              <w:rStyle w:val="Hyperlink"/>
-              <w:rFonts w:eastAsiaTheme="majorEastAsia"/>
-              <w:noProof/>
-              <w:color w:val="auto"/>
-              <w:u w:val="none"/>
-            </w:rPr>
-            <w:t>CHAPTER 3.</w:t>
-          </w:r>
-          <w:r>
-            <w:rPr>
-              <w:rStyle w:val="Hyperlink"/>
-              <w:rFonts w:eastAsiaTheme="majorEastAsia"/>
-              <w:noProof/>
-              <w:color w:val="auto"/>
-              <w:u w:val="none"/>
-            </w:rPr>
-            <w:t xml:space="preserve"> </w:t>
-          </w:r>
-          <w:hyperlink w:anchor="_Toc80645124" w:history="1">
+          <w:hyperlink w:anchor="_Toc80789437" w:history="1">
             <w:r>
               <w:rPr>
                 <w:rStyle w:val="Hyperlink"/>
                 <w:rFonts w:eastAsiaTheme="majorEastAsia"/>
                 <w:noProof/>
-                <w:color w:val="auto"/>
               </w:rPr>
               <w:t>METHODOLOGY &amp; EXPERIMENTS</w:t>
             </w:r>
@@ -1650,7 +1520,6 @@
               <w:rPr>
                 <w:noProof/>
                 <w:webHidden/>
-                <w:color w:val="auto"/>
               </w:rPr>
               <w:tab/>
             </w:r>
@@ -1658,7 +1527,6 @@
               <w:rPr>
                 <w:noProof/>
                 <w:webHidden/>
-                <w:color w:val="auto"/>
               </w:rPr>
               <w:fldChar w:fldCharType="begin"/>
             </w:r>
@@ -1666,22 +1534,19 @@
               <w:rPr>
                 <w:noProof/>
                 <w:webHidden/>
-                <w:color w:val="auto"/>
-              </w:rPr>
-              <w:instrText xml:space="preserve"> PAGEREF _Toc80645124 \h </w:instrText>
-            </w:r>
-            <w:r>
-              <w:rPr>
-                <w:noProof/>
-                <w:webHidden/>
-                <w:color w:val="auto"/>
-              </w:rPr>
-            </w:r>
-            <w:r>
-              <w:rPr>
-                <w:noProof/>
-                <w:webHidden/>
-                <w:color w:val="auto"/>
+              </w:rPr>
+              <w:instrText xml:space="preserve"> PAGEREF _Toc80789437 \h </w:instrText>
+            </w:r>
+            <w:r>
+              <w:rPr>
+                <w:noProof/>
+                <w:webHidden/>
+              </w:rPr>
+            </w:r>
+            <w:r>
+              <w:rPr>
+                <w:noProof/>
+                <w:webHidden/>
               </w:rPr>
               <w:fldChar w:fldCharType="separate"/>
             </w:r>
@@ -1689,15 +1554,13 @@
               <w:rPr>
                 <w:noProof/>
                 <w:webHidden/>
-                <w:color w:val="auto"/>
-              </w:rPr>
-              <w:t>12</w:t>
-            </w:r>
-            <w:r>
-              <w:rPr>
-                <w:noProof/>
-                <w:webHidden/>
-                <w:color w:val="auto"/>
+              </w:rPr>
+              <w:t>14</w:t>
+            </w:r>
+            <w:r>
+              <w:rPr>
+                <w:noProof/>
+                <w:webHidden/>
               </w:rPr>
               <w:fldChar w:fldCharType="end"/>
             </w:r>
@@ -1717,15 +1580,14 @@
               <w:sz w:val="22"/>
             </w:rPr>
           </w:pPr>
-          <w:hyperlink w:anchor="_Toc80645125" w:history="1">
+          <w:hyperlink w:anchor="_Toc80789438" w:history="1">
             <w:r>
               <w:rPr>
                 <w:rStyle w:val="Hyperlink"/>
                 <w:rFonts w:eastAsiaTheme="majorEastAsia"/>
                 <w:noProof/>
-                <w:color w:val="auto"/>
-              </w:rPr>
-              <w:t>3.</w:t>
+              </w:rPr>
+              <w:t>1.</w:t>
             </w:r>
             <w:r>
               <w:rPr>
@@ -1741,7 +1603,6 @@
                 <w:rStyle w:val="Hyperlink"/>
                 <w:rFonts w:eastAsiaTheme="majorEastAsia"/>
                 <w:noProof/>
-                <w:color w:val="auto"/>
               </w:rPr>
               <w:t>Dataset</w:t>
             </w:r>
@@ -1749,7 +1610,6 @@
               <w:rPr>
                 <w:noProof/>
                 <w:webHidden/>
-                <w:color w:val="auto"/>
               </w:rPr>
               <w:tab/>
             </w:r>
@@ -1757,7 +1617,6 @@
               <w:rPr>
                 <w:noProof/>
                 <w:webHidden/>
-                <w:color w:val="auto"/>
               </w:rPr>
               <w:fldChar w:fldCharType="begin"/>
             </w:r>
@@ -1765,22 +1624,19 @@
               <w:rPr>
                 <w:noProof/>
                 <w:webHidden/>
-                <w:color w:val="auto"/>
-              </w:rPr>
-              <w:instrText xml:space="preserve"> PAGEREF _Toc80645125 \h </w:instrText>
-            </w:r>
-            <w:r>
-              <w:rPr>
-                <w:noProof/>
-                <w:webHidden/>
-                <w:color w:val="auto"/>
-              </w:rPr>
-            </w:r>
-            <w:r>
-              <w:rPr>
-                <w:noProof/>
-                <w:webHidden/>
-                <w:color w:val="auto"/>
+              </w:rPr>
+              <w:instrText xml:space="preserve"> PAGEREF _Toc80789438 \h </w:instrText>
+            </w:r>
+            <w:r>
+              <w:rPr>
+                <w:noProof/>
+                <w:webHidden/>
+              </w:rPr>
+            </w:r>
+            <w:r>
+              <w:rPr>
+                <w:noProof/>
+                <w:webHidden/>
               </w:rPr>
               <w:fldChar w:fldCharType="separate"/>
             </w:r>
@@ -1788,15 +1644,13 @@
               <w:rPr>
                 <w:noProof/>
                 <w:webHidden/>
-                <w:color w:val="auto"/>
-              </w:rPr>
-              <w:t>12</w:t>
-            </w:r>
-            <w:r>
-              <w:rPr>
-                <w:noProof/>
-                <w:webHidden/>
-                <w:color w:val="auto"/>
+              </w:rPr>
+              <w:t>14</w:t>
+            </w:r>
+            <w:r>
+              <w:rPr>
+                <w:noProof/>
+                <w:webHidden/>
               </w:rPr>
               <w:fldChar w:fldCharType="end"/>
             </w:r>
@@ -1816,15 +1670,14 @@
               <w:sz w:val="22"/>
             </w:rPr>
           </w:pPr>
-          <w:hyperlink w:anchor="_Toc80645126" w:history="1">
+          <w:hyperlink w:anchor="_Toc80789439" w:history="1">
             <w:r>
               <w:rPr>
                 <w:rStyle w:val="Hyperlink"/>
                 <w:rFonts w:eastAsiaTheme="majorEastAsia"/>
                 <w:noProof/>
-                <w:color w:val="auto"/>
-              </w:rPr>
-              <w:t>4.</w:t>
+              </w:rPr>
+              <w:t>2.</w:t>
             </w:r>
             <w:r>
               <w:rPr>
@@ -1840,7 +1693,6 @@
                 <w:rStyle w:val="Hyperlink"/>
                 <w:rFonts w:eastAsiaTheme="majorEastAsia"/>
                 <w:noProof/>
-                <w:color w:val="auto"/>
               </w:rPr>
               <w:t>Models</w:t>
             </w:r>
@@ -1848,7 +1700,6 @@
               <w:rPr>
                 <w:noProof/>
                 <w:webHidden/>
-                <w:color w:val="auto"/>
               </w:rPr>
               <w:tab/>
             </w:r>
@@ -1856,7 +1707,6 @@
               <w:rPr>
                 <w:noProof/>
                 <w:webHidden/>
-                <w:color w:val="auto"/>
               </w:rPr>
               <w:fldChar w:fldCharType="begin"/>
             </w:r>
@@ -1864,22 +1714,19 @@
               <w:rPr>
                 <w:noProof/>
                 <w:webHidden/>
-                <w:color w:val="auto"/>
-              </w:rPr>
-              <w:instrText xml:space="preserve"> PAGEREF _Toc80645126 \h </w:instrText>
-            </w:r>
-            <w:r>
-              <w:rPr>
-                <w:noProof/>
-                <w:webHidden/>
-                <w:color w:val="auto"/>
-              </w:rPr>
-            </w:r>
-            <w:r>
-              <w:rPr>
-                <w:noProof/>
-                <w:webHidden/>
-                <w:color w:val="auto"/>
+              </w:rPr>
+              <w:instrText xml:space="preserve"> PAGEREF _Toc80789439 \h </w:instrText>
+            </w:r>
+            <w:r>
+              <w:rPr>
+                <w:noProof/>
+                <w:webHidden/>
+              </w:rPr>
+            </w:r>
+            <w:r>
+              <w:rPr>
+                <w:noProof/>
+                <w:webHidden/>
               </w:rPr>
               <w:fldChar w:fldCharType="separate"/>
             </w:r>
@@ -1887,15 +1734,13 @@
               <w:rPr>
                 <w:noProof/>
                 <w:webHidden/>
-                <w:color w:val="auto"/>
-              </w:rPr>
-              <w:t>12</w:t>
-            </w:r>
-            <w:r>
-              <w:rPr>
-                <w:noProof/>
-                <w:webHidden/>
-                <w:color w:val="auto"/>
+              </w:rPr>
+              <w:t>14</w:t>
+            </w:r>
+            <w:r>
+              <w:rPr>
+                <w:noProof/>
+                <w:webHidden/>
               </w:rPr>
               <w:fldChar w:fldCharType="end"/>
             </w:r>
@@ -1914,23 +1759,12 @@
               <w:sz w:val="22"/>
             </w:rPr>
           </w:pPr>
-          <w:r>
-            <w:rPr>
-              <w:rStyle w:val="Hyperlink"/>
-              <w:rFonts w:eastAsiaTheme="majorEastAsia"/>
-              <w:noProof/>
-              <w:color w:val="auto"/>
-              <w:u w:val="none"/>
-            </w:rPr>
-            <w:t xml:space="preserve">CHAPTER 4. </w:t>
-          </w:r>
-          <w:hyperlink w:anchor="_Toc80645127" w:history="1">
+          <w:hyperlink w:anchor="_Toc80789440" w:history="1">
             <w:r>
               <w:rPr>
                 <w:rStyle w:val="Hyperlink"/>
                 <w:rFonts w:eastAsiaTheme="majorEastAsia"/>
                 <w:noProof/>
-                <w:color w:val="auto"/>
               </w:rPr>
               <w:t>RESULTS &amp; CONCLUSIONS</w:t>
             </w:r>
@@ -1938,7 +1772,6 @@
               <w:rPr>
                 <w:noProof/>
                 <w:webHidden/>
-                <w:color w:val="auto"/>
               </w:rPr>
               <w:tab/>
             </w:r>
@@ -1946,7 +1779,6 @@
               <w:rPr>
                 <w:noProof/>
                 <w:webHidden/>
-                <w:color w:val="auto"/>
               </w:rPr>
               <w:fldChar w:fldCharType="begin"/>
             </w:r>
@@ -1954,22 +1786,19 @@
               <w:rPr>
                 <w:noProof/>
                 <w:webHidden/>
-                <w:color w:val="auto"/>
-              </w:rPr>
-              <w:instrText xml:space="preserve"> PAGEREF _Toc80645127 \h </w:instrText>
-            </w:r>
-            <w:r>
-              <w:rPr>
-                <w:noProof/>
-                <w:webHidden/>
-                <w:color w:val="auto"/>
-              </w:rPr>
-            </w:r>
-            <w:r>
-              <w:rPr>
-                <w:noProof/>
-                <w:webHidden/>
-                <w:color w:val="auto"/>
+              </w:rPr>
+              <w:instrText xml:space="preserve"> PAGEREF _Toc80789440 \h </w:instrText>
+            </w:r>
+            <w:r>
+              <w:rPr>
+                <w:noProof/>
+                <w:webHidden/>
+              </w:rPr>
+            </w:r>
+            <w:r>
+              <w:rPr>
+                <w:noProof/>
+                <w:webHidden/>
               </w:rPr>
               <w:fldChar w:fldCharType="separate"/>
             </w:r>
@@ -1977,15 +1806,13 @@
               <w:rPr>
                 <w:noProof/>
                 <w:webHidden/>
-                <w:color w:val="auto"/>
-              </w:rPr>
-              <w:t>13</w:t>
-            </w:r>
-            <w:r>
-              <w:rPr>
-                <w:noProof/>
-                <w:webHidden/>
-                <w:color w:val="auto"/>
+              </w:rPr>
+              <w:t>15</w:t>
+            </w:r>
+            <w:r>
+              <w:rPr>
+                <w:noProof/>
+                <w:webHidden/>
               </w:rPr>
               <w:fldChar w:fldCharType="end"/>
             </w:r>
@@ -2004,13 +1831,12 @@
               <w:sz w:val="22"/>
             </w:rPr>
           </w:pPr>
-          <w:hyperlink w:anchor="_Toc80645128" w:history="1">
+          <w:hyperlink w:anchor="_Toc80789441" w:history="1">
             <w:r>
               <w:rPr>
                 <w:rStyle w:val="Hyperlink"/>
                 <w:rFonts w:eastAsiaTheme="majorEastAsia"/>
                 <w:noProof/>
-                <w:color w:val="auto"/>
               </w:rPr>
               <w:t>ANNEXES</w:t>
             </w:r>
@@ -2018,7 +1844,6 @@
               <w:rPr>
                 <w:noProof/>
                 <w:webHidden/>
-                <w:color w:val="auto"/>
               </w:rPr>
               <w:tab/>
             </w:r>
@@ -2026,7 +1851,6 @@
               <w:rPr>
                 <w:noProof/>
                 <w:webHidden/>
-                <w:color w:val="auto"/>
               </w:rPr>
               <w:fldChar w:fldCharType="begin"/>
             </w:r>
@@ -2034,22 +1858,19 @@
               <w:rPr>
                 <w:noProof/>
                 <w:webHidden/>
-                <w:color w:val="auto"/>
-              </w:rPr>
-              <w:instrText xml:space="preserve"> PAGEREF _Toc80645128 \h </w:instrText>
-            </w:r>
-            <w:r>
-              <w:rPr>
-                <w:noProof/>
-                <w:webHidden/>
-                <w:color w:val="auto"/>
-              </w:rPr>
-            </w:r>
-            <w:r>
-              <w:rPr>
-                <w:noProof/>
-                <w:webHidden/>
-                <w:color w:val="auto"/>
+              </w:rPr>
+              <w:instrText xml:space="preserve"> PAGEREF _Toc80789441 \h </w:instrText>
+            </w:r>
+            <w:r>
+              <w:rPr>
+                <w:noProof/>
+                <w:webHidden/>
+              </w:rPr>
+            </w:r>
+            <w:r>
+              <w:rPr>
+                <w:noProof/>
+                <w:webHidden/>
               </w:rPr>
               <w:fldChar w:fldCharType="separate"/>
             </w:r>
@@ -2057,15 +1878,13 @@
               <w:rPr>
                 <w:noProof/>
                 <w:webHidden/>
-                <w:color w:val="auto"/>
-              </w:rPr>
-              <w:t>14</w:t>
-            </w:r>
-            <w:r>
-              <w:rPr>
-                <w:noProof/>
-                <w:webHidden/>
-                <w:color w:val="auto"/>
+              </w:rPr>
+              <w:t>16</w:t>
+            </w:r>
+            <w:r>
+              <w:rPr>
+                <w:noProof/>
+                <w:webHidden/>
               </w:rPr>
               <w:fldChar w:fldCharType="end"/>
             </w:r>
@@ -2084,13 +1903,12 @@
               <w:sz w:val="22"/>
             </w:rPr>
           </w:pPr>
-          <w:hyperlink w:anchor="_Toc80645129" w:history="1">
+          <w:hyperlink w:anchor="_Toc80789442" w:history="1">
             <w:r>
               <w:rPr>
                 <w:rStyle w:val="Hyperlink"/>
                 <w:rFonts w:eastAsiaTheme="majorEastAsia"/>
                 <w:noProof/>
-                <w:color w:val="auto"/>
               </w:rPr>
               <w:t>BIBLIOGRAPHY</w:t>
             </w:r>
@@ -2098,7 +1916,6 @@
               <w:rPr>
                 <w:noProof/>
                 <w:webHidden/>
-                <w:color w:val="auto"/>
               </w:rPr>
               <w:tab/>
             </w:r>
@@ -2106,7 +1923,6 @@
               <w:rPr>
                 <w:noProof/>
                 <w:webHidden/>
-                <w:color w:val="auto"/>
               </w:rPr>
               <w:fldChar w:fldCharType="begin"/>
             </w:r>
@@ -2114,22 +1930,19 @@
               <w:rPr>
                 <w:noProof/>
                 <w:webHidden/>
-                <w:color w:val="auto"/>
-              </w:rPr>
-              <w:instrText xml:space="preserve"> PAGEREF _Toc80645129 \h </w:instrText>
-            </w:r>
-            <w:r>
-              <w:rPr>
-                <w:noProof/>
-                <w:webHidden/>
-                <w:color w:val="auto"/>
-              </w:rPr>
-            </w:r>
-            <w:r>
-              <w:rPr>
-                <w:noProof/>
-                <w:webHidden/>
-                <w:color w:val="auto"/>
+              </w:rPr>
+              <w:instrText xml:space="preserve"> PAGEREF _Toc80789442 \h </w:instrText>
+            </w:r>
+            <w:r>
+              <w:rPr>
+                <w:noProof/>
+                <w:webHidden/>
+              </w:rPr>
+            </w:r>
+            <w:r>
+              <w:rPr>
+                <w:noProof/>
+                <w:webHidden/>
               </w:rPr>
               <w:fldChar w:fldCharType="separate"/>
             </w:r>
@@ -2137,15 +1950,13 @@
               <w:rPr>
                 <w:noProof/>
                 <w:webHidden/>
-                <w:color w:val="auto"/>
-              </w:rPr>
-              <w:t>15</w:t>
-            </w:r>
-            <w:r>
-              <w:rPr>
-                <w:noProof/>
-                <w:webHidden/>
-                <w:color w:val="auto"/>
+              </w:rPr>
+              <w:t>17</w:t>
+            </w:r>
+            <w:r>
+              <w:rPr>
+                <w:noProof/>
+                <w:webHidden/>
               </w:rPr>
               <w:fldChar w:fldCharType="end"/>
             </w:r>
@@ -2239,7 +2050,7 @@
       <w:pPr>
         <w:pStyle w:val="Heading1"/>
       </w:pPr>
-      <w:bookmarkStart w:id="0" w:name="_Toc80645116"/>
+      <w:bookmarkStart w:id="0" w:name="_Toc80789426"/>
       <w:r>
         <w:lastRenderedPageBreak/>
         <w:t>INTRODUCTION</w:t>
@@ -2271,7 +2082,7 @@
       <w:pPr>
         <w:pStyle w:val="Heading1"/>
       </w:pPr>
-      <w:bookmarkStart w:id="1" w:name="_Toc80645117"/>
+      <w:bookmarkStart w:id="1" w:name="_Toc80789427"/>
       <w:r>
         <w:lastRenderedPageBreak/>
         <w:t>THEORY</w:t>
@@ -2282,7 +2093,7 @@
       <w:pPr>
         <w:pStyle w:val="Heading2"/>
       </w:pPr>
-      <w:bookmarkStart w:id="2" w:name="_Toc80645118"/>
+      <w:bookmarkStart w:id="2" w:name="_Toc80789428"/>
       <w:r>
         <w:t>Traffic Flow</w:t>
       </w:r>
@@ -2533,7 +2344,7 @@
               <w:rFonts w:ascii="Cambria Math" w:hAnsi="Cambria Math"/>
               <w:color w:val="auto"/>
             </w:rPr>
-            <m:t xml:space="preserve">* </m:t>
+            <m:t xml:space="preserve"> </m:t>
           </m:r>
           <m:nary>
             <m:naryPr>
@@ -2804,13 +2615,6 @@
                       </m:r>
                     </m:den>
                   </m:f>
-                  <m:r>
-                    <w:rPr>
-                      <w:rFonts w:ascii="Cambria Math" w:hAnsi="Cambria Math"/>
-                      <w:color w:val="auto"/>
-                    </w:rPr>
-                    <m:t>*</m:t>
-                  </m:r>
                   <m:nary>
                     <m:naryPr>
                       <m:chr m:val="∑"/>
@@ -3666,7 +3470,7 @@
       <w:pPr>
         <w:pStyle w:val="Heading2"/>
       </w:pPr>
-      <w:bookmarkStart w:id="3" w:name="_Toc80645119"/>
+      <w:bookmarkStart w:id="3" w:name="_Toc80789429"/>
       <w:r>
         <w:t>Machine Learning</w:t>
       </w:r>
@@ -4572,6 +4376,12 @@
         </w:rPr>
         <w:t xml:space="preserve"> In practice an adaptive learning rate is used in which at the start of the training the learning rate is higher and after hitting a plateau in the error rate the learning rate is decreased. This process is repeated until a minimum learning rate is reached.</w:t>
       </w:r>
+      <w:r>
+        <w:rPr>
+          <w:color w:val="auto"/>
+        </w:rPr>
+        <w:t xml:space="preserve"> </w:t>
+      </w:r>
     </w:p>
     <w:p>
       <w:pPr>
@@ -4580,12 +4390,1070 @@
           <w:color w:val="auto"/>
         </w:rPr>
       </w:pPr>
+      <w:r>
+        <w:rPr>
+          <w:color w:val="auto"/>
+        </w:rPr>
+        <w:t xml:space="preserve">There are multiple ways to compute the loss function depending if </w:t>
+      </w:r>
+      <w:r>
+        <w:rPr>
+          <w:color w:val="auto"/>
+        </w:rPr>
+        <w:t xml:space="preserve">the prediction is a classification or a regression type. </w:t>
+      </w:r>
+      <w:r>
+        <w:rPr>
+          <w:color w:val="auto"/>
+        </w:rPr>
+        <w:t xml:space="preserve">We will denote as </w:t>
+      </w:r>
+      <w:r>
+        <w:rPr>
+          <w:color w:val="auto"/>
+        </w:rPr>
+        <w:t>n = number of values, y = predicted values and x = correct values.</w:t>
+      </w:r>
+      <w:r>
+        <w:rPr>
+          <w:color w:val="auto"/>
+        </w:rPr>
+        <w:t xml:space="preserve"> For regression there are several ways of calculating the error:</w:t>
+      </w:r>
+    </w:p>
+    <w:p>
+      <w:pPr>
+        <w:pStyle w:val="ListParagraph"/>
+        <w:numPr>
+          <w:ilvl w:val="0"/>
+          <w:numId w:val="21"/>
+        </w:numPr>
+        <w:rPr>
+          <w:color w:val="auto"/>
+        </w:rPr>
+      </w:pPr>
+      <w:r>
+        <w:rPr>
+          <w:color w:val="auto"/>
+        </w:rPr>
+        <w:t>The Mean Absolute Error</w:t>
+      </w:r>
+      <w:r>
+        <w:rPr>
+          <w:color w:val="auto"/>
+        </w:rPr>
+        <w:t xml:space="preserve"> (abbreviated MAE)</w:t>
+      </w:r>
+      <w:r>
+        <w:rPr>
+          <w:color w:val="auto"/>
+        </w:rPr>
+        <w:t xml:space="preserve"> is measured as the absolute difference between predicted values and correct values. The mean between n predicted values is computed thus MAE is calculated </w:t>
+      </w:r>
+      <w:r>
+        <w:rPr>
+          <w:color w:val="auto"/>
+        </w:rPr>
+        <w:t>as:</w:t>
+      </w:r>
+      <w:r>
+        <w:rPr>
+          <w:color w:val="auto"/>
+        </w:rPr>
+        <w:t xml:space="preserve"> </w:t>
+      </w:r>
+    </w:p>
+    <w:p>
+      <w:pPr>
+        <w:rPr>
+          <w:color w:val="auto"/>
+        </w:rPr>
+      </w:pPr>
+      <m:oMathPara>
+        <m:oMath>
+          <m:r>
+            <w:rPr>
+              <w:rFonts w:ascii="Cambria Math" w:hAnsi="Cambria Math"/>
+              <w:color w:val="auto"/>
+            </w:rPr>
+            <m:t>MAE=</m:t>
+          </m:r>
+          <m:f>
+            <m:fPr>
+              <m:ctrlPr>
+                <w:rPr>
+                  <w:rFonts w:ascii="Cambria Math" w:hAnsi="Cambria Math"/>
+                  <w:i/>
+                  <w:color w:val="auto"/>
+                </w:rPr>
+              </m:ctrlPr>
+            </m:fPr>
+            <m:num>
+              <m:nary>
+                <m:naryPr>
+                  <m:chr m:val="∑"/>
+                  <m:ctrlPr>
+                    <w:rPr>
+                      <w:rFonts w:ascii="Cambria Math" w:hAnsi="Cambria Math"/>
+                      <w:i/>
+                      <w:color w:val="auto"/>
+                    </w:rPr>
+                  </m:ctrlPr>
+                </m:naryPr>
+                <m:sub>
+                  <m:r>
+                    <w:rPr>
+                      <w:rFonts w:ascii="Cambria Math" w:hAnsi="Cambria Math"/>
+                      <w:color w:val="auto"/>
+                    </w:rPr>
+                    <m:t>i=1</m:t>
+                  </m:r>
+                </m:sub>
+                <m:sup>
+                  <m:r>
+                    <w:rPr>
+                      <w:rFonts w:ascii="Cambria Math" w:hAnsi="Cambria Math"/>
+                      <w:color w:val="auto"/>
+                    </w:rPr>
+                    <m:t>n</m:t>
+                  </m:r>
+                </m:sup>
+                <m:e>
+                  <m:r>
+                    <w:rPr>
+                      <w:rFonts w:ascii="Cambria Math" w:hAnsi="Cambria Math"/>
+                      <w:color w:val="auto"/>
+                    </w:rPr>
+                    <m:t>|</m:t>
+                  </m:r>
+                  <m:sSub>
+                    <m:sSubPr>
+                      <m:ctrlPr>
+                        <w:rPr>
+                          <w:rFonts w:ascii="Cambria Math" w:hAnsi="Cambria Math"/>
+                          <w:i/>
+                          <w:color w:val="auto"/>
+                        </w:rPr>
+                      </m:ctrlPr>
+                    </m:sSubPr>
+                    <m:e>
+                      <m:r>
+                        <w:rPr>
+                          <w:rFonts w:ascii="Cambria Math" w:hAnsi="Cambria Math"/>
+                          <w:color w:val="auto"/>
+                        </w:rPr>
+                        <m:t>y</m:t>
+                      </m:r>
+                    </m:e>
+                    <m:sub>
+                      <m:r>
+                        <w:rPr>
+                          <w:rFonts w:ascii="Cambria Math" w:hAnsi="Cambria Math"/>
+                          <w:color w:val="auto"/>
+                        </w:rPr>
+                        <m:t>i</m:t>
+                      </m:r>
+                    </m:sub>
+                  </m:sSub>
+                  <m:r>
+                    <w:rPr>
+                      <w:rFonts w:ascii="Cambria Math" w:hAnsi="Cambria Math"/>
+                      <w:color w:val="auto"/>
+                    </w:rPr>
+                    <m:t>-</m:t>
+                  </m:r>
+                  <m:sSub>
+                    <m:sSubPr>
+                      <m:ctrlPr>
+                        <w:rPr>
+                          <w:rFonts w:ascii="Cambria Math" w:hAnsi="Cambria Math"/>
+                          <w:i/>
+                          <w:color w:val="auto"/>
+                        </w:rPr>
+                      </m:ctrlPr>
+                    </m:sSubPr>
+                    <m:e>
+                      <m:r>
+                        <w:rPr>
+                          <w:rFonts w:ascii="Cambria Math" w:hAnsi="Cambria Math"/>
+                          <w:color w:val="auto"/>
+                        </w:rPr>
+                        <m:t>x</m:t>
+                      </m:r>
+                    </m:e>
+                    <m:sub>
+                      <m:r>
+                        <w:rPr>
+                          <w:rFonts w:ascii="Cambria Math" w:hAnsi="Cambria Math"/>
+                          <w:color w:val="auto"/>
+                        </w:rPr>
+                        <m:t>i</m:t>
+                      </m:r>
+                    </m:sub>
+                  </m:sSub>
+                  <m:r>
+                    <w:rPr>
+                      <w:rFonts w:ascii="Cambria Math" w:hAnsi="Cambria Math"/>
+                      <w:color w:val="auto"/>
+                    </w:rPr>
+                    <m:t>|</m:t>
+                  </m:r>
+                </m:e>
+              </m:nary>
+            </m:num>
+            <m:den>
+              <m:r>
+                <w:rPr>
+                  <w:rFonts w:ascii="Cambria Math" w:hAnsi="Cambria Math"/>
+                  <w:color w:val="auto"/>
+                </w:rPr>
+                <m:t>n</m:t>
+              </m:r>
+            </m:den>
+          </m:f>
+        </m:oMath>
+      </m:oMathPara>
+    </w:p>
+    <w:p>
+      <w:pPr>
+        <w:pStyle w:val="ListParagraph"/>
+        <w:numPr>
+          <w:ilvl w:val="0"/>
+          <w:numId w:val="21"/>
+        </w:numPr>
+        <w:jc w:val="left"/>
+        <w:rPr>
+          <w:color w:val="auto"/>
+        </w:rPr>
+      </w:pPr>
+      <w:r>
+        <w:rPr>
+          <w:color w:val="auto"/>
+        </w:rPr>
+        <w:t xml:space="preserve">The Mean Absolute Percentage Error (abbreviated MAPE) is measured as a percentage version of MAE and is calculated as: </w:t>
+      </w:r>
+    </w:p>
+    <w:p>
+      <w:pPr>
+        <w:pStyle w:val="ListParagraph"/>
+        <w:ind w:left="1080" w:firstLine="0"/>
+        <w:jc w:val="left"/>
+        <w:rPr>
+          <w:color w:val="auto"/>
+        </w:rPr>
+      </w:pPr>
+      <m:oMathPara>
+        <m:oMath>
+          <m:r>
+            <w:rPr>
+              <w:rFonts w:ascii="Cambria Math" w:hAnsi="Cambria Math"/>
+              <w:color w:val="auto"/>
+            </w:rPr>
+            <m:t>MAPE=</m:t>
+          </m:r>
+          <m:f>
+            <m:fPr>
+              <m:ctrlPr>
+                <w:rPr>
+                  <w:rFonts w:ascii="Cambria Math" w:hAnsi="Cambria Math"/>
+                  <w:i/>
+                  <w:color w:val="auto"/>
+                </w:rPr>
+              </m:ctrlPr>
+            </m:fPr>
+            <m:num>
+              <m:r>
+                <w:rPr>
+                  <w:rFonts w:ascii="Cambria Math" w:hAnsi="Cambria Math"/>
+                  <w:color w:val="auto"/>
+                </w:rPr>
+                <m:t>100</m:t>
+              </m:r>
+            </m:num>
+            <m:den>
+              <m:r>
+                <w:rPr>
+                  <w:rFonts w:ascii="Cambria Math" w:hAnsi="Cambria Math"/>
+                  <w:color w:val="auto"/>
+                </w:rPr>
+                <m:t>n</m:t>
+              </m:r>
+            </m:den>
+          </m:f>
+          <m:nary>
+            <m:naryPr>
+              <m:chr m:val="∑"/>
+              <m:ctrlPr>
+                <w:rPr>
+                  <w:rFonts w:ascii="Cambria Math" w:hAnsi="Cambria Math"/>
+                  <w:i/>
+                  <w:color w:val="auto"/>
+                </w:rPr>
+              </m:ctrlPr>
+            </m:naryPr>
+            <m:sub>
+              <m:r>
+                <w:rPr>
+                  <w:rFonts w:ascii="Cambria Math" w:hAnsi="Cambria Math"/>
+                  <w:color w:val="auto"/>
+                </w:rPr>
+                <m:t>i=1</m:t>
+              </m:r>
+            </m:sub>
+            <m:sup>
+              <m:r>
+                <w:rPr>
+                  <w:rFonts w:ascii="Cambria Math" w:hAnsi="Cambria Math"/>
+                  <w:color w:val="auto"/>
+                </w:rPr>
+                <m:t>n</m:t>
+              </m:r>
+            </m:sup>
+            <m:e>
+              <m:r>
+                <w:rPr>
+                  <w:rFonts w:ascii="Cambria Math" w:hAnsi="Cambria Math"/>
+                  <w:color w:val="auto"/>
+                </w:rPr>
+                <m:t>|</m:t>
+              </m:r>
+              <m:f>
+                <m:fPr>
+                  <m:ctrlPr>
+                    <w:rPr>
+                      <w:rFonts w:ascii="Cambria Math" w:hAnsi="Cambria Math"/>
+                      <w:i/>
+                      <w:color w:val="auto"/>
+                    </w:rPr>
+                  </m:ctrlPr>
+                </m:fPr>
+                <m:num>
+                  <m:sSub>
+                    <m:sSubPr>
+                      <m:ctrlPr>
+                        <w:rPr>
+                          <w:rFonts w:ascii="Cambria Math" w:hAnsi="Cambria Math"/>
+                          <w:i/>
+                          <w:color w:val="auto"/>
+                        </w:rPr>
+                      </m:ctrlPr>
+                    </m:sSubPr>
+                    <m:e>
+                      <m:r>
+                        <w:rPr>
+                          <w:rFonts w:ascii="Cambria Math" w:hAnsi="Cambria Math"/>
+                          <w:color w:val="auto"/>
+                        </w:rPr>
+                        <m:t>x</m:t>
+                      </m:r>
+                    </m:e>
+                    <m:sub>
+                      <m:r>
+                        <w:rPr>
+                          <w:rFonts w:ascii="Cambria Math" w:hAnsi="Cambria Math"/>
+                          <w:color w:val="auto"/>
+                        </w:rPr>
+                        <m:t>i</m:t>
+                      </m:r>
+                    </m:sub>
+                  </m:sSub>
+                  <m:r>
+                    <w:rPr>
+                      <w:rFonts w:ascii="Cambria Math" w:hAnsi="Cambria Math"/>
+                      <w:color w:val="auto"/>
+                    </w:rPr>
+                    <m:t>-</m:t>
+                  </m:r>
+                  <m:sSub>
+                    <m:sSubPr>
+                      <m:ctrlPr>
+                        <w:rPr>
+                          <w:rFonts w:ascii="Cambria Math" w:hAnsi="Cambria Math"/>
+                          <w:i/>
+                          <w:color w:val="auto"/>
+                        </w:rPr>
+                      </m:ctrlPr>
+                    </m:sSubPr>
+                    <m:e>
+                      <m:r>
+                        <w:rPr>
+                          <w:rFonts w:ascii="Cambria Math" w:hAnsi="Cambria Math"/>
+                          <w:color w:val="auto"/>
+                        </w:rPr>
+                        <m:t>y</m:t>
+                      </m:r>
+                    </m:e>
+                    <m:sub>
+                      <m:r>
+                        <w:rPr>
+                          <w:rFonts w:ascii="Cambria Math" w:hAnsi="Cambria Math"/>
+                          <w:color w:val="auto"/>
+                        </w:rPr>
+                        <m:t>i</m:t>
+                      </m:r>
+                    </m:sub>
+                  </m:sSub>
+                </m:num>
+                <m:den>
+                  <m:sSub>
+                    <m:sSubPr>
+                      <m:ctrlPr>
+                        <w:rPr>
+                          <w:rFonts w:ascii="Cambria Math" w:hAnsi="Cambria Math"/>
+                          <w:i/>
+                          <w:color w:val="auto"/>
+                        </w:rPr>
+                      </m:ctrlPr>
+                    </m:sSubPr>
+                    <m:e>
+                      <m:r>
+                        <w:rPr>
+                          <w:rFonts w:ascii="Cambria Math" w:hAnsi="Cambria Math"/>
+                          <w:color w:val="auto"/>
+                        </w:rPr>
+                        <m:t>y</m:t>
+                      </m:r>
+                    </m:e>
+                    <m:sub>
+                      <m:r>
+                        <w:rPr>
+                          <w:rFonts w:ascii="Cambria Math" w:hAnsi="Cambria Math"/>
+                          <w:color w:val="auto"/>
+                        </w:rPr>
+                        <m:t>i</m:t>
+                      </m:r>
+                    </m:sub>
+                  </m:sSub>
+                </m:den>
+              </m:f>
+              <m:r>
+                <w:rPr>
+                  <w:rFonts w:ascii="Cambria Math" w:hAnsi="Cambria Math"/>
+                  <w:color w:val="auto"/>
+                </w:rPr>
+                <m:t>|</m:t>
+              </m:r>
+            </m:e>
+          </m:nary>
+        </m:oMath>
+      </m:oMathPara>
+    </w:p>
+    <w:p>
+      <w:pPr>
+        <w:pStyle w:val="ListParagraph"/>
+        <w:numPr>
+          <w:ilvl w:val="0"/>
+          <w:numId w:val="21"/>
+        </w:numPr>
+        <w:rPr>
+          <w:color w:val="auto"/>
+        </w:rPr>
+      </w:pPr>
+      <w:r>
+        <w:rPr>
+          <w:color w:val="auto"/>
+        </w:rPr>
+        <w:t xml:space="preserve">The Root Mean Squared Error (abbreviated RMSE) is measured as the squaring the difference between the </w:t>
+      </w:r>
+      <w:r>
+        <w:rPr>
+          <w:color w:val="auto"/>
+        </w:rPr>
+        <w:t>predicted</w:t>
+      </w:r>
+      <w:r>
+        <w:rPr>
+          <w:color w:val="auto"/>
+        </w:rPr>
+        <w:t xml:space="preserve"> and </w:t>
+      </w:r>
+      <w:r>
+        <w:rPr>
+          <w:color w:val="auto"/>
+        </w:rPr>
+        <w:t xml:space="preserve">correct </w:t>
+      </w:r>
+      <w:r>
+        <w:rPr>
+          <w:color w:val="auto"/>
+        </w:rPr>
+        <w:t>values, calculating the mean for n values predicted and then calculating the root squared. It is essentially the root squared of the Mean Squared Error (abbreviated MSE)</w:t>
+      </w:r>
+      <w:r>
+        <w:rPr>
+          <w:color w:val="auto"/>
+        </w:rPr>
+        <w:t>.</w:t>
+      </w:r>
+    </w:p>
+    <w:p>
+      <w:pPr>
+        <w:pStyle w:val="ListParagraph"/>
+        <w:ind w:left="1080" w:firstLine="360"/>
+        <w:jc w:val="left"/>
+        <w:rPr>
+          <w:color w:val="auto"/>
+        </w:rPr>
+      </w:pPr>
+      <m:oMathPara>
+        <m:oMath>
+          <m:r>
+            <w:rPr>
+              <w:rFonts w:ascii="Cambria Math" w:hAnsi="Cambria Math"/>
+              <w:color w:val="auto"/>
+            </w:rPr>
+            <m:t xml:space="preserve">RMSE= </m:t>
+          </m:r>
+          <m:rad>
+            <m:radPr>
+              <m:degHide m:val="1"/>
+              <m:ctrlPr>
+                <w:rPr>
+                  <w:rFonts w:ascii="Cambria Math" w:hAnsi="Cambria Math"/>
+                  <w:i/>
+                  <w:color w:val="auto"/>
+                </w:rPr>
+              </m:ctrlPr>
+            </m:radPr>
+            <m:deg/>
+            <m:e>
+              <m:r>
+                <w:rPr>
+                  <w:rFonts w:ascii="Cambria Math" w:hAnsi="Cambria Math"/>
+                  <w:color w:val="auto"/>
+                </w:rPr>
+                <m:t>MSE</m:t>
+              </m:r>
+            </m:e>
+          </m:rad>
+          <m:r>
+            <w:rPr>
+              <w:rFonts w:ascii="Cambria Math" w:hAnsi="Cambria Math"/>
+              <w:color w:val="auto"/>
+            </w:rPr>
+            <m:t xml:space="preserve">= </m:t>
+          </m:r>
+          <m:rad>
+            <m:radPr>
+              <m:degHide m:val="1"/>
+              <m:ctrlPr>
+                <w:rPr>
+                  <w:rFonts w:ascii="Cambria Math" w:hAnsi="Cambria Math"/>
+                  <w:i/>
+                  <w:color w:val="auto"/>
+                </w:rPr>
+              </m:ctrlPr>
+            </m:radPr>
+            <m:deg/>
+            <m:e>
+              <m:f>
+                <m:fPr>
+                  <m:ctrlPr>
+                    <w:rPr>
+                      <w:rFonts w:ascii="Cambria Math" w:hAnsi="Cambria Math"/>
+                      <w:i/>
+                      <w:color w:val="auto"/>
+                    </w:rPr>
+                  </m:ctrlPr>
+                </m:fPr>
+                <m:num>
+                  <m:nary>
+                    <m:naryPr>
+                      <m:chr m:val="∑"/>
+                      <m:ctrlPr>
+                        <w:rPr>
+                          <w:rFonts w:ascii="Cambria Math" w:hAnsi="Cambria Math"/>
+                          <w:i/>
+                          <w:color w:val="auto"/>
+                        </w:rPr>
+                      </m:ctrlPr>
+                    </m:naryPr>
+                    <m:sub>
+                      <m:r>
+                        <w:rPr>
+                          <w:rFonts w:ascii="Cambria Math" w:hAnsi="Cambria Math"/>
+                          <w:color w:val="auto"/>
+                        </w:rPr>
+                        <m:t>i=1</m:t>
+                      </m:r>
+                    </m:sub>
+                    <m:sup>
+                      <m:r>
+                        <w:rPr>
+                          <w:rFonts w:ascii="Cambria Math" w:hAnsi="Cambria Math"/>
+                          <w:color w:val="auto"/>
+                        </w:rPr>
+                        <m:t>n</m:t>
+                      </m:r>
+                    </m:sup>
+                    <m:e>
+                      <m:sSup>
+                        <m:sSupPr>
+                          <m:ctrlPr>
+                            <w:rPr>
+                              <w:rFonts w:ascii="Cambria Math" w:hAnsi="Cambria Math"/>
+                              <w:i/>
+                              <w:color w:val="auto"/>
+                            </w:rPr>
+                          </m:ctrlPr>
+                        </m:sSupPr>
+                        <m:e>
+                          <m:d>
+                            <m:dPr>
+                              <m:ctrlPr>
+                                <w:rPr>
+                                  <w:rFonts w:ascii="Cambria Math" w:hAnsi="Cambria Math"/>
+                                  <w:i/>
+                                  <w:color w:val="auto"/>
+                                </w:rPr>
+                              </m:ctrlPr>
+                            </m:dPr>
+                            <m:e>
+                              <m:sSub>
+                                <m:sSubPr>
+                                  <m:ctrlPr>
+                                    <w:rPr>
+                                      <w:rFonts w:ascii="Cambria Math" w:hAnsi="Cambria Math"/>
+                                      <w:i/>
+                                      <w:color w:val="auto"/>
+                                    </w:rPr>
+                                  </m:ctrlPr>
+                                </m:sSubPr>
+                                <m:e>
+                                  <m:r>
+                                    <w:rPr>
+                                      <w:rFonts w:ascii="Cambria Math" w:hAnsi="Cambria Math"/>
+                                      <w:color w:val="auto"/>
+                                    </w:rPr>
+                                    <m:t>y</m:t>
+                                  </m:r>
+                                </m:e>
+                                <m:sub>
+                                  <m:r>
+                                    <w:rPr>
+                                      <w:rFonts w:ascii="Cambria Math" w:hAnsi="Cambria Math"/>
+                                      <w:color w:val="auto"/>
+                                    </w:rPr>
+                                    <m:t>i</m:t>
+                                  </m:r>
+                                </m:sub>
+                              </m:sSub>
+                              <m:r>
+                                <w:rPr>
+                                  <w:rFonts w:ascii="Cambria Math" w:hAnsi="Cambria Math"/>
+                                  <w:color w:val="auto"/>
+                                </w:rPr>
+                                <m:t>-</m:t>
+                              </m:r>
+                              <m:sSub>
+                                <m:sSubPr>
+                                  <m:ctrlPr>
+                                    <w:rPr>
+                                      <w:rFonts w:ascii="Cambria Math" w:hAnsi="Cambria Math"/>
+                                      <w:i/>
+                                      <w:color w:val="auto"/>
+                                    </w:rPr>
+                                  </m:ctrlPr>
+                                </m:sSubPr>
+                                <m:e>
+                                  <m:r>
+                                    <w:rPr>
+                                      <w:rFonts w:ascii="Cambria Math" w:hAnsi="Cambria Math"/>
+                                      <w:color w:val="auto"/>
+                                    </w:rPr>
+                                    <m:t>x</m:t>
+                                  </m:r>
+                                </m:e>
+                                <m:sub>
+                                  <m:r>
+                                    <w:rPr>
+                                      <w:rFonts w:ascii="Cambria Math" w:hAnsi="Cambria Math"/>
+                                      <w:color w:val="auto"/>
+                                    </w:rPr>
+                                    <m:t>i</m:t>
+                                  </m:r>
+                                </m:sub>
+                              </m:sSub>
+                            </m:e>
+                          </m:d>
+                        </m:e>
+                        <m:sup>
+                          <m:r>
+                            <w:rPr>
+                              <w:rFonts w:ascii="Cambria Math" w:hAnsi="Cambria Math"/>
+                              <w:color w:val="auto"/>
+                            </w:rPr>
+                            <m:t>2</m:t>
+                          </m:r>
+                        </m:sup>
+                      </m:sSup>
+                    </m:e>
+                  </m:nary>
+                </m:num>
+                <m:den>
+                  <m:r>
+                    <w:rPr>
+                      <w:rFonts w:ascii="Cambria Math" w:hAnsi="Cambria Math"/>
+                      <w:color w:val="auto"/>
+                    </w:rPr>
+                    <m:t>n</m:t>
+                  </m:r>
+                </m:den>
+              </m:f>
+            </m:e>
+          </m:rad>
+        </m:oMath>
+      </m:oMathPara>
+    </w:p>
+    <w:p>
+      <w:pPr>
+        <w:rPr>
+          <w:color w:val="auto"/>
+        </w:rPr>
+      </w:pPr>
+      <w:r>
+        <w:rPr>
+          <w:color w:val="auto"/>
+        </w:rPr>
+        <w:tab/>
+      </w:r>
+      <w:r>
+        <w:rPr>
+          <w:color w:val="auto"/>
+        </w:rPr>
+        <w:tab/>
+        <w:t xml:space="preserve">Given a cost function and a neural network architecture (also called a model) there is a method which calculates the gradient of the cost function with respect to the model’s weights. This function is called the backpropagation, </w:t>
+      </w:r>
+      <w:r>
+        <w:rPr>
+          <w:color w:val="auto"/>
+        </w:rPr>
+        <w:tab/>
+        <w:t>a short term for backward propagation</w:t>
+      </w:r>
+      <w:r>
+        <w:rPr>
+          <w:color w:val="auto"/>
+        </w:rPr>
+        <w:t>.</w:t>
+      </w:r>
+      <w:r>
+        <w:rPr>
+          <w:color w:val="auto"/>
+        </w:rPr>
+        <w:t xml:space="preserve"> The </w:t>
+      </w:r>
+      <w:r>
+        <w:rPr>
+          <w:color w:val="auto"/>
+        </w:rPr>
+        <w:lastRenderedPageBreak/>
+        <w:t xml:space="preserve">algorithm starts backward, in which the gradient of the final layer is calculated first and finishing with the first layer last. As the gradients are calculated the previous computation of gradients are also reused. This gives this method computational </w:t>
+      </w:r>
+      <w:r>
+        <w:rPr>
+          <w:color w:val="auto"/>
+        </w:rPr>
+        <w:t>efficiency, as</w:t>
+      </w:r>
+      <w:r>
+        <w:rPr>
+          <w:color w:val="auto"/>
+        </w:rPr>
+        <w:t xml:space="preserve"> gradients computations are reused rather than calculating each layer individually as a forward propagation.</w:t>
+      </w:r>
+    </w:p>
+    <w:p>
+      <w:pPr>
+        <w:rPr>
+          <w:color w:val="auto"/>
+        </w:rPr>
+      </w:pPr>
+      <w:r>
+        <w:rPr>
+          <w:color w:val="auto"/>
+        </w:rPr>
+        <w:tab/>
+      </w:r>
+      <w:r>
+        <w:rPr>
+          <w:color w:val="auto"/>
+        </w:rPr>
+        <w:tab/>
+        <w:t xml:space="preserve">During the training process of a neural network with gradient descent the gradient of the error function is calculated </w:t>
+      </w:r>
+      <m:oMath>
+        <m:r>
+          <w:rPr>
+            <w:rFonts w:ascii="Cambria Math" w:hAnsi="Cambria Math"/>
+            <w:color w:val="auto"/>
+          </w:rPr>
+          <m:t>E(X,</m:t>
+        </m:r>
+        <m:r>
+          <w:rPr>
+            <w:rFonts w:ascii="Cambria Math" w:hAnsi="Cambria Math"/>
+            <w:color w:val="auto"/>
+          </w:rPr>
+          <m:t>θ</m:t>
+        </m:r>
+        <m:r>
+          <w:rPr>
+            <w:rFonts w:ascii="Cambria Math" w:hAnsi="Cambria Math"/>
+            <w:color w:val="auto"/>
+          </w:rPr>
+          <m:t>)</m:t>
+        </m:r>
+      </m:oMath>
+      <w:r>
+        <w:rPr>
+          <w:color w:val="auto"/>
+        </w:rPr>
+        <w:t xml:space="preserve"> with respect to the weights and biases. Each iteration of gradient descent updates the weights and biases as:</w:t>
+      </w:r>
+    </w:p>
+    <w:p>
+      <w:pPr>
+        <w:rPr>
+          <w:color w:val="auto"/>
+        </w:rPr>
+      </w:pPr>
+      <m:oMathPara>
+        <m:oMath>
+          <m:sSup>
+            <m:sSupPr>
+              <m:ctrlPr>
+                <w:rPr>
+                  <w:rFonts w:ascii="Cambria Math" w:hAnsi="Cambria Math"/>
+                  <w:i/>
+                  <w:color w:val="auto"/>
+                </w:rPr>
+              </m:ctrlPr>
+            </m:sSupPr>
+            <m:e>
+              <m:r>
+                <w:rPr>
+                  <w:rFonts w:ascii="Cambria Math" w:hAnsi="Cambria Math"/>
+                  <w:color w:val="auto"/>
+                </w:rPr>
+                <m:t>θ</m:t>
+              </m:r>
+            </m:e>
+            <m:sup>
+              <m:r>
+                <w:rPr>
+                  <w:rFonts w:ascii="Cambria Math" w:hAnsi="Cambria Math"/>
+                  <w:color w:val="auto"/>
+                </w:rPr>
+                <m:t>t+1</m:t>
+              </m:r>
+            </m:sup>
+          </m:sSup>
+          <m:r>
+            <w:rPr>
+              <w:rFonts w:ascii="Cambria Math" w:hAnsi="Cambria Math"/>
+              <w:color w:val="auto"/>
+            </w:rPr>
+            <m:t>=</m:t>
+          </m:r>
+          <m:sSup>
+            <m:sSupPr>
+              <m:ctrlPr>
+                <w:rPr>
+                  <w:rFonts w:ascii="Cambria Math" w:hAnsi="Cambria Math"/>
+                  <w:i/>
+                  <w:color w:val="auto"/>
+                </w:rPr>
+              </m:ctrlPr>
+            </m:sSupPr>
+            <m:e>
+              <m:r>
+                <w:rPr>
+                  <w:rFonts w:ascii="Cambria Math" w:hAnsi="Cambria Math"/>
+                  <w:color w:val="auto"/>
+                </w:rPr>
+                <m:t>θ</m:t>
+              </m:r>
+            </m:e>
+            <m:sup>
+              <m:r>
+                <w:rPr>
+                  <w:rFonts w:ascii="Cambria Math" w:hAnsi="Cambria Math"/>
+                  <w:color w:val="auto"/>
+                </w:rPr>
+                <m:t>t</m:t>
+              </m:r>
+            </m:sup>
+          </m:sSup>
+          <m:r>
+            <w:rPr>
+              <w:rFonts w:ascii="Cambria Math" w:hAnsi="Cambria Math"/>
+              <w:color w:val="auto"/>
+            </w:rPr>
+            <m:t>-α</m:t>
+          </m:r>
+          <m:f>
+            <m:fPr>
+              <m:ctrlPr>
+                <w:rPr>
+                  <w:rFonts w:ascii="Cambria Math" w:hAnsi="Cambria Math"/>
+                  <w:i/>
+                  <w:color w:val="auto"/>
+                </w:rPr>
+              </m:ctrlPr>
+            </m:fPr>
+            <m:num>
+              <m:r>
+                <w:rPr>
+                  <w:rFonts w:ascii="Cambria Math" w:hAnsi="Cambria Math"/>
+                  <w:color w:val="auto"/>
+                </w:rPr>
+                <m:t>∂E(X,</m:t>
+              </m:r>
+              <m:sSup>
+                <m:sSupPr>
+                  <m:ctrlPr>
+                    <w:rPr>
+                      <w:rFonts w:ascii="Cambria Math" w:hAnsi="Cambria Math"/>
+                      <w:i/>
+                      <w:color w:val="auto"/>
+                    </w:rPr>
+                  </m:ctrlPr>
+                </m:sSupPr>
+                <m:e>
+                  <m:r>
+                    <w:rPr>
+                      <w:rFonts w:ascii="Cambria Math" w:hAnsi="Cambria Math"/>
+                      <w:color w:val="auto"/>
+                    </w:rPr>
+                    <m:t>θ</m:t>
+                  </m:r>
+                </m:e>
+                <m:sup>
+                  <m:r>
+                    <w:rPr>
+                      <w:rFonts w:ascii="Cambria Math" w:hAnsi="Cambria Math"/>
+                      <w:color w:val="auto"/>
+                    </w:rPr>
+                    <m:t>t</m:t>
+                  </m:r>
+                </m:sup>
+              </m:sSup>
+              <m:r>
+                <w:rPr>
+                  <w:rFonts w:ascii="Cambria Math" w:hAnsi="Cambria Math"/>
+                  <w:color w:val="auto"/>
+                </w:rPr>
+                <m:t>)</m:t>
+              </m:r>
+            </m:num>
+            <m:den>
+              <m:r>
+                <w:rPr>
+                  <w:rFonts w:ascii="Cambria Math" w:hAnsi="Cambria Math"/>
+                  <w:color w:val="auto"/>
+                </w:rPr>
+                <m:t>∂θ</m:t>
+              </m:r>
+            </m:den>
+          </m:f>
+        </m:oMath>
+      </m:oMathPara>
+    </w:p>
+    <w:p>
+      <w:pPr>
+        <w:ind w:firstLine="350"/>
+        <w:rPr>
+          <w:color w:val="auto"/>
+        </w:rPr>
+      </w:pPr>
+      <w:r>
+        <w:rPr>
+          <w:color w:val="auto"/>
+        </w:rPr>
+        <w:t xml:space="preserve">Where </w:t>
+      </w:r>
+      <m:oMath>
+        <m:r>
+          <w:rPr>
+            <w:rFonts w:ascii="Cambria Math" w:hAnsi="Cambria Math"/>
+            <w:color w:val="auto"/>
+          </w:rPr>
+          <m:t>E(X,θ)</m:t>
+        </m:r>
+      </m:oMath>
+      <w:r>
+        <w:rPr>
+          <w:color w:val="auto"/>
+        </w:rPr>
+        <w:t xml:space="preserve"> is the cost function, </w:t>
+      </w:r>
+      <m:oMath>
+        <m:sSup>
+          <m:sSupPr>
+            <m:ctrlPr>
+              <w:rPr>
+                <w:rFonts w:ascii="Cambria Math" w:hAnsi="Cambria Math"/>
+                <w:i/>
+                <w:color w:val="auto"/>
+              </w:rPr>
+            </m:ctrlPr>
+          </m:sSupPr>
+          <m:e>
+            <m:r>
+              <w:rPr>
+                <w:rFonts w:ascii="Cambria Math" w:hAnsi="Cambria Math"/>
+                <w:color w:val="auto"/>
+              </w:rPr>
+              <m:t>θ</m:t>
+            </m:r>
+          </m:e>
+          <m:sup>
+            <m:r>
+              <w:rPr>
+                <w:rFonts w:ascii="Cambria Math" w:hAnsi="Cambria Math"/>
+                <w:color w:val="auto"/>
+              </w:rPr>
+              <m:t>t</m:t>
+            </m:r>
+          </m:sup>
+        </m:sSup>
+      </m:oMath>
+      <w:r>
+        <w:rPr>
+          <w:color w:val="auto"/>
+        </w:rPr>
+        <w:t xml:space="preserve"> are the weights and biases at a iteration t of the training process and </w:t>
+      </w:r>
+      <m:oMath>
+        <m:r>
+          <w:rPr>
+            <w:rFonts w:ascii="Cambria Math" w:hAnsi="Cambria Math"/>
+            <w:color w:val="auto"/>
+          </w:rPr>
+          <m:t>α</m:t>
+        </m:r>
+      </m:oMath>
+      <w:r>
+        <w:rPr>
+          <w:color w:val="auto"/>
+        </w:rPr>
+        <w:t xml:space="preserve"> is the learning </w:t>
+      </w:r>
+      <w:proofErr w:type="gramStart"/>
+      <w:r>
+        <w:rPr>
+          <w:color w:val="auto"/>
+        </w:rPr>
+        <w:t>rate.</w:t>
+      </w:r>
+      <w:proofErr w:type="gramEnd"/>
     </w:p>
     <w:p>
       <w:pPr>
         <w:pStyle w:val="Heading3"/>
       </w:pPr>
-      <w:bookmarkStart w:id="4" w:name="_Toc80645120"/>
+      <w:bookmarkStart w:id="4" w:name="_Toc80789430"/>
       <w:r>
         <w:t>Deep Learning</w:t>
       </w:r>
@@ -4593,27 +5461,138 @@
     </w:p>
     <w:p>
       <w:pPr>
-        <w:pStyle w:val="Heading2"/>
+        <w:ind w:firstLine="350"/>
+        <w:rPr>
+          <w:vertAlign w:val="superscript"/>
+        </w:rPr>
+      </w:pPr>
+      <w:r>
+        <w:t xml:space="preserve">In deep learning models there are more layers and more weights to be adjusted, so generalizing can be harder to achieve. This can be made easier with </w:t>
+      </w:r>
+      <w:r>
+        <w:t>regularization, allowing</w:t>
+      </w:r>
+      <w:r>
+        <w:t xml:space="preserve"> to generalize well to unseen data even when training on a finite training set or with an imperfect optimization </w:t>
+      </w:r>
+      <w:r>
+        <w:t>procedure</w:t>
+      </w:r>
+      <w:r>
+        <w:rPr>
+          <w:vertAlign w:val="superscript"/>
+        </w:rPr>
+        <w:t xml:space="preserve"> [</w:t>
+      </w:r>
+      <w:r>
+        <w:rPr>
+          <w:vertAlign w:val="superscript"/>
+        </w:rPr>
+        <w:t>3]</w:t>
+      </w:r>
+    </w:p>
+    <w:p>
+      <w:pPr>
+        <w:pStyle w:val="ListParagraph"/>
+        <w:numPr>
+          <w:ilvl w:val="0"/>
+          <w:numId w:val="19"/>
+        </w:numPr>
+      </w:pPr>
+      <w:r>
+        <w:t>Optimization</w:t>
+      </w:r>
+    </w:p>
+    <w:p>
+      <w:pPr>
+        <w:pStyle w:val="ListParagraph"/>
+        <w:keepNext/>
+        <w:keepLines/>
+        <w:numPr>
+          <w:ilvl w:val="0"/>
+          <w:numId w:val="5"/>
+        </w:numPr>
+        <w:spacing w:before="40" w:after="0"/>
+        <w:contextualSpacing w:val="0"/>
+        <w:outlineLvl w:val="1"/>
+        <w:rPr>
+          <w:rFonts w:eastAsiaTheme="majorEastAsia"/>
+          <w:vanish/>
+          <w:color w:val="auto"/>
+          <w:sz w:val="32"/>
+          <w:szCs w:val="32"/>
+        </w:rPr>
+      </w:pPr>
+      <w:bookmarkStart w:id="5" w:name="_Toc80789389"/>
+      <w:bookmarkStart w:id="6" w:name="_Toc80789431"/>
+      <w:bookmarkEnd w:id="5"/>
+      <w:bookmarkEnd w:id="6"/>
+    </w:p>
+    <w:p>
+      <w:pPr>
+        <w:pStyle w:val="ListParagraph"/>
+        <w:keepNext/>
+        <w:keepLines/>
+        <w:numPr>
+          <w:ilvl w:val="0"/>
+          <w:numId w:val="5"/>
+        </w:numPr>
+        <w:spacing w:before="40" w:after="0"/>
+        <w:contextualSpacing w:val="0"/>
+        <w:outlineLvl w:val="1"/>
+        <w:rPr>
+          <w:rFonts w:eastAsiaTheme="majorEastAsia"/>
+          <w:vanish/>
+          <w:color w:val="auto"/>
+          <w:sz w:val="32"/>
+          <w:szCs w:val="32"/>
+        </w:rPr>
+      </w:pPr>
+      <w:bookmarkStart w:id="7" w:name="_Toc80789390"/>
+      <w:bookmarkStart w:id="8" w:name="_Toc80789432"/>
+      <w:bookmarkEnd w:id="7"/>
+      <w:bookmarkEnd w:id="8"/>
+    </w:p>
+    <w:p>
+      <w:pPr>
+        <w:pStyle w:val="ListParagraph"/>
+        <w:keepNext/>
+        <w:keepLines/>
         <w:numPr>
           <w:ilvl w:val="1"/>
           <w:numId w:val="5"/>
         </w:numPr>
-      </w:pPr>
-      <w:bookmarkStart w:id="5" w:name="_Toc80645121"/>
+        <w:spacing w:before="40" w:after="0"/>
+        <w:contextualSpacing w:val="0"/>
+        <w:outlineLvl w:val="1"/>
+        <w:rPr>
+          <w:rFonts w:eastAsiaTheme="majorEastAsia"/>
+          <w:vanish/>
+          <w:color w:val="auto"/>
+          <w:sz w:val="32"/>
+          <w:szCs w:val="32"/>
+        </w:rPr>
+      </w:pPr>
+      <w:bookmarkStart w:id="9" w:name="_Toc80789391"/>
+      <w:bookmarkStart w:id="10" w:name="_Toc80789433"/>
+      <w:bookmarkEnd w:id="9"/>
+      <w:bookmarkEnd w:id="10"/>
+    </w:p>
+    <w:p>
+      <w:pPr>
+        <w:pStyle w:val="Heading3"/>
+      </w:pPr>
+      <w:bookmarkStart w:id="11" w:name="_Toc80789434"/>
       <w:r>
         <w:t>Long Short-Term Memory</w:t>
       </w:r>
-      <w:bookmarkEnd w:id="5"/>
-    </w:p>
-    <w:p>
-      <w:pPr>
-        <w:pStyle w:val="Heading2"/>
-        <w:numPr>
-          <w:ilvl w:val="1"/>
-          <w:numId w:val="5"/>
-        </w:numPr>
-      </w:pPr>
-      <w:bookmarkStart w:id="6" w:name="_Toc80645122"/>
+      <w:bookmarkEnd w:id="11"/>
+    </w:p>
+    <w:p>
+      <w:pPr>
+        <w:pStyle w:val="Heading3"/>
+      </w:pPr>
+      <w:bookmarkStart w:id="12" w:name="_Toc80789435"/>
       <w:r>
         <w:t xml:space="preserve">Graph </w:t>
       </w:r>
@@ -4623,7 +5602,7 @@
       <w:r>
         <w:t xml:space="preserve"> Networks</w:t>
       </w:r>
-      <w:bookmarkEnd w:id="6"/>
+      <w:bookmarkEnd w:id="12"/>
     </w:p>
     <w:p>
       <w:pPr>
@@ -4650,12 +5629,12 @@
       <w:pPr>
         <w:pStyle w:val="Heading1"/>
       </w:pPr>
-      <w:bookmarkStart w:id="7" w:name="_Toc80645123"/>
+      <w:bookmarkStart w:id="13" w:name="_Toc80789436"/>
       <w:r>
         <w:lastRenderedPageBreak/>
         <w:t>RELATED WORK</w:t>
       </w:r>
-      <w:bookmarkEnd w:id="7"/>
+      <w:bookmarkEnd w:id="13"/>
     </w:p>
     <w:p>
       <w:pPr>
@@ -4682,7 +5661,7 @@
       <w:pPr>
         <w:pStyle w:val="Heading1"/>
       </w:pPr>
-      <w:bookmarkStart w:id="8" w:name="_Toc80645124"/>
+      <w:bookmarkStart w:id="14" w:name="_Toc80789437"/>
       <w:r>
         <w:lastRenderedPageBreak/>
         <w:t>METHODOLOGY</w:t>
@@ -4693,7 +5672,7 @@
       <w:r>
         <w:t>EXPERIMENTS</w:t>
       </w:r>
-      <w:bookmarkEnd w:id="8"/>
+      <w:bookmarkEnd w:id="14"/>
     </w:p>
     <w:p>
       <w:pPr>
@@ -4703,21 +5682,25 @@
           <w:numId w:val="11"/>
         </w:numPr>
       </w:pPr>
-      <w:bookmarkStart w:id="9" w:name="_Toc80645125"/>
+      <w:bookmarkStart w:id="15" w:name="_Toc80789438"/>
       <w:r>
         <w:t>Dataset</w:t>
       </w:r>
-      <w:bookmarkEnd w:id="9"/>
+      <w:bookmarkEnd w:id="15"/>
     </w:p>
     <w:p>
       <w:pPr>
         <w:pStyle w:val="Heading2"/>
-      </w:pPr>
-      <w:bookmarkStart w:id="10" w:name="_Toc80645126"/>
+        <w:numPr>
+          <w:ilvl w:val="0"/>
+          <w:numId w:val="20"/>
+        </w:numPr>
+      </w:pPr>
+      <w:bookmarkStart w:id="16" w:name="_Toc80789439"/>
       <w:r>
         <w:t>Models</w:t>
       </w:r>
-      <w:bookmarkEnd w:id="10"/>
+      <w:bookmarkEnd w:id="16"/>
     </w:p>
     <w:p>
       <w:pPr>
@@ -4751,7 +5734,7 @@
       <w:pPr>
         <w:pStyle w:val="Heading1"/>
       </w:pPr>
-      <w:bookmarkStart w:id="11" w:name="_Toc80645127"/>
+      <w:bookmarkStart w:id="17" w:name="_Toc80789440"/>
       <w:r>
         <w:lastRenderedPageBreak/>
         <w:t>RESULTS</w:t>
@@ -4762,7 +5745,7 @@
       <w:r>
         <w:t>CONCLUSIONS</w:t>
       </w:r>
-      <w:bookmarkEnd w:id="11"/>
+      <w:bookmarkEnd w:id="17"/>
     </w:p>
     <w:p>
       <w:pPr>
@@ -4789,12 +5772,12 @@
       <w:pPr>
         <w:pStyle w:val="Heading1"/>
       </w:pPr>
-      <w:bookmarkStart w:id="12" w:name="_Toc80645128"/>
+      <w:bookmarkStart w:id="18" w:name="_Toc80789441"/>
       <w:r>
         <w:lastRenderedPageBreak/>
         <w:t>ANNEXES</w:t>
       </w:r>
-      <w:bookmarkEnd w:id="12"/>
+      <w:bookmarkEnd w:id="18"/>
     </w:p>
     <w:p>
       <w:pPr>
@@ -4828,7 +5811,7 @@
     </w:p>
     <w:sdt>
       <w:sdtPr>
-        <w:id w:val="-1115210326"/>
+        <w:id w:val="1208070257"/>
         <w:docPartObj>
           <w:docPartGallery w:val="Bibliographies"/>
           <w:docPartUnique/>
@@ -4850,29 +5833,7 @@
             <w:pStyle w:val="Heading1"/>
           </w:pPr>
           <w:r>
-            <w:t>BIBLIOGRAPHY</w:t>
-          </w:r>
-        </w:p>
-        <w:p>
-          <w:r>
-            <w:rPr>
-              <w:noProof/>
-            </w:rPr>
-            <w:t xml:space="preserve">[1] </w:t>
-          </w:r>
-          <w:r>
-            <w:rPr>
-              <w:noProof/>
-            </w:rPr>
-            <w:t xml:space="preserve">Steven Walczak, N. C. (2003). </w:t>
-          </w:r>
-          <w:r>
-            <w:rPr>
-              <w:i/>
-              <w:iCs/>
-              <w:noProof/>
-            </w:rPr>
-            <w:t>Encyclopedia of Physical Science and Technology (Third Edition).</w:t>
+            <w:t>Bibliography</w:t>
           </w:r>
         </w:p>
         <w:sdt>
@@ -4891,13 +5852,7 @@
                 </w:rPr>
               </w:pPr>
               <w:r>
-                <w:t>[</w:t>
-              </w:r>
-              <w:r>
-                <w:t>2</w:t>
-              </w:r>
-              <w:r>
-                <w:t xml:space="preserve">] </w:t>
+                <w:t xml:space="preserve">1. </w:t>
               </w:r>
               <w:r>
                 <w:fldChar w:fldCharType="begin"/>
@@ -4937,6 +5892,55 @@
                   <w:noProof/>
                 </w:rPr>
               </w:pPr>
+              <w:r>
+                <w:rPr>
+                  <w:noProof/>
+                </w:rPr>
+                <w:t xml:space="preserve">3. Jan Kukačka, V. G. (2017). </w:t>
+              </w:r>
+              <w:r>
+                <w:rPr>
+                  <w:i/>
+                  <w:iCs/>
+                  <w:noProof/>
+                </w:rPr>
+                <w:t>Regularization for Deep Learning.</w:t>
+              </w:r>
+              <w:r>
+                <w:rPr>
+                  <w:noProof/>
+                </w:rPr>
+                <w:t xml:space="preserve"> Munich.</w:t>
+              </w:r>
+            </w:p>
+            <w:p>
+              <w:pPr>
+                <w:pStyle w:val="Bibliography"/>
+                <w:ind w:left="720" w:hanging="720"/>
+                <w:rPr>
+                  <w:noProof/>
+                </w:rPr>
+              </w:pPr>
+              <w:r>
+                <w:rPr>
+                  <w:noProof/>
+                </w:rPr>
+                <w:t xml:space="preserve">2. Steven Walczak, N. C. (2003). </w:t>
+              </w:r>
+              <w:r>
+                <w:rPr>
+                  <w:i/>
+                  <w:iCs/>
+                  <w:noProof/>
+                </w:rPr>
+                <w:t>Encyclopedia of Physical Science and Technology (Third Edition).</w:t>
+              </w:r>
+              <w:r>
+                <w:rPr>
+                  <w:noProof/>
+                </w:rPr>
+                <w:t xml:space="preserve"> </w:t>
+              </w:r>
             </w:p>
             <w:p>
               <w:r>
@@ -4953,6 +5957,7 @@
       </w:sdtContent>
     </w:sdt>
     <w:p/>
+    <w:p/>
     <w:p>
       <w:r>
         <w:fldChar w:fldCharType="end"/>
@@ -5086,6 +6091,119 @@
 <file path=word/numbering.xml><?xml version="1.0" encoding="utf-8"?>
 <w:numbering xmlns:wpc="http://schemas.microsoft.com/office/word/2010/wordprocessingCanvas" xmlns:cx="http://schemas.microsoft.com/office/drawing/2014/chartex" xmlns:cx1="http://schemas.microsoft.com/office/drawing/2015/9/8/chartex" xmlns:cx2="http://schemas.microsoft.com/office/drawing/2015/10/21/chartex" xmlns:cx3="http://schemas.microsoft.com/office/drawing/2016/5/9/chartex" xmlns:cx4="http://schemas.microsoft.com/office/drawing/2016/5/10/chartex" xmlns:cx5="http://schemas.microsoft.com/office/drawing/2016/5/11/chartex" xmlns:cx6="http://schemas.microsoft.com/office/drawing/2016/5/12/chartex" xmlns:cx7="http://schemas.microsoft.com/office/drawing/2016/5/13/chartex" xmlns:cx8="http://schemas.microsoft.com/office/drawing/2016/5/14/chartex" xmlns:mc="http://schemas.openxmlformats.org/markup-compatibility/2006" xmlns:aink="http://schemas.microsoft.com/office/drawing/2016/ink" xmlns:am3d="http://schemas.microsoft.com/office/drawing/2017/model3d" xmlns:o="urn:schemas-microsoft-com:office:office" xmlns:r="http://schemas.openxmlformats.org/officeDocument/2006/relationships" xmlns:m="http://schemas.openxmlformats.org/officeDocument/2006/math" xmlns:v="urn:schemas-microsoft-com:vml" xmlns:wp14="http://schemas.microsoft.com/office/word/2010/wordprocessingDrawing" xmlns:wp="http://schemas.openxmlformats.org/drawingml/2006/wordprocessingDrawing" xmlns:w10="urn:schemas-microsoft-com:office:word" xmlns:w="http://schemas.openxmlformats.org/wordprocessingml/2006/main" xmlns:w14="http://schemas.microsoft.com/office/word/2010/wordml" xmlns:w15="http://schemas.microsoft.com/office/word/2012/wordml" xmlns:w16cex="http://schemas.microsoft.com/office/word/2018/wordml/cex" xmlns:w16cid="http://schemas.microsoft.com/office/word/2016/wordml/cid" xmlns:w16="http://schemas.microsoft.com/office/word/2018/wordml" xmlns:w16sdtdh="http://schemas.microsoft.com/office/word/2020/wordml/sdtdatahash" xmlns:w16se="http://schemas.microsoft.com/office/word/2015/wordml/symex" xmlns:wpg="http://schemas.microsoft.com/office/word/2010/wordprocessingGroup" xmlns:wpi="http://schemas.microsoft.com/office/word/2010/wordprocessingInk" xmlns:wne="http://schemas.microsoft.com/office/word/2006/wordml" xmlns:wps="http://schemas.microsoft.com/office/word/2010/wordprocessingShape" mc:Ignorable="w14 w15 w16se w16cid w16 w16cex w16sdtdh wp14">
   <w:abstractNum w:abstractNumId="0" w15:restartNumberingAfterBreak="0">
+    <w:nsid w:val="0A2F5083"/>
+    <w:multiLevelType w:val="hybridMultilevel"/>
+    <w:tmpl w:val="06FADF62"/>
+    <w:lvl w:ilvl="0" w:tplc="04090001">
+      <w:start w:val="1"/>
+      <w:numFmt w:val="bullet"/>
+      <w:lvlText w:val=""/>
+      <w:lvlJc w:val="left"/>
+      <w:pPr>
+        <w:ind w:left="720" w:hanging="360"/>
+      </w:pPr>
+      <w:rPr>
+        <w:rFonts w:ascii="Symbol" w:hAnsi="Symbol" w:hint="default"/>
+      </w:rPr>
+    </w:lvl>
+    <w:lvl w:ilvl="1" w:tplc="04090003" w:tentative="1">
+      <w:start w:val="1"/>
+      <w:numFmt w:val="bullet"/>
+      <w:lvlText w:val="o"/>
+      <w:lvlJc w:val="left"/>
+      <w:pPr>
+        <w:ind w:left="1440" w:hanging="360"/>
+      </w:pPr>
+      <w:rPr>
+        <w:rFonts w:ascii="Courier New" w:hAnsi="Courier New" w:cs="Courier New" w:hint="default"/>
+      </w:rPr>
+    </w:lvl>
+    <w:lvl w:ilvl="2" w:tplc="04090005" w:tentative="1">
+      <w:start w:val="1"/>
+      <w:numFmt w:val="bullet"/>
+      <w:lvlText w:val=""/>
+      <w:lvlJc w:val="left"/>
+      <w:pPr>
+        <w:ind w:left="2160" w:hanging="360"/>
+      </w:pPr>
+      <w:rPr>
+        <w:rFonts w:ascii="Wingdings" w:hAnsi="Wingdings" w:hint="default"/>
+      </w:rPr>
+    </w:lvl>
+    <w:lvl w:ilvl="3" w:tplc="04090001" w:tentative="1">
+      <w:start w:val="1"/>
+      <w:numFmt w:val="bullet"/>
+      <w:lvlText w:val=""/>
+      <w:lvlJc w:val="left"/>
+      <w:pPr>
+        <w:ind w:left="2880" w:hanging="360"/>
+      </w:pPr>
+      <w:rPr>
+        <w:rFonts w:ascii="Symbol" w:hAnsi="Symbol" w:hint="default"/>
+      </w:rPr>
+    </w:lvl>
+    <w:lvl w:ilvl="4" w:tplc="04090003" w:tentative="1">
+      <w:start w:val="1"/>
+      <w:numFmt w:val="bullet"/>
+      <w:lvlText w:val="o"/>
+      <w:lvlJc w:val="left"/>
+      <w:pPr>
+        <w:ind w:left="3600" w:hanging="360"/>
+      </w:pPr>
+      <w:rPr>
+        <w:rFonts w:ascii="Courier New" w:hAnsi="Courier New" w:cs="Courier New" w:hint="default"/>
+      </w:rPr>
+    </w:lvl>
+    <w:lvl w:ilvl="5" w:tplc="04090005" w:tentative="1">
+      <w:start w:val="1"/>
+      <w:numFmt w:val="bullet"/>
+      <w:lvlText w:val=""/>
+      <w:lvlJc w:val="left"/>
+      <w:pPr>
+        <w:ind w:left="4320" w:hanging="360"/>
+      </w:pPr>
+      <w:rPr>
+        <w:rFonts w:ascii="Wingdings" w:hAnsi="Wingdings" w:hint="default"/>
+      </w:rPr>
+    </w:lvl>
+    <w:lvl w:ilvl="6" w:tplc="04090001" w:tentative="1">
+      <w:start w:val="1"/>
+      <w:numFmt w:val="bullet"/>
+      <w:lvlText w:val=""/>
+      <w:lvlJc w:val="left"/>
+      <w:pPr>
+        <w:ind w:left="5040" w:hanging="360"/>
+      </w:pPr>
+      <w:rPr>
+        <w:rFonts w:ascii="Symbol" w:hAnsi="Symbol" w:hint="default"/>
+      </w:rPr>
+    </w:lvl>
+    <w:lvl w:ilvl="7" w:tplc="04090003" w:tentative="1">
+      <w:start w:val="1"/>
+      <w:numFmt w:val="bullet"/>
+      <w:lvlText w:val="o"/>
+      <w:lvlJc w:val="left"/>
+      <w:pPr>
+        <w:ind w:left="5760" w:hanging="360"/>
+      </w:pPr>
+      <w:rPr>
+        <w:rFonts w:ascii="Courier New" w:hAnsi="Courier New" w:cs="Courier New" w:hint="default"/>
+      </w:rPr>
+    </w:lvl>
+    <w:lvl w:ilvl="8" w:tplc="04090005" w:tentative="1">
+      <w:start w:val="1"/>
+      <w:numFmt w:val="bullet"/>
+      <w:lvlText w:val=""/>
+      <w:lvlJc w:val="left"/>
+      <w:pPr>
+        <w:ind w:left="6480" w:hanging="360"/>
+      </w:pPr>
+      <w:rPr>
+        <w:rFonts w:ascii="Wingdings" w:hAnsi="Wingdings" w:hint="default"/>
+      </w:rPr>
+    </w:lvl>
+  </w:abstractNum>
+  <w:abstractNum w:abstractNumId="1" w15:restartNumberingAfterBreak="0">
     <w:nsid w:val="0DD14B71"/>
     <w:multiLevelType w:val="hybridMultilevel"/>
     <w:tmpl w:val="EBC46D48"/>
@@ -5174,7 +6292,7 @@
       </w:pPr>
     </w:lvl>
   </w:abstractNum>
-  <w:abstractNum w:abstractNumId="1" w15:restartNumberingAfterBreak="0">
+  <w:abstractNum w:abstractNumId="2" w15:restartNumberingAfterBreak="0">
     <w:nsid w:val="10BC27BD"/>
     <w:multiLevelType w:val="hybridMultilevel"/>
     <w:tmpl w:val="F68036DE"/>
@@ -5264,7 +6382,7 @@
       </w:pPr>
     </w:lvl>
   </w:abstractNum>
-  <w:abstractNum w:abstractNumId="2" w15:restartNumberingAfterBreak="0">
+  <w:abstractNum w:abstractNumId="3" w15:restartNumberingAfterBreak="0">
     <w:nsid w:val="1D1B39E4"/>
     <w:multiLevelType w:val="multilevel"/>
     <w:tmpl w:val="25A20558"/>
@@ -5413,7 +6531,7 @@
       </w:rPr>
     </w:lvl>
   </w:abstractNum>
-  <w:abstractNum w:abstractNumId="3" w15:restartNumberingAfterBreak="0">
+  <w:abstractNum w:abstractNumId="4" w15:restartNumberingAfterBreak="0">
     <w:nsid w:val="226C3A78"/>
     <w:multiLevelType w:val="hybridMultilevel"/>
     <w:tmpl w:val="9248382A"/>
@@ -5526,7 +6644,7 @@
       </w:rPr>
     </w:lvl>
   </w:abstractNum>
-  <w:abstractNum w:abstractNumId="4" w15:restartNumberingAfterBreak="0">
+  <w:abstractNum w:abstractNumId="5" w15:restartNumberingAfterBreak="0">
     <w:nsid w:val="324B1A21"/>
     <w:multiLevelType w:val="hybridMultilevel"/>
     <w:tmpl w:val="20802486"/>
@@ -5639,7 +6757,7 @@
       </w:rPr>
     </w:lvl>
   </w:abstractNum>
-  <w:abstractNum w:abstractNumId="5" w15:restartNumberingAfterBreak="0">
+  <w:abstractNum w:abstractNumId="6" w15:restartNumberingAfterBreak="0">
     <w:nsid w:val="32605309"/>
     <w:multiLevelType w:val="hybridMultilevel"/>
     <w:tmpl w:val="9D6E185C"/>
@@ -5752,7 +6870,7 @@
       </w:rPr>
     </w:lvl>
   </w:abstractNum>
-  <w:abstractNum w:abstractNumId="6" w15:restartNumberingAfterBreak="0">
+  <w:abstractNum w:abstractNumId="7" w15:restartNumberingAfterBreak="0">
     <w:nsid w:val="34431A81"/>
     <w:multiLevelType w:val="hybridMultilevel"/>
     <w:tmpl w:val="02026840"/>
@@ -5865,7 +6983,7 @@
       </w:rPr>
     </w:lvl>
   </w:abstractNum>
-  <w:abstractNum w:abstractNumId="7" w15:restartNumberingAfterBreak="0">
+  <w:abstractNum w:abstractNumId="8" w15:restartNumberingAfterBreak="0">
     <w:nsid w:val="4FD01DAD"/>
     <w:multiLevelType w:val="hybridMultilevel"/>
     <w:tmpl w:val="38AA2170"/>
@@ -5954,10 +7072,123 @@
       </w:pPr>
     </w:lvl>
   </w:abstractNum>
-  <w:abstractNum w:abstractNumId="8" w15:restartNumberingAfterBreak="0">
+  <w:abstractNum w:abstractNumId="9" w15:restartNumberingAfterBreak="0">
+    <w:nsid w:val="59253825"/>
+    <w:multiLevelType w:val="hybridMultilevel"/>
+    <w:tmpl w:val="6AB29078"/>
+    <w:lvl w:ilvl="0" w:tplc="04090001">
+      <w:start w:val="1"/>
+      <w:numFmt w:val="bullet"/>
+      <w:lvlText w:val=""/>
+      <w:lvlJc w:val="left"/>
+      <w:pPr>
+        <w:ind w:left="1080" w:hanging="360"/>
+      </w:pPr>
+      <w:rPr>
+        <w:rFonts w:ascii="Symbol" w:hAnsi="Symbol" w:hint="default"/>
+      </w:rPr>
+    </w:lvl>
+    <w:lvl w:ilvl="1" w:tplc="04090003" w:tentative="1">
+      <w:start w:val="1"/>
+      <w:numFmt w:val="bullet"/>
+      <w:lvlText w:val="o"/>
+      <w:lvlJc w:val="left"/>
+      <w:pPr>
+        <w:ind w:left="1800" w:hanging="360"/>
+      </w:pPr>
+      <w:rPr>
+        <w:rFonts w:ascii="Courier New" w:hAnsi="Courier New" w:cs="Courier New" w:hint="default"/>
+      </w:rPr>
+    </w:lvl>
+    <w:lvl w:ilvl="2" w:tplc="04090005" w:tentative="1">
+      <w:start w:val="1"/>
+      <w:numFmt w:val="bullet"/>
+      <w:lvlText w:val=""/>
+      <w:lvlJc w:val="left"/>
+      <w:pPr>
+        <w:ind w:left="2520" w:hanging="360"/>
+      </w:pPr>
+      <w:rPr>
+        <w:rFonts w:ascii="Wingdings" w:hAnsi="Wingdings" w:hint="default"/>
+      </w:rPr>
+    </w:lvl>
+    <w:lvl w:ilvl="3" w:tplc="04090001" w:tentative="1">
+      <w:start w:val="1"/>
+      <w:numFmt w:val="bullet"/>
+      <w:lvlText w:val=""/>
+      <w:lvlJc w:val="left"/>
+      <w:pPr>
+        <w:ind w:left="3240" w:hanging="360"/>
+      </w:pPr>
+      <w:rPr>
+        <w:rFonts w:ascii="Symbol" w:hAnsi="Symbol" w:hint="default"/>
+      </w:rPr>
+    </w:lvl>
+    <w:lvl w:ilvl="4" w:tplc="04090003" w:tentative="1">
+      <w:start w:val="1"/>
+      <w:numFmt w:val="bullet"/>
+      <w:lvlText w:val="o"/>
+      <w:lvlJc w:val="left"/>
+      <w:pPr>
+        <w:ind w:left="3960" w:hanging="360"/>
+      </w:pPr>
+      <w:rPr>
+        <w:rFonts w:ascii="Courier New" w:hAnsi="Courier New" w:cs="Courier New" w:hint="default"/>
+      </w:rPr>
+    </w:lvl>
+    <w:lvl w:ilvl="5" w:tplc="04090005" w:tentative="1">
+      <w:start w:val="1"/>
+      <w:numFmt w:val="bullet"/>
+      <w:lvlText w:val=""/>
+      <w:lvlJc w:val="left"/>
+      <w:pPr>
+        <w:ind w:left="4680" w:hanging="360"/>
+      </w:pPr>
+      <w:rPr>
+        <w:rFonts w:ascii="Wingdings" w:hAnsi="Wingdings" w:hint="default"/>
+      </w:rPr>
+    </w:lvl>
+    <w:lvl w:ilvl="6" w:tplc="04090001" w:tentative="1">
+      <w:start w:val="1"/>
+      <w:numFmt w:val="bullet"/>
+      <w:lvlText w:val=""/>
+      <w:lvlJc w:val="left"/>
+      <w:pPr>
+        <w:ind w:left="5400" w:hanging="360"/>
+      </w:pPr>
+      <w:rPr>
+        <w:rFonts w:ascii="Symbol" w:hAnsi="Symbol" w:hint="default"/>
+      </w:rPr>
+    </w:lvl>
+    <w:lvl w:ilvl="7" w:tplc="04090003" w:tentative="1">
+      <w:start w:val="1"/>
+      <w:numFmt w:val="bullet"/>
+      <w:lvlText w:val="o"/>
+      <w:lvlJc w:val="left"/>
+      <w:pPr>
+        <w:ind w:left="6120" w:hanging="360"/>
+      </w:pPr>
+      <w:rPr>
+        <w:rFonts w:ascii="Courier New" w:hAnsi="Courier New" w:cs="Courier New" w:hint="default"/>
+      </w:rPr>
+    </w:lvl>
+    <w:lvl w:ilvl="8" w:tplc="04090005" w:tentative="1">
+      <w:start w:val="1"/>
+      <w:numFmt w:val="bullet"/>
+      <w:lvlText w:val=""/>
+      <w:lvlJc w:val="left"/>
+      <w:pPr>
+        <w:ind w:left="6840" w:hanging="360"/>
+      </w:pPr>
+      <w:rPr>
+        <w:rFonts w:ascii="Wingdings" w:hAnsi="Wingdings" w:hint="default"/>
+      </w:rPr>
+    </w:lvl>
+  </w:abstractNum>
+  <w:abstractNum w:abstractNumId="10" w15:restartNumberingAfterBreak="0">
     <w:nsid w:val="607E7B1E"/>
     <w:multiLevelType w:val="multilevel"/>
-    <w:tmpl w:val="E5BAB3C4"/>
+    <w:tmpl w:val="184447EE"/>
     <w:lvl w:ilvl="0">
       <w:start w:val="1"/>
       <w:numFmt w:val="decimal"/>
@@ -6069,7 +7300,7 @@
       </w:rPr>
     </w:lvl>
   </w:abstractNum>
-  <w:abstractNum w:abstractNumId="9" w15:restartNumberingAfterBreak="0">
+  <w:abstractNum w:abstractNumId="11" w15:restartNumberingAfterBreak="0">
     <w:nsid w:val="61774AAC"/>
     <w:multiLevelType w:val="hybridMultilevel"/>
     <w:tmpl w:val="C71AB5D6"/>
@@ -6182,7 +7413,7 @@
       </w:rPr>
     </w:lvl>
   </w:abstractNum>
-  <w:abstractNum w:abstractNumId="10" w15:restartNumberingAfterBreak="0">
+  <w:abstractNum w:abstractNumId="12" w15:restartNumberingAfterBreak="0">
     <w:nsid w:val="68251C5C"/>
     <w:multiLevelType w:val="hybridMultilevel"/>
     <w:tmpl w:val="2F2C1778"/>
@@ -6296,7 +7527,7 @@
       </w:rPr>
     </w:lvl>
   </w:abstractNum>
-  <w:abstractNum w:abstractNumId="11" w15:restartNumberingAfterBreak="0">
+  <w:abstractNum w:abstractNumId="13" w15:restartNumberingAfterBreak="0">
     <w:nsid w:val="689B6241"/>
     <w:multiLevelType w:val="hybridMultilevel"/>
     <w:tmpl w:val="4824FD86"/>
@@ -6409,7 +7640,7 @@
       </w:rPr>
     </w:lvl>
   </w:abstractNum>
-  <w:abstractNum w:abstractNumId="12" w15:restartNumberingAfterBreak="0">
+  <w:abstractNum w:abstractNumId="14" w15:restartNumberingAfterBreak="0">
     <w:nsid w:val="712310ED"/>
     <w:multiLevelType w:val="hybridMultilevel"/>
     <w:tmpl w:val="D15C2F7E"/>
@@ -6498,7 +7729,7 @@
       </w:pPr>
     </w:lvl>
   </w:abstractNum>
-  <w:abstractNum w:abstractNumId="13" w15:restartNumberingAfterBreak="0">
+  <w:abstractNum w:abstractNumId="15" w15:restartNumberingAfterBreak="0">
     <w:nsid w:val="765B4A37"/>
     <w:multiLevelType w:val="hybridMultilevel"/>
     <w:tmpl w:val="E4285292"/>
@@ -6611,7 +7842,7 @@
       </w:rPr>
     </w:lvl>
   </w:abstractNum>
-  <w:abstractNum w:abstractNumId="14" w15:restartNumberingAfterBreak="0">
+  <w:abstractNum w:abstractNumId="16" w15:restartNumberingAfterBreak="0">
     <w:nsid w:val="7D3C4796"/>
     <w:multiLevelType w:val="multilevel"/>
     <w:tmpl w:val="4F584798"/>
@@ -6724,7 +7955,7 @@
       </w:rPr>
     </w:lvl>
   </w:abstractNum>
-  <w:abstractNum w:abstractNumId="15" w15:restartNumberingAfterBreak="0">
+  <w:abstractNum w:abstractNumId="17" w15:restartNumberingAfterBreak="0">
     <w:nsid w:val="7E0D1A49"/>
     <w:multiLevelType w:val="hybridMultilevel"/>
     <w:tmpl w:val="B15476AC"/>
@@ -6838,37 +8069,37 @@
     </w:lvl>
   </w:abstractNum>
   <w:num w:numId="1">
+    <w:abstractNumId w:val="8"/>
+  </w:num>
+  <w:num w:numId="2">
+    <w:abstractNumId w:val="17"/>
+  </w:num>
+  <w:num w:numId="3">
+    <w:abstractNumId w:val="2"/>
+  </w:num>
+  <w:num w:numId="4">
+    <w:abstractNumId w:val="12"/>
+  </w:num>
+  <w:num w:numId="5">
+    <w:abstractNumId w:val="16"/>
+  </w:num>
+  <w:num w:numId="6">
+    <w:abstractNumId w:val="3"/>
+  </w:num>
+  <w:num w:numId="7">
+    <w:abstractNumId w:val="6"/>
+  </w:num>
+  <w:num w:numId="8">
+    <w:abstractNumId w:val="5"/>
+  </w:num>
+  <w:num w:numId="9">
+    <w:abstractNumId w:val="11"/>
+  </w:num>
+  <w:num w:numId="10">
     <w:abstractNumId w:val="7"/>
   </w:num>
-  <w:num w:numId="2">
-    <w:abstractNumId w:val="15"/>
-  </w:num>
-  <w:num w:numId="3">
-    <w:abstractNumId w:val="1"/>
-  </w:num>
-  <w:num w:numId="4">
-    <w:abstractNumId w:val="10"/>
-  </w:num>
-  <w:num w:numId="5">
-    <w:abstractNumId w:val="14"/>
-  </w:num>
-  <w:num w:numId="6">
-    <w:abstractNumId w:val="2"/>
-  </w:num>
-  <w:num w:numId="7">
-    <w:abstractNumId w:val="5"/>
-  </w:num>
-  <w:num w:numId="8">
-    <w:abstractNumId w:val="4"/>
-  </w:num>
-  <w:num w:numId="9">
-    <w:abstractNumId w:val="9"/>
-  </w:num>
-  <w:num w:numId="10">
-    <w:abstractNumId w:val="6"/>
-  </w:num>
   <w:num w:numId="11">
-    <w:abstractNumId w:val="14"/>
+    <w:abstractNumId w:val="16"/>
     <w:lvlOverride w:ilvl="0">
       <w:startOverride w:val="1"/>
     </w:lvlOverride>
@@ -6898,10 +8129,10 @@
     </w:lvlOverride>
   </w:num>
   <w:num w:numId="12">
-    <w:abstractNumId w:val="8"/>
+    <w:abstractNumId w:val="10"/>
   </w:num>
   <w:num w:numId="13">
-    <w:abstractNumId w:val="8"/>
+    <w:abstractNumId w:val="10"/>
     <w:lvlOverride w:ilvl="0">
       <w:startOverride w:val="1"/>
     </w:lvlOverride>
@@ -6931,19 +8162,55 @@
     </w:lvlOverride>
   </w:num>
   <w:num w:numId="14">
+    <w:abstractNumId w:val="1"/>
+  </w:num>
+  <w:num w:numId="15">
+    <w:abstractNumId w:val="14"/>
+  </w:num>
+  <w:num w:numId="16">
+    <w:abstractNumId w:val="4"/>
+  </w:num>
+  <w:num w:numId="17">
+    <w:abstractNumId w:val="13"/>
+  </w:num>
+  <w:num w:numId="18">
+    <w:abstractNumId w:val="15"/>
+  </w:num>
+  <w:num w:numId="19">
     <w:abstractNumId w:val="0"/>
   </w:num>
-  <w:num w:numId="15">
-    <w:abstractNumId w:val="12"/>
+  <w:num w:numId="20">
+    <w:abstractNumId w:val="10"/>
+    <w:lvlOverride w:ilvl="0">
+      <w:startOverride w:val="2"/>
+    </w:lvlOverride>
+    <w:lvlOverride w:ilvl="1">
+      <w:startOverride w:val="1"/>
+    </w:lvlOverride>
+    <w:lvlOverride w:ilvl="2">
+      <w:startOverride w:val="1"/>
+    </w:lvlOverride>
+    <w:lvlOverride w:ilvl="3">
+      <w:startOverride w:val="1"/>
+    </w:lvlOverride>
+    <w:lvlOverride w:ilvl="4">
+      <w:startOverride w:val="1"/>
+    </w:lvlOverride>
+    <w:lvlOverride w:ilvl="5">
+      <w:startOverride w:val="1"/>
+    </w:lvlOverride>
+    <w:lvlOverride w:ilvl="6">
+      <w:startOverride w:val="1"/>
+    </w:lvlOverride>
+    <w:lvlOverride w:ilvl="7">
+      <w:startOverride w:val="1"/>
+    </w:lvlOverride>
+    <w:lvlOverride w:ilvl="8">
+      <w:startOverride w:val="1"/>
+    </w:lvlOverride>
   </w:num>
-  <w:num w:numId="16">
-    <w:abstractNumId w:val="3"/>
-  </w:num>
-  <w:num w:numId="17">
-    <w:abstractNumId w:val="11"/>
-  </w:num>
-  <w:num w:numId="18">
-    <w:abstractNumId w:val="13"/>
+  <w:num w:numId="21">
+    <w:abstractNumId w:val="9"/>
   </w:num>
 </w:numbering>
 </file>
@@ -7994,11 +9261,31 @@
     <b:Publisher>Springer International Publishing</b:Publisher>
     <b:RefOrder>2</b:RefOrder>
   </b:Source>
+  <b:Source>
+    <b:Tag>Jan17</b:Tag>
+    <b:SourceType>Book</b:SourceType>
+    <b:Guid>{96A81D07-17DB-42FB-ABEF-FEC546967F1B}</b:Guid>
+    <b:Author>
+      <b:Author>
+        <b:NameList>
+          <b:Person>
+            <b:Last>Jan Kukačka</b:Last>
+            <b:First>Vladimir</b:First>
+            <b:Middle>Golkov, and Daniel Cremers</b:Middle>
+          </b:Person>
+        </b:NameList>
+      </b:Author>
+    </b:Author>
+    <b:Title>Regularization for Deep Learning</b:Title>
+    <b:Year>2017</b:Year>
+    <b:City>Munich</b:City>
+    <b:RefOrder>3</b:RefOrder>
+  </b:Source>
 </b:Sources>
 </file>
 
 <file path=customXml/itemProps1.xml><?xml version="1.0" encoding="utf-8"?>
-<ds:datastoreItem xmlns:ds="http://schemas.openxmlformats.org/officeDocument/2006/customXml" ds:itemID="{C9CD9AA7-4C32-4BC6-96BC-58AB767ED4E7}">
+<ds:datastoreItem xmlns:ds="http://schemas.openxmlformats.org/officeDocument/2006/customXml" ds:itemID="{7D5BBB96-424C-4AB5-B0DE-EEFEC9D8BA03}">
   <ds:schemaRefs>
     <ds:schemaRef ds:uri="http://schemas.openxmlformats.org/officeDocument/2006/bibliography"/>
   </ds:schemaRefs>

</xml_diff>

<commit_message>
Writing Documentation and bug fixing
</commit_message>
<xml_diff>
--- a/Disertatie.docx
+++ b/Disertatie.docx
@@ -820,8 +820,7 @@
               <w:rFonts w:asciiTheme="minorHAnsi" w:eastAsiaTheme="minorEastAsia" w:hAnsiTheme="minorHAnsi" w:cstheme="minorBidi"/>
               <w:noProof/>
               <w:color w:val="auto"/>
-              <w:szCs w:val="24"/>
-              <w:lang w:eastAsia="en-GB"/>
+              <w:sz w:val="22"/>
             </w:rPr>
           </w:pPr>
           <w:r>
@@ -842,7 +841,7 @@
             </w:rPr>
             <w:fldChar w:fldCharType="separate"/>
           </w:r>
-          <w:hyperlink w:anchor="_Toc81079146" w:history="1">
+          <w:hyperlink w:anchor="_Toc81504122" w:history="1">
             <w:r>
               <w:rPr>
                 <w:rStyle w:val="Hyperlink"/>
@@ -870,7 +869,7 @@
                 <w:noProof/>
                 <w:webHidden/>
               </w:rPr>
-              <w:instrText xml:space="preserve"> PAGEREF _Toc81079146 \h </w:instrText>
+              <w:instrText xml:space="preserve"> PAGEREF _Toc81504122 \h </w:instrText>
             </w:r>
             <w:r>
               <w:rPr>
@@ -890,7 +889,7 @@
                 <w:noProof/>
                 <w:webHidden/>
               </w:rPr>
-              <w:t>7</w:t>
+              <w:t>6</w:t>
             </w:r>
             <w:r>
               <w:rPr>
@@ -911,11 +910,10 @@
               <w:rFonts w:asciiTheme="minorHAnsi" w:eastAsiaTheme="minorEastAsia" w:hAnsiTheme="minorHAnsi" w:cstheme="minorBidi"/>
               <w:noProof/>
               <w:color w:val="auto"/>
-              <w:szCs w:val="24"/>
-              <w:lang w:eastAsia="en-GB"/>
+              <w:sz w:val="22"/>
             </w:rPr>
           </w:pPr>
-          <w:hyperlink w:anchor="_Toc81079147" w:history="1">
+          <w:hyperlink w:anchor="_Toc81504123" w:history="1">
             <w:r>
               <w:rPr>
                 <w:rStyle w:val="Hyperlink"/>
@@ -943,7 +941,7 @@
                 <w:noProof/>
                 <w:webHidden/>
               </w:rPr>
-              <w:instrText xml:space="preserve"> PAGEREF _Toc81079147 \h </w:instrText>
+              <w:instrText xml:space="preserve"> PAGEREF _Toc81504123 \h </w:instrText>
             </w:r>
             <w:r>
               <w:rPr>
@@ -963,7 +961,7 @@
                 <w:noProof/>
                 <w:webHidden/>
               </w:rPr>
-              <w:t>8</w:t>
+              <w:t>7</w:t>
             </w:r>
             <w:r>
               <w:rPr>
@@ -978,18 +976,17 @@
           <w:pPr>
             <w:pStyle w:val="TOC2"/>
             <w:tabs>
-              <w:tab w:val="left" w:pos="720"/>
+              <w:tab w:val="left" w:pos="660"/>
               <w:tab w:val="right" w:leader="dot" w:pos="9350"/>
             </w:tabs>
             <w:rPr>
               <w:rFonts w:asciiTheme="minorHAnsi" w:eastAsiaTheme="minorEastAsia" w:hAnsiTheme="minorHAnsi" w:cstheme="minorBidi"/>
               <w:noProof/>
               <w:color w:val="auto"/>
-              <w:szCs w:val="24"/>
-              <w:lang w:eastAsia="en-GB"/>
+              <w:sz w:val="22"/>
             </w:rPr>
           </w:pPr>
-          <w:hyperlink w:anchor="_Toc81079148" w:history="1">
+          <w:hyperlink w:anchor="_Toc81504124" w:history="1">
             <w:r>
               <w:rPr>
                 <w:rStyle w:val="Hyperlink"/>
@@ -1003,8 +1000,7 @@
                 <w:rFonts w:asciiTheme="minorHAnsi" w:eastAsiaTheme="minorEastAsia" w:hAnsiTheme="minorHAnsi" w:cstheme="minorBidi"/>
                 <w:noProof/>
                 <w:color w:val="auto"/>
-                <w:szCs w:val="24"/>
-                <w:lang w:eastAsia="en-GB"/>
+                <w:sz w:val="22"/>
               </w:rPr>
               <w:tab/>
             </w:r>
@@ -1035,7 +1031,7 @@
                 <w:noProof/>
                 <w:webHidden/>
               </w:rPr>
-              <w:instrText xml:space="preserve"> PAGEREF _Toc81079148 \h </w:instrText>
+              <w:instrText xml:space="preserve"> PAGEREF _Toc81504124 \h </w:instrText>
             </w:r>
             <w:r>
               <w:rPr>
@@ -1055,7 +1051,7 @@
                 <w:noProof/>
                 <w:webHidden/>
               </w:rPr>
-              <w:t>8</w:t>
+              <w:t>7</w:t>
             </w:r>
             <w:r>
               <w:rPr>
@@ -1070,18 +1066,17 @@
           <w:pPr>
             <w:pStyle w:val="TOC2"/>
             <w:tabs>
-              <w:tab w:val="left" w:pos="720"/>
+              <w:tab w:val="left" w:pos="660"/>
               <w:tab w:val="right" w:leader="dot" w:pos="9350"/>
             </w:tabs>
             <w:rPr>
               <w:rFonts w:asciiTheme="minorHAnsi" w:eastAsiaTheme="minorEastAsia" w:hAnsiTheme="minorHAnsi" w:cstheme="minorBidi"/>
               <w:noProof/>
               <w:color w:val="auto"/>
-              <w:szCs w:val="24"/>
-              <w:lang w:eastAsia="en-GB"/>
+              <w:sz w:val="22"/>
             </w:rPr>
           </w:pPr>
-          <w:hyperlink w:anchor="_Toc81079149" w:history="1">
+          <w:hyperlink w:anchor="_Toc81504125" w:history="1">
             <w:r>
               <w:rPr>
                 <w:rStyle w:val="Hyperlink"/>
@@ -1095,8 +1090,7 @@
                 <w:rFonts w:asciiTheme="minorHAnsi" w:eastAsiaTheme="minorEastAsia" w:hAnsiTheme="minorHAnsi" w:cstheme="minorBidi"/>
                 <w:noProof/>
                 <w:color w:val="auto"/>
-                <w:szCs w:val="24"/>
-                <w:lang w:eastAsia="en-GB"/>
+                <w:sz w:val="22"/>
               </w:rPr>
               <w:tab/>
             </w:r>
@@ -1127,7 +1121,7 @@
                 <w:noProof/>
                 <w:webHidden/>
               </w:rPr>
-              <w:instrText xml:space="preserve"> PAGEREF _Toc81079149 \h </w:instrText>
+              <w:instrText xml:space="preserve"> PAGEREF _Toc81504125 \h </w:instrText>
             </w:r>
             <w:r>
               <w:rPr>
@@ -1147,7 +1141,7 @@
                 <w:noProof/>
                 <w:webHidden/>
               </w:rPr>
-              <w:t>10</w:t>
+              <w:t>9</w:t>
             </w:r>
             <w:r>
               <w:rPr>
@@ -1162,18 +1156,17 @@
           <w:pPr>
             <w:pStyle w:val="TOC3"/>
             <w:tabs>
-              <w:tab w:val="left" w:pos="1440"/>
+              <w:tab w:val="left" w:pos="1320"/>
               <w:tab w:val="right" w:leader="dot" w:pos="9350"/>
             </w:tabs>
             <w:rPr>
               <w:rFonts w:asciiTheme="minorHAnsi" w:eastAsiaTheme="minorEastAsia" w:hAnsiTheme="minorHAnsi" w:cstheme="minorBidi"/>
               <w:noProof/>
               <w:color w:val="auto"/>
-              <w:szCs w:val="24"/>
-              <w:lang w:eastAsia="en-GB"/>
+              <w:sz w:val="22"/>
             </w:rPr>
           </w:pPr>
-          <w:hyperlink w:anchor="_Toc81079150" w:history="1">
+          <w:hyperlink w:anchor="_Toc81504126" w:history="1">
             <w:r>
               <w:rPr>
                 <w:rStyle w:val="Hyperlink"/>
@@ -1187,8 +1180,7 @@
                 <w:rFonts w:asciiTheme="minorHAnsi" w:eastAsiaTheme="minorEastAsia" w:hAnsiTheme="minorHAnsi" w:cstheme="minorBidi"/>
                 <w:noProof/>
                 <w:color w:val="auto"/>
-                <w:szCs w:val="24"/>
-                <w:lang w:eastAsia="en-GB"/>
+                <w:sz w:val="22"/>
               </w:rPr>
               <w:tab/>
             </w:r>
@@ -1219,7 +1211,7 @@
                 <w:noProof/>
                 <w:webHidden/>
               </w:rPr>
-              <w:instrText xml:space="preserve"> PAGEREF _Toc81079150 \h </w:instrText>
+              <w:instrText xml:space="preserve"> PAGEREF _Toc81504126 \h </w:instrText>
             </w:r>
             <w:r>
               <w:rPr>
@@ -1239,7 +1231,7 @@
                 <w:noProof/>
                 <w:webHidden/>
               </w:rPr>
-              <w:t>13</w:t>
+              <w:t>12</w:t>
             </w:r>
             <w:r>
               <w:rPr>
@@ -1254,18 +1246,17 @@
           <w:pPr>
             <w:pStyle w:val="TOC3"/>
             <w:tabs>
-              <w:tab w:val="left" w:pos="1440"/>
+              <w:tab w:val="left" w:pos="1320"/>
               <w:tab w:val="right" w:leader="dot" w:pos="9350"/>
             </w:tabs>
             <w:rPr>
               <w:rFonts w:asciiTheme="minorHAnsi" w:eastAsiaTheme="minorEastAsia" w:hAnsiTheme="minorHAnsi" w:cstheme="minorBidi"/>
               <w:noProof/>
               <w:color w:val="auto"/>
-              <w:szCs w:val="24"/>
-              <w:lang w:eastAsia="en-GB"/>
+              <w:sz w:val="22"/>
             </w:rPr>
           </w:pPr>
-          <w:hyperlink w:anchor="_Toc81079151" w:history="1">
+          <w:hyperlink w:anchor="_Toc81504127" w:history="1">
             <w:r>
               <w:rPr>
                 <w:rStyle w:val="Hyperlink"/>
@@ -1279,8 +1270,7 @@
                 <w:rFonts w:asciiTheme="minorHAnsi" w:eastAsiaTheme="minorEastAsia" w:hAnsiTheme="minorHAnsi" w:cstheme="minorBidi"/>
                 <w:noProof/>
                 <w:color w:val="auto"/>
-                <w:szCs w:val="24"/>
-                <w:lang w:eastAsia="en-GB"/>
+                <w:sz w:val="22"/>
               </w:rPr>
               <w:tab/>
             </w:r>
@@ -1311,7 +1301,7 @@
                 <w:noProof/>
                 <w:webHidden/>
               </w:rPr>
-              <w:instrText xml:space="preserve"> PAGEREF _Toc81079151 \h </w:instrText>
+              <w:instrText xml:space="preserve"> PAGEREF _Toc81504127 \h </w:instrText>
             </w:r>
             <w:r>
               <w:rPr>
@@ -1331,7 +1321,7 @@
                 <w:noProof/>
                 <w:webHidden/>
               </w:rPr>
-              <w:t>14</w:t>
+              <w:t>13</w:t>
             </w:r>
             <w:r>
               <w:rPr>
@@ -1346,18 +1336,17 @@
           <w:pPr>
             <w:pStyle w:val="TOC3"/>
             <w:tabs>
-              <w:tab w:val="left" w:pos="1440"/>
+              <w:tab w:val="left" w:pos="1320"/>
               <w:tab w:val="right" w:leader="dot" w:pos="9350"/>
             </w:tabs>
             <w:rPr>
               <w:rFonts w:asciiTheme="minorHAnsi" w:eastAsiaTheme="minorEastAsia" w:hAnsiTheme="minorHAnsi" w:cstheme="minorBidi"/>
               <w:noProof/>
               <w:color w:val="auto"/>
-              <w:szCs w:val="24"/>
-              <w:lang w:eastAsia="en-GB"/>
+              <w:sz w:val="22"/>
             </w:rPr>
           </w:pPr>
-          <w:hyperlink w:anchor="_Toc81079152" w:history="1">
+          <w:hyperlink w:anchor="_Toc81504128" w:history="1">
             <w:r>
               <w:rPr>
                 <w:rStyle w:val="Hyperlink"/>
@@ -1371,8 +1360,7 @@
                 <w:rFonts w:asciiTheme="minorHAnsi" w:eastAsiaTheme="minorEastAsia" w:hAnsiTheme="minorHAnsi" w:cstheme="minorBidi"/>
                 <w:noProof/>
                 <w:color w:val="auto"/>
-                <w:szCs w:val="24"/>
-                <w:lang w:eastAsia="en-GB"/>
+                <w:sz w:val="22"/>
               </w:rPr>
               <w:tab/>
             </w:r>
@@ -1382,7 +1370,7 @@
                 <w:rFonts w:eastAsiaTheme="majorEastAsia"/>
                 <w:noProof/>
               </w:rPr>
-              <w:t>BackPropagation</w:t>
+              <w:t>Backward Propagation</w:t>
             </w:r>
             <w:r>
               <w:rPr>
@@ -1403,7 +1391,7 @@
                 <w:noProof/>
                 <w:webHidden/>
               </w:rPr>
-              <w:instrText xml:space="preserve"> PAGEREF _Toc81079152 \h </w:instrText>
+              <w:instrText xml:space="preserve"> PAGEREF _Toc81504128 \h </w:instrText>
             </w:r>
             <w:r>
               <w:rPr>
@@ -1423,7 +1411,7 @@
                 <w:noProof/>
                 <w:webHidden/>
               </w:rPr>
-              <w:t>15</w:t>
+              <w:t>14</w:t>
             </w:r>
             <w:r>
               <w:rPr>
@@ -1438,18 +1426,17 @@
           <w:pPr>
             <w:pStyle w:val="TOC3"/>
             <w:tabs>
-              <w:tab w:val="left" w:pos="1200"/>
+              <w:tab w:val="left" w:pos="1100"/>
               <w:tab w:val="right" w:leader="dot" w:pos="9350"/>
             </w:tabs>
             <w:rPr>
               <w:rFonts w:asciiTheme="minorHAnsi" w:eastAsiaTheme="minorEastAsia" w:hAnsiTheme="minorHAnsi" w:cstheme="minorBidi"/>
               <w:noProof/>
               <w:color w:val="auto"/>
-              <w:szCs w:val="24"/>
-              <w:lang w:eastAsia="en-GB"/>
+              <w:sz w:val="22"/>
             </w:rPr>
           </w:pPr>
-          <w:hyperlink w:anchor="_Toc81079153" w:history="1">
+          <w:hyperlink w:anchor="_Toc81504129" w:history="1">
             <w:r>
               <w:rPr>
                 <w:rStyle w:val="Hyperlink"/>
@@ -1463,8 +1450,7 @@
                 <w:rFonts w:asciiTheme="minorHAnsi" w:eastAsiaTheme="minorEastAsia" w:hAnsiTheme="minorHAnsi" w:cstheme="minorBidi"/>
                 <w:noProof/>
                 <w:color w:val="auto"/>
-                <w:szCs w:val="24"/>
-                <w:lang w:eastAsia="en-GB"/>
+                <w:sz w:val="22"/>
               </w:rPr>
               <w:tab/>
             </w:r>
@@ -1495,7 +1481,7 @@
                 <w:noProof/>
                 <w:webHidden/>
               </w:rPr>
-              <w:instrText xml:space="preserve"> PAGEREF _Toc81079153 \h </w:instrText>
+              <w:instrText xml:space="preserve"> PAGEREF _Toc81504129 \h </w:instrText>
             </w:r>
             <w:r>
               <w:rPr>
@@ -1515,7 +1501,7 @@
                 <w:noProof/>
                 <w:webHidden/>
               </w:rPr>
-              <w:t>16</w:t>
+              <w:t>14</w:t>
             </w:r>
             <w:r>
               <w:rPr>
@@ -1530,18 +1516,17 @@
           <w:pPr>
             <w:pStyle w:val="TOC3"/>
             <w:tabs>
-              <w:tab w:val="left" w:pos="1440"/>
+              <w:tab w:val="left" w:pos="1320"/>
               <w:tab w:val="right" w:leader="dot" w:pos="9350"/>
             </w:tabs>
             <w:rPr>
               <w:rFonts w:asciiTheme="minorHAnsi" w:eastAsiaTheme="minorEastAsia" w:hAnsiTheme="minorHAnsi" w:cstheme="minorBidi"/>
               <w:noProof/>
               <w:color w:val="auto"/>
-              <w:szCs w:val="24"/>
-              <w:lang w:eastAsia="en-GB"/>
+              <w:sz w:val="22"/>
             </w:rPr>
           </w:pPr>
-          <w:hyperlink w:anchor="_Toc81079154" w:history="1">
+          <w:hyperlink w:anchor="_Toc81504130" w:history="1">
             <w:r>
               <w:rPr>
                 <w:rStyle w:val="Hyperlink"/>
@@ -1555,8 +1540,7 @@
                 <w:rFonts w:asciiTheme="minorHAnsi" w:eastAsiaTheme="minorEastAsia" w:hAnsiTheme="minorHAnsi" w:cstheme="minorBidi"/>
                 <w:noProof/>
                 <w:color w:val="auto"/>
-                <w:szCs w:val="24"/>
-                <w:lang w:eastAsia="en-GB"/>
+                <w:sz w:val="22"/>
               </w:rPr>
               <w:tab/>
             </w:r>
@@ -1587,7 +1571,7 @@
                 <w:noProof/>
                 <w:webHidden/>
               </w:rPr>
-              <w:instrText xml:space="preserve"> PAGEREF _Toc81079154 \h </w:instrText>
+              <w:instrText xml:space="preserve"> PAGEREF _Toc81504130 \h </w:instrText>
             </w:r>
             <w:r>
               <w:rPr>
@@ -1607,7 +1591,7 @@
                 <w:noProof/>
                 <w:webHidden/>
               </w:rPr>
-              <w:t>16</w:t>
+              <w:t>14</w:t>
             </w:r>
             <w:r>
               <w:rPr>
@@ -1622,18 +1606,17 @@
           <w:pPr>
             <w:pStyle w:val="TOC3"/>
             <w:tabs>
-              <w:tab w:val="left" w:pos="1440"/>
+              <w:tab w:val="left" w:pos="1320"/>
               <w:tab w:val="right" w:leader="dot" w:pos="9350"/>
             </w:tabs>
             <w:rPr>
               <w:rFonts w:asciiTheme="minorHAnsi" w:eastAsiaTheme="minorEastAsia" w:hAnsiTheme="minorHAnsi" w:cstheme="minorBidi"/>
               <w:noProof/>
               <w:color w:val="auto"/>
-              <w:szCs w:val="24"/>
-              <w:lang w:eastAsia="en-GB"/>
+              <w:sz w:val="22"/>
             </w:rPr>
           </w:pPr>
-          <w:hyperlink w:anchor="_Toc81079155" w:history="1">
+          <w:hyperlink w:anchor="_Toc81504131" w:history="1">
             <w:r>
               <w:rPr>
                 <w:rStyle w:val="Hyperlink"/>
@@ -1647,8 +1630,7 @@
                 <w:rFonts w:asciiTheme="minorHAnsi" w:eastAsiaTheme="minorEastAsia" w:hAnsiTheme="minorHAnsi" w:cstheme="minorBidi"/>
                 <w:noProof/>
                 <w:color w:val="auto"/>
-                <w:szCs w:val="24"/>
-                <w:lang w:eastAsia="en-GB"/>
+                <w:sz w:val="22"/>
               </w:rPr>
               <w:tab/>
             </w:r>
@@ -1679,7 +1661,7 @@
                 <w:noProof/>
                 <w:webHidden/>
               </w:rPr>
-              <w:instrText xml:space="preserve"> PAGEREF _Toc81079155 \h </w:instrText>
+              <w:instrText xml:space="preserve"> PAGEREF _Toc81504131 \h </w:instrText>
             </w:r>
             <w:r>
               <w:rPr>
@@ -1699,7 +1681,7 @@
                 <w:noProof/>
                 <w:webHidden/>
               </w:rPr>
-              <w:t>18</w:t>
+              <w:t>17</w:t>
             </w:r>
             <w:r>
               <w:rPr>
@@ -1714,33 +1696,31 @@
           <w:pPr>
             <w:pStyle w:val="TOC3"/>
             <w:tabs>
-              <w:tab w:val="left" w:pos="1200"/>
+              <w:tab w:val="left" w:pos="1320"/>
               <w:tab w:val="right" w:leader="dot" w:pos="9350"/>
             </w:tabs>
             <w:rPr>
               <w:rFonts w:asciiTheme="minorHAnsi" w:eastAsiaTheme="minorEastAsia" w:hAnsiTheme="minorHAnsi" w:cstheme="minorBidi"/>
               <w:noProof/>
               <w:color w:val="auto"/>
-              <w:szCs w:val="24"/>
-              <w:lang w:eastAsia="en-GB"/>
+              <w:sz w:val="22"/>
             </w:rPr>
           </w:pPr>
-          <w:hyperlink w:anchor="_Toc81079159" w:history="1">
+          <w:hyperlink w:anchor="_Toc81504135" w:history="1">
             <w:r>
               <w:rPr>
                 <w:rStyle w:val="Hyperlink"/>
                 <w:rFonts w:eastAsiaTheme="majorEastAsia"/>
                 <w:noProof/>
               </w:rPr>
-              <w:t>2.3.</w:t>
+              <w:t>2.2.3.</w:t>
             </w:r>
             <w:r>
               <w:rPr>
                 <w:rFonts w:asciiTheme="minorHAnsi" w:eastAsiaTheme="minorEastAsia" w:hAnsiTheme="minorHAnsi" w:cstheme="minorBidi"/>
                 <w:noProof/>
                 <w:color w:val="auto"/>
-                <w:szCs w:val="24"/>
-                <w:lang w:eastAsia="en-GB"/>
+                <w:sz w:val="22"/>
               </w:rPr>
               <w:tab/>
             </w:r>
@@ -1771,7 +1751,7 @@
                 <w:noProof/>
                 <w:webHidden/>
               </w:rPr>
-              <w:instrText xml:space="preserve"> PAGEREF _Toc81079159 \h </w:instrText>
+              <w:instrText xml:space="preserve"> PAGEREF _Toc81504135 \h </w:instrText>
             </w:r>
             <w:r>
               <w:rPr>
@@ -1791,7 +1771,7 @@
                 <w:noProof/>
                 <w:webHidden/>
               </w:rPr>
-              <w:t>18</w:t>
+              <w:t>17</w:t>
             </w:r>
             <w:r>
               <w:rPr>
@@ -1806,33 +1786,31 @@
           <w:pPr>
             <w:pStyle w:val="TOC3"/>
             <w:tabs>
-              <w:tab w:val="left" w:pos="1200"/>
+              <w:tab w:val="left" w:pos="1320"/>
               <w:tab w:val="right" w:leader="dot" w:pos="9350"/>
             </w:tabs>
             <w:rPr>
               <w:rFonts w:asciiTheme="minorHAnsi" w:eastAsiaTheme="minorEastAsia" w:hAnsiTheme="minorHAnsi" w:cstheme="minorBidi"/>
               <w:noProof/>
               <w:color w:val="auto"/>
-              <w:szCs w:val="24"/>
-              <w:lang w:eastAsia="en-GB"/>
+              <w:sz w:val="22"/>
             </w:rPr>
           </w:pPr>
-          <w:hyperlink w:anchor="_Toc81079160" w:history="1">
+          <w:hyperlink w:anchor="_Toc81504136" w:history="1">
             <w:r>
               <w:rPr>
                 <w:rStyle w:val="Hyperlink"/>
                 <w:rFonts w:eastAsiaTheme="majorEastAsia"/>
                 <w:noProof/>
               </w:rPr>
-              <w:t>2.4.</w:t>
+              <w:t>2.2.4.</w:t>
             </w:r>
             <w:r>
               <w:rPr>
                 <w:rFonts w:asciiTheme="minorHAnsi" w:eastAsiaTheme="minorEastAsia" w:hAnsiTheme="minorHAnsi" w:cstheme="minorBidi"/>
                 <w:noProof/>
                 <w:color w:val="auto"/>
-                <w:szCs w:val="24"/>
-                <w:lang w:eastAsia="en-GB"/>
+                <w:sz w:val="22"/>
               </w:rPr>
               <w:tab/>
             </w:r>
@@ -1863,7 +1841,7 @@
                 <w:noProof/>
                 <w:webHidden/>
               </w:rPr>
-              <w:instrText xml:space="preserve"> PAGEREF _Toc81079160 \h </w:instrText>
+              <w:instrText xml:space="preserve"> PAGEREF _Toc81504136 \h </w:instrText>
             </w:r>
             <w:r>
               <w:rPr>
@@ -1883,7 +1861,7 @@
                 <w:noProof/>
                 <w:webHidden/>
               </w:rPr>
-              <w:t>18</w:t>
+              <w:t>17</w:t>
             </w:r>
             <w:r>
               <w:rPr>
@@ -1904,11 +1882,10 @@
               <w:rFonts w:asciiTheme="minorHAnsi" w:eastAsiaTheme="minorEastAsia" w:hAnsiTheme="minorHAnsi" w:cstheme="minorBidi"/>
               <w:noProof/>
               <w:color w:val="auto"/>
-              <w:szCs w:val="24"/>
-              <w:lang w:eastAsia="en-GB"/>
+              <w:sz w:val="22"/>
             </w:rPr>
           </w:pPr>
-          <w:hyperlink w:anchor="_Toc81079161" w:history="1">
+          <w:hyperlink w:anchor="_Toc81504137" w:history="1">
             <w:r>
               <w:rPr>
                 <w:rStyle w:val="Hyperlink"/>
@@ -1936,7 +1913,7 @@
                 <w:noProof/>
                 <w:webHidden/>
               </w:rPr>
-              <w:instrText xml:space="preserve"> PAGEREF _Toc81079161 \h </w:instrText>
+              <w:instrText xml:space="preserve"> PAGEREF _Toc81504137 \h </w:instrText>
             </w:r>
             <w:r>
               <w:rPr>
@@ -1956,7 +1933,7 @@
                 <w:noProof/>
                 <w:webHidden/>
               </w:rPr>
-              <w:t>19</w:t>
+              <w:t>18</w:t>
             </w:r>
             <w:r>
               <w:rPr>
@@ -1977,11 +1954,10 @@
               <w:rFonts w:asciiTheme="minorHAnsi" w:eastAsiaTheme="minorEastAsia" w:hAnsiTheme="minorHAnsi" w:cstheme="minorBidi"/>
               <w:noProof/>
               <w:color w:val="auto"/>
-              <w:szCs w:val="24"/>
-              <w:lang w:eastAsia="en-GB"/>
+              <w:sz w:val="22"/>
             </w:rPr>
           </w:pPr>
-          <w:hyperlink w:anchor="_Toc81079162" w:history="1">
+          <w:hyperlink w:anchor="_Toc81504138" w:history="1">
             <w:r>
               <w:rPr>
                 <w:rStyle w:val="Hyperlink"/>
@@ -2009,7 +1985,7 @@
                 <w:noProof/>
                 <w:webHidden/>
               </w:rPr>
-              <w:instrText xml:space="preserve"> PAGEREF _Toc81079162 \h </w:instrText>
+              <w:instrText xml:space="preserve"> PAGEREF _Toc81504138 \h </w:instrText>
             </w:r>
             <w:r>
               <w:rPr>
@@ -2029,7 +2005,7 @@
                 <w:noProof/>
                 <w:webHidden/>
               </w:rPr>
-              <w:t>20</w:t>
+              <w:t>19</w:t>
             </w:r>
             <w:r>
               <w:rPr>
@@ -2044,18 +2020,17 @@
           <w:pPr>
             <w:pStyle w:val="TOC2"/>
             <w:tabs>
-              <w:tab w:val="left" w:pos="720"/>
+              <w:tab w:val="left" w:pos="660"/>
               <w:tab w:val="right" w:leader="dot" w:pos="9350"/>
             </w:tabs>
             <w:rPr>
               <w:rFonts w:asciiTheme="minorHAnsi" w:eastAsiaTheme="minorEastAsia" w:hAnsiTheme="minorHAnsi" w:cstheme="minorBidi"/>
               <w:noProof/>
               <w:color w:val="auto"/>
-              <w:szCs w:val="24"/>
-              <w:lang w:eastAsia="en-GB"/>
+              <w:sz w:val="22"/>
             </w:rPr>
           </w:pPr>
-          <w:hyperlink w:anchor="_Toc81079163" w:history="1">
+          <w:hyperlink w:anchor="_Toc81504139" w:history="1">
             <w:r>
               <w:rPr>
                 <w:rStyle w:val="Hyperlink"/>
@@ -2069,8 +2044,7 @@
                 <w:rFonts w:asciiTheme="minorHAnsi" w:eastAsiaTheme="minorEastAsia" w:hAnsiTheme="minorHAnsi" w:cstheme="minorBidi"/>
                 <w:noProof/>
                 <w:color w:val="auto"/>
-                <w:szCs w:val="24"/>
-                <w:lang w:eastAsia="en-GB"/>
+                <w:sz w:val="22"/>
               </w:rPr>
               <w:tab/>
             </w:r>
@@ -2101,7 +2075,7 @@
                 <w:noProof/>
                 <w:webHidden/>
               </w:rPr>
-              <w:instrText xml:space="preserve"> PAGEREF _Toc81079163 \h </w:instrText>
+              <w:instrText xml:space="preserve"> PAGEREF _Toc81504139 \h </w:instrText>
             </w:r>
             <w:r>
               <w:rPr>
@@ -2121,7 +2095,7 @@
                 <w:noProof/>
                 <w:webHidden/>
               </w:rPr>
-              <w:t>20</w:t>
+              <w:t>19</w:t>
             </w:r>
             <w:r>
               <w:rPr>
@@ -2136,18 +2110,17 @@
           <w:pPr>
             <w:pStyle w:val="TOC2"/>
             <w:tabs>
-              <w:tab w:val="left" w:pos="720"/>
+              <w:tab w:val="left" w:pos="660"/>
               <w:tab w:val="right" w:leader="dot" w:pos="9350"/>
             </w:tabs>
             <w:rPr>
               <w:rFonts w:asciiTheme="minorHAnsi" w:eastAsiaTheme="minorEastAsia" w:hAnsiTheme="minorHAnsi" w:cstheme="minorBidi"/>
               <w:noProof/>
               <w:color w:val="auto"/>
-              <w:szCs w:val="24"/>
-              <w:lang w:eastAsia="en-GB"/>
+              <w:sz w:val="22"/>
             </w:rPr>
           </w:pPr>
-          <w:hyperlink w:anchor="_Toc81079164" w:history="1">
+          <w:hyperlink w:anchor="_Toc81504140" w:history="1">
             <w:r>
               <w:rPr>
                 <w:rStyle w:val="Hyperlink"/>
@@ -2161,8 +2134,7 @@
                 <w:rFonts w:asciiTheme="minorHAnsi" w:eastAsiaTheme="minorEastAsia" w:hAnsiTheme="minorHAnsi" w:cstheme="minorBidi"/>
                 <w:noProof/>
                 <w:color w:val="auto"/>
-                <w:szCs w:val="24"/>
-                <w:lang w:eastAsia="en-GB"/>
+                <w:sz w:val="22"/>
               </w:rPr>
               <w:tab/>
             </w:r>
@@ -2193,7 +2165,7 @@
                 <w:noProof/>
                 <w:webHidden/>
               </w:rPr>
-              <w:instrText xml:space="preserve"> PAGEREF _Toc81079164 \h </w:instrText>
+              <w:instrText xml:space="preserve"> PAGEREF _Toc81504140 \h </w:instrText>
             </w:r>
             <w:r>
               <w:rPr>
@@ -2213,7 +2185,7 @@
                 <w:noProof/>
                 <w:webHidden/>
               </w:rPr>
-              <w:t>20</w:t>
+              <w:t>19</w:t>
             </w:r>
             <w:r>
               <w:rPr>
@@ -2234,11 +2206,10 @@
               <w:rFonts w:asciiTheme="minorHAnsi" w:eastAsiaTheme="minorEastAsia" w:hAnsiTheme="minorHAnsi" w:cstheme="minorBidi"/>
               <w:noProof/>
               <w:color w:val="auto"/>
-              <w:szCs w:val="24"/>
-              <w:lang w:eastAsia="en-GB"/>
+              <w:sz w:val="22"/>
             </w:rPr>
           </w:pPr>
-          <w:hyperlink w:anchor="_Toc81079165" w:history="1">
+          <w:hyperlink w:anchor="_Toc81504141" w:history="1">
             <w:r>
               <w:rPr>
                 <w:rStyle w:val="Hyperlink"/>
@@ -2266,7 +2237,7 @@
                 <w:noProof/>
                 <w:webHidden/>
               </w:rPr>
-              <w:instrText xml:space="preserve"> PAGEREF _Toc81079165 \h </w:instrText>
+              <w:instrText xml:space="preserve"> PAGEREF _Toc81504141 \h </w:instrText>
             </w:r>
             <w:r>
               <w:rPr>
@@ -2286,7 +2257,7 @@
                 <w:noProof/>
                 <w:webHidden/>
               </w:rPr>
-              <w:t>21</w:t>
+              <w:t>20</w:t>
             </w:r>
             <w:r>
               <w:rPr>
@@ -2307,11 +2278,10 @@
               <w:rFonts w:asciiTheme="minorHAnsi" w:eastAsiaTheme="minorEastAsia" w:hAnsiTheme="minorHAnsi" w:cstheme="minorBidi"/>
               <w:noProof/>
               <w:color w:val="auto"/>
-              <w:szCs w:val="24"/>
-              <w:lang w:eastAsia="en-GB"/>
+              <w:sz w:val="22"/>
             </w:rPr>
           </w:pPr>
-          <w:hyperlink w:anchor="_Toc81079166" w:history="1">
+          <w:hyperlink w:anchor="_Toc81504142" w:history="1">
             <w:r>
               <w:rPr>
                 <w:rStyle w:val="Hyperlink"/>
@@ -2339,7 +2309,7 @@
                 <w:noProof/>
                 <w:webHidden/>
               </w:rPr>
-              <w:instrText xml:space="preserve"> PAGEREF _Toc81079166 \h </w:instrText>
+              <w:instrText xml:space="preserve"> PAGEREF _Toc81504142 \h </w:instrText>
             </w:r>
             <w:r>
               <w:rPr>
@@ -2359,7 +2329,7 @@
                 <w:noProof/>
                 <w:webHidden/>
               </w:rPr>
-              <w:t>22</w:t>
+              <w:t>21</w:t>
             </w:r>
             <w:r>
               <w:rPr>
@@ -2380,11 +2350,10 @@
               <w:rFonts w:asciiTheme="minorHAnsi" w:eastAsiaTheme="minorEastAsia" w:hAnsiTheme="minorHAnsi" w:cstheme="minorBidi"/>
               <w:noProof/>
               <w:color w:val="auto"/>
-              <w:szCs w:val="24"/>
-              <w:lang w:eastAsia="en-GB"/>
+              <w:sz w:val="22"/>
             </w:rPr>
           </w:pPr>
-          <w:hyperlink w:anchor="_Toc81079167" w:history="1">
+          <w:hyperlink w:anchor="_Toc81504143" w:history="1">
             <w:r>
               <w:rPr>
                 <w:rStyle w:val="Hyperlink"/>
@@ -2412,7 +2381,7 @@
                 <w:noProof/>
                 <w:webHidden/>
               </w:rPr>
-              <w:instrText xml:space="preserve"> PAGEREF _Toc81079167 \h </w:instrText>
+              <w:instrText xml:space="preserve"> PAGEREF _Toc81504143 \h </w:instrText>
             </w:r>
             <w:r>
               <w:rPr>
@@ -2432,7 +2401,7 @@
                 <w:noProof/>
                 <w:webHidden/>
               </w:rPr>
-              <w:t>23</w:t>
+              <w:t>22</w:t>
             </w:r>
             <w:r>
               <w:rPr>
@@ -2524,7 +2493,7 @@
       <w:pPr>
         <w:pStyle w:val="Heading1"/>
       </w:pPr>
-      <w:bookmarkStart w:id="0" w:name="_Toc81079146"/>
+      <w:bookmarkStart w:id="0" w:name="_Toc81504122"/>
       <w:r>
         <w:lastRenderedPageBreak/>
         <w:t>INTRODUCTION</w:t>
@@ -2556,7 +2525,7 @@
       <w:pPr>
         <w:pStyle w:val="Heading1"/>
       </w:pPr>
-      <w:bookmarkStart w:id="1" w:name="_Toc81079147"/>
+      <w:bookmarkStart w:id="1" w:name="_Toc81504123"/>
       <w:r>
         <w:lastRenderedPageBreak/>
         <w:t>THEORY</w:t>
@@ -2567,7 +2536,7 @@
       <w:pPr>
         <w:pStyle w:val="Heading2"/>
       </w:pPr>
-      <w:bookmarkStart w:id="2" w:name="_Toc81079148"/>
+      <w:bookmarkStart w:id="2" w:name="_Toc81504124"/>
       <w:r>
         <w:t>Traffic Flow</w:t>
       </w:r>
@@ -3886,14 +3855,27 @@
       <w:r>
         <w:t xml:space="preserve">Figure </w:t>
       </w:r>
-      <w:fldSimple w:instr=" SEQ Figure \* ARABIC ">
-        <w:r>
-          <w:rPr>
-            <w:noProof/>
-          </w:rPr>
-          <w:t>1</w:t>
-        </w:r>
-      </w:fldSimple>
+      <w:r>
+        <w:fldChar w:fldCharType="begin"/>
+      </w:r>
+      <w:r>
+        <w:instrText xml:space="preserve"> SEQ Figure \* ARABIC </w:instrText>
+      </w:r>
+      <w:r>
+        <w:fldChar w:fldCharType="separate"/>
+      </w:r>
+      <w:r>
+        <w:rPr>
+          <w:noProof/>
+        </w:rPr>
+        <w:t>1</w:t>
+      </w:r>
+      <w:r>
+        <w:rPr>
+          <w:noProof/>
+        </w:rPr>
+        <w:fldChar w:fldCharType="end"/>
+      </w:r>
       <w:r>
         <w:t xml:space="preserve"> Flow Density Relationship</w:t>
       </w:r>
@@ -4013,7 +3995,7 @@
       <w:pPr>
         <w:pStyle w:val="Heading2"/>
       </w:pPr>
-      <w:bookmarkStart w:id="3" w:name="_Toc81079149"/>
+      <w:bookmarkStart w:id="3" w:name="_Toc81504125"/>
       <w:r>
         <w:t>Machine Learning</w:t>
       </w:r>
@@ -4585,25 +4567,51 @@
       <w:r>
         <w:t xml:space="preserve">Figure </w:t>
       </w:r>
-      <w:fldSimple w:instr=" SEQ Figure \* ARABIC ">
-        <w:r>
-          <w:rPr>
-            <w:noProof/>
-          </w:rPr>
-          <w:t>2</w:t>
-        </w:r>
-      </w:fldSimple>
+      <w:r>
+        <w:fldChar w:fldCharType="begin"/>
+      </w:r>
+      <w:r>
+        <w:instrText xml:space="preserve"> SEQ Figure \* ARABIC </w:instrText>
+      </w:r>
+      <w:r>
+        <w:fldChar w:fldCharType="separate"/>
+      </w:r>
+      <w:r>
+        <w:rPr>
+          <w:noProof/>
+        </w:rPr>
+        <w:t>2</w:t>
+      </w:r>
+      <w:r>
+        <w:rPr>
+          <w:noProof/>
+        </w:rPr>
+        <w:fldChar w:fldCharType="end"/>
+      </w:r>
       <w:r>
         <w:t xml:space="preserve"> ReLU Activation Function                                Figure </w:t>
       </w:r>
-      <w:fldSimple w:instr=" SEQ Figure \* ARABIC ">
-        <w:r>
-          <w:rPr>
-            <w:noProof/>
-          </w:rPr>
-          <w:t>3</w:t>
-        </w:r>
-      </w:fldSimple>
+      <w:r>
+        <w:fldChar w:fldCharType="begin"/>
+      </w:r>
+      <w:r>
+        <w:instrText xml:space="preserve"> SEQ Figure \* ARABIC </w:instrText>
+      </w:r>
+      <w:r>
+        <w:fldChar w:fldCharType="separate"/>
+      </w:r>
+      <w:r>
+        <w:rPr>
+          <w:noProof/>
+        </w:rPr>
+        <w:t>3</w:t>
+      </w:r>
+      <w:r>
+        <w:rPr>
+          <w:noProof/>
+        </w:rPr>
+        <w:fldChar w:fldCharType="end"/>
+      </w:r>
       <w:r>
         <w:t xml:space="preserve"> Linear Activation Function</w:t>
       </w:r>
@@ -4868,14 +4876,27 @@
       <w:r>
         <w:t xml:space="preserve">Figure </w:t>
       </w:r>
-      <w:fldSimple w:instr=" SEQ Figure \* ARABIC ">
-        <w:r>
-          <w:rPr>
-            <w:noProof/>
-          </w:rPr>
-          <w:t>4</w:t>
-        </w:r>
-      </w:fldSimple>
+      <w:r>
+        <w:fldChar w:fldCharType="begin"/>
+      </w:r>
+      <w:r>
+        <w:instrText xml:space="preserve"> SEQ Figure \* ARABIC </w:instrText>
+      </w:r>
+      <w:r>
+        <w:fldChar w:fldCharType="separate"/>
+      </w:r>
+      <w:r>
+        <w:rPr>
+          <w:noProof/>
+        </w:rPr>
+        <w:t>4</w:t>
+      </w:r>
+      <w:r>
+        <w:rPr>
+          <w:noProof/>
+        </w:rPr>
+        <w:fldChar w:fldCharType="end"/>
+      </w:r>
       <w:r>
         <w:t xml:space="preserve"> Neural Network Architecture</w:t>
       </w:r>
@@ -5125,14 +5146,27 @@
       <w:r>
         <w:t xml:space="preserve">Figure </w:t>
       </w:r>
-      <w:fldSimple w:instr=" SEQ Figure \* ARABIC ">
-        <w:r>
-          <w:rPr>
-            <w:noProof/>
-          </w:rPr>
-          <w:t>5</w:t>
-        </w:r>
-      </w:fldSimple>
+      <w:r>
+        <w:fldChar w:fldCharType="begin"/>
+      </w:r>
+      <w:r>
+        <w:instrText xml:space="preserve"> SEQ Figure \* ARABIC </w:instrText>
+      </w:r>
+      <w:r>
+        <w:fldChar w:fldCharType="separate"/>
+      </w:r>
+      <w:r>
+        <w:rPr>
+          <w:noProof/>
+        </w:rPr>
+        <w:t>5</w:t>
+      </w:r>
+      <w:r>
+        <w:rPr>
+          <w:noProof/>
+        </w:rPr>
+        <w:fldChar w:fldCharType="end"/>
+      </w:r>
       <w:r>
         <w:t xml:space="preserve"> Recurrent and Feed Forward Neural Network</w:t>
       </w:r>
@@ -5145,7 +5179,7 @@
           <w:numId w:val="12"/>
         </w:numPr>
       </w:pPr>
-      <w:bookmarkStart w:id="4" w:name="_Toc81079150"/>
+      <w:bookmarkStart w:id="4" w:name="_Toc81504126"/>
       <w:r>
         <w:t>Learning Process</w:t>
       </w:r>
@@ -5319,7 +5353,7 @@
           <w:numId w:val="12"/>
         </w:numPr>
       </w:pPr>
-      <w:bookmarkStart w:id="5" w:name="_Toc81079151"/>
+      <w:bookmarkStart w:id="5" w:name="_Toc81504127"/>
       <w:r>
         <w:t>Cost Functions</w:t>
       </w:r>
@@ -6076,7 +6110,7 @@
           <w:numId w:val="12"/>
         </w:numPr>
       </w:pPr>
-      <w:bookmarkStart w:id="6" w:name="_Toc81079152"/>
+      <w:bookmarkStart w:id="6" w:name="_Toc81504128"/>
       <w:r>
         <w:t>Back</w:t>
       </w:r>
@@ -6422,7 +6456,7 @@
       <w:pPr>
         <w:pStyle w:val="Heading3"/>
       </w:pPr>
-      <w:bookmarkStart w:id="7" w:name="_Toc81079153"/>
+      <w:bookmarkStart w:id="7" w:name="_Toc81504129"/>
       <w:r>
         <w:t>Deep Learning</w:t>
       </w:r>
@@ -6436,7 +6470,7 @@
           <w:numId w:val="12"/>
         </w:numPr>
       </w:pPr>
-      <w:bookmarkStart w:id="8" w:name="_Toc81079154"/>
+      <w:bookmarkStart w:id="8" w:name="_Toc81504130"/>
       <w:r>
         <w:t>Regularization</w:t>
       </w:r>
@@ -6547,14 +6581,27 @@
       <w:r>
         <w:t xml:space="preserve">Figure </w:t>
       </w:r>
-      <w:fldSimple w:instr=" SEQ Figure \* ARABIC ">
-        <w:r>
-          <w:rPr>
-            <w:noProof/>
-          </w:rPr>
-          <w:t>6</w:t>
-        </w:r>
-      </w:fldSimple>
+      <w:r>
+        <w:fldChar w:fldCharType="begin"/>
+      </w:r>
+      <w:r>
+        <w:instrText xml:space="preserve"> SEQ Figure \* ARABIC </w:instrText>
+      </w:r>
+      <w:r>
+        <w:fldChar w:fldCharType="separate"/>
+      </w:r>
+      <w:r>
+        <w:rPr>
+          <w:noProof/>
+        </w:rPr>
+        <w:t>6</w:t>
+      </w:r>
+      <w:r>
+        <w:rPr>
+          <w:noProof/>
+        </w:rPr>
+        <w:fldChar w:fldCharType="end"/>
+      </w:r>
       <w:r>
         <w:t xml:space="preserve"> Underfitting, Robust and Overfitted</w:t>
       </w:r>
@@ -7689,14 +7736,27 @@
       <w:r>
         <w:t xml:space="preserve">Figure </w:t>
       </w:r>
-      <w:fldSimple w:instr=" SEQ Figure \* ARABIC ">
-        <w:r>
-          <w:rPr>
-            <w:noProof/>
-          </w:rPr>
-          <w:t>7</w:t>
-        </w:r>
-      </w:fldSimple>
+      <w:r>
+        <w:fldChar w:fldCharType="begin"/>
+      </w:r>
+      <w:r>
+        <w:instrText xml:space="preserve"> SEQ Figure \* ARABIC </w:instrText>
+      </w:r>
+      <w:r>
+        <w:fldChar w:fldCharType="separate"/>
+      </w:r>
+      <w:r>
+        <w:rPr>
+          <w:noProof/>
+        </w:rPr>
+        <w:t>7</w:t>
+      </w:r>
+      <w:r>
+        <w:rPr>
+          <w:noProof/>
+        </w:rPr>
+        <w:fldChar w:fldCharType="end"/>
+      </w:r>
       <w:r>
         <w:t xml:space="preserve"> Neural Network model without and with Dropout</w:t>
       </w:r>
@@ -7709,7 +7769,7 @@
           <w:numId w:val="12"/>
         </w:numPr>
       </w:pPr>
-      <w:bookmarkStart w:id="9" w:name="_Toc81079155"/>
+      <w:bookmarkStart w:id="9" w:name="_Toc81504131"/>
       <w:r>
         <w:t>Optimization</w:t>
       </w:r>
@@ -7718,13 +7778,733 @@
     <w:p>
       <w:pPr>
         <w:ind w:firstLine="710"/>
+        <w:rPr>
+          <w:vertAlign w:val="superscript"/>
+        </w:rPr>
       </w:pPr>
       <w:r>
         <w:t>The biggest problem with deep neural networks is the time required for computing the gradients of the cost function with respect to the model’s weight and bias.</w:t>
       </w:r>
       <w:r>
-        <w:t xml:space="preserve"> Due to the fact that deep neural networks have at least one hidden layer they have more gradients to compute rather than single feedforward architecture </w:t>
-      </w:r>
+        <w:t xml:space="preserve"> Due to the fact that deep neural networks have at least one hidden layer they have more gradients to compute rather than single feedforward architecture</w:t>
+      </w:r>
+      <w:r>
+        <w:t>.</w:t>
+      </w:r>
+      <w:r>
+        <w:t xml:space="preserve"> </w:t>
+      </w:r>
+      <w:r>
+        <w:t>The backpropagation algorithm does not specify how we use this gradient to update the weights of the model.</w:t>
+      </w:r>
+      <w:r>
+        <w:rPr>
+          <w:vertAlign w:val="superscript"/>
+        </w:rPr>
+        <w:t>[3]</w:t>
+      </w:r>
+    </w:p>
+    <w:p>
+      <w:pPr>
+        <w:ind w:firstLine="710"/>
+      </w:pPr>
+      <w:r>
+        <w:t>The first method for calculating the error function’s gradients is Gradient Descent</w:t>
+      </w:r>
+      <w:r>
+        <w:t>.</w:t>
+      </w:r>
+      <w:r>
+        <w:t xml:space="preserve"> Gradient Descent is the first and most basic gradient algorithm which you can apply to train a deep neural model.</w:t>
+      </w:r>
+      <w:r>
+        <w:t xml:space="preserve"> It is also called “batch gradient descent” or “deterministic gradient descent</w:t>
+      </w:r>
+      <w:r>
+        <w:t>”. That is because the parameters are updated after seeing an entire batch of the training data and the gradient is deterministic computed.</w:t>
+      </w:r>
+      <w:r>
+        <w:t xml:space="preserve"> Gradient descent updates the parameter </w:t>
+      </w:r>
+      <m:oMath>
+        <m:r>
+          <w:rPr>
+            <w:rFonts w:ascii="Cambria Math" w:hAnsi="Cambria Math"/>
+          </w:rPr>
+          <m:t>θ</m:t>
+        </m:r>
+      </m:oMath>
+      <w:r>
+        <w:t xml:space="preserve"> with a small step towards the minima. The Gradient Descent algorithm looks like this:</w:t>
+      </w:r>
+    </w:p>
+    <w:p>
+      <w:pPr>
+        <w:ind w:firstLine="710"/>
+      </w:pPr>
+      <m:oMathPara>
+        <m:oMath>
+          <m:sSup>
+            <m:sSupPr>
+              <m:ctrlPr>
+                <w:rPr>
+                  <w:rFonts w:ascii="Cambria Math" w:hAnsi="Cambria Math"/>
+                  <w:i/>
+                </w:rPr>
+              </m:ctrlPr>
+            </m:sSupPr>
+            <m:e>
+              <m:r>
+                <w:rPr>
+                  <w:rFonts w:ascii="Cambria Math" w:hAnsi="Cambria Math"/>
+                </w:rPr>
+                <m:t>θ</m:t>
+              </m:r>
+            </m:e>
+            <m:sup>
+              <m:r>
+                <w:rPr>
+                  <w:rFonts w:ascii="Cambria Math" w:hAnsi="Cambria Math"/>
+                </w:rPr>
+                <m:t>t+1</m:t>
+              </m:r>
+            </m:sup>
+          </m:sSup>
+          <m:r>
+            <w:rPr>
+              <w:rFonts w:ascii="Cambria Math" w:hAnsi="Cambria Math"/>
+            </w:rPr>
+            <m:t xml:space="preserve">= </m:t>
+          </m:r>
+          <m:sSup>
+            <m:sSupPr>
+              <m:ctrlPr>
+                <w:rPr>
+                  <w:rFonts w:ascii="Cambria Math" w:hAnsi="Cambria Math"/>
+                  <w:i/>
+                </w:rPr>
+              </m:ctrlPr>
+            </m:sSupPr>
+            <m:e>
+              <m:r>
+                <w:rPr>
+                  <w:rFonts w:ascii="Cambria Math" w:hAnsi="Cambria Math"/>
+                </w:rPr>
+                <m:t>θ</m:t>
+              </m:r>
+            </m:e>
+            <m:sup>
+              <m:r>
+                <w:rPr>
+                  <w:rFonts w:ascii="Cambria Math" w:hAnsi="Cambria Math"/>
+                </w:rPr>
+                <m:t>t</m:t>
+              </m:r>
+            </m:sup>
+          </m:sSup>
+          <m:r>
+            <w:rPr>
+              <w:rFonts w:ascii="Cambria Math" w:hAnsi="Cambria Math"/>
+            </w:rPr>
+            <m:t>+α</m:t>
+          </m:r>
+          <m:sSub>
+            <m:sSubPr>
+              <m:ctrlPr>
+                <w:rPr>
+                  <w:rFonts w:ascii="Cambria Math" w:hAnsi="Cambria Math"/>
+                </w:rPr>
+              </m:ctrlPr>
+            </m:sSubPr>
+            <m:e>
+              <m:r>
+                <m:rPr>
+                  <m:sty m:val="p"/>
+                </m:rPr>
+                <w:rPr>
+                  <w:rFonts w:ascii="Cambria Math" w:hAnsi="Cambria Math" w:cs="Cambria Math"/>
+                </w:rPr>
+                <m:t>∇</m:t>
+              </m:r>
+              <m:ctrlPr>
+                <w:rPr>
+                  <w:rFonts w:ascii="Cambria Math" w:hAnsi="Cambria Math" w:cs="Cambria Math"/>
+                </w:rPr>
+              </m:ctrlPr>
+            </m:e>
+            <m:sub>
+              <m:r>
+                <m:rPr>
+                  <m:sty m:val="p"/>
+                </m:rPr>
+                <w:rPr>
+                  <w:rFonts w:ascii="Cambria Math" w:hAnsi="Cambria Math"/>
+                </w:rPr>
+                <m:t>θ</m:t>
+              </m:r>
+            </m:sub>
+          </m:sSub>
+          <m:nary>
+            <m:naryPr>
+              <m:chr m:val="∑"/>
+              <m:ctrlPr>
+                <w:rPr>
+                  <w:rFonts w:ascii="Cambria Math" w:hAnsi="Cambria Math"/>
+                  <w:i/>
+                </w:rPr>
+              </m:ctrlPr>
+            </m:naryPr>
+            <m:sub>
+              <m:r>
+                <w:rPr>
+                  <w:rFonts w:ascii="Cambria Math" w:hAnsi="Cambria Math"/>
+                </w:rPr>
+                <m:t>i=1</m:t>
+              </m:r>
+            </m:sub>
+            <m:sup>
+              <m:r>
+                <w:rPr>
+                  <w:rFonts w:ascii="Cambria Math" w:hAnsi="Cambria Math"/>
+                </w:rPr>
+                <m:t>n</m:t>
+              </m:r>
+            </m:sup>
+            <m:e>
+              <m:r>
+                <w:rPr>
+                  <w:rFonts w:ascii="Cambria Math" w:hAnsi="Cambria Math"/>
+                </w:rPr>
+                <m:t>L(f</m:t>
+              </m:r>
+              <m:d>
+                <m:dPr>
+                  <m:ctrlPr>
+                    <w:rPr>
+                      <w:rFonts w:ascii="Cambria Math" w:hAnsi="Cambria Math"/>
+                      <w:i/>
+                    </w:rPr>
+                  </m:ctrlPr>
+                </m:dPr>
+                <m:e>
+                  <m:sSub>
+                    <m:sSubPr>
+                      <m:ctrlPr>
+                        <w:rPr>
+                          <w:rFonts w:ascii="Cambria Math" w:hAnsi="Cambria Math"/>
+                          <w:i/>
+                        </w:rPr>
+                      </m:ctrlPr>
+                    </m:sSubPr>
+                    <m:e>
+                      <m:r>
+                        <w:rPr>
+                          <w:rFonts w:ascii="Cambria Math" w:hAnsi="Cambria Math"/>
+                        </w:rPr>
+                        <m:t>x</m:t>
+                      </m:r>
+                    </m:e>
+                    <m:sub>
+                      <m:r>
+                        <w:rPr>
+                          <w:rFonts w:ascii="Cambria Math" w:hAnsi="Cambria Math"/>
+                        </w:rPr>
+                        <m:t>i</m:t>
+                      </m:r>
+                    </m:sub>
+                  </m:sSub>
+                  <m:r>
+                    <w:rPr>
+                      <w:rFonts w:ascii="Cambria Math" w:hAnsi="Cambria Math"/>
+                    </w:rPr>
+                    <m:t>,θ</m:t>
+                  </m:r>
+                </m:e>
+              </m:d>
+              <m:r>
+                <w:rPr>
+                  <w:rFonts w:ascii="Cambria Math" w:hAnsi="Cambria Math"/>
+                </w:rPr>
+                <m:t>,</m:t>
+              </m:r>
+              <m:sSub>
+                <m:sSubPr>
+                  <m:ctrlPr>
+                    <w:rPr>
+                      <w:rFonts w:ascii="Cambria Math" w:hAnsi="Cambria Math"/>
+                      <w:i/>
+                    </w:rPr>
+                  </m:ctrlPr>
+                </m:sSubPr>
+                <m:e>
+                  <m:r>
+                    <w:rPr>
+                      <w:rFonts w:ascii="Cambria Math" w:hAnsi="Cambria Math"/>
+                    </w:rPr>
+                    <m:t>y</m:t>
+                  </m:r>
+                </m:e>
+                <m:sub>
+                  <m:r>
+                    <w:rPr>
+                      <w:rFonts w:ascii="Cambria Math" w:hAnsi="Cambria Math"/>
+                    </w:rPr>
+                    <m:t>i</m:t>
+                  </m:r>
+                </m:sub>
+              </m:sSub>
+              <m:r>
+                <w:rPr>
+                  <w:rFonts w:ascii="Cambria Math" w:hAnsi="Cambria Math"/>
+                </w:rPr>
+                <m:t>)</m:t>
+              </m:r>
+            </m:e>
+          </m:nary>
+        </m:oMath>
+      </m:oMathPara>
+    </w:p>
+    <w:p>
+      <w:pPr>
+        <w:ind w:firstLine="710"/>
+      </w:pPr>
+      <w:r>
+        <w:t xml:space="preserve">Where </w:t>
+      </w:r>
+      <m:oMath>
+        <m:r>
+          <w:rPr>
+            <w:rFonts w:ascii="Cambria Math" w:hAnsi="Cambria Math"/>
+          </w:rPr>
+          <m:t>α</m:t>
+        </m:r>
+      </m:oMath>
+      <w:r>
+        <w:t xml:space="preserve"> = learning rate, </w:t>
+      </w:r>
+      <m:oMath>
+        <m:r>
+          <w:rPr>
+            <w:rFonts w:ascii="Cambria Math" w:hAnsi="Cambria Math"/>
+          </w:rPr>
+          <m:t>θ</m:t>
+        </m:r>
+      </m:oMath>
+      <w:r>
+        <w:t xml:space="preserve"> = model’s weights and biases at time t, </w:t>
+      </w:r>
+      <m:oMath>
+        <m:r>
+          <w:rPr>
+            <w:rFonts w:ascii="Cambria Math" w:hAnsi="Cambria Math"/>
+          </w:rPr>
+          <m:t>f</m:t>
+        </m:r>
+        <m:d>
+          <m:dPr>
+            <m:ctrlPr>
+              <w:rPr>
+                <w:rFonts w:ascii="Cambria Math" w:hAnsi="Cambria Math"/>
+                <w:i/>
+              </w:rPr>
+            </m:ctrlPr>
+          </m:dPr>
+          <m:e>
+            <m:sSub>
+              <m:sSubPr>
+                <m:ctrlPr>
+                  <w:rPr>
+                    <w:rFonts w:ascii="Cambria Math" w:hAnsi="Cambria Math"/>
+                    <w:i/>
+                  </w:rPr>
+                </m:ctrlPr>
+              </m:sSubPr>
+              <m:e>
+                <m:r>
+                  <w:rPr>
+                    <w:rFonts w:ascii="Cambria Math" w:hAnsi="Cambria Math"/>
+                  </w:rPr>
+                  <m:t>x</m:t>
+                </m:r>
+              </m:e>
+              <m:sub>
+                <m:r>
+                  <w:rPr>
+                    <w:rFonts w:ascii="Cambria Math" w:hAnsi="Cambria Math"/>
+                  </w:rPr>
+                  <m:t>i</m:t>
+                </m:r>
+              </m:sub>
+            </m:sSub>
+            <m:r>
+              <w:rPr>
+                <w:rFonts w:ascii="Cambria Math" w:hAnsi="Cambria Math"/>
+              </w:rPr>
+              <m:t>,θ</m:t>
+            </m:r>
+          </m:e>
+        </m:d>
+      </m:oMath>
+      <w:r>
+        <w:t xml:space="preserve"> = predicted values for value </w:t>
+      </w:r>
+      <m:oMath>
+        <m:sSub>
+          <m:sSubPr>
+            <m:ctrlPr>
+              <w:rPr>
+                <w:rFonts w:ascii="Cambria Math" w:hAnsi="Cambria Math"/>
+                <w:i/>
+              </w:rPr>
+            </m:ctrlPr>
+          </m:sSubPr>
+          <m:e>
+            <m:r>
+              <w:rPr>
+                <w:rFonts w:ascii="Cambria Math" w:hAnsi="Cambria Math"/>
+              </w:rPr>
+              <m:t>x</m:t>
+            </m:r>
+          </m:e>
+          <m:sub>
+            <m:r>
+              <w:rPr>
+                <w:rFonts w:ascii="Cambria Math" w:hAnsi="Cambria Math"/>
+              </w:rPr>
+              <m:t>i</m:t>
+            </m:r>
+          </m:sub>
+        </m:sSub>
+      </m:oMath>
+      <w:r>
+        <w:t xml:space="preserve"> input values and model parameters </w:t>
+      </w:r>
+      <m:oMath>
+        <m:r>
+          <w:rPr>
+            <w:rFonts w:ascii="Cambria Math" w:hAnsi="Cambria Math"/>
+          </w:rPr>
+          <m:t>θ</m:t>
+        </m:r>
+      </m:oMath>
+      <w:r>
+        <w:t xml:space="preserve">, </w:t>
+      </w:r>
+      <m:oMath>
+        <m:sSub>
+          <m:sSubPr>
+            <m:ctrlPr>
+              <w:rPr>
+                <w:rFonts w:ascii="Cambria Math" w:hAnsi="Cambria Math"/>
+                <w:i/>
+              </w:rPr>
+            </m:ctrlPr>
+          </m:sSubPr>
+          <m:e>
+            <m:r>
+              <w:rPr>
+                <w:rFonts w:ascii="Cambria Math" w:hAnsi="Cambria Math"/>
+              </w:rPr>
+              <m:t>y</m:t>
+            </m:r>
+          </m:e>
+          <m:sub>
+            <m:r>
+              <w:rPr>
+                <w:rFonts w:ascii="Cambria Math" w:hAnsi="Cambria Math"/>
+              </w:rPr>
+              <m:t>i</m:t>
+            </m:r>
+          </m:sub>
+        </m:sSub>
+      </m:oMath>
+      <w:r>
+        <w:t xml:space="preserve"> = true values, L = loss function for predicted values and true values.</w:t>
+      </w:r>
+      <w:r>
+        <w:t xml:space="preserve"> Gradient Descent reaches convergence with a fixed learning rate as the gradients get smaller.</w:t>
+      </w:r>
+    </w:p>
+    <w:p>
+      <w:pPr>
+        <w:ind w:firstLine="710"/>
+      </w:pPr>
+      <w:r>
+        <w:lastRenderedPageBreak/>
+        <w:t xml:space="preserve">There are many algorithms which are based on Gradient Descent to optimize the gradient computation such that convergence can be reached faster. While Gradient Descent will eventually reach convergence it can be pretty slow, which is the reason why it is not used as much in deep learning anymore. There are some situations when the gradients can take a bigger step. For this purpose, Momentum has been created. </w:t>
+      </w:r>
+    </w:p>
+    <w:p>
+      <w:pPr>
+        <w:ind w:firstLine="710"/>
+      </w:pPr>
+      <w:r>
+        <w:t xml:space="preserve">Momentum is intended to accelerate the learning process and it is inspired by physics. It is just like an object which gains momentum when it is descending on a slope. The longer the slope has the same inclination our object will gain speed and if the slope becomes </w:t>
+      </w:r>
+      <w:r>
+        <w:t>steeper</w:t>
+      </w:r>
+      <w:r>
+        <w:t xml:space="preserve"> our object will accele</w:t>
+      </w:r>
+      <w:r>
+        <w:t xml:space="preserve">rate even more. The same logic can be applied to our </w:t>
+      </w:r>
+      <w:r>
+        <w:t>Gradient Descent</w:t>
+      </w:r>
+      <w:r>
+        <w:t>:</w:t>
+      </w:r>
+      <w:r>
+        <w:t xml:space="preserve"> </w:t>
+      </w:r>
+    </w:p>
+    <w:p>
+      <w:pPr>
+        <w:ind w:firstLine="710"/>
+      </w:pPr>
+      <m:oMathPara>
+        <m:oMath>
+          <m:r>
+            <w:rPr>
+              <w:rFonts w:ascii="Cambria Math" w:hAnsi="Cambria Math"/>
+            </w:rPr>
+            <m:t xml:space="preserve">v </m:t>
+          </m:r>
+          <m:r>
+            <w:rPr>
+              <w:rFonts w:ascii="Cambria Math" w:hAnsi="Cambria Math"/>
+            </w:rPr>
+            <m:t>=</m:t>
+          </m:r>
+          <m:r>
+            <w:rPr>
+              <w:rFonts w:ascii="Cambria Math" w:hAnsi="Cambria Math"/>
+            </w:rPr>
+            <m:t>αv</m:t>
+          </m:r>
+          <m:r>
+            <w:rPr>
+              <w:rFonts w:ascii="Cambria Math" w:hAnsi="Cambria Math"/>
+            </w:rPr>
+            <m:t>+</m:t>
+          </m:r>
+          <m:r>
+            <w:rPr>
+              <w:rFonts w:ascii="Cambria Math" w:hAnsi="Cambria Math"/>
+            </w:rPr>
+            <m:t>n</m:t>
+          </m:r>
+          <m:sSub>
+            <m:sSubPr>
+              <m:ctrlPr>
+                <w:rPr>
+                  <w:rFonts w:ascii="Cambria Math" w:hAnsi="Cambria Math"/>
+                </w:rPr>
+              </m:ctrlPr>
+            </m:sSubPr>
+            <m:e>
+              <m:r>
+                <m:rPr>
+                  <m:sty m:val="p"/>
+                </m:rPr>
+                <w:rPr>
+                  <w:rFonts w:ascii="Cambria Math" w:hAnsi="Cambria Math" w:cs="Cambria Math"/>
+                </w:rPr>
+                <m:t>∇</m:t>
+              </m:r>
+              <m:ctrlPr>
+                <w:rPr>
+                  <w:rFonts w:ascii="Cambria Math" w:hAnsi="Cambria Math" w:cs="Cambria Math"/>
+                </w:rPr>
+              </m:ctrlPr>
+            </m:e>
+            <m:sub>
+              <m:r>
+                <m:rPr>
+                  <m:sty m:val="p"/>
+                </m:rPr>
+                <w:rPr>
+                  <w:rFonts w:ascii="Cambria Math" w:hAnsi="Cambria Math"/>
+                </w:rPr>
+                <m:t>θ</m:t>
+              </m:r>
+            </m:sub>
+          </m:sSub>
+          <m:nary>
+            <m:naryPr>
+              <m:chr m:val="∑"/>
+              <m:ctrlPr>
+                <w:rPr>
+                  <w:rFonts w:ascii="Cambria Math" w:hAnsi="Cambria Math"/>
+                  <w:i/>
+                </w:rPr>
+              </m:ctrlPr>
+            </m:naryPr>
+            <m:sub>
+              <m:r>
+                <w:rPr>
+                  <w:rFonts w:ascii="Cambria Math" w:hAnsi="Cambria Math"/>
+                </w:rPr>
+                <m:t>i=1</m:t>
+              </m:r>
+            </m:sub>
+            <m:sup>
+              <m:r>
+                <w:rPr>
+                  <w:rFonts w:ascii="Cambria Math" w:hAnsi="Cambria Math"/>
+                </w:rPr>
+                <m:t>n</m:t>
+              </m:r>
+            </m:sup>
+            <m:e>
+              <m:r>
+                <w:rPr>
+                  <w:rFonts w:ascii="Cambria Math" w:hAnsi="Cambria Math"/>
+                </w:rPr>
+                <m:t>L(f</m:t>
+              </m:r>
+              <m:d>
+                <m:dPr>
+                  <m:ctrlPr>
+                    <w:rPr>
+                      <w:rFonts w:ascii="Cambria Math" w:hAnsi="Cambria Math"/>
+                      <w:i/>
+                    </w:rPr>
+                  </m:ctrlPr>
+                </m:dPr>
+                <m:e>
+                  <m:sSub>
+                    <m:sSubPr>
+                      <m:ctrlPr>
+                        <w:rPr>
+                          <w:rFonts w:ascii="Cambria Math" w:hAnsi="Cambria Math"/>
+                          <w:i/>
+                        </w:rPr>
+                      </m:ctrlPr>
+                    </m:sSubPr>
+                    <m:e>
+                      <m:r>
+                        <w:rPr>
+                          <w:rFonts w:ascii="Cambria Math" w:hAnsi="Cambria Math"/>
+                        </w:rPr>
+                        <m:t>x</m:t>
+                      </m:r>
+                    </m:e>
+                    <m:sub>
+                      <m:r>
+                        <w:rPr>
+                          <w:rFonts w:ascii="Cambria Math" w:hAnsi="Cambria Math"/>
+                        </w:rPr>
+                        <m:t>i</m:t>
+                      </m:r>
+                    </m:sub>
+                  </m:sSub>
+                  <m:r>
+                    <w:rPr>
+                      <w:rFonts w:ascii="Cambria Math" w:hAnsi="Cambria Math"/>
+                    </w:rPr>
+                    <m:t>,θ</m:t>
+                  </m:r>
+                </m:e>
+              </m:d>
+              <m:r>
+                <w:rPr>
+                  <w:rFonts w:ascii="Cambria Math" w:hAnsi="Cambria Math"/>
+                </w:rPr>
+                <m:t>,</m:t>
+              </m:r>
+              <m:sSub>
+                <m:sSubPr>
+                  <m:ctrlPr>
+                    <w:rPr>
+                      <w:rFonts w:ascii="Cambria Math" w:hAnsi="Cambria Math"/>
+                      <w:i/>
+                    </w:rPr>
+                  </m:ctrlPr>
+                </m:sSubPr>
+                <m:e>
+                  <m:r>
+                    <w:rPr>
+                      <w:rFonts w:ascii="Cambria Math" w:hAnsi="Cambria Math"/>
+                    </w:rPr>
+                    <m:t>y</m:t>
+                  </m:r>
+                </m:e>
+                <m:sub>
+                  <m:r>
+                    <w:rPr>
+                      <w:rFonts w:ascii="Cambria Math" w:hAnsi="Cambria Math"/>
+                    </w:rPr>
+                    <m:t>i</m:t>
+                  </m:r>
+                </m:sub>
+              </m:sSub>
+              <m:r>
+                <w:rPr>
+                  <w:rFonts w:ascii="Cambria Math" w:hAnsi="Cambria Math"/>
+                </w:rPr>
+                <m:t>)</m:t>
+              </m:r>
+            </m:e>
+          </m:nary>
+          <m:r>
+            <w:rPr>
+              <w:rFonts w:ascii="Cambria Math" w:hAnsi="Cambria Math"/>
+            </w:rPr>
+            <m:t xml:space="preserve"> ;θ=θ+ v</m:t>
+          </m:r>
+        </m:oMath>
+      </m:oMathPara>
+    </w:p>
+    <w:p>
+      <w:r>
+        <w:tab/>
+      </w:r>
+      <w:r>
+        <w:tab/>
+        <w:t>The velocity v will take into account previous calculated gradients and,</w:t>
+      </w:r>
+      <w:r>
+        <w:t xml:space="preserve"> if they consistently are the same, the momentum will grow.</w:t>
+      </w:r>
+    </w:p>
+    <w:p>
+      <w:r>
+        <w:tab/>
+      </w:r>
+      <w:r>
+        <w:tab/>
+        <w:t>The learning rate is one of the hyperparameters that is the most difficult to set</w:t>
+      </w:r>
+      <w:r>
+        <w:t xml:space="preserve"> because it can have a high impact on the performance of our model.</w:t>
+      </w:r>
+      <w:r>
+        <w:t xml:space="preserve"> While momentum has mitigated some of the problem the learning rate has </w:t>
+      </w:r>
+    </w:p>
+    <w:p>
+      <w:r>
+        <w:tab/>
+      </w:r>
+      <w:r>
+        <w:tab/>
+      </w:r>
+    </w:p>
+    <w:p>
+      <w:r>
+        <w:tab/>
+      </w:r>
+      <w:r>
+        <w:tab/>
+      </w:r>
+    </w:p>
+    <w:p>
+      <w:pPr>
+        <w:ind w:firstLine="710"/>
+      </w:pPr>
     </w:p>
     <w:p>
       <w:pPr>
@@ -7750,10 +8530,12 @@
       <w:bookmarkStart w:id="11" w:name="_Toc80789431"/>
       <w:bookmarkStart w:id="12" w:name="_Toc81070026"/>
       <w:bookmarkStart w:id="13" w:name="_Toc81079156"/>
+      <w:bookmarkStart w:id="14" w:name="_Toc81504132"/>
       <w:bookmarkEnd w:id="10"/>
       <w:bookmarkEnd w:id="11"/>
       <w:bookmarkEnd w:id="12"/>
       <w:bookmarkEnd w:id="13"/>
+      <w:bookmarkEnd w:id="14"/>
     </w:p>
     <w:p>
       <w:pPr>
@@ -7775,14 +8557,16 @@
           <w:szCs w:val="32"/>
         </w:rPr>
       </w:pPr>
-      <w:bookmarkStart w:id="14" w:name="_Toc80789390"/>
-      <w:bookmarkStart w:id="15" w:name="_Toc80789432"/>
-      <w:bookmarkStart w:id="16" w:name="_Toc81070027"/>
-      <w:bookmarkStart w:id="17" w:name="_Toc81079157"/>
-      <w:bookmarkEnd w:id="14"/>
+      <w:bookmarkStart w:id="15" w:name="_Toc80789390"/>
+      <w:bookmarkStart w:id="16" w:name="_Toc80789432"/>
+      <w:bookmarkStart w:id="17" w:name="_Toc81070027"/>
+      <w:bookmarkStart w:id="18" w:name="_Toc81079157"/>
+      <w:bookmarkStart w:id="19" w:name="_Toc81504133"/>
       <w:bookmarkEnd w:id="15"/>
       <w:bookmarkEnd w:id="16"/>
       <w:bookmarkEnd w:id="17"/>
+      <w:bookmarkEnd w:id="18"/>
+      <w:bookmarkEnd w:id="19"/>
     </w:p>
     <w:p>
       <w:pPr>
@@ -7804,14 +8588,16 @@
           <w:szCs w:val="32"/>
         </w:rPr>
       </w:pPr>
-      <w:bookmarkStart w:id="18" w:name="_Toc80789391"/>
-      <w:bookmarkStart w:id="19" w:name="_Toc80789433"/>
-      <w:bookmarkStart w:id="20" w:name="_Toc81070028"/>
-      <w:bookmarkStart w:id="21" w:name="_Toc81079158"/>
-      <w:bookmarkEnd w:id="18"/>
-      <w:bookmarkEnd w:id="19"/>
+      <w:bookmarkStart w:id="20" w:name="_Toc80789391"/>
+      <w:bookmarkStart w:id="21" w:name="_Toc80789433"/>
+      <w:bookmarkStart w:id="22" w:name="_Toc81070028"/>
+      <w:bookmarkStart w:id="23" w:name="_Toc81079158"/>
+      <w:bookmarkStart w:id="24" w:name="_Toc81504134"/>
       <w:bookmarkEnd w:id="20"/>
       <w:bookmarkEnd w:id="21"/>
+      <w:bookmarkEnd w:id="22"/>
+      <w:bookmarkEnd w:id="23"/>
+      <w:bookmarkEnd w:id="24"/>
     </w:p>
     <w:p>
       <w:pPr>
@@ -7821,11 +8607,11 @@
           <w:numId w:val="12"/>
         </w:numPr>
       </w:pPr>
-      <w:bookmarkStart w:id="22" w:name="_Toc81079159"/>
+      <w:bookmarkStart w:id="25" w:name="_Toc81504135"/>
       <w:r>
         <w:t>Recurrent Neural Networks</w:t>
       </w:r>
-      <w:bookmarkEnd w:id="22"/>
+      <w:bookmarkEnd w:id="25"/>
     </w:p>
     <w:p>
       <w:pPr>
@@ -7835,7 +8621,7 @@
           <w:numId w:val="12"/>
         </w:numPr>
       </w:pPr>
-      <w:bookmarkStart w:id="23" w:name="_Toc81079160"/>
+      <w:bookmarkStart w:id="26" w:name="_Toc81504136"/>
       <w:r>
         <w:t xml:space="preserve">Graph </w:t>
       </w:r>
@@ -7845,7 +8631,7 @@
       <w:r>
         <w:t xml:space="preserve"> Networks</w:t>
       </w:r>
-      <w:bookmarkEnd w:id="23"/>
+      <w:bookmarkEnd w:id="26"/>
     </w:p>
     <w:p>
       <w:pPr>
@@ -7872,12 +8658,12 @@
       <w:pPr>
         <w:pStyle w:val="Heading1"/>
       </w:pPr>
-      <w:bookmarkStart w:id="24" w:name="_Toc81079161"/>
+      <w:bookmarkStart w:id="27" w:name="_Toc81504137"/>
       <w:r>
         <w:lastRenderedPageBreak/>
         <w:t>RELATED WORK</w:t>
       </w:r>
-      <w:bookmarkEnd w:id="24"/>
+      <w:bookmarkEnd w:id="27"/>
     </w:p>
     <w:p>
       <w:pPr>
@@ -7904,7 +8690,7 @@
       <w:pPr>
         <w:pStyle w:val="Heading1"/>
       </w:pPr>
-      <w:bookmarkStart w:id="25" w:name="_Toc81079162"/>
+      <w:bookmarkStart w:id="28" w:name="_Toc81504138"/>
       <w:r>
         <w:lastRenderedPageBreak/>
         <w:t>METHODOLOGY</w:t>
@@ -7915,7 +8701,7 @@
       <w:r>
         <w:t>EXPERIMENTS</w:t>
       </w:r>
-      <w:bookmarkEnd w:id="25"/>
+      <w:bookmarkEnd w:id="28"/>
     </w:p>
     <w:p>
       <w:pPr>
@@ -7925,11 +8711,11 @@
           <w:numId w:val="11"/>
         </w:numPr>
       </w:pPr>
-      <w:bookmarkStart w:id="26" w:name="_Toc81079163"/>
+      <w:bookmarkStart w:id="29" w:name="_Toc81504139"/>
       <w:r>
         <w:t>Dataset</w:t>
       </w:r>
-      <w:bookmarkEnd w:id="26"/>
+      <w:bookmarkEnd w:id="29"/>
     </w:p>
     <w:p>
       <w:pPr>
@@ -7939,11 +8725,11 @@
           <w:numId w:val="20"/>
         </w:numPr>
       </w:pPr>
-      <w:bookmarkStart w:id="27" w:name="_Toc81079164"/>
+      <w:bookmarkStart w:id="30" w:name="_Toc81504140"/>
       <w:r>
         <w:t>Models</w:t>
       </w:r>
-      <w:bookmarkEnd w:id="27"/>
+      <w:bookmarkEnd w:id="30"/>
     </w:p>
     <w:p>
       <w:pPr>
@@ -7977,7 +8763,7 @@
       <w:pPr>
         <w:pStyle w:val="Heading1"/>
       </w:pPr>
-      <w:bookmarkStart w:id="28" w:name="_Toc81079165"/>
+      <w:bookmarkStart w:id="31" w:name="_Toc81504141"/>
       <w:r>
         <w:lastRenderedPageBreak/>
         <w:t>RESULTS</w:t>
@@ -7988,7 +8774,7 @@
       <w:r>
         <w:t>CONCLUSIONS</w:t>
       </w:r>
-      <w:bookmarkEnd w:id="28"/>
+      <w:bookmarkEnd w:id="31"/>
     </w:p>
     <w:p>
       <w:pPr>
@@ -8015,12 +8801,12 @@
       <w:pPr>
         <w:pStyle w:val="Heading1"/>
       </w:pPr>
-      <w:bookmarkStart w:id="29" w:name="_Toc81079166"/>
+      <w:bookmarkStart w:id="32" w:name="_Toc81504142"/>
       <w:r>
         <w:lastRenderedPageBreak/>
         <w:t>ANNEXES</w:t>
       </w:r>
-      <w:bookmarkEnd w:id="29"/>
+      <w:bookmarkEnd w:id="32"/>
     </w:p>
     <w:p>
       <w:pPr>
@@ -8052,7 +8838,7 @@
         <w:fldChar w:fldCharType="separate"/>
       </w:r>
     </w:p>
-    <w:bookmarkStart w:id="30" w:name="_Toc81079167" w:displacedByCustomXml="next"/>
+    <w:bookmarkStart w:id="33" w:name="_Toc81504143" w:displacedByCustomXml="next"/>
     <w:sdt>
       <w:sdtPr>
         <w:rPr>
@@ -8078,7 +8864,7 @@
           <w:r>
             <w:t>Bibliography</w:t>
           </w:r>
-          <w:bookmarkEnd w:id="30"/>
+          <w:bookmarkEnd w:id="33"/>
         </w:p>
         <w:sdt>
           <w:sdtPr>

</xml_diff>

<commit_message>
Finished theory in documentation
</commit_message>
<xml_diff>
--- a/Disertatie.docx
+++ b/Disertatie.docx
@@ -513,25 +513,23 @@
           <w:color w:val="auto"/>
           <w:sz w:val="32"/>
         </w:rPr>
-        <w:t xml:space="preserve">Conf. dr. </w:t>
-      </w:r>
-      <w:proofErr w:type="spellStart"/>
+        <w:t>Conf. dr. Ichim Bogdan</w:t>
+      </w:r>
       <w:r>
         <w:rPr>
           <w:bCs/>
           <w:color w:val="auto"/>
           <w:sz w:val="32"/>
         </w:rPr>
-        <w:t>Ichim</w:t>
-      </w:r>
-      <w:proofErr w:type="spellEnd"/>
+        <w:tab/>
+      </w:r>
       <w:r>
         <w:rPr>
           <w:bCs/>
           <w:color w:val="auto"/>
           <w:sz w:val="32"/>
         </w:rPr>
-        <w:t xml:space="preserve"> Bogdan</w:t>
+        <w:tab/>
       </w:r>
       <w:r>
         <w:rPr>
@@ -556,41 +554,7 @@
           <w:sz w:val="32"/>
         </w:rPr>
         <w:tab/>
-      </w:r>
-      <w:r>
-        <w:rPr>
-          <w:bCs/>
-          <w:color w:val="auto"/>
-          <w:sz w:val="32"/>
-        </w:rPr>
-        <w:tab/>
-      </w:r>
-      <w:r>
-        <w:rPr>
-          <w:bCs/>
-          <w:color w:val="auto"/>
-          <w:sz w:val="32"/>
-        </w:rPr>
-        <w:tab/>
-        <w:t xml:space="preserve">      </w:t>
-      </w:r>
-      <w:proofErr w:type="spellStart"/>
-      <w:r>
-        <w:rPr>
-          <w:bCs/>
-          <w:color w:val="auto"/>
-          <w:sz w:val="32"/>
-        </w:rPr>
-        <w:t>Bomher</w:t>
-      </w:r>
-      <w:proofErr w:type="spellEnd"/>
-      <w:r>
-        <w:rPr>
-          <w:bCs/>
-          <w:color w:val="auto"/>
-          <w:sz w:val="32"/>
-        </w:rPr>
-        <w:t xml:space="preserve"> Sebastian</w:t>
+        <w:t xml:space="preserve">      Bomher Sebastian</w:t>
       </w:r>
     </w:p>
     <w:p>
@@ -857,7 +821,7 @@
               <w:noProof/>
               <w:color w:val="auto"/>
               <w:szCs w:val="24"/>
-              <w:lang w:val="en-RO" w:eastAsia="en-GB"/>
+              <w:lang w:eastAsia="en-GB"/>
             </w:rPr>
           </w:pPr>
           <w:r>
@@ -948,7 +912,7 @@
               <w:noProof/>
               <w:color w:val="auto"/>
               <w:szCs w:val="24"/>
-              <w:lang w:val="en-RO" w:eastAsia="en-GB"/>
+              <w:lang w:eastAsia="en-GB"/>
             </w:rPr>
           </w:pPr>
           <w:hyperlink w:anchor="_Toc82279386" w:history="1">
@@ -1022,7 +986,7 @@
               <w:noProof/>
               <w:color w:val="auto"/>
               <w:szCs w:val="24"/>
-              <w:lang w:val="en-RO" w:eastAsia="en-GB"/>
+              <w:lang w:eastAsia="en-GB"/>
             </w:rPr>
           </w:pPr>
           <w:hyperlink w:anchor="_Toc82279387" w:history="1">
@@ -1040,7 +1004,7 @@
                 <w:noProof/>
                 <w:color w:val="auto"/>
                 <w:szCs w:val="24"/>
-                <w:lang w:val="en-RO" w:eastAsia="en-GB"/>
+                <w:lang w:eastAsia="en-GB"/>
               </w:rPr>
               <w:tab/>
             </w:r>
@@ -1114,7 +1078,7 @@
               <w:noProof/>
               <w:color w:val="auto"/>
               <w:szCs w:val="24"/>
-              <w:lang w:val="en-RO" w:eastAsia="en-GB"/>
+              <w:lang w:eastAsia="en-GB"/>
             </w:rPr>
           </w:pPr>
           <w:hyperlink w:anchor="_Toc82279388" w:history="1">
@@ -1132,7 +1096,7 @@
                 <w:noProof/>
                 <w:color w:val="auto"/>
                 <w:szCs w:val="24"/>
-                <w:lang w:val="en-RO" w:eastAsia="en-GB"/>
+                <w:lang w:eastAsia="en-GB"/>
               </w:rPr>
               <w:tab/>
             </w:r>
@@ -1206,7 +1170,7 @@
               <w:noProof/>
               <w:color w:val="auto"/>
               <w:szCs w:val="24"/>
-              <w:lang w:val="en-RO" w:eastAsia="en-GB"/>
+              <w:lang w:eastAsia="en-GB"/>
             </w:rPr>
           </w:pPr>
           <w:hyperlink w:anchor="_Toc82279389" w:history="1">
@@ -1224,7 +1188,7 @@
                 <w:noProof/>
                 <w:color w:val="auto"/>
                 <w:szCs w:val="24"/>
-                <w:lang w:val="en-RO" w:eastAsia="en-GB"/>
+                <w:lang w:eastAsia="en-GB"/>
               </w:rPr>
               <w:tab/>
             </w:r>
@@ -1298,7 +1262,7 @@
               <w:noProof/>
               <w:color w:val="auto"/>
               <w:szCs w:val="24"/>
-              <w:lang w:val="en-RO" w:eastAsia="en-GB"/>
+              <w:lang w:eastAsia="en-GB"/>
             </w:rPr>
           </w:pPr>
           <w:hyperlink w:anchor="_Toc82279390" w:history="1">
@@ -1316,7 +1280,7 @@
                 <w:noProof/>
                 <w:color w:val="auto"/>
                 <w:szCs w:val="24"/>
-                <w:lang w:val="en-RO" w:eastAsia="en-GB"/>
+                <w:lang w:eastAsia="en-GB"/>
               </w:rPr>
               <w:tab/>
             </w:r>
@@ -1390,7 +1354,7 @@
               <w:noProof/>
               <w:color w:val="auto"/>
               <w:szCs w:val="24"/>
-              <w:lang w:val="en-RO" w:eastAsia="en-GB"/>
+              <w:lang w:eastAsia="en-GB"/>
             </w:rPr>
           </w:pPr>
           <w:hyperlink w:anchor="_Toc82279391" w:history="1">
@@ -1408,7 +1372,7 @@
                 <w:noProof/>
                 <w:color w:val="auto"/>
                 <w:szCs w:val="24"/>
-                <w:lang w:val="en-RO" w:eastAsia="en-GB"/>
+                <w:lang w:eastAsia="en-GB"/>
               </w:rPr>
               <w:tab/>
             </w:r>
@@ -1482,7 +1446,7 @@
               <w:noProof/>
               <w:color w:val="auto"/>
               <w:szCs w:val="24"/>
-              <w:lang w:val="en-RO" w:eastAsia="en-GB"/>
+              <w:lang w:eastAsia="en-GB"/>
             </w:rPr>
           </w:pPr>
           <w:hyperlink w:anchor="_Toc82279392" w:history="1">
@@ -1500,7 +1464,7 @@
                 <w:noProof/>
                 <w:color w:val="auto"/>
                 <w:szCs w:val="24"/>
-                <w:lang w:val="en-RO" w:eastAsia="en-GB"/>
+                <w:lang w:eastAsia="en-GB"/>
               </w:rPr>
               <w:tab/>
             </w:r>
@@ -1574,7 +1538,7 @@
               <w:noProof/>
               <w:color w:val="auto"/>
               <w:szCs w:val="24"/>
-              <w:lang w:val="en-RO" w:eastAsia="en-GB"/>
+              <w:lang w:eastAsia="en-GB"/>
             </w:rPr>
           </w:pPr>
           <w:hyperlink w:anchor="_Toc82279393" w:history="1">
@@ -1592,7 +1556,7 @@
                 <w:noProof/>
                 <w:color w:val="auto"/>
                 <w:szCs w:val="24"/>
-                <w:lang w:val="en-RO" w:eastAsia="en-GB"/>
+                <w:lang w:eastAsia="en-GB"/>
               </w:rPr>
               <w:tab/>
             </w:r>
@@ -1666,7 +1630,7 @@
               <w:noProof/>
               <w:color w:val="auto"/>
               <w:szCs w:val="24"/>
-              <w:lang w:val="en-RO" w:eastAsia="en-GB"/>
+              <w:lang w:eastAsia="en-GB"/>
             </w:rPr>
           </w:pPr>
           <w:hyperlink w:anchor="_Toc82279394" w:history="1">
@@ -1684,7 +1648,7 @@
                 <w:noProof/>
                 <w:color w:val="auto"/>
                 <w:szCs w:val="24"/>
-                <w:lang w:val="en-RO" w:eastAsia="en-GB"/>
+                <w:lang w:eastAsia="en-GB"/>
               </w:rPr>
               <w:tab/>
             </w:r>
@@ -1758,7 +1722,7 @@
               <w:noProof/>
               <w:color w:val="auto"/>
               <w:szCs w:val="24"/>
-              <w:lang w:val="en-RO" w:eastAsia="en-GB"/>
+              <w:lang w:eastAsia="en-GB"/>
             </w:rPr>
           </w:pPr>
           <w:hyperlink w:anchor="_Toc82279395" w:history="1">
@@ -1776,7 +1740,7 @@
                 <w:noProof/>
                 <w:color w:val="auto"/>
                 <w:szCs w:val="24"/>
-                <w:lang w:val="en-RO" w:eastAsia="en-GB"/>
+                <w:lang w:eastAsia="en-GB"/>
               </w:rPr>
               <w:tab/>
             </w:r>
@@ -1850,7 +1814,7 @@
               <w:noProof/>
               <w:color w:val="auto"/>
               <w:szCs w:val="24"/>
-              <w:lang w:val="en-RO" w:eastAsia="en-GB"/>
+              <w:lang w:eastAsia="en-GB"/>
             </w:rPr>
           </w:pPr>
           <w:hyperlink w:anchor="_Toc82279396" w:history="1">
@@ -1868,7 +1832,7 @@
                 <w:noProof/>
                 <w:color w:val="auto"/>
                 <w:szCs w:val="24"/>
-                <w:lang w:val="en-RO" w:eastAsia="en-GB"/>
+                <w:lang w:eastAsia="en-GB"/>
               </w:rPr>
               <w:tab/>
             </w:r>
@@ -1942,7 +1906,7 @@
               <w:noProof/>
               <w:color w:val="auto"/>
               <w:szCs w:val="24"/>
-              <w:lang w:val="en-RO" w:eastAsia="en-GB"/>
+              <w:lang w:eastAsia="en-GB"/>
             </w:rPr>
           </w:pPr>
           <w:hyperlink w:anchor="_Toc82279400" w:history="1">
@@ -1960,7 +1924,7 @@
                 <w:noProof/>
                 <w:color w:val="auto"/>
                 <w:szCs w:val="24"/>
-                <w:lang w:val="en-RO" w:eastAsia="en-GB"/>
+                <w:lang w:eastAsia="en-GB"/>
               </w:rPr>
               <w:tab/>
             </w:r>
@@ -2034,7 +1998,7 @@
               <w:noProof/>
               <w:color w:val="auto"/>
               <w:szCs w:val="24"/>
-              <w:lang w:val="en-RO" w:eastAsia="en-GB"/>
+              <w:lang w:eastAsia="en-GB"/>
             </w:rPr>
           </w:pPr>
           <w:hyperlink w:anchor="_Toc82279401" w:history="1">
@@ -2052,7 +2016,7 @@
                 <w:noProof/>
                 <w:color w:val="auto"/>
                 <w:szCs w:val="24"/>
-                <w:lang w:val="en-RO" w:eastAsia="en-GB"/>
+                <w:lang w:eastAsia="en-GB"/>
               </w:rPr>
               <w:tab/>
             </w:r>
@@ -2126,7 +2090,7 @@
               <w:noProof/>
               <w:color w:val="auto"/>
               <w:szCs w:val="24"/>
-              <w:lang w:val="en-RO" w:eastAsia="en-GB"/>
+              <w:lang w:eastAsia="en-GB"/>
             </w:rPr>
           </w:pPr>
           <w:hyperlink w:anchor="_Toc82279402" w:history="1">
@@ -2144,7 +2108,7 @@
                 <w:noProof/>
                 <w:color w:val="auto"/>
                 <w:szCs w:val="24"/>
-                <w:lang w:val="en-RO" w:eastAsia="en-GB"/>
+                <w:lang w:eastAsia="en-GB"/>
               </w:rPr>
               <w:tab/>
             </w:r>
@@ -2217,7 +2181,7 @@
               <w:noProof/>
               <w:color w:val="auto"/>
               <w:szCs w:val="24"/>
-              <w:lang w:val="en-RO" w:eastAsia="en-GB"/>
+              <w:lang w:eastAsia="en-GB"/>
             </w:rPr>
           </w:pPr>
           <w:hyperlink w:anchor="_Toc82279403" w:history="1">
@@ -2290,7 +2254,7 @@
               <w:noProof/>
               <w:color w:val="auto"/>
               <w:szCs w:val="24"/>
-              <w:lang w:val="en-RO" w:eastAsia="en-GB"/>
+              <w:lang w:eastAsia="en-GB"/>
             </w:rPr>
           </w:pPr>
           <w:hyperlink w:anchor="_Toc82279404" w:history="1">
@@ -2364,7 +2328,7 @@
               <w:noProof/>
               <w:color w:val="auto"/>
               <w:szCs w:val="24"/>
-              <w:lang w:val="en-RO" w:eastAsia="en-GB"/>
+              <w:lang w:eastAsia="en-GB"/>
             </w:rPr>
           </w:pPr>
           <w:hyperlink w:anchor="_Toc82279405" w:history="1">
@@ -2382,7 +2346,7 @@
                 <w:noProof/>
                 <w:color w:val="auto"/>
                 <w:szCs w:val="24"/>
-                <w:lang w:val="en-RO" w:eastAsia="en-GB"/>
+                <w:lang w:eastAsia="en-GB"/>
               </w:rPr>
               <w:tab/>
             </w:r>
@@ -2456,7 +2420,7 @@
               <w:noProof/>
               <w:color w:val="auto"/>
               <w:szCs w:val="24"/>
-              <w:lang w:val="en-RO" w:eastAsia="en-GB"/>
+              <w:lang w:eastAsia="en-GB"/>
             </w:rPr>
           </w:pPr>
           <w:hyperlink w:anchor="_Toc82279406" w:history="1">
@@ -2474,7 +2438,7 @@
                 <w:noProof/>
                 <w:color w:val="auto"/>
                 <w:szCs w:val="24"/>
-                <w:lang w:val="en-RO" w:eastAsia="en-GB"/>
+                <w:lang w:eastAsia="en-GB"/>
               </w:rPr>
               <w:tab/>
             </w:r>
@@ -2547,7 +2511,7 @@
               <w:noProof/>
               <w:color w:val="auto"/>
               <w:szCs w:val="24"/>
-              <w:lang w:val="en-RO" w:eastAsia="en-GB"/>
+              <w:lang w:eastAsia="en-GB"/>
             </w:rPr>
           </w:pPr>
           <w:hyperlink w:anchor="_Toc82279407" w:history="1">
@@ -2620,7 +2584,7 @@
               <w:noProof/>
               <w:color w:val="auto"/>
               <w:szCs w:val="24"/>
-              <w:lang w:val="en-RO" w:eastAsia="en-GB"/>
+              <w:lang w:eastAsia="en-GB"/>
             </w:rPr>
           </w:pPr>
           <w:hyperlink w:anchor="_Toc82279408" w:history="1">
@@ -2880,7 +2844,21 @@
         <w:rPr>
           <w:color w:val="auto"/>
         </w:rPr>
-        <w:t>be more effective than others. An example is the underground metro system which is supervised by an entity, thus the participants travel restrictively to preserve the entire system efficiency and can take thousands of passengers. Another example is a car which can take up to a maximum of 5 passengers legally. Although a car can travel to any point but a metro system has predetermined stations.</w:t>
+        <w:t xml:space="preserve">be more effective than others. An example is the underground metro system which is supervised by an </w:t>
+      </w:r>
+      <w:proofErr w:type="gramStart"/>
+      <w:r>
+        <w:rPr>
+          <w:color w:val="auto"/>
+        </w:rPr>
+        <w:t>entity,</w:t>
+      </w:r>
+      <w:proofErr w:type="gramEnd"/>
+      <w:r>
+        <w:rPr>
+          <w:color w:val="auto"/>
+        </w:rPr>
+        <w:t xml:space="preserve"> thus the participants travel restrictively to preserve the entire system efficiency and can take thousands of passengers. Another example is a car which can take up to a maximum of 5 passengers legally. Although a car can travel to any point but a metro system has predetermined stations.</w:t>
       </w:r>
     </w:p>
     <w:p>
@@ -3188,16 +3166,8 @@
         <w:rPr>
           <w:color w:val="auto"/>
         </w:rPr>
-        <w:t xml:space="preserve">speed of vehicle </w:t>
-      </w:r>
-      <w:proofErr w:type="spellStart"/>
-      <w:r>
-        <w:rPr>
-          <w:color w:val="auto"/>
-        </w:rPr>
-        <w:t>i</w:t>
-      </w:r>
-      <w:proofErr w:type="spellEnd"/>
+        <w:t>speed of vehicle i</w:t>
+      </w:r>
     </w:p>
     <w:p>
       <w:pPr>
@@ -3771,21 +3741,7 @@
           <w:color w:val="auto"/>
         </w:rPr>
         <w:tab/>
-        <w:t>Flow is represented as the total number of vehicles passing through a point given a time period. Headway is the inverse flow, which is represented by the time elapsed between the n-</w:t>
-      </w:r>
-      <w:proofErr w:type="spellStart"/>
-      <w:r>
-        <w:rPr>
-          <w:color w:val="auto"/>
-        </w:rPr>
-        <w:t>th</w:t>
-      </w:r>
-      <w:proofErr w:type="spellEnd"/>
-      <w:r>
-        <w:rPr>
-          <w:color w:val="auto"/>
-        </w:rPr>
-        <w:t xml:space="preserve"> vehicle passing a </w:t>
+        <w:t xml:space="preserve">Flow is represented as the total number of vehicles passing through a point given a time period. Headway is the inverse flow, which is represented by the time elapsed between the n-th vehicle passing a </w:t>
       </w:r>
       <w:r>
         <w:rPr>
@@ -4125,14 +4081,27 @@
       <w:r>
         <w:t xml:space="preserve">Figure </w:t>
       </w:r>
-      <w:fldSimple w:instr=" SEQ Figure \* ARABIC ">
-        <w:r>
-          <w:rPr>
-            <w:noProof/>
-          </w:rPr>
-          <w:t>1</w:t>
-        </w:r>
-      </w:fldSimple>
+      <w:r>
+        <w:fldChar w:fldCharType="begin"/>
+      </w:r>
+      <w:r>
+        <w:instrText xml:space="preserve"> SEQ Figure \* ARABIC </w:instrText>
+      </w:r>
+      <w:r>
+        <w:fldChar w:fldCharType="separate"/>
+      </w:r>
+      <w:r>
+        <w:rPr>
+          <w:noProof/>
+        </w:rPr>
+        <w:t>1</w:t>
+      </w:r>
+      <w:r>
+        <w:rPr>
+          <w:noProof/>
+        </w:rPr>
+        <w:fldChar w:fldCharType="end"/>
+      </w:r>
       <w:r>
         <w:t xml:space="preserve"> Flow Density Relationship</w:t>
       </w:r>
@@ -4421,7 +4390,23 @@
         <w:ind w:left="0" w:firstLine="360"/>
       </w:pPr>
       <w:r>
-        <w:t>One of the most popular machine learning algorithm is Linear Regression. Regression is a method of learning a target value based on independent predictors. This method is mostly used in forecasting or finding cause and effect relationships between variables. There are more than one method of regression but mostly differ on the number of independent variables and the type of relationships between independent and dependent variables.</w:t>
+        <w:t xml:space="preserve">One of the most popular machine learning </w:t>
+      </w:r>
+      <w:proofErr w:type="gramStart"/>
+      <w:r>
+        <w:t>algorithm</w:t>
+      </w:r>
+      <w:proofErr w:type="gramEnd"/>
+      <w:r>
+        <w:t xml:space="preserve"> is Linear Regression. Regression is a method of learning a target value based on independent predictors. This method is mostly used in forecasting or finding cause and effect relationships between variables. There </w:t>
+      </w:r>
+      <w:proofErr w:type="gramStart"/>
+      <w:r>
+        <w:t>are</w:t>
+      </w:r>
+      <w:proofErr w:type="gramEnd"/>
+      <w:r>
+        <w:t xml:space="preserve"> more than one method of regression but mostly differ on the number of independent variables and the type of relationships between independent and dependent variables.</w:t>
       </w:r>
     </w:p>
     <w:p>
@@ -4435,7 +4420,15 @@
         <w:t xml:space="preserve"> Multiple Linear Regression, or Multiple Regression is when </w:t>
       </w:r>
       <w:r>
-        <w:t>we observe the relationship between more than one independent variables and one dependent variable.</w:t>
+        <w:t xml:space="preserve">we observe the relationship between more than one independent </w:t>
+      </w:r>
+      <w:proofErr w:type="gramStart"/>
+      <w:r>
+        <w:t>variables</w:t>
+      </w:r>
+      <w:proofErr w:type="gramEnd"/>
+      <w:r>
+        <w:t xml:space="preserve"> and one dependent variable.</w:t>
       </w:r>
       <w:r>
         <w:t xml:space="preserve"> For each independent variable is assigned a weight, then they are summed together with a bias to produce a result:</w:t>
@@ -4761,7 +4754,21 @@
         <w:rPr>
           <w:color w:val="auto"/>
         </w:rPr>
-        <w:t xml:space="preserve">The function for a neuron looks like this : </w:t>
+        <w:t xml:space="preserve">The function for a neuron looks like </w:t>
+      </w:r>
+      <w:proofErr w:type="gramStart"/>
+      <w:r>
+        <w:rPr>
+          <w:color w:val="auto"/>
+        </w:rPr>
+        <w:t>this :</w:t>
+      </w:r>
+      <w:proofErr w:type="gramEnd"/>
+      <w:r>
+        <w:rPr>
+          <w:color w:val="auto"/>
+        </w:rPr>
+        <w:t xml:space="preserve"> </w:t>
       </w:r>
     </w:p>
     <w:p>
@@ -4794,7 +4801,21 @@
         <w:rPr>
           <w:color w:val="auto"/>
         </w:rPr>
-        <w:t>Where x is the input, w is the weight, b is the bias and y is the output</w:t>
+        <w:t xml:space="preserve">Where x is the input, w is the weight, b is the bias and y </w:t>
+      </w:r>
+      <w:proofErr w:type="gramStart"/>
+      <w:r>
+        <w:rPr>
+          <w:color w:val="auto"/>
+        </w:rPr>
+        <w:t>is</w:t>
+      </w:r>
+      <w:proofErr w:type="gramEnd"/>
+      <w:r>
+        <w:rPr>
+          <w:color w:val="auto"/>
+        </w:rPr>
+        <w:t xml:space="preserve"> the output</w:t>
       </w:r>
       <w:r>
         <w:rPr>
@@ -5071,25 +5092,51 @@
       <w:r>
         <w:t xml:space="preserve">Figure </w:t>
       </w:r>
-      <w:fldSimple w:instr=" SEQ Figure \* ARABIC ">
-        <w:r>
-          <w:rPr>
-            <w:noProof/>
-          </w:rPr>
-          <w:t>2</w:t>
-        </w:r>
-      </w:fldSimple>
+      <w:r>
+        <w:fldChar w:fldCharType="begin"/>
+      </w:r>
+      <w:r>
+        <w:instrText xml:space="preserve"> SEQ Figure \* ARABIC </w:instrText>
+      </w:r>
+      <w:r>
+        <w:fldChar w:fldCharType="separate"/>
+      </w:r>
+      <w:r>
+        <w:rPr>
+          <w:noProof/>
+        </w:rPr>
+        <w:t>2</w:t>
+      </w:r>
+      <w:r>
+        <w:rPr>
+          <w:noProof/>
+        </w:rPr>
+        <w:fldChar w:fldCharType="end"/>
+      </w:r>
       <w:r>
         <w:t xml:space="preserve"> ReLU Activation Function                                Figure </w:t>
       </w:r>
-      <w:fldSimple w:instr=" SEQ Figure \* ARABIC ">
-        <w:r>
-          <w:rPr>
-            <w:noProof/>
-          </w:rPr>
-          <w:t>3</w:t>
-        </w:r>
-      </w:fldSimple>
+      <w:r>
+        <w:fldChar w:fldCharType="begin"/>
+      </w:r>
+      <w:r>
+        <w:instrText xml:space="preserve"> SEQ Figure \* ARABIC </w:instrText>
+      </w:r>
+      <w:r>
+        <w:fldChar w:fldCharType="separate"/>
+      </w:r>
+      <w:r>
+        <w:rPr>
+          <w:noProof/>
+        </w:rPr>
+        <w:t>3</w:t>
+      </w:r>
+      <w:r>
+        <w:rPr>
+          <w:noProof/>
+        </w:rPr>
+        <w:fldChar w:fldCharType="end"/>
+      </w:r>
       <w:r>
         <w:t xml:space="preserve"> Linear Activation Function</w:t>
       </w:r>
@@ -5354,14 +5401,27 @@
       <w:r>
         <w:t xml:space="preserve">Figure </w:t>
       </w:r>
-      <w:fldSimple w:instr=" SEQ Figure \* ARABIC ">
-        <w:r>
-          <w:rPr>
-            <w:noProof/>
-          </w:rPr>
-          <w:t>4</w:t>
-        </w:r>
-      </w:fldSimple>
+      <w:r>
+        <w:fldChar w:fldCharType="begin"/>
+      </w:r>
+      <w:r>
+        <w:instrText xml:space="preserve"> SEQ Figure \* ARABIC </w:instrText>
+      </w:r>
+      <w:r>
+        <w:fldChar w:fldCharType="separate"/>
+      </w:r>
+      <w:r>
+        <w:rPr>
+          <w:noProof/>
+        </w:rPr>
+        <w:t>4</w:t>
+      </w:r>
+      <w:r>
+        <w:rPr>
+          <w:noProof/>
+        </w:rPr>
+        <w:fldChar w:fldCharType="end"/>
+      </w:r>
       <w:r>
         <w:t xml:space="preserve"> Neural Network Architecture</w:t>
       </w:r>
@@ -5561,10 +5621,10 @@
           <w:noProof/>
         </w:rPr>
         <w:drawing>
-          <wp:inline distT="0" distB="0" distL="0" distR="0" wp14:anchorId="401F5EA4" wp14:editId="3A292FC4">
-            <wp:extent cx="4278085" cy="1564061"/>
-            <wp:effectExtent l="0" t="0" r="0" b="0"/>
-            <wp:docPr id="5" name="Picture 5"/>
+          <wp:inline distT="0" distB="0" distL="0" distR="0" wp14:anchorId="00529C71" wp14:editId="43068152">
+            <wp:extent cx="2371060" cy="1787448"/>
+            <wp:effectExtent l="0" t="0" r="0" b="3810"/>
+            <wp:docPr id="10" name="Picture 10"/>
             <wp:cNvGraphicFramePr>
               <a:graphicFrameLocks xmlns:a="http://schemas.openxmlformats.org/drawingml/2006/main" noChangeAspect="1"/>
             </wp:cNvGraphicFramePr>
@@ -5572,29 +5632,36 @@
               <a:graphicData uri="http://schemas.openxmlformats.org/drawingml/2006/picture">
                 <pic:pic xmlns:pic="http://schemas.openxmlformats.org/drawingml/2006/picture">
                   <pic:nvPicPr>
-                    <pic:cNvPr id="5" name="Picture 5"/>
-                    <pic:cNvPicPr/>
+                    <pic:cNvPr id="0" name="Picture 1"/>
+                    <pic:cNvPicPr>
+                      <a:picLocks noChangeAspect="1" noChangeArrowheads="1"/>
+                    </pic:cNvPicPr>
                   </pic:nvPicPr>
                   <pic:blipFill>
-                    <a:blip r:embed="rId15" cstate="print">
+                    <a:blip r:embed="rId15">
                       <a:extLst>
                         <a:ext uri="{28A0092B-C50C-407E-A947-70E740481C1C}">
                           <a14:useLocalDpi xmlns:a14="http://schemas.microsoft.com/office/drawing/2010/main" val="0"/>
                         </a:ext>
                       </a:extLst>
                     </a:blip>
+                    <a:srcRect/>
                     <a:stretch>
                       <a:fillRect/>
                     </a:stretch>
                   </pic:blipFill>
-                  <pic:spPr>
+                  <pic:spPr bwMode="auto">
                     <a:xfrm>
                       <a:off x="0" y="0"/>
-                      <a:ext cx="4338626" cy="1586195"/>
+                      <a:ext cx="2380111" cy="1794271"/>
                     </a:xfrm>
                     <a:prstGeom prst="rect">
                       <a:avLst/>
                     </a:prstGeom>
+                    <a:noFill/>
+                    <a:ln>
+                      <a:noFill/>
+                    </a:ln>
                   </pic:spPr>
                 </pic:pic>
               </a:graphicData>
@@ -5611,16 +5678,26 @@
       <w:r>
         <w:t xml:space="preserve">Figure </w:t>
       </w:r>
-      <w:fldSimple w:instr=" SEQ Figure \* ARABIC ">
-        <w:r>
-          <w:rPr>
-            <w:noProof/>
-          </w:rPr>
-          <w:t>5</w:t>
-        </w:r>
-      </w:fldSimple>
-      <w:r>
-        <w:t xml:space="preserve"> Recurrent and Feed Forward Neural Network</w:t>
+      <w:r>
+        <w:fldChar w:fldCharType="begin"/>
+      </w:r>
+      <w:r>
+        <w:instrText xml:space="preserve"> SEQ Figure \* ARABIC </w:instrText>
+      </w:r>
+      <w:r>
+        <w:fldChar w:fldCharType="separate"/>
+      </w:r>
+      <w:r>
+        <w:rPr>
+          <w:noProof/>
+        </w:rPr>
+        <w:t>5</w:t>
+      </w:r>
+      <w:r>
+        <w:fldChar w:fldCharType="end"/>
+      </w:r>
+      <w:r>
+        <w:t xml:space="preserve"> Feed Forward Neural Network</w:t>
       </w:r>
     </w:p>
     <w:p>
@@ -5737,14 +5814,8 @@
         <w:rPr>
           <w:color w:val="auto"/>
         </w:rPr>
-        <w:t xml:space="preserve">The learning algorithm consists of minimizing the observed errors between the predicted output and the desired output. If the error decreases as the epoch (time) increases then the neural </w:t>
-      </w:r>
-      <w:r>
-        <w:rPr>
-          <w:color w:val="auto"/>
-        </w:rPr>
         <w:lastRenderedPageBreak/>
-        <w:t>network is considered to be learning. The error rate will never reach 0, no matter how much the network learns, it cannot be perfect.</w:t>
+        <w:t>The learning algorithm consists of minimizing the observed errors between the predicted output and the desired output. If the error decreases as the epoch (time) increases then the neural network is considered to be learning. The error rate will never reach 0, no matter how much the network learns, it cannot be perfect.</w:t>
       </w:r>
       <w:r>
         <w:rPr>
@@ -6288,6 +6359,7 @@
         <w:rPr>
           <w:color w:val="auto"/>
         </w:rPr>
+        <w:lastRenderedPageBreak/>
         <w:t xml:space="preserve">The Root Mean Squared Error (abbreviated RMSE) is measured as the squaring the difference between the </w:t>
       </w:r>
       <w:r>
@@ -6312,14 +6384,7 @@
         <w:rPr>
           <w:color w:val="auto"/>
         </w:rPr>
-        <w:t xml:space="preserve">values, calculating the mean for n values </w:t>
-      </w:r>
-      <w:r>
-        <w:rPr>
-          <w:color w:val="auto"/>
-        </w:rPr>
-        <w:lastRenderedPageBreak/>
-        <w:t>predicted and then calculating the root squared. It is essentially the root squared of the Mean Squared Error (abbreviated MSE)</w:t>
+        <w:t>values, calculating the mean for n values predicted and then calculating the root squared. It is essentially the root squared of the Mean Squared Error (abbreviated MSE)</w:t>
       </w:r>
       <w:r>
         <w:rPr>
@@ -6901,8 +6966,16 @@
         <w:rPr>
           <w:color w:val="auto"/>
         </w:rPr>
-        <w:t xml:space="preserve"> is the learning rate.</w:t>
-      </w:r>
+        <w:t xml:space="preserve"> is the learning </w:t>
+      </w:r>
+      <w:proofErr w:type="gramStart"/>
+      <w:r>
+        <w:rPr>
+          <w:color w:val="auto"/>
+        </w:rPr>
+        <w:t>rate.</w:t>
+      </w:r>
+      <w:proofErr w:type="gramEnd"/>
     </w:p>
     <w:p>
       <w:pPr>
@@ -6942,7 +7015,11 @@
         <w:t>[3]</w:t>
       </w:r>
       <w:r>
-        <w:t xml:space="preserve"> There are situations in which the error function in the training step is lower than in the validation/test step. This behavior is called underfitting, a situation in which for the given data the model is not complex enough to capture the </w:t>
+        <w:t xml:space="preserve"> There are situations in which the error function in the training step is lower than in the validation/test step. This behavior </w:t>
+      </w:r>
+      <w:r>
+        <w:lastRenderedPageBreak/>
+        <w:t xml:space="preserve">is called underfitting, a situation in which for the given data the model is not complex enough to capture the </w:t>
       </w:r>
       <w:r>
         <w:t>relation between the input and target value</w:t>
@@ -6954,11 +7031,7 @@
         <w:t>.</w:t>
       </w:r>
       <w:r>
-        <w:t xml:space="preserve"> The </w:t>
-      </w:r>
-      <w:r>
-        <w:lastRenderedPageBreak/>
-        <w:t>opposite, in which the validation/test error function is lower than the training phase error is called overfitting. This makes the model learn “too much” on the training set and is unable to generalize well on unseen data, such as the test set</w:t>
+        <w:t xml:space="preserve"> The opposite, in which the validation/test error function is lower than the training phase error is called overfitting. This makes the model learn “too much” on the training set and is unable to generalize well on unseen data, such as the test set</w:t>
       </w:r>
       <w:r>
         <w:t>. In this case the model has a high variance and is able to variate much more than it is needed</w:t>
@@ -7033,14 +7106,27 @@
       <w:r>
         <w:t xml:space="preserve">Figure </w:t>
       </w:r>
-      <w:fldSimple w:instr=" SEQ Figure \* ARABIC ">
-        <w:r>
-          <w:rPr>
-            <w:noProof/>
-          </w:rPr>
-          <w:t>6</w:t>
-        </w:r>
-      </w:fldSimple>
+      <w:r>
+        <w:fldChar w:fldCharType="begin"/>
+      </w:r>
+      <w:r>
+        <w:instrText xml:space="preserve"> SEQ Figure \* ARABIC </w:instrText>
+      </w:r>
+      <w:r>
+        <w:fldChar w:fldCharType="separate"/>
+      </w:r>
+      <w:r>
+        <w:rPr>
+          <w:noProof/>
+        </w:rPr>
+        <w:t>6</w:t>
+      </w:r>
+      <w:r>
+        <w:rPr>
+          <w:noProof/>
+        </w:rPr>
+        <w:fldChar w:fldCharType="end"/>
+      </w:r>
       <w:r>
         <w:t xml:space="preserve"> Underfitting, Robust and Overfitted</w:t>
       </w:r>
@@ -8175,14 +8261,27 @@
       <w:r>
         <w:t xml:space="preserve">Figure </w:t>
       </w:r>
-      <w:fldSimple w:instr=" SEQ Figure \* ARABIC ">
-        <w:r>
-          <w:rPr>
-            <w:noProof/>
-          </w:rPr>
-          <w:t>7</w:t>
-        </w:r>
-      </w:fldSimple>
+      <w:r>
+        <w:fldChar w:fldCharType="begin"/>
+      </w:r>
+      <w:r>
+        <w:instrText xml:space="preserve"> SEQ Figure \* ARABIC </w:instrText>
+      </w:r>
+      <w:r>
+        <w:fldChar w:fldCharType="separate"/>
+      </w:r>
+      <w:r>
+        <w:rPr>
+          <w:noProof/>
+        </w:rPr>
+        <w:t>7</w:t>
+      </w:r>
+      <w:r>
+        <w:rPr>
+          <w:noProof/>
+        </w:rPr>
+        <w:fldChar w:fldCharType="end"/>
+      </w:r>
       <w:r>
         <w:t xml:space="preserve"> Neural Network model without and with Dropout</w:t>
       </w:r>
@@ -8193,7 +8292,23 @@
       </w:r>
       <w:r>
         <w:tab/>
-        <w:t>It is often encountered in machine learning a huge disproportion between features. For example we can have age and income as features. While age usually does not go higher than 100 income can be 100 times bigger than the age. This will cause the income to have a bigger influence on the outcome than the age, although they are equally important.</w:t>
+        <w:t xml:space="preserve">It is often encountered in machine learning a huge disproportion between features. For </w:t>
+      </w:r>
+      <w:proofErr w:type="gramStart"/>
+      <w:r>
+        <w:t>example</w:t>
+      </w:r>
+      <w:proofErr w:type="gramEnd"/>
+      <w:r>
+        <w:t xml:space="preserve"> we can have age and income as features. While age usually does not go higher than 100 </w:t>
+      </w:r>
+      <w:proofErr w:type="gramStart"/>
+      <w:r>
+        <w:t>income</w:t>
+      </w:r>
+      <w:proofErr w:type="gramEnd"/>
+      <w:r>
+        <w:t xml:space="preserve"> can be 100 times bigger than the age. This will cause the income to have a bigger influence on the outcome than the age, although they are equally important.</w:t>
       </w:r>
     </w:p>
     <w:p>
@@ -8205,7 +8320,15 @@
         <w:t>To overcome this disproportion of features normalization must be applied.</w:t>
       </w:r>
       <w:r>
-        <w:t xml:space="preserve"> Normalization is a technique used in machine learning as a part of data preparation. The goal is to transform numerical features to a common scale without distorting the true value. The values end up in a range between 0 and 1. It is also called Min-Max scaling and is defined as : </w:t>
+        <w:t xml:space="preserve"> Normalization is a technique used in machine learning as a part of data preparation. The goal is to transform numerical features to a common scale without distorting the true value. The values end up in a range between 0 and 1. It is also called Min-Max scaling and is defined </w:t>
+      </w:r>
+      <w:proofErr w:type="gramStart"/>
+      <w:r>
+        <w:t>as :</w:t>
+      </w:r>
+      <w:proofErr w:type="gramEnd"/>
+      <w:r>
+        <w:t xml:space="preserve"> </w:t>
       </w:r>
     </w:p>
     <w:p>
@@ -9139,16 +9262,11 @@
         <w:tab/>
       </w:r>
       <w:r>
-        <w:t xml:space="preserve">For this purpose, adaptive learning rate algorithms has been made. The first algorithm introduced is </w:t>
-      </w:r>
-      <w:proofErr w:type="spellStart"/>
-      <w:r>
-        <w:t>Ada</w:t>
+        <w:t>For this purpose, adaptive learning rate algorithms has been made. The first algorithm introduced is Ada</w:t>
       </w:r>
       <w:r>
         <w:t>Grad</w:t>
       </w:r>
-      <w:proofErr w:type="spellEnd"/>
       <w:r>
         <w:t>. Though several variants of Gradient Descent algorithms have evolved, the challenge lies in fine-tuning the hyper-parameters to redefine the algorithm to train the network as per the requirements of the dataset</w:t>
       </w:r>
@@ -9183,37 +9301,24 @@
         <w:t xml:space="preserve">. </w:t>
       </w:r>
       <w:r>
-        <w:t xml:space="preserve"> </w:t>
-      </w:r>
-      <w:proofErr w:type="spellStart"/>
-      <w:r>
-        <w:t>AdaGrad</w:t>
-      </w:r>
-      <w:proofErr w:type="spellEnd"/>
-      <w:r>
-        <w:t xml:space="preserve"> adaptively scales the learning rate for </w:t>
-      </w:r>
-      <w:r>
-        <w:t>of all models parameters by scaling them inversely proportional to the sum of squared partial derivates from the training epochs.</w:t>
-      </w:r>
-      <w:r>
-        <w:t xml:space="preserve"> This will make the parameters with greater gradient have a higher learning rate decrease while the parameters with lower gradient will have a lower learning rate decrease. The downside of </w:t>
-      </w:r>
-      <w:proofErr w:type="spellStart"/>
-      <w:r>
-        <w:t>AdaGrad</w:t>
-      </w:r>
-      <w:proofErr w:type="spellEnd"/>
-      <w:r>
-        <w:t xml:space="preserve"> is that for training deep neural networks the cumulation of squared gradients will result in a decrease of learning rate’s effectivity.</w:t>
-      </w:r>
-    </w:p>
-    <w:p>
-      <w:pPr>
-        <w:rPr>
-          <w:vertAlign w:val="superscript"/>
-        </w:rPr>
-      </w:pPr>
+        <w:t xml:space="preserve"> AdaGrad adaptively scales the learning rate for </w:t>
+      </w:r>
+      <w:r>
+        <w:t xml:space="preserve">of all </w:t>
+      </w:r>
+      <w:proofErr w:type="gramStart"/>
+      <w:r>
+        <w:t>models</w:t>
+      </w:r>
+      <w:proofErr w:type="gramEnd"/>
+      <w:r>
+        <w:t xml:space="preserve"> parameters by scaling them inversely proportional to the sum of squared partial derivates from the training epochs.</w:t>
+      </w:r>
+      <w:r>
+        <w:t xml:space="preserve"> This will make the parameters with greater gradient have a higher learning rate decrease while the parameters with lower gradient will have a lower learning rate decrease. The downside of AdaGrad is that for training deep neural networks the cumulation of squared gradients will result in a decrease of learning rate’s effectivity.</w:t>
+      </w:r>
+    </w:p>
+    <w:p>
       <w:r>
         <w:tab/>
       </w:r>
@@ -9225,32 +9330,51 @@
         <w:t xml:space="preserve">(Hinton, 2012) </w:t>
       </w:r>
       <w:r>
-        <w:t xml:space="preserve">addresses </w:t>
-      </w:r>
-      <w:proofErr w:type="spellStart"/>
-      <w:r>
-        <w:t>AdaGrad’s</w:t>
-      </w:r>
-      <w:proofErr w:type="spellEnd"/>
-      <w:r>
-        <w:t xml:space="preserve"> problem by shifting the gradient accumulation into an exponential weighted moving average.</w:t>
-      </w:r>
-      <w:r>
-        <w:t xml:space="preserve"> Adam (</w:t>
-      </w:r>
-      <w:proofErr w:type="spellStart"/>
-      <w:r>
-        <w:t>Kingma</w:t>
-      </w:r>
-      <w:proofErr w:type="spellEnd"/>
-      <w:r>
-        <w:t xml:space="preserve"> and Ba, 2014)</w:t>
+        <w:t>addresses AdaGrad’s problem by shifting the gradient accumulation into an exponential weighted moving average.</w:t>
+      </w:r>
+      <w:r>
+        <w:t xml:space="preserve"> Adam (Kingma and Ba, 2014)</w:t>
       </w:r>
       <w:r>
         <w:t xml:space="preserve"> is another adaptive learning algorithm and is mostly viewed as RMSprop with momentum.</w:t>
       </w:r>
       <w:r>
         <w:t xml:space="preserve"> The distinction is that Adam is directly integrated into the algorithm as an estimate of the first order momentum of the gradient.</w:t>
+      </w:r>
+    </w:p>
+    <w:p>
+      <w:r>
+        <w:tab/>
+      </w:r>
+      <w:r>
+        <w:tab/>
+        <w:t>Further optimization can be achieved by using parallel computing.</w:t>
+      </w:r>
+      <w:r>
+        <w:t xml:space="preserve"> Weight adjusting in a neural network is done by using matrix multiplications in which we don’t have to wait for every element-to-element multiplication and can be done in parallel to speed up the training process. </w:t>
+      </w:r>
+      <w:r>
+        <w:t xml:space="preserve">A small deep learning model can take from a few minutes or even an hour to train but a deep learning model with millions of trainable parameters can take days </w:t>
+      </w:r>
+      <w:r>
+        <w:t>to train.</w:t>
+      </w:r>
+    </w:p>
+    <w:p>
+      <w:pPr>
+        <w:ind w:left="0" w:firstLine="720"/>
+      </w:pPr>
+      <w:r>
+        <w:t>A graphics processing unit (abbreviated GPU) is specialized to accelerate the creation of images and uses parallelization for efficient computing.</w:t>
+      </w:r>
+      <w:r>
+        <w:t xml:space="preserve"> Although it is used most commonly in video games it has been recently used in deep learning</w:t>
+      </w:r>
+      <w:r>
+        <w:t xml:space="preserve"> instead of the Central processing unit (abbreviated CPU).</w:t>
+      </w:r>
+      <w:r>
+        <w:t xml:space="preserve"> Although it has a smaller memory than the CPU, a GPU computes more efficient the weights for deep learning training.</w:t>
       </w:r>
     </w:p>
     <w:p>
@@ -9460,11 +9584,7 @@
         <w:t xml:space="preserve"> and the input is transformed into a feature map, also known as activation map with the same number of dimensions.</w:t>
       </w:r>
       <w:r>
-        <w:t xml:space="preserve"> The convolution </w:t>
-      </w:r>
-      <w:r>
-        <w:lastRenderedPageBreak/>
-        <w:t xml:space="preserve">operation is similar to the response of a neuron in the visual cortex to a certain stimulus </w:t>
+        <w:t xml:space="preserve"> The convolution operation is similar to the response of a neuron in the visual cortex to a certain stimulus </w:t>
       </w:r>
       <w:sdt>
         <w:sdtPr>
@@ -9585,14 +9705,27 @@
       <w:r>
         <w:t xml:space="preserve">Figure </w:t>
       </w:r>
-      <w:fldSimple w:instr=" SEQ Figure \* ARABIC ">
-        <w:r>
-          <w:rPr>
-            <w:noProof/>
-          </w:rPr>
-          <w:t>8</w:t>
-        </w:r>
-      </w:fldSimple>
+      <w:r>
+        <w:fldChar w:fldCharType="begin"/>
+      </w:r>
+      <w:r>
+        <w:instrText xml:space="preserve"> SEQ Figure \* ARABIC </w:instrText>
+      </w:r>
+      <w:r>
+        <w:fldChar w:fldCharType="separate"/>
+      </w:r>
+      <w:r>
+        <w:rPr>
+          <w:noProof/>
+        </w:rPr>
+        <w:t>8</w:t>
+      </w:r>
+      <w:r>
+        <w:rPr>
+          <w:noProof/>
+        </w:rPr>
+        <w:fldChar w:fldCharType="end"/>
+      </w:r>
       <w:r>
         <w:t xml:space="preserve"> Convolutional Neural Network</w:t>
       </w:r>
@@ -9623,18 +9756,23 @@
         <w:t xml:space="preserve"> neuron.</w:t>
       </w:r>
       <w:r>
-        <w:t xml:space="preserve"> We don’t need that much information, we can extract essential information with a down-sized picture such that the CNN model can be deeper and have relevant weights.</w:t>
+        <w:t xml:space="preserve"> We don’t need that much </w:t>
+      </w:r>
+      <w:proofErr w:type="gramStart"/>
+      <w:r>
+        <w:t>information,</w:t>
+      </w:r>
+      <w:proofErr w:type="gramEnd"/>
+      <w:r>
+        <w:t xml:space="preserve"> we can extract essential information with a down-sized </w:t>
+      </w:r>
+      <w:r>
+        <w:lastRenderedPageBreak/>
+        <w:t>picture such that the CNN model can be deeper and have relevant weights.</w:t>
       </w:r>
       <w:r>
         <w:t xml:space="preserve"> Information down-sizing can be applied to most data which will be used in a CNN model.</w:t>
       </w:r>
-    </w:p>
-    <w:p>
-      <w:pPr>
-        <w:keepNext/>
-        <w:ind w:firstLine="710"/>
-        <w:jc w:val="center"/>
-      </w:pPr>
     </w:p>
     <w:p>
       <w:pPr>
@@ -9690,7 +9828,6 @@
         <w:ind w:firstLine="710"/>
       </w:pPr>
       <w:r>
-        <w:lastRenderedPageBreak/>
         <w:t>A graph can</w:t>
       </w:r>
       <w:r>
@@ -9945,14 +10082,27 @@
       <w:r>
         <w:t xml:space="preserve">Figure </w:t>
       </w:r>
-      <w:fldSimple w:instr=" SEQ Figure \* ARABIC ">
-        <w:r>
-          <w:rPr>
-            <w:noProof/>
-          </w:rPr>
-          <w:t>9</w:t>
-        </w:r>
-      </w:fldSimple>
+      <w:r>
+        <w:fldChar w:fldCharType="begin"/>
+      </w:r>
+      <w:r>
+        <w:instrText xml:space="preserve"> SEQ Figure \* ARABIC </w:instrText>
+      </w:r>
+      <w:r>
+        <w:fldChar w:fldCharType="separate"/>
+      </w:r>
+      <w:r>
+        <w:rPr>
+          <w:noProof/>
+        </w:rPr>
+        <w:t>9</w:t>
+      </w:r>
+      <w:r>
+        <w:rPr>
+          <w:noProof/>
+        </w:rPr>
+        <w:fldChar w:fldCharType="end"/>
+      </w:r>
       <w:r>
         <w:t xml:space="preserve"> Graph</w:t>
       </w:r>
@@ -10013,7 +10163,11 @@
         <w:t xml:space="preserve"> </w:t>
       </w:r>
       <w:r>
-        <w:t>Graphs have been receiving more attention in machine learning due to the great expressive power of graphs. They can be used to describe systems across various domains such as social networks, physical systems, protein interactions systems or even knowledge graphs</w:t>
+        <w:t xml:space="preserve">Graphs have been receiving </w:t>
+      </w:r>
+      <w:r>
+        <w:lastRenderedPageBreak/>
+        <w:t>more attention in machine learning due to the great expressive power of graphs. They can be used to describe systems across various domains such as social networks, physical systems, protein interactions systems or even knowledge graphs</w:t>
       </w:r>
       <w:sdt>
         <w:sdtPr>
@@ -10059,7 +10213,19 @@
         <w:rPr>
           <w:lang w:val="en-US"/>
         </w:rPr>
-        <w:t>There are multiple types of graph neural networks classifications. There are nodes classification, in which the nodes contain information to be classified or edge classification in which the edges contain information to be classified. There are also two types of graphs from a temporal point of view: dynamic and static graphs. Dynamic graphs may change nodes and edges but static graphs remain the same. As with the signal received in the graph they can be dynamic or static as well.</w:t>
+        <w:t xml:space="preserve">There are multiple types of graph neural networks classifications. There are nodes classification, in which the nodes contain information to be classified or edge classification in which the edges contain information to be classified. There are also two types of graphs from a temporal point of view: dynamic and static graphs. Dynamic graphs may change nodes and edges but static graphs remain the same. As with the signal received in the </w:t>
+      </w:r>
+      <w:r>
+        <w:rPr>
+          <w:lang w:val="en-US"/>
+        </w:rPr>
+        <w:t>graph,</w:t>
+      </w:r>
+      <w:r>
+        <w:rPr>
+          <w:lang w:val="en-US"/>
+        </w:rPr>
+        <w:t xml:space="preserve"> they can be dynamic or static as well.</w:t>
       </w:r>
     </w:p>
     <w:p>
@@ -10072,7 +10238,6 @@
         <w:ind w:left="0" w:firstLine="0"/>
       </w:pPr>
       <w:r>
-        <w:lastRenderedPageBreak/>
         <w:tab/>
         <w:t>Graph neural networks (called GNN’s)</w:t>
       </w:r>
@@ -10430,7 +10595,13 @@
         </w:numPr>
       </w:pPr>
       <w:r>
-        <w:t>Combinatorial Laplacian : L = D – A</w:t>
+        <w:t xml:space="preserve">Combinatorial </w:t>
+      </w:r>
+      <w:r>
+        <w:t>Laplacian:</w:t>
+      </w:r>
+      <w:r>
+        <w:t xml:space="preserve"> L = D – A</w:t>
       </w:r>
     </w:p>
     <w:p>
@@ -10442,6 +10613,7 @@
         </w:numPr>
       </w:pPr>
       <w:r>
+        <w:lastRenderedPageBreak/>
         <w:t xml:space="preserve">Symmetric normalized Laplacian: </w:t>
       </w:r>
       <m:oMath>
@@ -10845,7 +11017,13 @@
         </m:r>
       </m:oMath>
       <w:r>
-        <w:t xml:space="preserve">. A formal definition can be written as : </w:t>
+        <w:t xml:space="preserve">. A formal definition can be written </w:t>
+      </w:r>
+      <w:r>
+        <w:t>as:</w:t>
+      </w:r>
+      <w:r>
+        <w:t xml:space="preserve"> </w:t>
       </w:r>
     </w:p>
     <w:p>
@@ -10894,7 +11072,6 @@
         <w:ind w:left="0" w:firstLine="720"/>
       </w:pPr>
       <w:r>
-        <w:lastRenderedPageBreak/>
         <w:t xml:space="preserve">Where T is a linear transformation, v is the eigenvector of T and </w:t>
       </w:r>
       <m:oMath>
@@ -11149,7 +11326,13 @@
         <w:t xml:space="preserve">. </w:t>
       </w:r>
       <w:r>
-        <w:t xml:space="preserve">The Laplacian matrix can also be written as : </w:t>
+        <w:t xml:space="preserve">The Laplacian matrix can also be written </w:t>
+      </w:r>
+      <w:r>
+        <w:t>as:</w:t>
+      </w:r>
+      <w:r>
+        <w:t xml:space="preserve"> </w:t>
       </w:r>
       <m:oMath>
         <m:r>
@@ -11420,6 +11603,7 @@
           <w:rPr>
             <w:rFonts w:ascii="Cambria Math" w:hAnsi="Cambria Math"/>
           </w:rPr>
+          <w:lastRenderedPageBreak/>
           <m:t>x*g=U ((</m:t>
         </m:r>
         <m:sSup>
@@ -11550,15 +11734,13 @@
         <w:ind w:firstLine="710"/>
       </w:pPr>
       <w:r>
-        <w:t xml:space="preserve">Graph Convolutional Network (also abbreviated GCN) is based and simplifies </w:t>
-      </w:r>
-      <w:proofErr w:type="spellStart"/>
-      <w:r>
-        <w:t>ChebNets</w:t>
-      </w:r>
-      <w:proofErr w:type="spellEnd"/>
-      <w:r>
-        <w:t xml:space="preserve"> architecture and is uses graph convolutions. The output of the convolution is : </w:t>
+        <w:t xml:space="preserve">Graph Convolutional Network (also abbreviated GCN) is based and simplifies ChebNets architecture and is uses graph convolutions. The output of the convolution </w:t>
+      </w:r>
+      <w:r>
+        <w:t>is:</w:t>
+      </w:r>
+      <w:r>
+        <w:t xml:space="preserve"> </w:t>
       </w:r>
     </w:p>
     <w:p>
@@ -11732,7 +11914,13 @@
         <w:t>GCN is spatially localized which combines benefits from spectral based and spatial based methods.</w:t>
       </w:r>
       <w:r>
-        <w:t xml:space="preserve"> Each output is based on weighted aggregation of a the node itself and the </w:t>
+        <w:t xml:space="preserve"> Each output is based on weighted aggregation of </w:t>
+      </w:r>
+      <w:r>
+        <w:t>the</w:t>
+      </w:r>
+      <w:r>
+        <w:t xml:space="preserve"> node itself and the </w:t>
       </w:r>
       <w:r>
         <w:t>neighboring</w:t>
@@ -11747,11 +11935,7 @@
         <w:t>ability to capture correlation in spatial information.</w:t>
       </w:r>
       <w:r>
-        <w:t xml:space="preserve"> </w:t>
-      </w:r>
-      <w:r>
-        <w:lastRenderedPageBreak/>
-        <w:t>During training the weights computing increases exponentially with the number of the architecture’s layers.</w:t>
+        <w:t xml:space="preserve"> During training the weights computing increases exponentially with the number of the architecture’s layers.</w:t>
       </w:r>
     </w:p>
     <w:p>
@@ -11809,14 +11993,27 @@
       <w:r>
         <w:t xml:space="preserve">Figure </w:t>
       </w:r>
-      <w:fldSimple w:instr=" SEQ Figure \* ARABIC ">
-        <w:r>
-          <w:rPr>
-            <w:noProof/>
-          </w:rPr>
-          <w:t>10</w:t>
-        </w:r>
-      </w:fldSimple>
+      <w:r>
+        <w:fldChar w:fldCharType="begin"/>
+      </w:r>
+      <w:r>
+        <w:instrText xml:space="preserve"> SEQ Figure \* ARABIC </w:instrText>
+      </w:r>
+      <w:r>
+        <w:fldChar w:fldCharType="separate"/>
+      </w:r>
+      <w:r>
+        <w:rPr>
+          <w:noProof/>
+        </w:rPr>
+        <w:t>10</w:t>
+      </w:r>
+      <w:r>
+        <w:rPr>
+          <w:noProof/>
+        </w:rPr>
+        <w:fldChar w:fldCharType="end"/>
+      </w:r>
       <w:r>
         <w:t xml:space="preserve"> Graph Convolutional Network</w:t>
       </w:r>
@@ -11834,7 +12031,7 @@
         <w:t xml:space="preserve">Recurrent </w:t>
       </w:r>
       <w:r>
-        <w:t>Convolutional</w:t>
+        <w:t>Neural</w:t>
       </w:r>
       <w:r>
         <w:t xml:space="preserve"> Network</w:t>
@@ -11843,8 +12040,1854 @@
     </w:p>
     <w:p>
       <w:pPr>
-        <w:ind w:left="730"/>
-      </w:pPr>
+        <w:ind w:firstLine="710"/>
+      </w:pPr>
+      <w:r>
+        <w:t>One of the presented types of neural networks architectures are recurrent neural networks.</w:t>
+      </w:r>
+      <w:r>
+        <w:t xml:space="preserve"> A recurrent neural network</w:t>
+      </w:r>
+      <w:r>
+        <w:t xml:space="preserve"> (abbreviated RNN)</w:t>
+      </w:r>
+      <w:r>
+        <w:t xml:space="preserve"> is a </w:t>
+      </w:r>
+      <w:r>
+        <w:t xml:space="preserve">special </w:t>
+      </w:r>
+      <w:r>
+        <w:t xml:space="preserve">type of neural network which contains neurons that receive </w:t>
+      </w:r>
+      <w:r>
+        <w:t>prior inputs and influence the current input and output</w:t>
+      </w:r>
+      <w:r>
+        <w:t xml:space="preserve">. In </w:t>
+      </w:r>
+      <w:r>
+        <w:t>short,</w:t>
+      </w:r>
+      <w:r>
+        <w:t xml:space="preserve"> they are feeding themselves information</w:t>
+      </w:r>
+      <w:r>
+        <w:t>.</w:t>
+      </w:r>
+      <w:r>
+        <w:t xml:space="preserve"> They are commonly used for temporal or ordinal problems such as time series prediction, language translation or natural language processing (abbreviated NLP)</w:t>
+      </w:r>
+    </w:p>
+    <w:p>
+      <w:pPr>
+        <w:keepNext/>
+        <w:ind w:firstLine="710"/>
+        <w:jc w:val="center"/>
+      </w:pPr>
+      <w:r>
+        <w:rPr>
+          <w:noProof/>
+        </w:rPr>
+        <w:lastRenderedPageBreak/>
+        <w:drawing>
+          <wp:inline distT="0" distB="0" distL="0" distR="0" wp14:anchorId="39F349B6" wp14:editId="2997C6BC">
+            <wp:extent cx="2583712" cy="1909038"/>
+            <wp:effectExtent l="0" t="0" r="7620" b="0"/>
+            <wp:docPr id="12" name="Picture 12"/>
+            <wp:cNvGraphicFramePr>
+              <a:graphicFrameLocks xmlns:a="http://schemas.openxmlformats.org/drawingml/2006/main" noChangeAspect="1"/>
+            </wp:cNvGraphicFramePr>
+            <a:graphic xmlns:a="http://schemas.openxmlformats.org/drawingml/2006/main">
+              <a:graphicData uri="http://schemas.openxmlformats.org/drawingml/2006/picture">
+                <pic:pic xmlns:pic="http://schemas.openxmlformats.org/drawingml/2006/picture">
+                  <pic:nvPicPr>
+                    <pic:cNvPr id="0" name="Picture 2"/>
+                    <pic:cNvPicPr>
+                      <a:picLocks noChangeAspect="1" noChangeArrowheads="1"/>
+                    </pic:cNvPicPr>
+                  </pic:nvPicPr>
+                  <pic:blipFill>
+                    <a:blip r:embed="rId21">
+                      <a:extLst>
+                        <a:ext uri="{28A0092B-C50C-407E-A947-70E740481C1C}">
+                          <a14:useLocalDpi xmlns:a14="http://schemas.microsoft.com/office/drawing/2010/main" val="0"/>
+                        </a:ext>
+                      </a:extLst>
+                    </a:blip>
+                    <a:srcRect/>
+                    <a:stretch>
+                      <a:fillRect/>
+                    </a:stretch>
+                  </pic:blipFill>
+                  <pic:spPr bwMode="auto">
+                    <a:xfrm>
+                      <a:off x="0" y="0"/>
+                      <a:ext cx="2589348" cy="1913202"/>
+                    </a:xfrm>
+                    <a:prstGeom prst="rect">
+                      <a:avLst/>
+                    </a:prstGeom>
+                    <a:noFill/>
+                    <a:ln>
+                      <a:noFill/>
+                    </a:ln>
+                  </pic:spPr>
+                </pic:pic>
+              </a:graphicData>
+            </a:graphic>
+          </wp:inline>
+        </w:drawing>
+      </w:r>
+    </w:p>
+    <w:p>
+      <w:pPr>
+        <w:pStyle w:val="Caption"/>
+        <w:jc w:val="center"/>
+      </w:pPr>
+      <w:r>
+        <w:t xml:space="preserve">Figure </w:t>
+      </w:r>
+      <w:r>
+        <w:fldChar w:fldCharType="begin"/>
+      </w:r>
+      <w:r>
+        <w:instrText xml:space="preserve"> SEQ Figure \* ARABIC </w:instrText>
+      </w:r>
+      <w:r>
+        <w:fldChar w:fldCharType="separate"/>
+      </w:r>
+      <w:r>
+        <w:rPr>
+          <w:noProof/>
+        </w:rPr>
+        <w:t>11</w:t>
+      </w:r>
+      <w:r>
+        <w:fldChar w:fldCharType="end"/>
+      </w:r>
+      <w:r>
+        <w:t xml:space="preserve"> Recurrent Neural Network</w:t>
+      </w:r>
+    </w:p>
+    <w:p>
+      <w:pPr>
+        <w:spacing w:after="160" w:line="360" w:lineRule="auto"/>
+        <w:ind w:left="0" w:right="0" w:firstLine="0"/>
+        <w:rPr>
+          <w:color w:val="auto"/>
+        </w:rPr>
+      </w:pPr>
+      <w:r>
+        <w:rPr>
+          <w:color w:val="auto"/>
+        </w:rPr>
+        <w:tab/>
+        <w:t>There are multiple types of recurrent neural networks, one of the most popular is the Long short-term memory (abbreviated LSTM).</w:t>
+      </w:r>
+      <w:r>
+        <w:rPr>
+          <w:color w:val="auto"/>
+        </w:rPr>
+        <w:t xml:space="preserve"> </w:t>
+      </w:r>
+      <w:r>
+        <w:rPr>
+          <w:color w:val="auto"/>
+        </w:rPr>
+        <w:t>LSTM</w:t>
+      </w:r>
+      <w:sdt>
+        <w:sdtPr>
+          <w:rPr>
+            <w:color w:val="auto"/>
+          </w:rPr>
+          <w:id w:val="459086385"/>
+          <w:citation/>
+        </w:sdtPr>
+        <w:sdtContent>
+          <w:r>
+            <w:rPr>
+              <w:color w:val="auto"/>
+            </w:rPr>
+            <w:fldChar w:fldCharType="begin"/>
+          </w:r>
+          <w:r>
+            <w:rPr>
+              <w:color w:val="auto"/>
+            </w:rPr>
+            <w:instrText xml:space="preserve"> CITATION Sep97 \l 1033 </w:instrText>
+          </w:r>
+          <w:r>
+            <w:rPr>
+              <w:color w:val="auto"/>
+            </w:rPr>
+            <w:fldChar w:fldCharType="separate"/>
+          </w:r>
+          <w:r>
+            <w:rPr>
+              <w:noProof/>
+              <w:color w:val="auto"/>
+            </w:rPr>
+            <w:t xml:space="preserve"> </w:t>
+          </w:r>
+          <w:r>
+            <w:rPr>
+              <w:noProof/>
+              <w:color w:val="auto"/>
+            </w:rPr>
+            <w:t>(Sepp Hochreiter, 1997)</w:t>
+          </w:r>
+          <w:r>
+            <w:rPr>
+              <w:color w:val="auto"/>
+            </w:rPr>
+            <w:fldChar w:fldCharType="end"/>
+          </w:r>
+        </w:sdtContent>
+      </w:sdt>
+      <w:r>
+        <w:rPr>
+          <w:color w:val="auto"/>
+        </w:rPr>
+        <w:t xml:space="preserve"> have been introduced in 1997</w:t>
+      </w:r>
+      <w:r>
+        <w:rPr>
+          <w:color w:val="auto"/>
+        </w:rPr>
+        <w:t xml:space="preserve"> </w:t>
+      </w:r>
+      <w:r>
+        <w:rPr>
+          <w:color w:val="auto"/>
+        </w:rPr>
+        <w:t>as a problem to classic RNN’s</w:t>
+      </w:r>
+      <w:r>
+        <w:rPr>
+          <w:color w:val="auto"/>
+        </w:rPr>
+        <w:t xml:space="preserve"> problem. Theoretically RNN’s can keep an arbitrary long-term dependency in its input</w:t>
+      </w:r>
+      <w:r>
+        <w:rPr>
+          <w:color w:val="auto"/>
+        </w:rPr>
+        <w:t xml:space="preserve"> but it has a flaw: when training classical RNN’s with backpropagation the long-term gradients tend to zero or infinity. This is also called the vanishing gradient problem (for zero gradients) and exploding gradient (for infinity gradients).</w:t>
+      </w:r>
+      <w:r>
+        <w:rPr>
+          <w:color w:val="auto"/>
+        </w:rPr>
+        <w:t xml:space="preserve"> LSTM partially solves this problem by allowing gradients to propagate unchanged and solves the vanishing gradient problem buy can still be affected by exploding gradient problem</w:t>
+      </w:r>
+      <w:r>
+        <w:rPr>
+          <w:color w:val="auto"/>
+        </w:rPr>
+        <w:t>.</w:t>
+      </w:r>
+    </w:p>
+    <w:p>
+      <w:pPr>
+        <w:spacing w:after="160" w:line="360" w:lineRule="auto"/>
+        <w:ind w:left="0" w:right="0" w:firstLine="0"/>
+        <w:jc w:val="center"/>
+        <w:rPr>
+          <w:color w:val="auto"/>
+        </w:rPr>
+      </w:pPr>
+      <w:r>
+        <w:rPr>
+          <w:noProof/>
+          <w:color w:val="auto"/>
+        </w:rPr>
+        <w:drawing>
+          <wp:inline distT="0" distB="0" distL="0" distR="0" wp14:anchorId="137E5810" wp14:editId="6CB416E8">
+            <wp:extent cx="3349094" cy="3204993"/>
+            <wp:effectExtent l="0" t="0" r="3810" b="0"/>
+            <wp:docPr id="14" name="Picture 14"/>
+            <wp:cNvGraphicFramePr>
+              <a:graphicFrameLocks xmlns:a="http://schemas.openxmlformats.org/drawingml/2006/main" noChangeAspect="1"/>
+            </wp:cNvGraphicFramePr>
+            <a:graphic xmlns:a="http://schemas.openxmlformats.org/drawingml/2006/main">
+              <a:graphicData uri="http://schemas.openxmlformats.org/drawingml/2006/picture">
+                <pic:pic xmlns:pic="http://schemas.openxmlformats.org/drawingml/2006/picture">
+                  <pic:nvPicPr>
+                    <pic:cNvPr id="0" name="Picture 4"/>
+                    <pic:cNvPicPr>
+                      <a:picLocks noChangeAspect="1" noChangeArrowheads="1"/>
+                    </pic:cNvPicPr>
+                  </pic:nvPicPr>
+                  <pic:blipFill>
+                    <a:blip r:embed="rId22" cstate="print">
+                      <a:extLst>
+                        <a:ext uri="{28A0092B-C50C-407E-A947-70E740481C1C}">
+                          <a14:useLocalDpi xmlns:a14="http://schemas.microsoft.com/office/drawing/2010/main" val="0"/>
+                        </a:ext>
+                      </a:extLst>
+                    </a:blip>
+                    <a:srcRect/>
+                    <a:stretch>
+                      <a:fillRect/>
+                    </a:stretch>
+                  </pic:blipFill>
+                  <pic:spPr bwMode="auto">
+                    <a:xfrm>
+                      <a:off x="0" y="0"/>
+                      <a:ext cx="3358611" cy="3214100"/>
+                    </a:xfrm>
+                    <a:prstGeom prst="rect">
+                      <a:avLst/>
+                    </a:prstGeom>
+                    <a:noFill/>
+                    <a:ln>
+                      <a:noFill/>
+                    </a:ln>
+                  </pic:spPr>
+                </pic:pic>
+              </a:graphicData>
+            </a:graphic>
+          </wp:inline>
+        </w:drawing>
+      </w:r>
+    </w:p>
+    <w:p>
+      <w:pPr>
+        <w:pStyle w:val="Caption"/>
+        <w:jc w:val="center"/>
+      </w:pPr>
+      <w:r>
+        <w:t xml:space="preserve">Figure </w:t>
+      </w:r>
+      <w:r>
+        <w:fldChar w:fldCharType="begin"/>
+      </w:r>
+      <w:r>
+        <w:instrText xml:space="preserve"> SEQ Figure \* ARABIC </w:instrText>
+      </w:r>
+      <w:r>
+        <w:fldChar w:fldCharType="separate"/>
+      </w:r>
+      <w:r>
+        <w:rPr>
+          <w:noProof/>
+        </w:rPr>
+        <w:t>12</w:t>
+      </w:r>
+      <w:r>
+        <w:fldChar w:fldCharType="end"/>
+      </w:r>
+      <w:r>
+        <w:t xml:space="preserve"> Long short-term memory cell</w:t>
+      </w:r>
+    </w:p>
+    <w:p>
+      <w:pPr>
+        <w:spacing w:after="160" w:line="360" w:lineRule="auto"/>
+        <w:ind w:right="0" w:firstLine="720"/>
+        <w:rPr>
+          <w:color w:val="auto"/>
+        </w:rPr>
+      </w:pPr>
+      <w:r>
+        <w:rPr>
+          <w:color w:val="auto"/>
+        </w:rPr>
+        <w:lastRenderedPageBreak/>
+        <w:t>LSTM operates like classical RNN in chain-like structure but the module has a different structure. A LSTM cell can be observed in figure 12.</w:t>
+      </w:r>
+      <w:r>
+        <w:rPr>
+          <w:color w:val="auto"/>
+        </w:rPr>
+        <w:t xml:space="preserve"> The mechanism behind LSTM is made up of 4 stages:</w:t>
+      </w:r>
+    </w:p>
+    <w:p>
+      <w:pPr>
+        <w:spacing w:after="160" w:line="360" w:lineRule="auto"/>
+        <w:ind w:right="0" w:firstLine="720"/>
+        <w:rPr>
+          <w:color w:val="auto"/>
+        </w:rPr>
+      </w:pPr>
+      <w:r>
+        <w:rPr>
+          <w:color w:val="auto"/>
+        </w:rPr>
+        <w:t xml:space="preserve">The first thing updated in LSTM is the “forget gate” layer. It is the leftmost part of the cell represented in Figure 12. We take at the previous output </w:t>
+      </w:r>
+      <m:oMath>
+        <m:sSub>
+          <m:sSubPr>
+            <m:ctrlPr>
+              <w:rPr>
+                <w:rFonts w:ascii="Cambria Math" w:hAnsi="Cambria Math"/>
+                <w:i/>
+                <w:color w:val="auto"/>
+              </w:rPr>
+            </m:ctrlPr>
+          </m:sSubPr>
+          <m:e>
+            <m:r>
+              <w:rPr>
+                <w:rFonts w:ascii="Cambria Math" w:hAnsi="Cambria Math"/>
+                <w:color w:val="auto"/>
+              </w:rPr>
+              <m:t>h</m:t>
+            </m:r>
+          </m:e>
+          <m:sub>
+            <m:r>
+              <w:rPr>
+                <w:rFonts w:ascii="Cambria Math" w:hAnsi="Cambria Math"/>
+                <w:color w:val="auto"/>
+              </w:rPr>
+              <m:t>t-1</m:t>
+            </m:r>
+          </m:sub>
+        </m:sSub>
+      </m:oMath>
+      <w:r>
+        <w:rPr>
+          <w:color w:val="auto"/>
+        </w:rPr>
+        <w:t xml:space="preserve"> and </w:t>
+      </w:r>
+      <m:oMath>
+        <m:sSub>
+          <m:sSubPr>
+            <m:ctrlPr>
+              <w:rPr>
+                <w:rFonts w:ascii="Cambria Math" w:hAnsi="Cambria Math"/>
+                <w:i/>
+                <w:color w:val="auto"/>
+              </w:rPr>
+            </m:ctrlPr>
+          </m:sSubPr>
+          <m:e>
+            <m:r>
+              <w:rPr>
+                <w:rFonts w:ascii="Cambria Math" w:hAnsi="Cambria Math"/>
+                <w:color w:val="auto"/>
+              </w:rPr>
+              <m:t>x</m:t>
+            </m:r>
+          </m:e>
+          <m:sub>
+            <m:r>
+              <w:rPr>
+                <w:rFonts w:ascii="Cambria Math" w:hAnsi="Cambria Math"/>
+                <w:color w:val="auto"/>
+              </w:rPr>
+              <m:t>t</m:t>
+            </m:r>
+          </m:sub>
+        </m:sSub>
+      </m:oMath>
+      <w:r>
+        <w:rPr>
+          <w:color w:val="auto"/>
+        </w:rPr>
+        <w:t xml:space="preserve"> and apply a sigmoid layer to have a number between 0 and 1 which will determine the magnitude of how much will be discarded, with 0 being completely discarded. </w:t>
+      </w:r>
+      <w:r>
+        <w:rPr>
+          <w:color w:val="auto"/>
+        </w:rPr>
+        <w:t xml:space="preserve">The forget function </w:t>
+      </w:r>
+      <m:oMath>
+        <m:sSub>
+          <m:sSubPr>
+            <m:ctrlPr>
+              <w:rPr>
+                <w:rFonts w:ascii="Cambria Math" w:hAnsi="Cambria Math"/>
+                <w:i/>
+                <w:color w:val="auto"/>
+              </w:rPr>
+            </m:ctrlPr>
+          </m:sSubPr>
+          <m:e>
+            <m:r>
+              <w:rPr>
+                <w:rFonts w:ascii="Cambria Math" w:hAnsi="Cambria Math"/>
+                <w:color w:val="auto"/>
+              </w:rPr>
+              <m:t>f</m:t>
+            </m:r>
+          </m:e>
+          <m:sub>
+            <m:r>
+              <w:rPr>
+                <w:rFonts w:ascii="Cambria Math" w:hAnsi="Cambria Math"/>
+                <w:color w:val="auto"/>
+              </w:rPr>
+              <m:t>t</m:t>
+            </m:r>
+          </m:sub>
+        </m:sSub>
+      </m:oMath>
+      <w:r>
+        <w:rPr>
+          <w:color w:val="auto"/>
+        </w:rPr>
+        <w:t xml:space="preserve"> can be written as:</w:t>
+      </w:r>
+    </w:p>
+    <w:p>
+      <w:pPr>
+        <w:spacing w:after="160" w:line="360" w:lineRule="auto"/>
+        <w:ind w:right="0" w:firstLine="720"/>
+        <w:jc w:val="center"/>
+        <w:rPr>
+          <w:color w:val="auto"/>
+        </w:rPr>
+      </w:pPr>
+      <m:oMath>
+        <m:sSub>
+          <m:sSubPr>
+            <m:ctrlPr>
+              <w:rPr>
+                <w:rFonts w:ascii="Cambria Math" w:hAnsi="Cambria Math"/>
+                <w:i/>
+                <w:color w:val="auto"/>
+              </w:rPr>
+            </m:ctrlPr>
+          </m:sSubPr>
+          <m:e>
+            <m:r>
+              <w:rPr>
+                <w:rFonts w:ascii="Cambria Math" w:hAnsi="Cambria Math"/>
+                <w:color w:val="auto"/>
+              </w:rPr>
+              <m:t>f</m:t>
+            </m:r>
+          </m:e>
+          <m:sub>
+            <m:r>
+              <w:rPr>
+                <w:rFonts w:ascii="Cambria Math" w:hAnsi="Cambria Math"/>
+                <w:color w:val="auto"/>
+              </w:rPr>
+              <m:t>t</m:t>
+            </m:r>
+          </m:sub>
+        </m:sSub>
+        <m:r>
+          <w:rPr>
+            <w:rFonts w:ascii="Cambria Math" w:hAnsi="Cambria Math"/>
+            <w:color w:val="auto"/>
+          </w:rPr>
+          <m:t>=σ(</m:t>
+        </m:r>
+        <m:sSub>
+          <m:sSubPr>
+            <m:ctrlPr>
+              <w:rPr>
+                <w:rFonts w:ascii="Cambria Math" w:hAnsi="Cambria Math"/>
+                <w:i/>
+                <w:color w:val="auto"/>
+              </w:rPr>
+            </m:ctrlPr>
+          </m:sSubPr>
+          <m:e>
+            <m:r>
+              <w:rPr>
+                <w:rFonts w:ascii="Cambria Math" w:hAnsi="Cambria Math"/>
+                <w:color w:val="auto"/>
+              </w:rPr>
+              <m:t>W</m:t>
+            </m:r>
+          </m:e>
+          <m:sub>
+            <m:r>
+              <w:rPr>
+                <w:rFonts w:ascii="Cambria Math" w:hAnsi="Cambria Math"/>
+                <w:color w:val="auto"/>
+              </w:rPr>
+              <m:t>f</m:t>
+            </m:r>
+          </m:sub>
+        </m:sSub>
+        <m:r>
+          <w:rPr>
+            <w:rFonts w:ascii="Cambria Math" w:hAnsi="Cambria Math"/>
+            <w:color w:val="auto"/>
+          </w:rPr>
+          <m:t>*</m:t>
+        </m:r>
+        <m:d>
+          <m:dPr>
+            <m:begChr m:val="["/>
+            <m:endChr m:val="]"/>
+            <m:ctrlPr>
+              <w:rPr>
+                <w:rFonts w:ascii="Cambria Math" w:hAnsi="Cambria Math"/>
+                <w:i/>
+                <w:color w:val="auto"/>
+              </w:rPr>
+            </m:ctrlPr>
+          </m:dPr>
+          <m:e>
+            <m:sSub>
+              <m:sSubPr>
+                <m:ctrlPr>
+                  <w:rPr>
+                    <w:rFonts w:ascii="Cambria Math" w:hAnsi="Cambria Math"/>
+                    <w:i/>
+                    <w:color w:val="auto"/>
+                  </w:rPr>
+                </m:ctrlPr>
+              </m:sSubPr>
+              <m:e>
+                <m:r>
+                  <w:rPr>
+                    <w:rFonts w:ascii="Cambria Math" w:hAnsi="Cambria Math"/>
+                    <w:color w:val="auto"/>
+                  </w:rPr>
+                  <m:t>h</m:t>
+                </m:r>
+              </m:e>
+              <m:sub>
+                <m:r>
+                  <w:rPr>
+                    <w:rFonts w:ascii="Cambria Math" w:hAnsi="Cambria Math"/>
+                    <w:color w:val="auto"/>
+                  </w:rPr>
+                  <m:t>t-1</m:t>
+                </m:r>
+              </m:sub>
+            </m:sSub>
+            <m:r>
+              <w:rPr>
+                <w:rFonts w:ascii="Cambria Math" w:hAnsi="Cambria Math"/>
+                <w:color w:val="auto"/>
+              </w:rPr>
+              <m:t>,</m:t>
+            </m:r>
+            <m:sSub>
+              <m:sSubPr>
+                <m:ctrlPr>
+                  <w:rPr>
+                    <w:rFonts w:ascii="Cambria Math" w:hAnsi="Cambria Math"/>
+                    <w:i/>
+                    <w:color w:val="auto"/>
+                  </w:rPr>
+                </m:ctrlPr>
+              </m:sSubPr>
+              <m:e>
+                <m:r>
+                  <w:rPr>
+                    <w:rFonts w:ascii="Cambria Math" w:hAnsi="Cambria Math"/>
+                    <w:color w:val="auto"/>
+                  </w:rPr>
+                  <m:t>x</m:t>
+                </m:r>
+              </m:e>
+              <m:sub>
+                <m:r>
+                  <w:rPr>
+                    <w:rFonts w:ascii="Cambria Math" w:hAnsi="Cambria Math"/>
+                    <w:color w:val="auto"/>
+                  </w:rPr>
+                  <m:t>t</m:t>
+                </m:r>
+              </m:sub>
+            </m:sSub>
+          </m:e>
+        </m:d>
+        <m:r>
+          <w:rPr>
+            <w:rFonts w:ascii="Cambria Math" w:hAnsi="Cambria Math"/>
+            <w:color w:val="auto"/>
+          </w:rPr>
+          <m:t>+</m:t>
+        </m:r>
+        <m:sSub>
+          <m:sSubPr>
+            <m:ctrlPr>
+              <w:rPr>
+                <w:rFonts w:ascii="Cambria Math" w:hAnsi="Cambria Math"/>
+                <w:i/>
+                <w:color w:val="auto"/>
+              </w:rPr>
+            </m:ctrlPr>
+          </m:sSubPr>
+          <m:e>
+            <m:r>
+              <w:rPr>
+                <w:rFonts w:ascii="Cambria Math" w:hAnsi="Cambria Math"/>
+                <w:color w:val="auto"/>
+              </w:rPr>
+              <m:t>b</m:t>
+            </m:r>
+          </m:e>
+          <m:sub>
+            <m:r>
+              <w:rPr>
+                <w:rFonts w:ascii="Cambria Math" w:hAnsi="Cambria Math"/>
+                <w:color w:val="auto"/>
+              </w:rPr>
+              <m:t>f</m:t>
+            </m:r>
+          </m:sub>
+        </m:sSub>
+        <m:r>
+          <w:rPr>
+            <w:rFonts w:ascii="Cambria Math" w:hAnsi="Cambria Math"/>
+            <w:color w:val="auto"/>
+          </w:rPr>
+          <m:t>)</m:t>
+        </m:r>
+      </m:oMath>
+      <w:r>
+        <w:rPr>
+          <w:color w:val="auto"/>
+        </w:rPr>
+        <w:t xml:space="preserve"> </w:t>
+      </w:r>
+    </w:p>
+    <w:p>
+      <w:pPr>
+        <w:spacing w:after="160" w:line="360" w:lineRule="auto"/>
+        <w:ind w:right="0" w:firstLine="720"/>
+        <w:rPr>
+          <w:color w:val="auto"/>
+        </w:rPr>
+      </w:pPr>
+      <w:r>
+        <w:rPr>
+          <w:color w:val="auto"/>
+        </w:rPr>
+        <w:t xml:space="preserve">The second step is to get new information with the “input gate” layer. This represents the middle part of the cell. The input gate takes input </w:t>
+      </w:r>
+      <m:oMath>
+        <m:sSub>
+          <m:sSubPr>
+            <m:ctrlPr>
+              <w:rPr>
+                <w:rFonts w:ascii="Cambria Math" w:hAnsi="Cambria Math"/>
+                <w:i/>
+                <w:color w:val="auto"/>
+              </w:rPr>
+            </m:ctrlPr>
+          </m:sSubPr>
+          <m:e>
+            <m:r>
+              <w:rPr>
+                <w:rFonts w:ascii="Cambria Math" w:hAnsi="Cambria Math"/>
+                <w:color w:val="auto"/>
+              </w:rPr>
+              <m:t>h</m:t>
+            </m:r>
+          </m:e>
+          <m:sub>
+            <m:r>
+              <w:rPr>
+                <w:rFonts w:ascii="Cambria Math" w:hAnsi="Cambria Math"/>
+                <w:color w:val="auto"/>
+              </w:rPr>
+              <m:t>t</m:t>
+            </m:r>
+          </m:sub>
+        </m:sSub>
+      </m:oMath>
+      <w:r>
+        <w:rPr>
+          <w:color w:val="auto"/>
+        </w:rPr>
+        <w:t xml:space="preserve"> and applies a sigmoid layer to it. Next another layer is created  </w:t>
+      </w:r>
+      <m:oMath>
+        <m:sSub>
+          <m:sSubPr>
+            <m:ctrlPr>
+              <w:rPr>
+                <w:rFonts w:ascii="Cambria Math" w:hAnsi="Cambria Math"/>
+                <w:i/>
+                <w:color w:val="auto"/>
+              </w:rPr>
+            </m:ctrlPr>
+          </m:sSubPr>
+          <m:e>
+            <m:acc>
+              <m:accPr>
+                <m:chr m:val="̃"/>
+                <m:ctrlPr>
+                  <w:rPr>
+                    <w:rFonts w:ascii="Cambria Math" w:hAnsi="Cambria Math"/>
+                    <w:i/>
+                    <w:color w:val="auto"/>
+                  </w:rPr>
+                </m:ctrlPr>
+              </m:accPr>
+              <m:e>
+                <m:r>
+                  <w:rPr>
+                    <w:rFonts w:ascii="Cambria Math" w:hAnsi="Cambria Math"/>
+                    <w:color w:val="auto"/>
+                  </w:rPr>
+                  <m:t>C</m:t>
+                </m:r>
+              </m:e>
+            </m:acc>
+          </m:e>
+          <m:sub>
+            <m:r>
+              <w:rPr>
+                <w:rFonts w:ascii="Cambria Math" w:hAnsi="Cambria Math"/>
+                <w:color w:val="auto"/>
+              </w:rPr>
+              <m:t>t</m:t>
+            </m:r>
+          </m:sub>
+        </m:sSub>
+      </m:oMath>
+      <w:r>
+        <w:rPr>
+          <w:color w:val="auto"/>
+        </w:rPr>
+        <w:t xml:space="preserve"> </w:t>
+      </w:r>
+      <w:r>
+        <w:rPr>
+          <w:color w:val="auto"/>
+        </w:rPr>
+        <w:t xml:space="preserve">with possible candidate values </w:t>
+      </w:r>
+      <w:r>
+        <w:rPr>
+          <w:color w:val="auto"/>
+        </w:rPr>
+        <w:t xml:space="preserve">as a </w:t>
+      </w:r>
+      <w:r>
+        <w:rPr>
+          <w:color w:val="auto"/>
+        </w:rPr>
+        <w:t>tanh</w:t>
+      </w:r>
+      <w:r>
+        <w:rPr>
+          <w:color w:val="auto"/>
+        </w:rPr>
+        <w:t xml:space="preserve"> layer of the input.</w:t>
+      </w:r>
+      <w:r>
+        <w:rPr>
+          <w:color w:val="auto"/>
+        </w:rPr>
+        <w:t xml:space="preserve"> The input gate and candidate values can be expressed as:</w:t>
+      </w:r>
+    </w:p>
+    <w:p>
+      <w:pPr>
+        <w:spacing w:after="160" w:line="360" w:lineRule="auto"/>
+        <w:ind w:right="0" w:firstLine="720"/>
+        <w:jc w:val="center"/>
+        <w:rPr>
+          <w:color w:val="auto"/>
+        </w:rPr>
+      </w:pPr>
+      <m:oMathPara>
+        <m:oMath>
+          <m:sSub>
+            <m:sSubPr>
+              <m:ctrlPr>
+                <w:rPr>
+                  <w:rFonts w:ascii="Cambria Math" w:hAnsi="Cambria Math"/>
+                  <w:i/>
+                  <w:color w:val="auto"/>
+                </w:rPr>
+              </m:ctrlPr>
+            </m:sSubPr>
+            <m:e>
+              <m:r>
+                <w:rPr>
+                  <w:rFonts w:ascii="Cambria Math" w:hAnsi="Cambria Math"/>
+                  <w:color w:val="auto"/>
+                </w:rPr>
+                <m:t>i</m:t>
+              </m:r>
+            </m:e>
+            <m:sub>
+              <m:r>
+                <w:rPr>
+                  <w:rFonts w:ascii="Cambria Math" w:hAnsi="Cambria Math"/>
+                  <w:color w:val="auto"/>
+                </w:rPr>
+                <m:t>t</m:t>
+              </m:r>
+            </m:sub>
+          </m:sSub>
+          <m:r>
+            <w:rPr>
+              <w:rFonts w:ascii="Cambria Math" w:hAnsi="Cambria Math"/>
+              <w:color w:val="auto"/>
+            </w:rPr>
+            <m:t>=σ</m:t>
+          </m:r>
+          <m:d>
+            <m:dPr>
+              <m:ctrlPr>
+                <w:rPr>
+                  <w:rFonts w:ascii="Cambria Math" w:hAnsi="Cambria Math"/>
+                  <w:i/>
+                  <w:color w:val="auto"/>
+                </w:rPr>
+              </m:ctrlPr>
+            </m:dPr>
+            <m:e>
+              <m:sSub>
+                <m:sSubPr>
+                  <m:ctrlPr>
+                    <w:rPr>
+                      <w:rFonts w:ascii="Cambria Math" w:hAnsi="Cambria Math"/>
+                      <w:i/>
+                      <w:color w:val="auto"/>
+                    </w:rPr>
+                  </m:ctrlPr>
+                </m:sSubPr>
+                <m:e>
+                  <m:r>
+                    <w:rPr>
+                      <w:rFonts w:ascii="Cambria Math" w:hAnsi="Cambria Math"/>
+                      <w:color w:val="auto"/>
+                    </w:rPr>
+                    <m:t>W</m:t>
+                  </m:r>
+                </m:e>
+                <m:sub>
+                  <m:r>
+                    <w:rPr>
+                      <w:rFonts w:ascii="Cambria Math" w:hAnsi="Cambria Math"/>
+                      <w:color w:val="auto"/>
+                    </w:rPr>
+                    <m:t>i</m:t>
+                  </m:r>
+                </m:sub>
+              </m:sSub>
+              <m:r>
+                <w:rPr>
+                  <w:rFonts w:ascii="Cambria Math" w:hAnsi="Cambria Math"/>
+                  <w:color w:val="auto"/>
+                </w:rPr>
+                <m:t>*</m:t>
+              </m:r>
+              <m:d>
+                <m:dPr>
+                  <m:begChr m:val="["/>
+                  <m:endChr m:val="]"/>
+                  <m:ctrlPr>
+                    <w:rPr>
+                      <w:rFonts w:ascii="Cambria Math" w:hAnsi="Cambria Math"/>
+                      <w:i/>
+                      <w:color w:val="auto"/>
+                    </w:rPr>
+                  </m:ctrlPr>
+                </m:dPr>
+                <m:e>
+                  <m:sSub>
+                    <m:sSubPr>
+                      <m:ctrlPr>
+                        <w:rPr>
+                          <w:rFonts w:ascii="Cambria Math" w:hAnsi="Cambria Math"/>
+                          <w:i/>
+                          <w:color w:val="auto"/>
+                        </w:rPr>
+                      </m:ctrlPr>
+                    </m:sSubPr>
+                    <m:e>
+                      <m:r>
+                        <w:rPr>
+                          <w:rFonts w:ascii="Cambria Math" w:hAnsi="Cambria Math"/>
+                          <w:color w:val="auto"/>
+                        </w:rPr>
+                        <m:t>h</m:t>
+                      </m:r>
+                    </m:e>
+                    <m:sub>
+                      <m:r>
+                        <w:rPr>
+                          <w:rFonts w:ascii="Cambria Math" w:hAnsi="Cambria Math"/>
+                          <w:color w:val="auto"/>
+                        </w:rPr>
+                        <m:t>t-1</m:t>
+                      </m:r>
+                    </m:sub>
+                  </m:sSub>
+                  <m:r>
+                    <w:rPr>
+                      <w:rFonts w:ascii="Cambria Math" w:hAnsi="Cambria Math"/>
+                      <w:color w:val="auto"/>
+                    </w:rPr>
+                    <m:t>,</m:t>
+                  </m:r>
+                  <m:sSub>
+                    <m:sSubPr>
+                      <m:ctrlPr>
+                        <w:rPr>
+                          <w:rFonts w:ascii="Cambria Math" w:hAnsi="Cambria Math"/>
+                          <w:i/>
+                          <w:color w:val="auto"/>
+                        </w:rPr>
+                      </m:ctrlPr>
+                    </m:sSubPr>
+                    <m:e>
+                      <m:r>
+                        <w:rPr>
+                          <w:rFonts w:ascii="Cambria Math" w:hAnsi="Cambria Math"/>
+                          <w:color w:val="auto"/>
+                        </w:rPr>
+                        <m:t>x</m:t>
+                      </m:r>
+                    </m:e>
+                    <m:sub>
+                      <m:r>
+                        <w:rPr>
+                          <w:rFonts w:ascii="Cambria Math" w:hAnsi="Cambria Math"/>
+                          <w:color w:val="auto"/>
+                        </w:rPr>
+                        <m:t>t</m:t>
+                      </m:r>
+                    </m:sub>
+                  </m:sSub>
+                </m:e>
+              </m:d>
+              <m:r>
+                <w:rPr>
+                  <w:rFonts w:ascii="Cambria Math" w:hAnsi="Cambria Math"/>
+                  <w:color w:val="auto"/>
+                </w:rPr>
+                <m:t>+</m:t>
+              </m:r>
+              <m:sSub>
+                <m:sSubPr>
+                  <m:ctrlPr>
+                    <w:rPr>
+                      <w:rFonts w:ascii="Cambria Math" w:hAnsi="Cambria Math"/>
+                      <w:i/>
+                      <w:color w:val="auto"/>
+                    </w:rPr>
+                  </m:ctrlPr>
+                </m:sSubPr>
+                <m:e>
+                  <m:r>
+                    <w:rPr>
+                      <w:rFonts w:ascii="Cambria Math" w:hAnsi="Cambria Math"/>
+                      <w:color w:val="auto"/>
+                    </w:rPr>
+                    <m:t>b</m:t>
+                  </m:r>
+                </m:e>
+                <m:sub>
+                  <m:r>
+                    <w:rPr>
+                      <w:rFonts w:ascii="Cambria Math" w:hAnsi="Cambria Math"/>
+                      <w:color w:val="auto"/>
+                    </w:rPr>
+                    <m:t>i</m:t>
+                  </m:r>
+                </m:sub>
+              </m:sSub>
+            </m:e>
+          </m:d>
+        </m:oMath>
+      </m:oMathPara>
+    </w:p>
+    <w:p>
+      <w:pPr>
+        <w:spacing w:after="160" w:line="360" w:lineRule="auto"/>
+        <w:ind w:right="0" w:firstLine="720"/>
+        <w:jc w:val="center"/>
+        <w:rPr>
+          <w:color w:val="auto"/>
+        </w:rPr>
+      </w:pPr>
+      <m:oMathPara>
+        <m:oMath>
+          <m:sSub>
+            <m:sSubPr>
+              <m:ctrlPr>
+                <w:rPr>
+                  <w:rFonts w:ascii="Cambria Math" w:hAnsi="Cambria Math"/>
+                  <w:i/>
+                  <w:color w:val="auto"/>
+                </w:rPr>
+              </m:ctrlPr>
+            </m:sSubPr>
+            <m:e>
+              <m:acc>
+                <m:accPr>
+                  <m:chr m:val="̃"/>
+                  <m:ctrlPr>
+                    <w:rPr>
+                      <w:rFonts w:ascii="Cambria Math" w:hAnsi="Cambria Math"/>
+                      <w:i/>
+                      <w:color w:val="auto"/>
+                    </w:rPr>
+                  </m:ctrlPr>
+                </m:accPr>
+                <m:e>
+                  <m:r>
+                    <w:rPr>
+                      <w:rFonts w:ascii="Cambria Math" w:hAnsi="Cambria Math"/>
+                      <w:color w:val="auto"/>
+                    </w:rPr>
+                    <m:t>C</m:t>
+                  </m:r>
+                </m:e>
+              </m:acc>
+            </m:e>
+            <m:sub>
+              <m:r>
+                <w:rPr>
+                  <w:rFonts w:ascii="Cambria Math" w:hAnsi="Cambria Math"/>
+                  <w:color w:val="auto"/>
+                </w:rPr>
+                <m:t>t</m:t>
+              </m:r>
+            </m:sub>
+          </m:sSub>
+          <m:r>
+            <w:rPr>
+              <w:rFonts w:ascii="Cambria Math" w:hAnsi="Cambria Math"/>
+              <w:color w:val="auto"/>
+            </w:rPr>
+            <m:t>=</m:t>
+          </m:r>
+          <m:r>
+            <m:rPr>
+              <m:sty m:val="p"/>
+            </m:rPr>
+            <w:rPr>
+              <w:rFonts w:ascii="Cambria Math" w:hAnsi="Cambria Math"/>
+              <w:color w:val="auto"/>
+            </w:rPr>
+            <m:t>tanh⁡</m:t>
+          </m:r>
+          <m:r>
+            <w:rPr>
+              <w:rFonts w:ascii="Cambria Math" w:hAnsi="Cambria Math"/>
+              <w:color w:val="auto"/>
+            </w:rPr>
+            <m:t>(</m:t>
+          </m:r>
+          <m:sSub>
+            <m:sSubPr>
+              <m:ctrlPr>
+                <w:rPr>
+                  <w:rFonts w:ascii="Cambria Math" w:hAnsi="Cambria Math"/>
+                  <w:i/>
+                  <w:color w:val="auto"/>
+                </w:rPr>
+              </m:ctrlPr>
+            </m:sSubPr>
+            <m:e>
+              <m:r>
+                <w:rPr>
+                  <w:rFonts w:ascii="Cambria Math" w:hAnsi="Cambria Math"/>
+                  <w:color w:val="auto"/>
+                </w:rPr>
+                <m:t>W</m:t>
+              </m:r>
+            </m:e>
+            <m:sub>
+              <m:r>
+                <w:rPr>
+                  <w:rFonts w:ascii="Cambria Math" w:hAnsi="Cambria Math"/>
+                  <w:color w:val="auto"/>
+                </w:rPr>
+                <m:t>c</m:t>
+              </m:r>
+            </m:sub>
+          </m:sSub>
+          <m:r>
+            <w:rPr>
+              <w:rFonts w:ascii="Cambria Math" w:hAnsi="Cambria Math"/>
+              <w:color w:val="auto"/>
+            </w:rPr>
+            <m:t>*</m:t>
+          </m:r>
+          <m:d>
+            <m:dPr>
+              <m:begChr m:val="["/>
+              <m:endChr m:val="]"/>
+              <m:ctrlPr>
+                <w:rPr>
+                  <w:rFonts w:ascii="Cambria Math" w:hAnsi="Cambria Math"/>
+                  <w:i/>
+                  <w:color w:val="auto"/>
+                </w:rPr>
+              </m:ctrlPr>
+            </m:dPr>
+            <m:e>
+              <m:sSub>
+                <m:sSubPr>
+                  <m:ctrlPr>
+                    <w:rPr>
+                      <w:rFonts w:ascii="Cambria Math" w:hAnsi="Cambria Math"/>
+                      <w:i/>
+                      <w:color w:val="auto"/>
+                    </w:rPr>
+                  </m:ctrlPr>
+                </m:sSubPr>
+                <m:e>
+                  <m:r>
+                    <w:rPr>
+                      <w:rFonts w:ascii="Cambria Math" w:hAnsi="Cambria Math"/>
+                      <w:color w:val="auto"/>
+                    </w:rPr>
+                    <m:t>h</m:t>
+                  </m:r>
+                </m:e>
+                <m:sub>
+                  <m:r>
+                    <w:rPr>
+                      <w:rFonts w:ascii="Cambria Math" w:hAnsi="Cambria Math"/>
+                      <w:color w:val="auto"/>
+                    </w:rPr>
+                    <m:t>t-1</m:t>
+                  </m:r>
+                </m:sub>
+              </m:sSub>
+              <m:r>
+                <w:rPr>
+                  <w:rFonts w:ascii="Cambria Math" w:hAnsi="Cambria Math"/>
+                  <w:color w:val="auto"/>
+                </w:rPr>
+                <m:t>,</m:t>
+              </m:r>
+              <m:sSub>
+                <m:sSubPr>
+                  <m:ctrlPr>
+                    <w:rPr>
+                      <w:rFonts w:ascii="Cambria Math" w:hAnsi="Cambria Math"/>
+                      <w:i/>
+                      <w:color w:val="auto"/>
+                    </w:rPr>
+                  </m:ctrlPr>
+                </m:sSubPr>
+                <m:e>
+                  <m:r>
+                    <w:rPr>
+                      <w:rFonts w:ascii="Cambria Math" w:hAnsi="Cambria Math"/>
+                      <w:color w:val="auto"/>
+                    </w:rPr>
+                    <m:t>x</m:t>
+                  </m:r>
+                </m:e>
+                <m:sub>
+                  <m:r>
+                    <w:rPr>
+                      <w:rFonts w:ascii="Cambria Math" w:hAnsi="Cambria Math"/>
+                      <w:color w:val="auto"/>
+                    </w:rPr>
+                    <m:t>t</m:t>
+                  </m:r>
+                </m:sub>
+              </m:sSub>
+            </m:e>
+          </m:d>
+          <m:r>
+            <w:rPr>
+              <w:rFonts w:ascii="Cambria Math" w:hAnsi="Cambria Math"/>
+              <w:color w:val="auto"/>
+            </w:rPr>
+            <m:t>+</m:t>
+          </m:r>
+          <m:sSub>
+            <m:sSubPr>
+              <m:ctrlPr>
+                <w:rPr>
+                  <w:rFonts w:ascii="Cambria Math" w:hAnsi="Cambria Math"/>
+                  <w:i/>
+                  <w:color w:val="auto"/>
+                </w:rPr>
+              </m:ctrlPr>
+            </m:sSubPr>
+            <m:e>
+              <m:r>
+                <w:rPr>
+                  <w:rFonts w:ascii="Cambria Math" w:hAnsi="Cambria Math"/>
+                  <w:color w:val="auto"/>
+                </w:rPr>
+                <m:t>b</m:t>
+              </m:r>
+            </m:e>
+            <m:sub>
+              <m:r>
+                <w:rPr>
+                  <w:rFonts w:ascii="Cambria Math" w:hAnsi="Cambria Math"/>
+                  <w:color w:val="auto"/>
+                </w:rPr>
+                <m:t>c</m:t>
+              </m:r>
+            </m:sub>
+          </m:sSub>
+          <m:r>
+            <w:rPr>
+              <w:rFonts w:ascii="Cambria Math" w:hAnsi="Cambria Math"/>
+              <w:color w:val="auto"/>
+            </w:rPr>
+            <m:t>)</m:t>
+          </m:r>
+        </m:oMath>
+      </m:oMathPara>
+    </w:p>
+    <w:p>
+      <w:pPr>
+        <w:spacing w:after="160" w:line="360" w:lineRule="auto"/>
+        <w:ind w:right="0" w:firstLine="720"/>
+        <w:rPr>
+          <w:color w:val="auto"/>
+        </w:rPr>
+      </w:pPr>
+      <w:r>
+        <w:rPr>
+          <w:color w:val="auto"/>
+        </w:rPr>
+        <w:t xml:space="preserve">The third step is to update the cell state with the previous three values computed earlier. </w:t>
+      </w:r>
+      <w:r>
+        <w:rPr>
+          <w:color w:val="auto"/>
+        </w:rPr>
+        <w:t>This step represents the top half of the LSTM cell.</w:t>
+      </w:r>
+      <w:r>
+        <w:rPr>
+          <w:color w:val="auto"/>
+        </w:rPr>
+        <w:t xml:space="preserve"> </w:t>
+      </w:r>
+      <w:r>
+        <w:rPr>
+          <w:color w:val="auto"/>
+        </w:rPr>
+        <w:t>The forget gate is multiplied with the previous state to discard information. Then the input gate and possible candidate values are multiplied as well. Finally, the two are summed and the function looks like this:</w:t>
+      </w:r>
+    </w:p>
+    <w:p>
+      <w:pPr>
+        <w:spacing w:after="160" w:line="360" w:lineRule="auto"/>
+        <w:ind w:right="0" w:firstLine="720"/>
+        <w:jc w:val="center"/>
+        <w:rPr>
+          <w:color w:val="auto"/>
+        </w:rPr>
+      </w:pPr>
+      <m:oMathPara>
+        <m:oMath>
+          <m:sSub>
+            <m:sSubPr>
+              <m:ctrlPr>
+                <w:rPr>
+                  <w:rFonts w:ascii="Cambria Math" w:hAnsi="Cambria Math"/>
+                  <w:i/>
+                  <w:color w:val="auto"/>
+                </w:rPr>
+              </m:ctrlPr>
+            </m:sSubPr>
+            <m:e>
+              <m:r>
+                <w:rPr>
+                  <w:rFonts w:ascii="Cambria Math" w:hAnsi="Cambria Math"/>
+                  <w:color w:val="auto"/>
+                </w:rPr>
+                <m:t>C</m:t>
+              </m:r>
+            </m:e>
+            <m:sub>
+              <m:r>
+                <w:rPr>
+                  <w:rFonts w:ascii="Cambria Math" w:hAnsi="Cambria Math"/>
+                  <w:color w:val="auto"/>
+                </w:rPr>
+                <m:t>t</m:t>
+              </m:r>
+            </m:sub>
+          </m:sSub>
+          <m:r>
+            <w:rPr>
+              <w:rFonts w:ascii="Cambria Math" w:hAnsi="Cambria Math"/>
+              <w:color w:val="auto"/>
+            </w:rPr>
+            <m:t>=</m:t>
+          </m:r>
+          <m:sSub>
+            <m:sSubPr>
+              <m:ctrlPr>
+                <w:rPr>
+                  <w:rFonts w:ascii="Cambria Math" w:hAnsi="Cambria Math"/>
+                  <w:i/>
+                  <w:color w:val="auto"/>
+                </w:rPr>
+              </m:ctrlPr>
+            </m:sSubPr>
+            <m:e>
+              <m:r>
+                <w:rPr>
+                  <w:rFonts w:ascii="Cambria Math" w:hAnsi="Cambria Math"/>
+                  <w:color w:val="auto"/>
+                </w:rPr>
+                <m:t>f</m:t>
+              </m:r>
+            </m:e>
+            <m:sub>
+              <m:r>
+                <w:rPr>
+                  <w:rFonts w:ascii="Cambria Math" w:hAnsi="Cambria Math"/>
+                  <w:color w:val="auto"/>
+                </w:rPr>
+                <m:t>t</m:t>
+              </m:r>
+            </m:sub>
+          </m:sSub>
+          <m:r>
+            <w:rPr>
+              <w:rFonts w:ascii="Cambria Math" w:hAnsi="Cambria Math"/>
+              <w:color w:val="auto"/>
+            </w:rPr>
+            <m:t>*</m:t>
+          </m:r>
+          <m:sSub>
+            <m:sSubPr>
+              <m:ctrlPr>
+                <w:rPr>
+                  <w:rFonts w:ascii="Cambria Math" w:hAnsi="Cambria Math"/>
+                  <w:i/>
+                  <w:color w:val="auto"/>
+                </w:rPr>
+              </m:ctrlPr>
+            </m:sSubPr>
+            <m:e>
+              <m:r>
+                <w:rPr>
+                  <w:rFonts w:ascii="Cambria Math" w:hAnsi="Cambria Math"/>
+                  <w:color w:val="auto"/>
+                </w:rPr>
+                <m:t>C</m:t>
+              </m:r>
+            </m:e>
+            <m:sub>
+              <m:r>
+                <w:rPr>
+                  <w:rFonts w:ascii="Cambria Math" w:hAnsi="Cambria Math"/>
+                  <w:color w:val="auto"/>
+                </w:rPr>
+                <m:t>t-1</m:t>
+              </m:r>
+            </m:sub>
+          </m:sSub>
+          <m:r>
+            <w:rPr>
+              <w:rFonts w:ascii="Cambria Math" w:hAnsi="Cambria Math"/>
+              <w:color w:val="auto"/>
+            </w:rPr>
+            <m:t>+</m:t>
+          </m:r>
+          <m:sSub>
+            <m:sSubPr>
+              <m:ctrlPr>
+                <w:rPr>
+                  <w:rFonts w:ascii="Cambria Math" w:hAnsi="Cambria Math"/>
+                  <w:i/>
+                  <w:color w:val="auto"/>
+                </w:rPr>
+              </m:ctrlPr>
+            </m:sSubPr>
+            <m:e>
+              <m:r>
+                <w:rPr>
+                  <w:rFonts w:ascii="Cambria Math" w:hAnsi="Cambria Math"/>
+                  <w:color w:val="auto"/>
+                </w:rPr>
+                <m:t>i</m:t>
+              </m:r>
+            </m:e>
+            <m:sub>
+              <m:r>
+                <w:rPr>
+                  <w:rFonts w:ascii="Cambria Math" w:hAnsi="Cambria Math"/>
+                  <w:color w:val="auto"/>
+                </w:rPr>
+                <m:t>t</m:t>
+              </m:r>
+            </m:sub>
+          </m:sSub>
+          <m:r>
+            <w:rPr>
+              <w:rFonts w:ascii="Cambria Math" w:hAnsi="Cambria Math"/>
+              <w:color w:val="auto"/>
+            </w:rPr>
+            <m:t>*</m:t>
+          </m:r>
+          <m:sSub>
+            <m:sSubPr>
+              <m:ctrlPr>
+                <w:rPr>
+                  <w:rFonts w:ascii="Cambria Math" w:hAnsi="Cambria Math"/>
+                  <w:i/>
+                  <w:color w:val="auto"/>
+                </w:rPr>
+              </m:ctrlPr>
+            </m:sSubPr>
+            <m:e>
+              <m:acc>
+                <m:accPr>
+                  <m:chr m:val="̃"/>
+                  <m:ctrlPr>
+                    <w:rPr>
+                      <w:rFonts w:ascii="Cambria Math" w:hAnsi="Cambria Math"/>
+                      <w:i/>
+                      <w:color w:val="auto"/>
+                    </w:rPr>
+                  </m:ctrlPr>
+                </m:accPr>
+                <m:e>
+                  <m:r>
+                    <w:rPr>
+                      <w:rFonts w:ascii="Cambria Math" w:hAnsi="Cambria Math"/>
+                      <w:color w:val="auto"/>
+                    </w:rPr>
+                    <m:t>C</m:t>
+                  </m:r>
+                </m:e>
+              </m:acc>
+            </m:e>
+            <m:sub>
+              <m:r>
+                <w:rPr>
+                  <w:rFonts w:ascii="Cambria Math" w:hAnsi="Cambria Math"/>
+                  <w:color w:val="auto"/>
+                </w:rPr>
+                <m:t>t</m:t>
+              </m:r>
+            </m:sub>
+          </m:sSub>
+          <m:r>
+            <w:rPr>
+              <w:rFonts w:ascii="Cambria Math" w:hAnsi="Cambria Math"/>
+              <w:color w:val="auto"/>
+            </w:rPr>
+            <m:t xml:space="preserve"> </m:t>
+          </m:r>
+        </m:oMath>
+      </m:oMathPara>
+    </w:p>
+    <w:p>
+      <w:pPr>
+        <w:spacing w:after="160" w:line="360" w:lineRule="auto"/>
+        <w:ind w:right="0" w:firstLine="720"/>
+        <w:rPr>
+          <w:color w:val="auto"/>
+        </w:rPr>
+      </w:pPr>
+      <w:r>
+        <w:rPr>
+          <w:color w:val="auto"/>
+        </w:rPr>
+        <w:t>The final step is to create a new output. This is represe</w:t>
+      </w:r>
+      <w:r>
+        <w:rPr>
+          <w:color w:val="auto"/>
+        </w:rPr>
+        <w:t>nted by the right part of the cell</w:t>
+      </w:r>
+      <w:r>
+        <w:rPr>
+          <w:color w:val="auto"/>
+        </w:rPr>
+        <w:t>. On the previous output is applied a sigmoid function. In the newly created cell state a tanh function is applied and is multiplied with our output. The final part looks like this:</w:t>
+      </w:r>
+    </w:p>
+    <w:p>
+      <w:pPr>
+        <w:spacing w:after="160" w:line="360" w:lineRule="auto"/>
+        <w:ind w:right="0" w:firstLine="720"/>
+        <w:jc w:val="center"/>
+        <w:rPr>
+          <w:color w:val="auto"/>
+        </w:rPr>
+      </w:pPr>
+      <m:oMath>
+        <m:sSub>
+          <m:sSubPr>
+            <m:ctrlPr>
+              <w:rPr>
+                <w:rFonts w:ascii="Cambria Math" w:hAnsi="Cambria Math"/>
+                <w:i/>
+                <w:color w:val="auto"/>
+              </w:rPr>
+            </m:ctrlPr>
+          </m:sSubPr>
+          <m:e>
+            <m:r>
+              <w:rPr>
+                <w:rFonts w:ascii="Cambria Math" w:hAnsi="Cambria Math"/>
+                <w:color w:val="auto"/>
+              </w:rPr>
+              <m:t>h</m:t>
+            </m:r>
+          </m:e>
+          <m:sub>
+            <m:r>
+              <w:rPr>
+                <w:rFonts w:ascii="Cambria Math" w:hAnsi="Cambria Math"/>
+                <w:color w:val="auto"/>
+              </w:rPr>
+              <m:t>t</m:t>
+            </m:r>
+          </m:sub>
+        </m:sSub>
+        <m:r>
+          <w:rPr>
+            <w:rFonts w:ascii="Cambria Math" w:hAnsi="Cambria Math"/>
+            <w:color w:val="auto"/>
+          </w:rPr>
+          <m:t>=σ</m:t>
+        </m:r>
+        <m:d>
+          <m:dPr>
+            <m:ctrlPr>
+              <w:rPr>
+                <w:rFonts w:ascii="Cambria Math" w:hAnsi="Cambria Math"/>
+                <w:i/>
+                <w:color w:val="auto"/>
+              </w:rPr>
+            </m:ctrlPr>
+          </m:dPr>
+          <m:e>
+            <m:sSub>
+              <m:sSubPr>
+                <m:ctrlPr>
+                  <w:rPr>
+                    <w:rFonts w:ascii="Cambria Math" w:hAnsi="Cambria Math"/>
+                    <w:i/>
+                    <w:color w:val="auto"/>
+                  </w:rPr>
+                </m:ctrlPr>
+              </m:sSubPr>
+              <m:e>
+                <m:r>
+                  <w:rPr>
+                    <w:rFonts w:ascii="Cambria Math" w:hAnsi="Cambria Math"/>
+                    <w:color w:val="auto"/>
+                  </w:rPr>
+                  <m:t>W</m:t>
+                </m:r>
+              </m:e>
+              <m:sub>
+                <m:r>
+                  <w:rPr>
+                    <w:rFonts w:ascii="Cambria Math" w:hAnsi="Cambria Math"/>
+                    <w:color w:val="auto"/>
+                  </w:rPr>
+                  <m:t>o</m:t>
+                </m:r>
+              </m:sub>
+            </m:sSub>
+            <m:d>
+              <m:dPr>
+                <m:begChr m:val="["/>
+                <m:endChr m:val="]"/>
+                <m:ctrlPr>
+                  <w:rPr>
+                    <w:rFonts w:ascii="Cambria Math" w:hAnsi="Cambria Math"/>
+                    <w:i/>
+                    <w:color w:val="auto"/>
+                  </w:rPr>
+                </m:ctrlPr>
+              </m:dPr>
+              <m:e>
+                <m:sSub>
+                  <m:sSubPr>
+                    <m:ctrlPr>
+                      <w:rPr>
+                        <w:rFonts w:ascii="Cambria Math" w:hAnsi="Cambria Math"/>
+                        <w:i/>
+                        <w:color w:val="auto"/>
+                      </w:rPr>
+                    </m:ctrlPr>
+                  </m:sSubPr>
+                  <m:e>
+                    <m:r>
+                      <w:rPr>
+                        <w:rFonts w:ascii="Cambria Math" w:hAnsi="Cambria Math"/>
+                        <w:color w:val="auto"/>
+                      </w:rPr>
+                      <m:t>h</m:t>
+                    </m:r>
+                  </m:e>
+                  <m:sub>
+                    <m:r>
+                      <w:rPr>
+                        <w:rFonts w:ascii="Cambria Math" w:hAnsi="Cambria Math"/>
+                        <w:color w:val="auto"/>
+                      </w:rPr>
+                      <m:t>t-1</m:t>
+                    </m:r>
+                  </m:sub>
+                </m:sSub>
+                <m:r>
+                  <w:rPr>
+                    <w:rFonts w:ascii="Cambria Math" w:hAnsi="Cambria Math"/>
+                    <w:color w:val="auto"/>
+                  </w:rPr>
+                  <m:t>,</m:t>
+                </m:r>
+                <m:sSub>
+                  <m:sSubPr>
+                    <m:ctrlPr>
+                      <w:rPr>
+                        <w:rFonts w:ascii="Cambria Math" w:hAnsi="Cambria Math"/>
+                        <w:i/>
+                        <w:color w:val="auto"/>
+                      </w:rPr>
+                    </m:ctrlPr>
+                  </m:sSubPr>
+                  <m:e>
+                    <m:r>
+                      <w:rPr>
+                        <w:rFonts w:ascii="Cambria Math" w:hAnsi="Cambria Math"/>
+                        <w:color w:val="auto"/>
+                      </w:rPr>
+                      <m:t>x</m:t>
+                    </m:r>
+                  </m:e>
+                  <m:sub>
+                    <m:r>
+                      <w:rPr>
+                        <w:rFonts w:ascii="Cambria Math" w:hAnsi="Cambria Math"/>
+                        <w:color w:val="auto"/>
+                      </w:rPr>
+                      <m:t>t</m:t>
+                    </m:r>
+                  </m:sub>
+                </m:sSub>
+              </m:e>
+            </m:d>
+            <m:r>
+              <w:rPr>
+                <w:rFonts w:ascii="Cambria Math" w:hAnsi="Cambria Math"/>
+                <w:color w:val="auto"/>
+              </w:rPr>
+              <m:t>+</m:t>
+            </m:r>
+            <m:sSub>
+              <m:sSubPr>
+                <m:ctrlPr>
+                  <w:rPr>
+                    <w:rFonts w:ascii="Cambria Math" w:hAnsi="Cambria Math"/>
+                    <w:i/>
+                    <w:color w:val="auto"/>
+                  </w:rPr>
+                </m:ctrlPr>
+              </m:sSubPr>
+              <m:e>
+                <m:r>
+                  <w:rPr>
+                    <w:rFonts w:ascii="Cambria Math" w:hAnsi="Cambria Math"/>
+                    <w:color w:val="auto"/>
+                  </w:rPr>
+                  <m:t>b</m:t>
+                </m:r>
+              </m:e>
+              <m:sub>
+                <m:r>
+                  <w:rPr>
+                    <w:rFonts w:ascii="Cambria Math" w:hAnsi="Cambria Math"/>
+                    <w:color w:val="auto"/>
+                  </w:rPr>
+                  <m:t>o</m:t>
+                </m:r>
+              </m:sub>
+            </m:sSub>
+          </m:e>
+        </m:d>
+        <m:r>
+          <w:rPr>
+            <w:rFonts w:ascii="Cambria Math" w:hAnsi="Cambria Math"/>
+            <w:color w:val="auto"/>
+          </w:rPr>
+          <m:t>*</m:t>
+        </m:r>
+        <m:r>
+          <m:rPr>
+            <m:sty m:val="p"/>
+          </m:rPr>
+          <w:rPr>
+            <w:rFonts w:ascii="Cambria Math" w:hAnsi="Cambria Math"/>
+            <w:color w:val="auto"/>
+          </w:rPr>
+          <m:t>tanh⁡</m:t>
+        </m:r>
+        <m:r>
+          <w:rPr>
+            <w:rFonts w:ascii="Cambria Math" w:hAnsi="Cambria Math"/>
+            <w:color w:val="auto"/>
+          </w:rPr>
+          <m:t>(</m:t>
+        </m:r>
+        <m:sSub>
+          <m:sSubPr>
+            <m:ctrlPr>
+              <w:rPr>
+                <w:rFonts w:ascii="Cambria Math" w:hAnsi="Cambria Math"/>
+                <w:i/>
+                <w:color w:val="auto"/>
+              </w:rPr>
+            </m:ctrlPr>
+          </m:sSubPr>
+          <m:e>
+            <m:r>
+              <w:rPr>
+                <w:rFonts w:ascii="Cambria Math" w:hAnsi="Cambria Math"/>
+                <w:color w:val="auto"/>
+              </w:rPr>
+              <m:t>C</m:t>
+            </m:r>
+          </m:e>
+          <m:sub>
+            <m:r>
+              <w:rPr>
+                <w:rFonts w:ascii="Cambria Math" w:hAnsi="Cambria Math"/>
+                <w:color w:val="auto"/>
+              </w:rPr>
+              <m:t>t</m:t>
+            </m:r>
+          </m:sub>
+        </m:sSub>
+        <m:r>
+          <w:rPr>
+            <w:rFonts w:ascii="Cambria Math" w:hAnsi="Cambria Math"/>
+            <w:color w:val="auto"/>
+          </w:rPr>
+          <m:t>)</m:t>
+        </m:r>
+      </m:oMath>
+      <w:r>
+        <w:rPr>
+          <w:color w:val="auto"/>
+        </w:rPr>
+        <w:br w:type="page"/>
+      </w:r>
+    </w:p>
+    <w:p>
+      <w:pPr>
+        <w:pStyle w:val="Heading1"/>
+      </w:pPr>
+      <w:bookmarkStart w:id="51" w:name="_Toc82279403"/>
+      <w:r>
+        <w:lastRenderedPageBreak/>
+        <w:t>RELATED WORK</w:t>
+      </w:r>
+      <w:bookmarkEnd w:id="51"/>
     </w:p>
     <w:p>
       <w:pPr>
@@ -11856,8 +13899,8 @@
           <w:b/>
           <w:bCs/>
           <w:color w:val="auto"/>
-          <w:sz w:val="32"/>
-          <w:szCs w:val="32"/>
+          <w:sz w:val="36"/>
+          <w:szCs w:val="36"/>
         </w:rPr>
       </w:pPr>
       <w:r>
@@ -11871,12 +13914,60 @@
       <w:pPr>
         <w:pStyle w:val="Heading1"/>
       </w:pPr>
-      <w:bookmarkStart w:id="51" w:name="_Toc82279403"/>
-      <w:r>
-        <w:lastRenderedPageBreak/>
-        <w:t>RELATED WORK</w:t>
-      </w:r>
-      <w:bookmarkEnd w:id="51"/>
+      <w:bookmarkStart w:id="52" w:name="_Toc82279404"/>
+      <w:r>
+        <w:t>METHODOLOGY</w:t>
+      </w:r>
+      <w:r>
+        <w:t xml:space="preserve"> &amp; </w:t>
+      </w:r>
+      <w:r>
+        <w:t>EXPERIMENTS</w:t>
+      </w:r>
+      <w:bookmarkEnd w:id="52"/>
+    </w:p>
+    <w:p>
+      <w:pPr>
+        <w:pStyle w:val="Heading2"/>
+        <w:numPr>
+          <w:ilvl w:val="0"/>
+          <w:numId w:val="26"/>
+        </w:numPr>
+      </w:pPr>
+      <w:bookmarkStart w:id="53" w:name="_Toc82279405"/>
+      <w:r>
+        <w:t>Dataset</w:t>
+      </w:r>
+      <w:bookmarkEnd w:id="53"/>
+    </w:p>
+    <w:p>
+      <w:pPr>
+        <w:pStyle w:val="Heading2"/>
+        <w:numPr>
+          <w:ilvl w:val="0"/>
+          <w:numId w:val="27"/>
+        </w:numPr>
+      </w:pPr>
+      <w:r>
+        <w:t>Data Preparation</w:t>
+      </w:r>
+    </w:p>
+    <w:p>
+      <w:pPr>
+        <w:pStyle w:val="Heading2"/>
+      </w:pPr>
+      <w:bookmarkStart w:id="54" w:name="_Toc82279406"/>
+      <w:r>
+        <w:t>Models</w:t>
+      </w:r>
+      <w:bookmarkEnd w:id="54"/>
+    </w:p>
+    <w:p>
+      <w:pPr>
+        <w:rPr>
+          <w:color w:val="auto"/>
+        </w:rPr>
+      </w:pPr>
     </w:p>
     <w:p>
       <w:pPr>
@@ -11903,53 +13994,17 @@
       <w:pPr>
         <w:pStyle w:val="Heading1"/>
       </w:pPr>
-      <w:bookmarkStart w:id="52" w:name="_Toc82279404"/>
-      <w:r>
-        <w:lastRenderedPageBreak/>
-        <w:t>METHODOLOGY</w:t>
+      <w:bookmarkStart w:id="55" w:name="_Toc82279407"/>
+      <w:r>
+        <w:t>RESULTS</w:t>
       </w:r>
       <w:r>
         <w:t xml:space="preserve"> &amp; </w:t>
       </w:r>
       <w:r>
-        <w:t>EXPERIMENTS</w:t>
-      </w:r>
-      <w:bookmarkEnd w:id="52"/>
-    </w:p>
-    <w:p>
-      <w:pPr>
-        <w:pStyle w:val="Heading2"/>
-        <w:numPr>
-          <w:ilvl w:val="0"/>
-          <w:numId w:val="11"/>
-        </w:numPr>
-      </w:pPr>
-      <w:bookmarkStart w:id="53" w:name="_Toc82279405"/>
-      <w:r>
-        <w:t>Dataset</w:t>
-      </w:r>
-      <w:bookmarkEnd w:id="53"/>
-    </w:p>
-    <w:p>
-      <w:pPr>
-        <w:pStyle w:val="Heading2"/>
-        <w:numPr>
-          <w:ilvl w:val="0"/>
-          <w:numId w:val="20"/>
-        </w:numPr>
-      </w:pPr>
-      <w:bookmarkStart w:id="54" w:name="_Toc82279406"/>
-      <w:r>
-        <w:t>Models</w:t>
-      </w:r>
-      <w:bookmarkEnd w:id="54"/>
-    </w:p>
-    <w:p>
-      <w:pPr>
-        <w:rPr>
-          <w:color w:val="auto"/>
-        </w:rPr>
-      </w:pPr>
+        <w:t>CONCLUSIONS</w:t>
+      </w:r>
+      <w:bookmarkEnd w:id="55"/>
     </w:p>
     <w:p>
       <w:pPr>
@@ -11976,47 +14031,8 @@
       <w:pPr>
         <w:pStyle w:val="Heading1"/>
       </w:pPr>
-      <w:bookmarkStart w:id="55" w:name="_Toc82279407"/>
-      <w:r>
-        <w:lastRenderedPageBreak/>
-        <w:t>RESULTS</w:t>
-      </w:r>
-      <w:r>
-        <w:t xml:space="preserve"> &amp; </w:t>
-      </w:r>
-      <w:r>
-        <w:t>CONCLUSIONS</w:t>
-      </w:r>
-      <w:bookmarkEnd w:id="55"/>
-    </w:p>
-    <w:p>
-      <w:pPr>
-        <w:spacing w:after="160" w:line="259" w:lineRule="auto"/>
-        <w:ind w:left="0" w:right="0" w:firstLine="0"/>
-        <w:jc w:val="left"/>
-        <w:rPr>
-          <w:rFonts w:eastAsiaTheme="majorEastAsia"/>
-          <w:b/>
-          <w:bCs/>
-          <w:color w:val="auto"/>
-          <w:sz w:val="36"/>
-          <w:szCs w:val="36"/>
-        </w:rPr>
-      </w:pPr>
-      <w:r>
-        <w:rPr>
-          <w:color w:val="auto"/>
-        </w:rPr>
-        <w:br w:type="page"/>
-      </w:r>
-    </w:p>
-    <w:p>
-      <w:pPr>
-        <w:pStyle w:val="Heading1"/>
-      </w:pPr>
       <w:bookmarkStart w:id="56" w:name="_Toc82279408"/>
       <w:r>
-        <w:lastRenderedPageBreak/>
         <w:t>ANNEXES</w:t>
       </w:r>
       <w:bookmarkEnd w:id="56"/>
@@ -12037,7 +14053,6 @@
         <w:br w:type="page"/>
       </w:r>
       <w:r>
-        <w:lastRenderedPageBreak/>
         <w:fldChar w:fldCharType="begin"/>
       </w:r>
       <w:r>
@@ -12276,7 +14291,7 @@
       </w:r>
     </w:p>
     <w:sectPr>
-      <w:footerReference w:type="default" r:id="rId21"/>
+      <w:footerReference w:type="default" r:id="rId23"/>
       <w:pgSz w:w="12240" w:h="15840"/>
       <w:pgMar w:top="1440" w:right="1440" w:bottom="1440" w:left="1440" w:header="720" w:footer="720" w:gutter="0"/>
       <w:pgNumType w:start="1"/>
@@ -12403,6 +14418,119 @@
 <file path=word/numbering.xml><?xml version="1.0" encoding="utf-8"?>
 <w:numbering xmlns:wpc="http://schemas.microsoft.com/office/word/2010/wordprocessingCanvas" xmlns:cx="http://schemas.microsoft.com/office/drawing/2014/chartex" xmlns:cx1="http://schemas.microsoft.com/office/drawing/2015/9/8/chartex" xmlns:cx2="http://schemas.microsoft.com/office/drawing/2015/10/21/chartex" xmlns:cx3="http://schemas.microsoft.com/office/drawing/2016/5/9/chartex" xmlns:cx4="http://schemas.microsoft.com/office/drawing/2016/5/10/chartex" xmlns:cx5="http://schemas.microsoft.com/office/drawing/2016/5/11/chartex" xmlns:cx6="http://schemas.microsoft.com/office/drawing/2016/5/12/chartex" xmlns:cx7="http://schemas.microsoft.com/office/drawing/2016/5/13/chartex" xmlns:cx8="http://schemas.microsoft.com/office/drawing/2016/5/14/chartex" xmlns:mc="http://schemas.openxmlformats.org/markup-compatibility/2006" xmlns:aink="http://schemas.microsoft.com/office/drawing/2016/ink" xmlns:am3d="http://schemas.microsoft.com/office/drawing/2017/model3d" xmlns:o="urn:schemas-microsoft-com:office:office" xmlns:r="http://schemas.openxmlformats.org/officeDocument/2006/relationships" xmlns:m="http://schemas.openxmlformats.org/officeDocument/2006/math" xmlns:v="urn:schemas-microsoft-com:vml" xmlns:wp14="http://schemas.microsoft.com/office/word/2010/wordprocessingDrawing" xmlns:wp="http://schemas.openxmlformats.org/drawingml/2006/wordprocessingDrawing" xmlns:w10="urn:schemas-microsoft-com:office:word" xmlns:w="http://schemas.openxmlformats.org/wordprocessingml/2006/main" xmlns:w14="http://schemas.microsoft.com/office/word/2010/wordml" xmlns:w15="http://schemas.microsoft.com/office/word/2012/wordml" xmlns:w16cex="http://schemas.microsoft.com/office/word/2018/wordml/cex" xmlns:w16cid="http://schemas.microsoft.com/office/word/2016/wordml/cid" xmlns:w16="http://schemas.microsoft.com/office/word/2018/wordml" xmlns:w16sdtdh="http://schemas.microsoft.com/office/word/2020/wordml/sdtdatahash" xmlns:w16se="http://schemas.microsoft.com/office/word/2015/wordml/symex" xmlns:wpg="http://schemas.microsoft.com/office/word/2010/wordprocessingGroup" xmlns:wpi="http://schemas.microsoft.com/office/word/2010/wordprocessingInk" xmlns:wne="http://schemas.microsoft.com/office/word/2006/wordml" xmlns:wps="http://schemas.microsoft.com/office/word/2010/wordprocessingShape" mc:Ignorable="w14 w15 w16se w16cid w16 w16cex w16sdtdh wp14">
   <w:abstractNum w:abstractNumId="0" w15:restartNumberingAfterBreak="0">
+    <w:nsid w:val="010A1C14"/>
+    <w:multiLevelType w:val="multilevel"/>
+    <w:tmpl w:val="4F584798"/>
+    <w:lvl w:ilvl="0">
+      <w:start w:val="1"/>
+      <w:numFmt w:val="decimal"/>
+      <w:lvlText w:val="%1."/>
+      <w:lvlJc w:val="left"/>
+      <w:pPr>
+        <w:ind w:left="360" w:hanging="360"/>
+      </w:pPr>
+      <w:rPr>
+        <w:rFonts w:hint="default"/>
+      </w:rPr>
+    </w:lvl>
+    <w:lvl w:ilvl="1">
+      <w:start w:val="1"/>
+      <w:numFmt w:val="decimal"/>
+      <w:lvlText w:val="%1.%2."/>
+      <w:lvlJc w:val="left"/>
+      <w:pPr>
+        <w:ind w:left="792" w:hanging="432"/>
+      </w:pPr>
+      <w:rPr>
+        <w:rFonts w:hint="default"/>
+      </w:rPr>
+    </w:lvl>
+    <w:lvl w:ilvl="2">
+      <w:start w:val="1"/>
+      <w:numFmt w:val="decimal"/>
+      <w:lvlText w:val="%1.%2.%3."/>
+      <w:lvlJc w:val="left"/>
+      <w:pPr>
+        <w:ind w:left="1224" w:hanging="504"/>
+      </w:pPr>
+      <w:rPr>
+        <w:rFonts w:hint="default"/>
+      </w:rPr>
+    </w:lvl>
+    <w:lvl w:ilvl="3">
+      <w:start w:val="1"/>
+      <w:numFmt w:val="decimal"/>
+      <w:lvlText w:val="%1.%2.%3.%4."/>
+      <w:lvlJc w:val="left"/>
+      <w:pPr>
+        <w:ind w:left="1728" w:hanging="648"/>
+      </w:pPr>
+      <w:rPr>
+        <w:rFonts w:hint="default"/>
+      </w:rPr>
+    </w:lvl>
+    <w:lvl w:ilvl="4">
+      <w:start w:val="1"/>
+      <w:numFmt w:val="decimal"/>
+      <w:lvlText w:val="%1.%2.%3.%4.%5."/>
+      <w:lvlJc w:val="left"/>
+      <w:pPr>
+        <w:ind w:left="2232" w:hanging="792"/>
+      </w:pPr>
+      <w:rPr>
+        <w:rFonts w:hint="default"/>
+      </w:rPr>
+    </w:lvl>
+    <w:lvl w:ilvl="5">
+      <w:start w:val="1"/>
+      <w:numFmt w:val="decimal"/>
+      <w:lvlText w:val="%1.%2.%3.%4.%5.%6."/>
+      <w:lvlJc w:val="left"/>
+      <w:pPr>
+        <w:ind w:left="2736" w:hanging="936"/>
+      </w:pPr>
+      <w:rPr>
+        <w:rFonts w:hint="default"/>
+      </w:rPr>
+    </w:lvl>
+    <w:lvl w:ilvl="6">
+      <w:start w:val="1"/>
+      <w:numFmt w:val="decimal"/>
+      <w:lvlText w:val="%1.%2.%3.%4.%5.%6.%7."/>
+      <w:lvlJc w:val="left"/>
+      <w:pPr>
+        <w:ind w:left="3240" w:hanging="1080"/>
+      </w:pPr>
+      <w:rPr>
+        <w:rFonts w:hint="default"/>
+      </w:rPr>
+    </w:lvl>
+    <w:lvl w:ilvl="7">
+      <w:start w:val="1"/>
+      <w:numFmt w:val="decimal"/>
+      <w:lvlText w:val="%1.%2.%3.%4.%5.%6.%7.%8."/>
+      <w:lvlJc w:val="left"/>
+      <w:pPr>
+        <w:ind w:left="3744" w:hanging="1224"/>
+      </w:pPr>
+      <w:rPr>
+        <w:rFonts w:hint="default"/>
+      </w:rPr>
+    </w:lvl>
+    <w:lvl w:ilvl="8">
+      <w:start w:val="1"/>
+      <w:numFmt w:val="decimal"/>
+      <w:lvlText w:val="%1.%2.%3.%4.%5.%6.%7.%8.%9."/>
+      <w:lvlJc w:val="left"/>
+      <w:pPr>
+        <w:ind w:left="4320" w:hanging="1440"/>
+      </w:pPr>
+      <w:rPr>
+        <w:rFonts w:hint="default"/>
+      </w:rPr>
+    </w:lvl>
+  </w:abstractNum>
+  <w:abstractNum w:abstractNumId="1" w15:restartNumberingAfterBreak="0">
     <w:nsid w:val="03CD0F55"/>
     <w:multiLevelType w:val="hybridMultilevel"/>
     <w:tmpl w:val="D5825F34"/>
@@ -12515,7 +14643,7 @@
       </w:rPr>
     </w:lvl>
   </w:abstractNum>
-  <w:abstractNum w:abstractNumId="1" w15:restartNumberingAfterBreak="0">
+  <w:abstractNum w:abstractNumId="2" w15:restartNumberingAfterBreak="0">
     <w:nsid w:val="0A2F5083"/>
     <w:multiLevelType w:val="hybridMultilevel"/>
     <w:tmpl w:val="0A50E4F4"/>
@@ -12628,7 +14756,7 @@
       </w:rPr>
     </w:lvl>
   </w:abstractNum>
-  <w:abstractNum w:abstractNumId="2" w15:restartNumberingAfterBreak="0">
+  <w:abstractNum w:abstractNumId="3" w15:restartNumberingAfterBreak="0">
     <w:nsid w:val="0DD14B71"/>
     <w:multiLevelType w:val="hybridMultilevel"/>
     <w:tmpl w:val="EBC46D48"/>
@@ -12717,7 +14845,7 @@
       </w:pPr>
     </w:lvl>
   </w:abstractNum>
-  <w:abstractNum w:abstractNumId="3" w15:restartNumberingAfterBreak="0">
+  <w:abstractNum w:abstractNumId="4" w15:restartNumberingAfterBreak="0">
     <w:nsid w:val="10BC27BD"/>
     <w:multiLevelType w:val="hybridMultilevel"/>
     <w:tmpl w:val="F68036DE"/>
@@ -12807,7 +14935,7 @@
       </w:pPr>
     </w:lvl>
   </w:abstractNum>
-  <w:abstractNum w:abstractNumId="4" w15:restartNumberingAfterBreak="0">
+  <w:abstractNum w:abstractNumId="5" w15:restartNumberingAfterBreak="0">
     <w:nsid w:val="1D1B39E4"/>
     <w:multiLevelType w:val="multilevel"/>
     <w:tmpl w:val="25A20558"/>
@@ -12956,7 +15084,7 @@
       </w:rPr>
     </w:lvl>
   </w:abstractNum>
-  <w:abstractNum w:abstractNumId="5" w15:restartNumberingAfterBreak="0">
+  <w:abstractNum w:abstractNumId="6" w15:restartNumberingAfterBreak="0">
     <w:nsid w:val="226C3A78"/>
     <w:multiLevelType w:val="hybridMultilevel"/>
     <w:tmpl w:val="9248382A"/>
@@ -13069,7 +15197,7 @@
       </w:rPr>
     </w:lvl>
   </w:abstractNum>
-  <w:abstractNum w:abstractNumId="6" w15:restartNumberingAfterBreak="0">
+  <w:abstractNum w:abstractNumId="7" w15:restartNumberingAfterBreak="0">
     <w:nsid w:val="324B1A21"/>
     <w:multiLevelType w:val="hybridMultilevel"/>
     <w:tmpl w:val="20802486"/>
@@ -13182,7 +15310,7 @@
       </w:rPr>
     </w:lvl>
   </w:abstractNum>
-  <w:abstractNum w:abstractNumId="7" w15:restartNumberingAfterBreak="0">
+  <w:abstractNum w:abstractNumId="8" w15:restartNumberingAfterBreak="0">
     <w:nsid w:val="32605309"/>
     <w:multiLevelType w:val="hybridMultilevel"/>
     <w:tmpl w:val="9D6E185C"/>
@@ -13295,7 +15423,7 @@
       </w:rPr>
     </w:lvl>
   </w:abstractNum>
-  <w:abstractNum w:abstractNumId="8" w15:restartNumberingAfterBreak="0">
+  <w:abstractNum w:abstractNumId="9" w15:restartNumberingAfterBreak="0">
     <w:nsid w:val="34431A81"/>
     <w:multiLevelType w:val="hybridMultilevel"/>
     <w:tmpl w:val="02026840"/>
@@ -13408,7 +15536,7 @@
       </w:rPr>
     </w:lvl>
   </w:abstractNum>
-  <w:abstractNum w:abstractNumId="9" w15:restartNumberingAfterBreak="0">
+  <w:abstractNum w:abstractNumId="10" w15:restartNumberingAfterBreak="0">
     <w:nsid w:val="4FD01DAD"/>
     <w:multiLevelType w:val="hybridMultilevel"/>
     <w:tmpl w:val="38AA2170"/>
@@ -13497,7 +15625,7 @@
       </w:pPr>
     </w:lvl>
   </w:abstractNum>
-  <w:abstractNum w:abstractNumId="10" w15:restartNumberingAfterBreak="0">
+  <w:abstractNum w:abstractNumId="11" w15:restartNumberingAfterBreak="0">
     <w:nsid w:val="532D2DAF"/>
     <w:multiLevelType w:val="hybridMultilevel"/>
     <w:tmpl w:val="AA540152"/>
@@ -13610,7 +15738,7 @@
       </w:rPr>
     </w:lvl>
   </w:abstractNum>
-  <w:abstractNum w:abstractNumId="11" w15:restartNumberingAfterBreak="0">
+  <w:abstractNum w:abstractNumId="12" w15:restartNumberingAfterBreak="0">
     <w:nsid w:val="59253825"/>
     <w:multiLevelType w:val="hybridMultilevel"/>
     <w:tmpl w:val="99943158"/>
@@ -13723,12 +15851,12 @@
       </w:rPr>
     </w:lvl>
   </w:abstractNum>
-  <w:abstractNum w:abstractNumId="12" w15:restartNumberingAfterBreak="0">
+  <w:abstractNum w:abstractNumId="13" w15:restartNumberingAfterBreak="0">
     <w:nsid w:val="607E7B1E"/>
     <w:multiLevelType w:val="multilevel"/>
-    <w:tmpl w:val="184447EE"/>
+    <w:tmpl w:val="78B67D14"/>
     <w:lvl w:ilvl="0">
-      <w:start w:val="1"/>
+      <w:start w:val="2"/>
       <w:numFmt w:val="decimal"/>
       <w:pStyle w:val="Heading2"/>
       <w:lvlText w:val="%1."/>
@@ -13838,7 +15966,7 @@
       </w:rPr>
     </w:lvl>
   </w:abstractNum>
-  <w:abstractNum w:abstractNumId="13" w15:restartNumberingAfterBreak="0">
+  <w:abstractNum w:abstractNumId="14" w15:restartNumberingAfterBreak="0">
     <w:nsid w:val="61774AAC"/>
     <w:multiLevelType w:val="hybridMultilevel"/>
     <w:tmpl w:val="C71AB5D6"/>
@@ -13951,7 +16079,120 @@
       </w:rPr>
     </w:lvl>
   </w:abstractNum>
-  <w:abstractNum w:abstractNumId="14" w15:restartNumberingAfterBreak="0">
+  <w:abstractNum w:abstractNumId="15" w15:restartNumberingAfterBreak="0">
+    <w:nsid w:val="61ED0B1D"/>
+    <w:multiLevelType w:val="multilevel"/>
+    <w:tmpl w:val="4F584798"/>
+    <w:lvl w:ilvl="0">
+      <w:start w:val="1"/>
+      <w:numFmt w:val="decimal"/>
+      <w:lvlText w:val="%1."/>
+      <w:lvlJc w:val="left"/>
+      <w:pPr>
+        <w:ind w:left="360" w:hanging="360"/>
+      </w:pPr>
+      <w:rPr>
+        <w:rFonts w:hint="default"/>
+      </w:rPr>
+    </w:lvl>
+    <w:lvl w:ilvl="1">
+      <w:start w:val="1"/>
+      <w:numFmt w:val="decimal"/>
+      <w:lvlText w:val="%1.%2."/>
+      <w:lvlJc w:val="left"/>
+      <w:pPr>
+        <w:ind w:left="792" w:hanging="432"/>
+      </w:pPr>
+      <w:rPr>
+        <w:rFonts w:hint="default"/>
+      </w:rPr>
+    </w:lvl>
+    <w:lvl w:ilvl="2">
+      <w:start w:val="1"/>
+      <w:numFmt w:val="decimal"/>
+      <w:lvlText w:val="%1.%2.%3."/>
+      <w:lvlJc w:val="left"/>
+      <w:pPr>
+        <w:ind w:left="1224" w:hanging="504"/>
+      </w:pPr>
+      <w:rPr>
+        <w:rFonts w:hint="default"/>
+      </w:rPr>
+    </w:lvl>
+    <w:lvl w:ilvl="3">
+      <w:start w:val="1"/>
+      <w:numFmt w:val="decimal"/>
+      <w:lvlText w:val="%1.%2.%3.%4."/>
+      <w:lvlJc w:val="left"/>
+      <w:pPr>
+        <w:ind w:left="1728" w:hanging="648"/>
+      </w:pPr>
+      <w:rPr>
+        <w:rFonts w:hint="default"/>
+      </w:rPr>
+    </w:lvl>
+    <w:lvl w:ilvl="4">
+      <w:start w:val="1"/>
+      <w:numFmt w:val="decimal"/>
+      <w:lvlText w:val="%1.%2.%3.%4.%5."/>
+      <w:lvlJc w:val="left"/>
+      <w:pPr>
+        <w:ind w:left="2232" w:hanging="792"/>
+      </w:pPr>
+      <w:rPr>
+        <w:rFonts w:hint="default"/>
+      </w:rPr>
+    </w:lvl>
+    <w:lvl w:ilvl="5">
+      <w:start w:val="1"/>
+      <w:numFmt w:val="decimal"/>
+      <w:lvlText w:val="%1.%2.%3.%4.%5.%6."/>
+      <w:lvlJc w:val="left"/>
+      <w:pPr>
+        <w:ind w:left="2736" w:hanging="936"/>
+      </w:pPr>
+      <w:rPr>
+        <w:rFonts w:hint="default"/>
+      </w:rPr>
+    </w:lvl>
+    <w:lvl w:ilvl="6">
+      <w:start w:val="1"/>
+      <w:numFmt w:val="decimal"/>
+      <w:lvlText w:val="%1.%2.%3.%4.%5.%6.%7."/>
+      <w:lvlJc w:val="left"/>
+      <w:pPr>
+        <w:ind w:left="3240" w:hanging="1080"/>
+      </w:pPr>
+      <w:rPr>
+        <w:rFonts w:hint="default"/>
+      </w:rPr>
+    </w:lvl>
+    <w:lvl w:ilvl="7">
+      <w:start w:val="1"/>
+      <w:numFmt w:val="decimal"/>
+      <w:lvlText w:val="%1.%2.%3.%4.%5.%6.%7.%8."/>
+      <w:lvlJc w:val="left"/>
+      <w:pPr>
+        <w:ind w:left="3744" w:hanging="1224"/>
+      </w:pPr>
+      <w:rPr>
+        <w:rFonts w:hint="default"/>
+      </w:rPr>
+    </w:lvl>
+    <w:lvl w:ilvl="8">
+      <w:start w:val="1"/>
+      <w:numFmt w:val="decimal"/>
+      <w:lvlText w:val="%1.%2.%3.%4.%5.%6.%7.%8.%9."/>
+      <w:lvlJc w:val="left"/>
+      <w:pPr>
+        <w:ind w:left="4320" w:hanging="1440"/>
+      </w:pPr>
+      <w:rPr>
+        <w:rFonts w:hint="default"/>
+      </w:rPr>
+    </w:lvl>
+  </w:abstractNum>
+  <w:abstractNum w:abstractNumId="16" w15:restartNumberingAfterBreak="0">
     <w:nsid w:val="68251C5C"/>
     <w:multiLevelType w:val="hybridMultilevel"/>
     <w:tmpl w:val="2F2C1778"/>
@@ -14065,7 +16306,7 @@
       </w:rPr>
     </w:lvl>
   </w:abstractNum>
-  <w:abstractNum w:abstractNumId="15" w15:restartNumberingAfterBreak="0">
+  <w:abstractNum w:abstractNumId="17" w15:restartNumberingAfterBreak="0">
     <w:nsid w:val="689B6241"/>
     <w:multiLevelType w:val="hybridMultilevel"/>
     <w:tmpl w:val="4824FD86"/>
@@ -14178,7 +16419,7 @@
       </w:rPr>
     </w:lvl>
   </w:abstractNum>
-  <w:abstractNum w:abstractNumId="16" w15:restartNumberingAfterBreak="0">
+  <w:abstractNum w:abstractNumId="18" w15:restartNumberingAfterBreak="0">
     <w:nsid w:val="712310ED"/>
     <w:multiLevelType w:val="hybridMultilevel"/>
     <w:tmpl w:val="D15C2F7E"/>
@@ -14267,7 +16508,7 @@
       </w:pPr>
     </w:lvl>
   </w:abstractNum>
-  <w:abstractNum w:abstractNumId="17" w15:restartNumberingAfterBreak="0">
+  <w:abstractNum w:abstractNumId="19" w15:restartNumberingAfterBreak="0">
     <w:nsid w:val="765B4A37"/>
     <w:multiLevelType w:val="hybridMultilevel"/>
     <w:tmpl w:val="E4285292"/>
@@ -14380,7 +16621,7 @@
       </w:rPr>
     </w:lvl>
   </w:abstractNum>
-  <w:abstractNum w:abstractNumId="18" w15:restartNumberingAfterBreak="0">
+  <w:abstractNum w:abstractNumId="20" w15:restartNumberingAfterBreak="0">
     <w:nsid w:val="7D3C4796"/>
     <w:multiLevelType w:val="multilevel"/>
     <w:tmpl w:val="4F584798"/>
@@ -14493,7 +16734,7 @@
       </w:rPr>
     </w:lvl>
   </w:abstractNum>
-  <w:abstractNum w:abstractNumId="19" w15:restartNumberingAfterBreak="0">
+  <w:abstractNum w:abstractNumId="21" w15:restartNumberingAfterBreak="0">
     <w:nsid w:val="7E0D1A49"/>
     <w:multiLevelType w:val="hybridMultilevel"/>
     <w:tmpl w:val="B15476AC"/>
@@ -14607,70 +16848,43 @@
     </w:lvl>
   </w:abstractNum>
   <w:num w:numId="1">
+    <w:abstractNumId w:val="10"/>
+  </w:num>
+  <w:num w:numId="2">
+    <w:abstractNumId w:val="21"/>
+  </w:num>
+  <w:num w:numId="3">
+    <w:abstractNumId w:val="4"/>
+  </w:num>
+  <w:num w:numId="4">
+    <w:abstractNumId w:val="16"/>
+  </w:num>
+  <w:num w:numId="5">
+    <w:abstractNumId w:val="20"/>
+  </w:num>
+  <w:num w:numId="6">
+    <w:abstractNumId w:val="5"/>
+  </w:num>
+  <w:num w:numId="7">
+    <w:abstractNumId w:val="8"/>
+  </w:num>
+  <w:num w:numId="8">
+    <w:abstractNumId w:val="7"/>
+  </w:num>
+  <w:num w:numId="9">
+    <w:abstractNumId w:val="14"/>
+  </w:num>
+  <w:num w:numId="10">
     <w:abstractNumId w:val="9"/>
   </w:num>
-  <w:num w:numId="2">
-    <w:abstractNumId w:val="19"/>
+  <w:num w:numId="11">
+    <w:abstractNumId w:val="20"/>
   </w:num>
-  <w:num w:numId="3">
-    <w:abstractNumId w:val="3"/>
-  </w:num>
-  <w:num w:numId="4">
-    <w:abstractNumId w:val="14"/>
-  </w:num>
-  <w:num w:numId="5">
-    <w:abstractNumId w:val="18"/>
-  </w:num>
-  <w:num w:numId="6">
-    <w:abstractNumId w:val="4"/>
-  </w:num>
-  <w:num w:numId="7">
-    <w:abstractNumId w:val="7"/>
-  </w:num>
-  <w:num w:numId="8">
-    <w:abstractNumId w:val="6"/>
-  </w:num>
-  <w:num w:numId="9">
+  <w:num w:numId="12">
     <w:abstractNumId w:val="13"/>
   </w:num>
-  <w:num w:numId="10">
-    <w:abstractNumId w:val="8"/>
-  </w:num>
-  <w:num w:numId="11">
-    <w:abstractNumId w:val="18"/>
-    <w:lvlOverride w:ilvl="0">
-      <w:startOverride w:val="1"/>
-    </w:lvlOverride>
-    <w:lvlOverride w:ilvl="1">
-      <w:startOverride w:val="1"/>
-    </w:lvlOverride>
-    <w:lvlOverride w:ilvl="2">
-      <w:startOverride w:val="1"/>
-    </w:lvlOverride>
-    <w:lvlOverride w:ilvl="3">
-      <w:startOverride w:val="1"/>
-    </w:lvlOverride>
-    <w:lvlOverride w:ilvl="4">
-      <w:startOverride w:val="1"/>
-    </w:lvlOverride>
-    <w:lvlOverride w:ilvl="5">
-      <w:startOverride w:val="1"/>
-    </w:lvlOverride>
-    <w:lvlOverride w:ilvl="6">
-      <w:startOverride w:val="1"/>
-    </w:lvlOverride>
-    <w:lvlOverride w:ilvl="7">
-      <w:startOverride w:val="1"/>
-    </w:lvlOverride>
-    <w:lvlOverride w:ilvl="8">
-      <w:startOverride w:val="1"/>
-    </w:lvlOverride>
-  </w:num>
-  <w:num w:numId="12">
-    <w:abstractNumId w:val="12"/>
-  </w:num>
   <w:num w:numId="13">
-    <w:abstractNumId w:val="12"/>
+    <w:abstractNumId w:val="13"/>
     <w:lvlOverride w:ilvl="0">
       <w:startOverride w:val="1"/>
     </w:lvlOverride>
@@ -14700,25 +16914,25 @@
     </w:lvlOverride>
   </w:num>
   <w:num w:numId="14">
+    <w:abstractNumId w:val="3"/>
+  </w:num>
+  <w:num w:numId="15">
+    <w:abstractNumId w:val="18"/>
+  </w:num>
+  <w:num w:numId="16">
+    <w:abstractNumId w:val="6"/>
+  </w:num>
+  <w:num w:numId="17">
+    <w:abstractNumId w:val="17"/>
+  </w:num>
+  <w:num w:numId="18">
+    <w:abstractNumId w:val="19"/>
+  </w:num>
+  <w:num w:numId="19">
     <w:abstractNumId w:val="2"/>
   </w:num>
-  <w:num w:numId="15">
-    <w:abstractNumId w:val="16"/>
-  </w:num>
-  <w:num w:numId="16">
-    <w:abstractNumId w:val="5"/>
-  </w:num>
-  <w:num w:numId="17">
-    <w:abstractNumId w:val="15"/>
-  </w:num>
-  <w:num w:numId="18">
-    <w:abstractNumId w:val="17"/>
-  </w:num>
-  <w:num w:numId="19">
-    <w:abstractNumId w:val="1"/>
-  </w:num>
   <w:num w:numId="20">
-    <w:abstractNumId w:val="12"/>
+    <w:abstractNumId w:val="13"/>
     <w:lvlOverride w:ilvl="0">
       <w:startOverride w:val="2"/>
     </w:lvlOverride>
@@ -14748,13 +16962,52 @@
     </w:lvlOverride>
   </w:num>
   <w:num w:numId="21">
+    <w:abstractNumId w:val="12"/>
+  </w:num>
+  <w:num w:numId="22">
+    <w:abstractNumId w:val="1"/>
+  </w:num>
+  <w:num w:numId="23">
     <w:abstractNumId w:val="11"/>
   </w:num>
-  <w:num w:numId="22">
+  <w:num w:numId="24">
     <w:abstractNumId w:val="0"/>
   </w:num>
-  <w:num w:numId="23">
-    <w:abstractNumId w:val="10"/>
+  <w:num w:numId="25">
+    <w:abstractNumId w:val="13"/>
+  </w:num>
+  <w:num w:numId="26">
+    <w:abstractNumId w:val="15"/>
+  </w:num>
+  <w:num w:numId="27">
+    <w:abstractNumId w:val="13"/>
+    <w:lvlOverride w:ilvl="0">
+      <w:startOverride w:val="2"/>
+    </w:lvlOverride>
+    <w:lvlOverride w:ilvl="1">
+      <w:startOverride w:val="1"/>
+    </w:lvlOverride>
+    <w:lvlOverride w:ilvl="2">
+      <w:startOverride w:val="1"/>
+    </w:lvlOverride>
+    <w:lvlOverride w:ilvl="3">
+      <w:startOverride w:val="1"/>
+    </w:lvlOverride>
+    <w:lvlOverride w:ilvl="4">
+      <w:startOverride w:val="1"/>
+    </w:lvlOverride>
+    <w:lvlOverride w:ilvl="5">
+      <w:startOverride w:val="1"/>
+    </w:lvlOverride>
+    <w:lvlOverride w:ilvl="6">
+      <w:startOverride w:val="1"/>
+    </w:lvlOverride>
+    <w:lvlOverride w:ilvl="7">
+      <w:startOverride w:val="1"/>
+    </w:lvlOverride>
+    <w:lvlOverride w:ilvl="8">
+      <w:startOverride w:val="1"/>
+    </w:lvlOverride>
   </w:num>
 </w:numbering>
 </file>
@@ -15207,7 +17460,7 @@
       <w:keepNext/>
       <w:keepLines/>
       <w:numPr>
-        <w:numId w:val="12"/>
+        <w:numId w:val="25"/>
       </w:numPr>
       <w:spacing w:before="40" w:after="0"/>
       <w:outlineLvl w:val="1"/>
@@ -15545,7 +17798,7 @@
     <w:rPr>
       <w:color w:val="auto"/>
       <w:szCs w:val="24"/>
-      <w:lang w:val="en-RO" w:eastAsia="en-GB"/>
+      <w:lang w:eastAsia="en-GB"/>
     </w:rPr>
   </w:style>
 </w:styles>
@@ -15866,7 +18119,7 @@
     </b:Author>
     <b:Title>Encyclopedia of Physical Science and Technology (Third Edition)</b:Title>
     <b:Year>2003</b:Year>
-    <b:RefOrder>6</b:RefOrder>
+    <b:RefOrder>7</b:RefOrder>
   </b:Source>
   <b:Source>
     <b:Tag>Iva17</b:Tag>
@@ -15887,7 +18140,7 @@
     <b:Year>2017</b:Year>
     <b:City>Switzerland</b:City>
     <b:Publisher>Springer International Publishing</b:Publisher>
-    <b:RefOrder>7</b:RefOrder>
+    <b:RefOrder>8</b:RefOrder>
   </b:Source>
   <b:Source>
     <b:Tag>Jan17</b:Tag>
@@ -15907,7 +18160,7 @@
     <b:Title>Regularization for Deep Learning</b:Title>
     <b:Year>2017</b:Year>
     <b:City>Munich</b:City>
-    <b:RefOrder>8</b:RefOrder>
+    <b:RefOrder>9</b:RefOrder>
   </b:Source>
   <b:Source>
     <b:Tag>Mat12</b:Tag>
@@ -15927,7 +18180,7 @@
     <b:Title>ADADELTA: AN ADAPTIVE LEARNING RATE METHOD</b:Title>
     <b:Year>2012</b:Year>
     <b:City>New York City</b:City>
-    <b:RefOrder>9</b:RefOrder>
+    <b:RefOrder>10</b:RefOrder>
   </b:Source>
   <b:Source>
     <b:Tag>AAg19</b:Tag>
@@ -16025,11 +18278,30 @@
     <b:Year>2020</b:Year>
     <b:RefOrder>5</b:RefOrder>
   </b:Source>
+  <b:Source>
+    <b:Tag>Sep97</b:Tag>
+    <b:SourceType>Book</b:SourceType>
+    <b:Guid>{16831324-29CF-4B33-BADB-002AC7B63F72}</b:Guid>
+    <b:Author>
+      <b:Author>
+        <b:NameList>
+          <b:Person>
+            <b:Last>Sepp Hochreiter</b:Last>
+            <b:First>Jurgen</b:First>
+            <b:Middle>Schmidhuber</b:Middle>
+          </b:Person>
+        </b:NameList>
+      </b:Author>
+    </b:Author>
+    <b:Title>LONG SHORT-TERM MEMORY</b:Title>
+    <b:Year>1997</b:Year>
+    <b:RefOrder>6</b:RefOrder>
+  </b:Source>
 </b:Sources>
 </file>
 
 <file path=customXml/itemProps1.xml><?xml version="1.0" encoding="utf-8"?>
-<ds:datastoreItem xmlns:ds="http://schemas.openxmlformats.org/officeDocument/2006/customXml" ds:itemID="{C4A1ED7B-7BB3-1E42-98EB-2DDF0B1C4100}">
+<ds:datastoreItem xmlns:ds="http://schemas.openxmlformats.org/officeDocument/2006/customXml" ds:itemID="{4B8FA83A-1A19-42A8-A607-E7D72BCE748F}">
   <ds:schemaRefs>
     <ds:schemaRef ds:uri="http://schemas.openxmlformats.org/officeDocument/2006/bibliography"/>
   </ds:schemaRefs>

</xml_diff>

<commit_message>
Added Data Preparation chapter, finished Dataset chapter
</commit_message>
<xml_diff>
--- a/Disertatie.docx
+++ b/Disertatie.docx
@@ -855,7 +855,7 @@
             </w:rPr>
             <w:fldChar w:fldCharType="separate"/>
           </w:r>
-          <w:hyperlink w:anchor="_Toc82715279" w:history="1">
+          <w:hyperlink w:anchor="_Toc82852889" w:history="1">
             <w:r>
               <w:rPr>
                 <w:rStyle w:val="Hyperlink"/>
@@ -883,7 +883,7 @@
                 <w:noProof/>
                 <w:webHidden/>
               </w:rPr>
-              <w:instrText xml:space="preserve"> PAGEREF _Toc82715279 \h </w:instrText>
+              <w:instrText xml:space="preserve"> PAGEREF _Toc82852889 \h </w:instrText>
             </w:r>
             <w:r>
               <w:rPr>
@@ -927,7 +927,7 @@
               <w:sz w:val="22"/>
             </w:rPr>
           </w:pPr>
-          <w:hyperlink w:anchor="_Toc82715280" w:history="1">
+          <w:hyperlink w:anchor="_Toc82852890" w:history="1">
             <w:r>
               <w:rPr>
                 <w:rStyle w:val="Hyperlink"/>
@@ -955,7 +955,7 @@
                 <w:noProof/>
                 <w:webHidden/>
               </w:rPr>
-              <w:instrText xml:space="preserve"> PAGEREF _Toc82715280 \h </w:instrText>
+              <w:instrText xml:space="preserve"> PAGEREF _Toc82852890 \h </w:instrText>
             </w:r>
             <w:r>
               <w:rPr>
@@ -1000,14 +1000,14 @@
               <w:sz w:val="22"/>
             </w:rPr>
           </w:pPr>
-          <w:hyperlink w:anchor="_Toc82715281" w:history="1">
+          <w:hyperlink w:anchor="_Toc82852891" w:history="1">
             <w:r>
               <w:rPr>
                 <w:rStyle w:val="Hyperlink"/>
                 <w:rFonts w:eastAsiaTheme="majorEastAsia"/>
                 <w:noProof/>
               </w:rPr>
-              <w:t>2.</w:t>
+              <w:t>1.</w:t>
             </w:r>
             <w:r>
               <w:rPr>
@@ -1045,7 +1045,7 @@
                 <w:noProof/>
                 <w:webHidden/>
               </w:rPr>
-              <w:instrText xml:space="preserve"> PAGEREF _Toc82715281 \h </w:instrText>
+              <w:instrText xml:space="preserve"> PAGEREF _Toc82852891 \h </w:instrText>
             </w:r>
             <w:r>
               <w:rPr>
@@ -1090,14 +1090,14 @@
               <w:sz w:val="22"/>
             </w:rPr>
           </w:pPr>
-          <w:hyperlink w:anchor="_Toc82715282" w:history="1">
+          <w:hyperlink w:anchor="_Toc82852892" w:history="1">
             <w:r>
               <w:rPr>
                 <w:rStyle w:val="Hyperlink"/>
                 <w:rFonts w:eastAsiaTheme="majorEastAsia"/>
                 <w:noProof/>
               </w:rPr>
-              <w:t>3.</w:t>
+              <w:t>2.</w:t>
             </w:r>
             <w:r>
               <w:rPr>
@@ -1135,7 +1135,7 @@
                 <w:noProof/>
                 <w:webHidden/>
               </w:rPr>
-              <w:instrText xml:space="preserve"> PAGEREF _Toc82715282 \h </w:instrText>
+              <w:instrText xml:space="preserve"> PAGEREF _Toc82852892 \h </w:instrText>
             </w:r>
             <w:r>
               <w:rPr>
@@ -1180,14 +1180,14 @@
               <w:sz w:val="22"/>
             </w:rPr>
           </w:pPr>
-          <w:hyperlink w:anchor="_Toc82715283" w:history="1">
+          <w:hyperlink w:anchor="_Toc82852893" w:history="1">
             <w:r>
               <w:rPr>
                 <w:rStyle w:val="Hyperlink"/>
                 <w:rFonts w:eastAsiaTheme="majorEastAsia"/>
                 <w:noProof/>
               </w:rPr>
-              <w:t>3.1.</w:t>
+              <w:t>2.1.</w:t>
             </w:r>
             <w:r>
               <w:rPr>
@@ -1225,7 +1225,7 @@
                 <w:noProof/>
                 <w:webHidden/>
               </w:rPr>
-              <w:instrText xml:space="preserve"> PAGEREF _Toc82715283 \h </w:instrText>
+              <w:instrText xml:space="preserve"> PAGEREF _Toc82852893 \h </w:instrText>
             </w:r>
             <w:r>
               <w:rPr>
@@ -1270,14 +1270,14 @@
               <w:sz w:val="22"/>
             </w:rPr>
           </w:pPr>
-          <w:hyperlink w:anchor="_Toc82715284" w:history="1">
+          <w:hyperlink w:anchor="_Toc82852894" w:history="1">
             <w:r>
               <w:rPr>
                 <w:rStyle w:val="Hyperlink"/>
                 <w:rFonts w:eastAsiaTheme="majorEastAsia"/>
                 <w:noProof/>
               </w:rPr>
-              <w:t>3.2.</w:t>
+              <w:t>2.2.</w:t>
             </w:r>
             <w:r>
               <w:rPr>
@@ -1315,7 +1315,7 @@
                 <w:noProof/>
                 <w:webHidden/>
               </w:rPr>
-              <w:instrText xml:space="preserve"> PAGEREF _Toc82715284 \h </w:instrText>
+              <w:instrText xml:space="preserve"> PAGEREF _Toc82852894 \h </w:instrText>
             </w:r>
             <w:r>
               <w:rPr>
@@ -1360,14 +1360,14 @@
               <w:sz w:val="22"/>
             </w:rPr>
           </w:pPr>
-          <w:hyperlink w:anchor="_Toc82715285" w:history="1">
+          <w:hyperlink w:anchor="_Toc82852895" w:history="1">
             <w:r>
               <w:rPr>
                 <w:rStyle w:val="Hyperlink"/>
                 <w:rFonts w:eastAsiaTheme="majorEastAsia"/>
                 <w:noProof/>
               </w:rPr>
-              <w:t>3.2.1.</w:t>
+              <w:t>2.2.1.</w:t>
             </w:r>
             <w:r>
               <w:rPr>
@@ -1405,7 +1405,7 @@
                 <w:noProof/>
                 <w:webHidden/>
               </w:rPr>
-              <w:instrText xml:space="preserve"> PAGEREF _Toc82715285 \h </w:instrText>
+              <w:instrText xml:space="preserve"> PAGEREF _Toc82852895 \h </w:instrText>
             </w:r>
             <w:r>
               <w:rPr>
@@ -1450,14 +1450,14 @@
               <w:sz w:val="22"/>
             </w:rPr>
           </w:pPr>
-          <w:hyperlink w:anchor="_Toc82715286" w:history="1">
+          <w:hyperlink w:anchor="_Toc82852896" w:history="1">
             <w:r>
               <w:rPr>
                 <w:rStyle w:val="Hyperlink"/>
                 <w:rFonts w:eastAsiaTheme="majorEastAsia"/>
                 <w:noProof/>
               </w:rPr>
-              <w:t>3.2.2.</w:t>
+              <w:t>2.2.2.</w:t>
             </w:r>
             <w:r>
               <w:rPr>
@@ -1495,7 +1495,7 @@
                 <w:noProof/>
                 <w:webHidden/>
               </w:rPr>
-              <w:instrText xml:space="preserve"> PAGEREF _Toc82715286 \h </w:instrText>
+              <w:instrText xml:space="preserve"> PAGEREF _Toc82852896 \h </w:instrText>
             </w:r>
             <w:r>
               <w:rPr>
@@ -1540,14 +1540,14 @@
               <w:sz w:val="22"/>
             </w:rPr>
           </w:pPr>
-          <w:hyperlink w:anchor="_Toc82715287" w:history="1">
+          <w:hyperlink w:anchor="_Toc82852897" w:history="1">
             <w:r>
               <w:rPr>
                 <w:rStyle w:val="Hyperlink"/>
                 <w:rFonts w:eastAsiaTheme="majorEastAsia"/>
                 <w:noProof/>
               </w:rPr>
-              <w:t>3.2.3.</w:t>
+              <w:t>2.2.3.</w:t>
             </w:r>
             <w:r>
               <w:rPr>
@@ -1585,7 +1585,7 @@
                 <w:noProof/>
                 <w:webHidden/>
               </w:rPr>
-              <w:instrText xml:space="preserve"> PAGEREF _Toc82715287 \h </w:instrText>
+              <w:instrText xml:space="preserve"> PAGEREF _Toc82852897 \h </w:instrText>
             </w:r>
             <w:r>
               <w:rPr>
@@ -1630,14 +1630,14 @@
               <w:sz w:val="22"/>
             </w:rPr>
           </w:pPr>
-          <w:hyperlink w:anchor="_Toc82715288" w:history="1">
+          <w:hyperlink w:anchor="_Toc82852898" w:history="1">
             <w:r>
               <w:rPr>
                 <w:rStyle w:val="Hyperlink"/>
                 <w:rFonts w:eastAsiaTheme="majorEastAsia"/>
                 <w:noProof/>
               </w:rPr>
-              <w:t>3.3.</w:t>
+              <w:t>2.3.</w:t>
             </w:r>
             <w:r>
               <w:rPr>
@@ -1675,7 +1675,7 @@
                 <w:noProof/>
                 <w:webHidden/>
               </w:rPr>
-              <w:instrText xml:space="preserve"> PAGEREF _Toc82715288 \h </w:instrText>
+              <w:instrText xml:space="preserve"> PAGEREF _Toc82852898 \h </w:instrText>
             </w:r>
             <w:r>
               <w:rPr>
@@ -1720,14 +1720,14 @@
               <w:sz w:val="22"/>
             </w:rPr>
           </w:pPr>
-          <w:hyperlink w:anchor="_Toc82715289" w:history="1">
+          <w:hyperlink w:anchor="_Toc82852899" w:history="1">
             <w:r>
               <w:rPr>
                 <w:rStyle w:val="Hyperlink"/>
                 <w:rFonts w:eastAsiaTheme="majorEastAsia"/>
                 <w:noProof/>
               </w:rPr>
-              <w:t>3.3.1.</w:t>
+              <w:t>2.3.1.</w:t>
             </w:r>
             <w:r>
               <w:rPr>
@@ -1765,7 +1765,7 @@
                 <w:noProof/>
                 <w:webHidden/>
               </w:rPr>
-              <w:instrText xml:space="preserve"> PAGEREF _Toc82715289 \h </w:instrText>
+              <w:instrText xml:space="preserve"> PAGEREF _Toc82852899 \h </w:instrText>
             </w:r>
             <w:r>
               <w:rPr>
@@ -1810,14 +1810,14 @@
               <w:sz w:val="22"/>
             </w:rPr>
           </w:pPr>
-          <w:hyperlink w:anchor="_Toc82715290" w:history="1">
+          <w:hyperlink w:anchor="_Toc82852900" w:history="1">
             <w:r>
               <w:rPr>
                 <w:rStyle w:val="Hyperlink"/>
                 <w:rFonts w:eastAsiaTheme="majorEastAsia"/>
                 <w:noProof/>
               </w:rPr>
-              <w:t>3.3.2.</w:t>
+              <w:t>2.3.2.</w:t>
             </w:r>
             <w:r>
               <w:rPr>
@@ -1855,7 +1855,7 @@
                 <w:noProof/>
                 <w:webHidden/>
               </w:rPr>
-              <w:instrText xml:space="preserve"> PAGEREF _Toc82715290 \h </w:instrText>
+              <w:instrText xml:space="preserve"> PAGEREF _Toc82852900 \h </w:instrText>
             </w:r>
             <w:r>
               <w:rPr>
@@ -1900,14 +1900,14 @@
               <w:sz w:val="22"/>
             </w:rPr>
           </w:pPr>
-          <w:hyperlink w:anchor="_Toc82715294" w:history="1">
+          <w:hyperlink w:anchor="_Toc82852904" w:history="1">
             <w:r>
               <w:rPr>
                 <w:rStyle w:val="Hyperlink"/>
                 <w:rFonts w:eastAsiaTheme="majorEastAsia"/>
                 <w:noProof/>
               </w:rPr>
-              <w:t>3.3.3.</w:t>
+              <w:t>2.3.3.</w:t>
             </w:r>
             <w:r>
               <w:rPr>
@@ -1945,7 +1945,7 @@
                 <w:noProof/>
                 <w:webHidden/>
               </w:rPr>
-              <w:instrText xml:space="preserve"> PAGEREF _Toc82715294 \h </w:instrText>
+              <w:instrText xml:space="preserve"> PAGEREF _Toc82852904 \h </w:instrText>
             </w:r>
             <w:r>
               <w:rPr>
@@ -1990,14 +1990,14 @@
               <w:sz w:val="22"/>
             </w:rPr>
           </w:pPr>
-          <w:hyperlink w:anchor="_Toc82715295" w:history="1">
+          <w:hyperlink w:anchor="_Toc82852905" w:history="1">
             <w:r>
               <w:rPr>
                 <w:rStyle w:val="Hyperlink"/>
                 <w:rFonts w:eastAsiaTheme="majorEastAsia"/>
                 <w:noProof/>
               </w:rPr>
-              <w:t>3.3.4.</w:t>
+              <w:t>2.3.4.</w:t>
             </w:r>
             <w:r>
               <w:rPr>
@@ -2035,7 +2035,7 @@
                 <w:noProof/>
                 <w:webHidden/>
               </w:rPr>
-              <w:instrText xml:space="preserve"> PAGEREF _Toc82715295 \h </w:instrText>
+              <w:instrText xml:space="preserve"> PAGEREF _Toc82852905 \h </w:instrText>
             </w:r>
             <w:r>
               <w:rPr>
@@ -2080,14 +2080,14 @@
               <w:sz w:val="22"/>
             </w:rPr>
           </w:pPr>
-          <w:hyperlink w:anchor="_Toc82715296" w:history="1">
+          <w:hyperlink w:anchor="_Toc82852906" w:history="1">
             <w:r>
               <w:rPr>
                 <w:rStyle w:val="Hyperlink"/>
                 <w:rFonts w:eastAsiaTheme="majorEastAsia"/>
                 <w:noProof/>
               </w:rPr>
-              <w:t>3.3.5.</w:t>
+              <w:t>2.3.5.</w:t>
             </w:r>
             <w:r>
               <w:rPr>
@@ -2125,7 +2125,7 @@
                 <w:noProof/>
                 <w:webHidden/>
               </w:rPr>
-              <w:instrText xml:space="preserve"> PAGEREF _Toc82715296 \h </w:instrText>
+              <w:instrText xml:space="preserve"> PAGEREF _Toc82852906 \h </w:instrText>
             </w:r>
             <w:r>
               <w:rPr>
@@ -2169,7 +2169,7 @@
               <w:sz w:val="22"/>
             </w:rPr>
           </w:pPr>
-          <w:hyperlink w:anchor="_Toc82715297" w:history="1">
+          <w:hyperlink w:anchor="_Toc82852907" w:history="1">
             <w:r>
               <w:rPr>
                 <w:rStyle w:val="Hyperlink"/>
@@ -2197,7 +2197,7 @@
                 <w:noProof/>
                 <w:webHidden/>
               </w:rPr>
-              <w:instrText xml:space="preserve"> PAGEREF _Toc82715297 \h </w:instrText>
+              <w:instrText xml:space="preserve"> PAGEREF _Toc82852907 \h </w:instrText>
             </w:r>
             <w:r>
               <w:rPr>
@@ -2241,30 +2241,14 @@
               <w:sz w:val="22"/>
             </w:rPr>
           </w:pPr>
-          <w:hyperlink w:anchor="_Toc82715298" w:history="1">
+          <w:hyperlink w:anchor="_Toc82852908" w:history="1">
             <w:r>
               <w:rPr>
                 <w:rStyle w:val="Hyperlink"/>
                 <w:rFonts w:eastAsiaTheme="majorEastAsia"/>
                 <w:noProof/>
               </w:rPr>
-              <w:t>METHODOL</w:t>
-            </w:r>
-            <w:r>
-              <w:rPr>
-                <w:rStyle w:val="Hyperlink"/>
-                <w:rFonts w:eastAsiaTheme="majorEastAsia"/>
-                <w:noProof/>
-              </w:rPr>
-              <w:t>O</w:t>
-            </w:r>
-            <w:r>
-              <w:rPr>
-                <w:rStyle w:val="Hyperlink"/>
-                <w:rFonts w:eastAsiaTheme="majorEastAsia"/>
-                <w:noProof/>
-              </w:rPr>
-              <w:t>GY &amp; EXPERIMENTS</w:t>
+              <w:t>METHODOLOGY &amp; EXPERIMENTS</w:t>
             </w:r>
             <w:r>
               <w:rPr>
@@ -2285,7 +2269,7 @@
                 <w:noProof/>
                 <w:webHidden/>
               </w:rPr>
-              <w:instrText xml:space="preserve"> PAGEREF _Toc82715298 \h </w:instrText>
+              <w:instrText xml:space="preserve"> PAGEREF _Toc82852908 \h </w:instrText>
             </w:r>
             <w:r>
               <w:rPr>
@@ -2330,7 +2314,7 @@
               <w:sz w:val="22"/>
             </w:rPr>
           </w:pPr>
-          <w:hyperlink w:anchor="_Toc82715299" w:history="1">
+          <w:hyperlink w:anchor="_Toc82852909" w:history="1">
             <w:r>
               <w:rPr>
                 <w:rStyle w:val="Hyperlink"/>
@@ -2375,7 +2359,7 @@
                 <w:noProof/>
                 <w:webHidden/>
               </w:rPr>
-              <w:instrText xml:space="preserve"> PAGEREF _Toc82715299 \h </w:instrText>
+              <w:instrText xml:space="preserve"> PAGEREF _Toc82852909 \h </w:instrText>
             </w:r>
             <w:r>
               <w:rPr>
@@ -2420,7 +2404,7 @@
               <w:sz w:val="22"/>
             </w:rPr>
           </w:pPr>
-          <w:hyperlink w:anchor="_Toc82715300" w:history="1">
+          <w:hyperlink w:anchor="_Toc82852910" w:history="1">
             <w:r>
               <w:rPr>
                 <w:rStyle w:val="Hyperlink"/>
@@ -2465,7 +2449,7 @@
                 <w:noProof/>
                 <w:webHidden/>
               </w:rPr>
-              <w:instrText xml:space="preserve"> PAGEREF _Toc82715300 \h </w:instrText>
+              <w:instrText xml:space="preserve"> PAGEREF _Toc82852910 \h </w:instrText>
             </w:r>
             <w:r>
               <w:rPr>
@@ -2510,7 +2494,7 @@
               <w:sz w:val="22"/>
             </w:rPr>
           </w:pPr>
-          <w:hyperlink w:anchor="_Toc82715301" w:history="1">
+          <w:hyperlink w:anchor="_Toc82852911" w:history="1">
             <w:r>
               <w:rPr>
                 <w:rStyle w:val="Hyperlink"/>
@@ -2534,6 +2518,96 @@
                 <w:rFonts w:eastAsiaTheme="majorEastAsia"/>
                 <w:noProof/>
               </w:rPr>
+              <w:t>Dataset</w:t>
+            </w:r>
+            <w:r>
+              <w:rPr>
+                <w:noProof/>
+                <w:webHidden/>
+              </w:rPr>
+              <w:tab/>
+            </w:r>
+            <w:r>
+              <w:rPr>
+                <w:noProof/>
+                <w:webHidden/>
+              </w:rPr>
+              <w:fldChar w:fldCharType="begin"/>
+            </w:r>
+            <w:r>
+              <w:rPr>
+                <w:noProof/>
+                <w:webHidden/>
+              </w:rPr>
+              <w:instrText xml:space="preserve"> PAGEREF _Toc82852911 \h </w:instrText>
+            </w:r>
+            <w:r>
+              <w:rPr>
+                <w:noProof/>
+                <w:webHidden/>
+              </w:rPr>
+            </w:r>
+            <w:r>
+              <w:rPr>
+                <w:noProof/>
+                <w:webHidden/>
+              </w:rPr>
+              <w:fldChar w:fldCharType="separate"/>
+            </w:r>
+            <w:r>
+              <w:rPr>
+                <w:noProof/>
+                <w:webHidden/>
+              </w:rPr>
+              <w:t>31</w:t>
+            </w:r>
+            <w:r>
+              <w:rPr>
+                <w:noProof/>
+                <w:webHidden/>
+              </w:rPr>
+              <w:fldChar w:fldCharType="end"/>
+            </w:r>
+          </w:hyperlink>
+        </w:p>
+        <w:p>
+          <w:pPr>
+            <w:pStyle w:val="TOC3"/>
+            <w:tabs>
+              <w:tab w:val="left" w:pos="1100"/>
+              <w:tab w:val="right" w:leader="dot" w:pos="9350"/>
+            </w:tabs>
+            <w:rPr>
+              <w:rFonts w:asciiTheme="minorHAnsi" w:eastAsiaTheme="minorEastAsia" w:hAnsiTheme="minorHAnsi" w:cstheme="minorBidi"/>
+              <w:noProof/>
+              <w:color w:val="auto"/>
+              <w:sz w:val="22"/>
+            </w:rPr>
+          </w:pPr>
+          <w:hyperlink w:anchor="_Toc82852912" w:history="1">
+            <w:r>
+              <w:rPr>
+                <w:rStyle w:val="Hyperlink"/>
+                <w:rFonts w:eastAsiaTheme="majorEastAsia"/>
+                <w:noProof/>
+              </w:rPr>
+              <w:t>1.3.</w:t>
+            </w:r>
+            <w:r>
+              <w:rPr>
+                <w:rFonts w:asciiTheme="minorHAnsi" w:eastAsiaTheme="minorEastAsia" w:hAnsiTheme="minorHAnsi" w:cstheme="minorBidi"/>
+                <w:noProof/>
+                <w:color w:val="auto"/>
+                <w:sz w:val="22"/>
+              </w:rPr>
+              <w:tab/>
+            </w:r>
+            <w:r>
+              <w:rPr>
+                <w:rStyle w:val="Hyperlink"/>
+                <w:rFonts w:eastAsiaTheme="majorEastAsia"/>
+                <w:noProof/>
+              </w:rPr>
               <w:t>Data Preparation</w:t>
             </w:r>
             <w:r>
@@ -2555,7 +2629,7 @@
                 <w:noProof/>
                 <w:webHidden/>
               </w:rPr>
-              <w:instrText xml:space="preserve"> PAGEREF _Toc82715301 \h </w:instrText>
+              <w:instrText xml:space="preserve"> PAGEREF _Toc82852912 \h </w:instrText>
             </w:r>
             <w:r>
               <w:rPr>
@@ -2575,7 +2649,7 @@
                 <w:noProof/>
                 <w:webHidden/>
               </w:rPr>
-              <w:t>30</w:t>
+              <w:t>32</w:t>
             </w:r>
             <w:r>
               <w:rPr>
@@ -2600,7 +2674,7 @@
               <w:sz w:val="22"/>
             </w:rPr>
           </w:pPr>
-          <w:hyperlink w:anchor="_Toc82715302" w:history="1">
+          <w:hyperlink w:anchor="_Toc82852913" w:history="1">
             <w:r>
               <w:rPr>
                 <w:rStyle w:val="Hyperlink"/>
@@ -2645,7 +2719,7 @@
                 <w:noProof/>
                 <w:webHidden/>
               </w:rPr>
-              <w:instrText xml:space="preserve"> PAGEREF _Toc82715302 \h </w:instrText>
+              <w:instrText xml:space="preserve"> PAGEREF _Toc82852913 \h </w:instrText>
             </w:r>
             <w:r>
               <w:rPr>
@@ -2665,7 +2739,7 @@
                 <w:noProof/>
                 <w:webHidden/>
               </w:rPr>
-              <w:t>30</w:t>
+              <w:t>32</w:t>
             </w:r>
             <w:r>
               <w:rPr>
@@ -2690,7 +2764,7 @@
               <w:sz w:val="22"/>
             </w:rPr>
           </w:pPr>
-          <w:hyperlink w:anchor="_Toc82715303" w:history="1">
+          <w:hyperlink w:anchor="_Toc82852914" w:history="1">
             <w:r>
               <w:rPr>
                 <w:rStyle w:val="Hyperlink"/>
@@ -2735,7 +2809,7 @@
                 <w:noProof/>
                 <w:webHidden/>
               </w:rPr>
-              <w:instrText xml:space="preserve"> PAGEREF _Toc82715303 \h </w:instrText>
+              <w:instrText xml:space="preserve"> PAGEREF _Toc82852914 \h </w:instrText>
             </w:r>
             <w:r>
               <w:rPr>
@@ -2755,7 +2829,7 @@
                 <w:noProof/>
                 <w:webHidden/>
               </w:rPr>
-              <w:t>30</w:t>
+              <w:t>32</w:t>
             </w:r>
             <w:r>
               <w:rPr>
@@ -2780,7 +2854,7 @@
               <w:sz w:val="22"/>
             </w:rPr>
           </w:pPr>
-          <w:hyperlink w:anchor="_Toc82715304" w:history="1">
+          <w:hyperlink w:anchor="_Toc82852915" w:history="1">
             <w:r>
               <w:rPr>
                 <w:rStyle w:val="Hyperlink"/>
@@ -2825,7 +2899,7 @@
                 <w:noProof/>
                 <w:webHidden/>
               </w:rPr>
-              <w:instrText xml:space="preserve"> PAGEREF _Toc82715304 \h </w:instrText>
+              <w:instrText xml:space="preserve"> PAGEREF _Toc82852915 \h </w:instrText>
             </w:r>
             <w:r>
               <w:rPr>
@@ -2845,7 +2919,7 @@
                 <w:noProof/>
                 <w:webHidden/>
               </w:rPr>
-              <w:t>30</w:t>
+              <w:t>32</w:t>
             </w:r>
             <w:r>
               <w:rPr>
@@ -2870,7 +2944,7 @@
               <w:sz w:val="22"/>
             </w:rPr>
           </w:pPr>
-          <w:hyperlink w:anchor="_Toc82715305" w:history="1">
+          <w:hyperlink w:anchor="_Toc82852916" w:history="1">
             <w:r>
               <w:rPr>
                 <w:rStyle w:val="Hyperlink"/>
@@ -2915,7 +2989,7 @@
                 <w:noProof/>
                 <w:webHidden/>
               </w:rPr>
-              <w:instrText xml:space="preserve"> PAGEREF _Toc82715305 \h </w:instrText>
+              <w:instrText xml:space="preserve"> PAGEREF _Toc82852916 \h </w:instrText>
             </w:r>
             <w:r>
               <w:rPr>
@@ -2935,7 +3009,7 @@
                 <w:noProof/>
                 <w:webHidden/>
               </w:rPr>
-              <w:t>30</w:t>
+              <w:t>32</w:t>
             </w:r>
             <w:r>
               <w:rPr>
@@ -2960,7 +3034,7 @@
               <w:sz w:val="22"/>
             </w:rPr>
           </w:pPr>
-          <w:hyperlink w:anchor="_Toc82715306" w:history="1">
+          <w:hyperlink w:anchor="_Toc82852917" w:history="1">
             <w:r>
               <w:rPr>
                 <w:rStyle w:val="Hyperlink"/>
@@ -3005,7 +3079,7 @@
                 <w:noProof/>
                 <w:webHidden/>
               </w:rPr>
-              <w:instrText xml:space="preserve"> PAGEREF _Toc82715306 \h </w:instrText>
+              <w:instrText xml:space="preserve"> PAGEREF _Toc82852917 \h </w:instrText>
             </w:r>
             <w:r>
               <w:rPr>
@@ -3025,7 +3099,7 @@
                 <w:noProof/>
                 <w:webHidden/>
               </w:rPr>
-              <w:t>30</w:t>
+              <w:t>32</w:t>
             </w:r>
             <w:r>
               <w:rPr>
@@ -3050,7 +3124,7 @@
               <w:sz w:val="22"/>
             </w:rPr>
           </w:pPr>
-          <w:hyperlink w:anchor="_Toc82715307" w:history="1">
+          <w:hyperlink w:anchor="_Toc82852918" w:history="1">
             <w:r>
               <w:rPr>
                 <w:rStyle w:val="Hyperlink"/>
@@ -3095,7 +3169,7 @@
                 <w:noProof/>
                 <w:webHidden/>
               </w:rPr>
-              <w:instrText xml:space="preserve"> PAGEREF _Toc82715307 \h </w:instrText>
+              <w:instrText xml:space="preserve"> PAGEREF _Toc82852918 \h </w:instrText>
             </w:r>
             <w:r>
               <w:rPr>
@@ -3115,7 +3189,7 @@
                 <w:noProof/>
                 <w:webHidden/>
               </w:rPr>
-              <w:t>30</w:t>
+              <w:t>32</w:t>
             </w:r>
             <w:r>
               <w:rPr>
@@ -3140,7 +3214,7 @@
               <w:sz w:val="22"/>
             </w:rPr>
           </w:pPr>
-          <w:hyperlink w:anchor="_Toc82715308" w:history="1">
+          <w:hyperlink w:anchor="_Toc82852919" w:history="1">
             <w:r>
               <w:rPr>
                 <w:rStyle w:val="Hyperlink"/>
@@ -3185,7 +3259,7 @@
                 <w:noProof/>
                 <w:webHidden/>
               </w:rPr>
-              <w:instrText xml:space="preserve"> PAGEREF _Toc82715308 \h </w:instrText>
+              <w:instrText xml:space="preserve"> PAGEREF _Toc82852919 \h </w:instrText>
             </w:r>
             <w:r>
               <w:rPr>
@@ -3205,7 +3279,7 @@
                 <w:noProof/>
                 <w:webHidden/>
               </w:rPr>
-              <w:t>30</w:t>
+              <w:t>32</w:t>
             </w:r>
             <w:r>
               <w:rPr>
@@ -3230,7 +3304,7 @@
               <w:sz w:val="22"/>
             </w:rPr>
           </w:pPr>
-          <w:hyperlink w:anchor="_Toc82715309" w:history="1">
+          <w:hyperlink w:anchor="_Toc82852920" w:history="1">
             <w:r>
               <w:rPr>
                 <w:rStyle w:val="Hyperlink"/>
@@ -3275,7 +3349,7 @@
                 <w:noProof/>
                 <w:webHidden/>
               </w:rPr>
-              <w:instrText xml:space="preserve"> PAGEREF _Toc82715309 \h </w:instrText>
+              <w:instrText xml:space="preserve"> PAGEREF _Toc82852920 \h </w:instrText>
             </w:r>
             <w:r>
               <w:rPr>
@@ -3295,7 +3369,7 @@
                 <w:noProof/>
                 <w:webHidden/>
               </w:rPr>
-              <w:t>30</w:t>
+              <w:t>32</w:t>
             </w:r>
             <w:r>
               <w:rPr>
@@ -3320,7 +3394,7 @@
               <w:sz w:val="22"/>
             </w:rPr>
           </w:pPr>
-          <w:hyperlink w:anchor="_Toc82715310" w:history="1">
+          <w:hyperlink w:anchor="_Toc82852921" w:history="1">
             <w:r>
               <w:rPr>
                 <w:rStyle w:val="Hyperlink"/>
@@ -3365,7 +3439,7 @@
                 <w:noProof/>
                 <w:webHidden/>
               </w:rPr>
-              <w:instrText xml:space="preserve"> PAGEREF _Toc82715310 \h </w:instrText>
+              <w:instrText xml:space="preserve"> PAGEREF _Toc82852921 \h </w:instrText>
             </w:r>
             <w:r>
               <w:rPr>
@@ -3385,7 +3459,7 @@
                 <w:noProof/>
                 <w:webHidden/>
               </w:rPr>
-              <w:t>30</w:t>
+              <w:t>33</w:t>
             </w:r>
             <w:r>
               <w:rPr>
@@ -3410,7 +3484,7 @@
               <w:sz w:val="22"/>
             </w:rPr>
           </w:pPr>
-          <w:hyperlink w:anchor="_Toc82715311" w:history="1">
+          <w:hyperlink w:anchor="_Toc82852922" w:history="1">
             <w:r>
               <w:rPr>
                 <w:rStyle w:val="Hyperlink"/>
@@ -3455,7 +3529,7 @@
                 <w:noProof/>
                 <w:webHidden/>
               </w:rPr>
-              <w:instrText xml:space="preserve"> PAGEREF _Toc82715311 \h </w:instrText>
+              <w:instrText xml:space="preserve"> PAGEREF _Toc82852922 \h </w:instrText>
             </w:r>
             <w:r>
               <w:rPr>
@@ -3475,7 +3549,7 @@
                 <w:noProof/>
                 <w:webHidden/>
               </w:rPr>
-              <w:t>30</w:t>
+              <w:t>33</w:t>
             </w:r>
             <w:r>
               <w:rPr>
@@ -3500,7 +3574,7 @@
               <w:sz w:val="22"/>
             </w:rPr>
           </w:pPr>
-          <w:hyperlink w:anchor="_Toc82715312" w:history="1">
+          <w:hyperlink w:anchor="_Toc82852923" w:history="1">
             <w:r>
               <w:rPr>
                 <w:rStyle w:val="Hyperlink"/>
@@ -3545,7 +3619,7 @@
                 <w:noProof/>
                 <w:webHidden/>
               </w:rPr>
-              <w:instrText xml:space="preserve"> PAGEREF _Toc82715312 \h </w:instrText>
+              <w:instrText xml:space="preserve"> PAGEREF _Toc82852923 \h </w:instrText>
             </w:r>
             <w:r>
               <w:rPr>
@@ -3565,7 +3639,7 @@
                 <w:noProof/>
                 <w:webHidden/>
               </w:rPr>
-              <w:t>30</w:t>
+              <w:t>33</w:t>
             </w:r>
             <w:r>
               <w:rPr>
@@ -3589,7 +3663,7 @@
               <w:sz w:val="22"/>
             </w:rPr>
           </w:pPr>
-          <w:hyperlink w:anchor="_Toc82715313" w:history="1">
+          <w:hyperlink w:anchor="_Toc82852924" w:history="1">
             <w:r>
               <w:rPr>
                 <w:rStyle w:val="Hyperlink"/>
@@ -3617,7 +3691,7 @@
                 <w:noProof/>
                 <w:webHidden/>
               </w:rPr>
-              <w:instrText xml:space="preserve"> PAGEREF _Toc82715313 \h </w:instrText>
+              <w:instrText xml:space="preserve"> PAGEREF _Toc82852924 \h </w:instrText>
             </w:r>
             <w:r>
               <w:rPr>
@@ -3637,7 +3711,7 @@
                 <w:noProof/>
                 <w:webHidden/>
               </w:rPr>
-              <w:t>31</w:t>
+              <w:t>34</w:t>
             </w:r>
             <w:r>
               <w:rPr>
@@ -3661,7 +3735,7 @@
               <w:sz w:val="22"/>
             </w:rPr>
           </w:pPr>
-          <w:hyperlink w:anchor="_Toc82715314" w:history="1">
+          <w:hyperlink w:anchor="_Toc82852925" w:history="1">
             <w:r>
               <w:rPr>
                 <w:rStyle w:val="Hyperlink"/>
@@ -3689,7 +3763,7 @@
                 <w:noProof/>
                 <w:webHidden/>
               </w:rPr>
-              <w:instrText xml:space="preserve"> PAGEREF _Toc82715314 \h </w:instrText>
+              <w:instrText xml:space="preserve"> PAGEREF _Toc82852925 \h </w:instrText>
             </w:r>
             <w:r>
               <w:rPr>
@@ -3709,7 +3783,7 @@
                 <w:noProof/>
                 <w:webHidden/>
               </w:rPr>
-              <w:t>32</w:t>
+              <w:t>35</w:t>
             </w:r>
             <w:r>
               <w:rPr>
@@ -3801,7 +3875,7 @@
       <w:pPr>
         <w:pStyle w:val="Heading1"/>
       </w:pPr>
-      <w:bookmarkStart w:id="0" w:name="_Toc82715279"/>
+      <w:bookmarkStart w:id="0" w:name="_Toc82852889"/>
       <w:r>
         <w:lastRenderedPageBreak/>
         <w:t>INTRODUCTION</w:t>
@@ -3833,7 +3907,7 @@
       <w:pPr>
         <w:pStyle w:val="Heading1"/>
       </w:pPr>
-      <w:bookmarkStart w:id="1" w:name="_Toc82715280"/>
+      <w:bookmarkStart w:id="1" w:name="_Toc82852890"/>
       <w:r>
         <w:lastRenderedPageBreak/>
         <w:t>THEORY</w:t>
@@ -3843,8 +3917,12 @@
     <w:p>
       <w:pPr>
         <w:pStyle w:val="Heading2"/>
-      </w:pPr>
-      <w:bookmarkStart w:id="2" w:name="_Toc82715281"/>
+        <w:numPr>
+          <w:ilvl w:val="0"/>
+          <w:numId w:val="34"/>
+        </w:numPr>
+      </w:pPr>
+      <w:bookmarkStart w:id="2" w:name="_Toc82852891"/>
       <w:r>
         <w:t>Traffic Flow</w:t>
       </w:r>
@@ -4276,16 +4354,8 @@
         <w:rPr>
           <w:color w:val="auto"/>
         </w:rPr>
-        <w:t xml:space="preserve">speed of vehicle </w:t>
-      </w:r>
-      <w:proofErr w:type="spellStart"/>
-      <w:r>
-        <w:rPr>
-          <w:color w:val="auto"/>
-        </w:rPr>
-        <w:t>i</w:t>
-      </w:r>
-      <w:proofErr w:type="spellEnd"/>
+        <w:t>speed of vehicle i</w:t>
+      </w:r>
     </w:p>
     <w:p>
       <w:pPr>
@@ -4859,21 +4929,7 @@
           <w:color w:val="auto"/>
         </w:rPr>
         <w:tab/>
-        <w:t>Flow is represented as the total number of vehicles passing through a point given a time period. Headway is the inverse flow, which is represented by the time elapsed between the n-</w:t>
-      </w:r>
-      <w:proofErr w:type="spellStart"/>
-      <w:r>
-        <w:rPr>
-          <w:color w:val="auto"/>
-        </w:rPr>
-        <w:t>th</w:t>
-      </w:r>
-      <w:proofErr w:type="spellEnd"/>
-      <w:r>
-        <w:rPr>
-          <w:color w:val="auto"/>
-        </w:rPr>
-        <w:t xml:space="preserve"> vehicle passing a </w:t>
+        <w:t xml:space="preserve">Flow is represented as the total number of vehicles passing through a point given a time period. Headway is the inverse flow, which is represented by the time elapsed between the n-th vehicle passing a </w:t>
       </w:r>
       <w:r>
         <w:rPr>
@@ -5398,7 +5454,7 @@
       <w:pPr>
         <w:pStyle w:val="Heading2"/>
       </w:pPr>
-      <w:bookmarkStart w:id="4" w:name="_Toc82715282"/>
+      <w:bookmarkStart w:id="4" w:name="_Toc82852892"/>
       <w:r>
         <w:t>Machine Learning</w:t>
       </w:r>
@@ -5659,7 +5715,7 @@
       <w:pPr>
         <w:pStyle w:val="Heading3"/>
       </w:pPr>
-      <w:bookmarkStart w:id="5" w:name="_Toc82715283"/>
+      <w:bookmarkStart w:id="5" w:name="_Toc82852893"/>
       <w:r>
         <w:t xml:space="preserve">Multiple </w:t>
       </w:r>
@@ -5673,15 +5729,7 @@
         <w:ind w:left="0" w:firstLine="360"/>
       </w:pPr>
       <w:r>
-        <w:t xml:space="preserve">One of the most popular machine learning </w:t>
-      </w:r>
-      <w:proofErr w:type="gramStart"/>
-      <w:r>
-        <w:t>algorithm</w:t>
-      </w:r>
-      <w:proofErr w:type="gramEnd"/>
-      <w:r>
-        <w:t xml:space="preserve"> is Linear Regression. Regression is a method of learning a target value based on independent predictors. This method is mostly used in forecasting or finding cause and effect relationships between variables. There </w:t>
+        <w:t xml:space="preserve">One of the most popular machine learning algorithm is Linear Regression. Regression is a method of learning a target value based on independent predictors. This method is mostly used in forecasting or finding cause and effect relationships between variables. There </w:t>
       </w:r>
       <w:r>
         <w:t>is</w:t>
@@ -5887,7 +5935,7 @@
       <w:pPr>
         <w:pStyle w:val="Heading3"/>
       </w:pPr>
-      <w:bookmarkStart w:id="6" w:name="_Toc82715284"/>
+      <w:bookmarkStart w:id="6" w:name="_Toc82852894"/>
       <w:r>
         <w:t>Artificial Neural Networks</w:t>
       </w:r>
@@ -6083,21 +6131,7 @@
         <w:rPr>
           <w:color w:val="auto"/>
         </w:rPr>
-        <w:t xml:space="preserve">Where x is the input, w is the weight, b is the bias and y </w:t>
-      </w:r>
-      <w:proofErr w:type="gramStart"/>
-      <w:r>
-        <w:rPr>
-          <w:color w:val="auto"/>
-        </w:rPr>
-        <w:t>is</w:t>
-      </w:r>
-      <w:proofErr w:type="gramEnd"/>
-      <w:r>
-        <w:rPr>
-          <w:color w:val="auto"/>
-        </w:rPr>
-        <w:t xml:space="preserve"> the output</w:t>
+        <w:t>Where x is the input, w is the weight, b is the bias and y is the output</w:t>
       </w:r>
       <w:r>
         <w:rPr>
@@ -6720,10 +6754,10 @@
         <w:fldChar w:fldCharType="begin"/>
       </w:r>
       <w:r>
-        <w:instrText xml:space="preserve"> SEQ Figure \* A</w:instrText>
-      </w:r>
-      <w:r>
-        <w:instrText xml:space="preserve">RABIC </w:instrText>
+        <w:instrText xml:space="preserve"> SEQ F</w:instrText>
+      </w:r>
+      <w:r>
+        <w:instrText xml:space="preserve">igure \* ARABIC </w:instrText>
       </w:r>
       <w:r>
         <w:fldChar w:fldCharType="separate"/>
@@ -7063,7 +7097,7 @@
           <w:numId w:val="12"/>
         </w:numPr>
       </w:pPr>
-      <w:bookmarkStart w:id="10" w:name="_Toc82715285"/>
+      <w:bookmarkStart w:id="10" w:name="_Toc82852895"/>
       <w:r>
         <w:t>Learning Process</w:t>
       </w:r>
@@ -7280,7 +7314,7 @@
           <w:numId w:val="12"/>
         </w:numPr>
       </w:pPr>
-      <w:bookmarkStart w:id="11" w:name="_Toc82715286"/>
+      <w:bookmarkStart w:id="11" w:name="_Toc82852896"/>
       <w:r>
         <w:t>Cost Functions</w:t>
       </w:r>
@@ -8031,7 +8065,7 @@
           <w:numId w:val="12"/>
         </w:numPr>
       </w:pPr>
-      <w:bookmarkStart w:id="12" w:name="_Toc82715287"/>
+      <w:bookmarkStart w:id="12" w:name="_Toc82852897"/>
       <w:r>
         <w:t>Back</w:t>
       </w:r>
@@ -8431,22 +8465,14 @@
         <w:rPr>
           <w:color w:val="auto"/>
         </w:rPr>
-        <w:t xml:space="preserve"> is the learning </w:t>
-      </w:r>
-      <w:proofErr w:type="gramStart"/>
-      <w:r>
-        <w:rPr>
-          <w:color w:val="auto"/>
-        </w:rPr>
-        <w:t>rate.</w:t>
-      </w:r>
-      <w:proofErr w:type="gramEnd"/>
+        <w:t xml:space="preserve"> is the learning rate.</w:t>
+      </w:r>
     </w:p>
     <w:p>
       <w:pPr>
         <w:pStyle w:val="Heading3"/>
       </w:pPr>
-      <w:bookmarkStart w:id="13" w:name="_Toc82715288"/>
+      <w:bookmarkStart w:id="13" w:name="_Toc82852898"/>
       <w:r>
         <w:t>Deep Learning</w:t>
       </w:r>
@@ -8460,7 +8486,7 @@
           <w:numId w:val="12"/>
         </w:numPr>
       </w:pPr>
-      <w:bookmarkStart w:id="14" w:name="_Toc82715289"/>
+      <w:bookmarkStart w:id="14" w:name="_Toc82852899"/>
       <w:r>
         <w:t>Regularization</w:t>
       </w:r>
@@ -10144,7 +10170,7 @@
           <w:numId w:val="12"/>
         </w:numPr>
       </w:pPr>
-      <w:bookmarkStart w:id="17" w:name="_Toc82715290"/>
+      <w:bookmarkStart w:id="17" w:name="_Toc82852900"/>
       <w:r>
         <w:t>Optimization</w:t>
       </w:r>
@@ -10908,16 +10934,11 @@
         </w:sdtContent>
       </w:sdt>
       <w:r>
-        <w:t xml:space="preserve">. The first algorithm introduced is </w:t>
-      </w:r>
-      <w:proofErr w:type="spellStart"/>
-      <w:r>
-        <w:t>Ada</w:t>
+        <w:t>. The first algorithm introduced is Ada</w:t>
       </w:r>
       <w:r>
         <w:t>Grad</w:t>
       </w:r>
-      <w:proofErr w:type="spellEnd"/>
       <w:sdt>
         <w:sdtPr>
           <w:id w:val="1697185487"/>
@@ -10955,37 +10976,13 @@
         <w:t xml:space="preserve"> </w:t>
       </w:r>
       <w:r>
-        <w:t xml:space="preserve"> </w:t>
-      </w:r>
-      <w:proofErr w:type="spellStart"/>
-      <w:r>
-        <w:t>AdaGrad</w:t>
-      </w:r>
-      <w:proofErr w:type="spellEnd"/>
-      <w:r>
-        <w:t xml:space="preserve"> adaptively scales the learning rate for </w:t>
-      </w:r>
-      <w:r>
-        <w:t xml:space="preserve">of all </w:t>
-      </w:r>
-      <w:proofErr w:type="gramStart"/>
-      <w:r>
-        <w:t>models</w:t>
-      </w:r>
-      <w:proofErr w:type="gramEnd"/>
-      <w:r>
-        <w:t xml:space="preserve"> parameters by scaling them inversely proportional to the sum of squared partial derivates from the training epochs.</w:t>
-      </w:r>
-      <w:r>
-        <w:t xml:space="preserve"> This will make the parameters with greater gradient have a higher learning rate decrease while the parameters with lower gradient will have a lower learning rate decrease. The downside of </w:t>
-      </w:r>
-      <w:proofErr w:type="spellStart"/>
-      <w:r>
-        <w:t>AdaGrad</w:t>
-      </w:r>
-      <w:proofErr w:type="spellEnd"/>
-      <w:r>
-        <w:t xml:space="preserve"> is that for training deep neural networks the cumulation of squared gradients will result in a decrease of learning rate’s effectivity.</w:t>
+        <w:t xml:space="preserve"> AdaGrad adaptively scales the learning rate for </w:t>
+      </w:r>
+      <w:r>
+        <w:t>of all models parameters by scaling them inversely proportional to the sum of squared partial derivates from the training epochs.</w:t>
+      </w:r>
+      <w:r>
+        <w:t xml:space="preserve"> This will make the parameters with greater gradient have a higher learning rate decrease while the parameters with lower gradient will have a lower learning rate decrease. The downside of AdaGrad is that for training deep neural networks the cumulation of squared gradients will result in a decrease of learning rate’s effectivity.</w:t>
       </w:r>
     </w:p>
     <w:p>
@@ -11027,15 +11024,7 @@
         <w:t xml:space="preserve"> </w:t>
       </w:r>
       <w:r>
-        <w:t xml:space="preserve">addresses </w:t>
-      </w:r>
-      <w:proofErr w:type="spellStart"/>
-      <w:r>
-        <w:t>AdaGrad’s</w:t>
-      </w:r>
-      <w:proofErr w:type="spellEnd"/>
-      <w:r>
-        <w:t xml:space="preserve"> problem by shifting the gradient accumulation into an exponential weighted moving average.</w:t>
+        <w:t>addresses AdaGrad’s problem by shifting the gradient accumulation into an exponential weighted moving average.</w:t>
       </w:r>
       <w:r>
         <w:t xml:space="preserve"> Adam</w:t>
@@ -11146,6 +11135,7 @@
       <w:bookmarkStart w:id="32" w:name="_Toc82434012"/>
       <w:bookmarkStart w:id="33" w:name="_Toc82547595"/>
       <w:bookmarkStart w:id="34" w:name="_Toc82715291"/>
+      <w:bookmarkStart w:id="35" w:name="_Toc82852901"/>
       <w:bookmarkEnd w:id="18"/>
       <w:bookmarkEnd w:id="19"/>
       <w:bookmarkEnd w:id="20"/>
@@ -11163,6 +11153,7 @@
       <w:bookmarkEnd w:id="32"/>
       <w:bookmarkEnd w:id="33"/>
       <w:bookmarkEnd w:id="34"/>
+      <w:bookmarkEnd w:id="35"/>
     </w:p>
     <w:p>
       <w:pPr>
@@ -11184,24 +11175,24 @@
           <w:szCs w:val="32"/>
         </w:rPr>
       </w:pPr>
-      <w:bookmarkStart w:id="35" w:name="_Toc80789390"/>
-      <w:bookmarkStart w:id="36" w:name="_Toc80789432"/>
-      <w:bookmarkStart w:id="37" w:name="_Toc81070027"/>
-      <w:bookmarkStart w:id="38" w:name="_Toc81079157"/>
-      <w:bookmarkStart w:id="39" w:name="_Toc81504133"/>
-      <w:bookmarkStart w:id="40" w:name="_Toc81753795"/>
-      <w:bookmarkStart w:id="41" w:name="_Toc81753959"/>
-      <w:bookmarkStart w:id="42" w:name="_Toc81756039"/>
-      <w:bookmarkStart w:id="43" w:name="_Toc81757238"/>
-      <w:bookmarkStart w:id="44" w:name="_Toc82270372"/>
-      <w:bookmarkStart w:id="45" w:name="_Toc82270396"/>
-      <w:bookmarkStart w:id="46" w:name="_Toc82279398"/>
-      <w:bookmarkStart w:id="47" w:name="_Toc82431474"/>
-      <w:bookmarkStart w:id="48" w:name="_Toc82433373"/>
-      <w:bookmarkStart w:id="49" w:name="_Toc82434013"/>
-      <w:bookmarkStart w:id="50" w:name="_Toc82547596"/>
-      <w:bookmarkStart w:id="51" w:name="_Toc82715292"/>
-      <w:bookmarkEnd w:id="35"/>
+      <w:bookmarkStart w:id="36" w:name="_Toc80789390"/>
+      <w:bookmarkStart w:id="37" w:name="_Toc80789432"/>
+      <w:bookmarkStart w:id="38" w:name="_Toc81070027"/>
+      <w:bookmarkStart w:id="39" w:name="_Toc81079157"/>
+      <w:bookmarkStart w:id="40" w:name="_Toc81504133"/>
+      <w:bookmarkStart w:id="41" w:name="_Toc81753795"/>
+      <w:bookmarkStart w:id="42" w:name="_Toc81753959"/>
+      <w:bookmarkStart w:id="43" w:name="_Toc81756039"/>
+      <w:bookmarkStart w:id="44" w:name="_Toc81757238"/>
+      <w:bookmarkStart w:id="45" w:name="_Toc82270372"/>
+      <w:bookmarkStart w:id="46" w:name="_Toc82270396"/>
+      <w:bookmarkStart w:id="47" w:name="_Toc82279398"/>
+      <w:bookmarkStart w:id="48" w:name="_Toc82431474"/>
+      <w:bookmarkStart w:id="49" w:name="_Toc82433373"/>
+      <w:bookmarkStart w:id="50" w:name="_Toc82434013"/>
+      <w:bookmarkStart w:id="51" w:name="_Toc82547596"/>
+      <w:bookmarkStart w:id="52" w:name="_Toc82715292"/>
+      <w:bookmarkStart w:id="53" w:name="_Toc82852902"/>
       <w:bookmarkEnd w:id="36"/>
       <w:bookmarkEnd w:id="37"/>
       <w:bookmarkEnd w:id="38"/>
@@ -11218,6 +11209,8 @@
       <w:bookmarkEnd w:id="49"/>
       <w:bookmarkEnd w:id="50"/>
       <w:bookmarkEnd w:id="51"/>
+      <w:bookmarkEnd w:id="52"/>
+      <w:bookmarkEnd w:id="53"/>
     </w:p>
     <w:p>
       <w:pPr>
@@ -11239,25 +11232,24 @@
           <w:szCs w:val="32"/>
         </w:rPr>
       </w:pPr>
-      <w:bookmarkStart w:id="52" w:name="_Toc80789391"/>
-      <w:bookmarkStart w:id="53" w:name="_Toc80789433"/>
-      <w:bookmarkStart w:id="54" w:name="_Toc81070028"/>
-      <w:bookmarkStart w:id="55" w:name="_Toc81079158"/>
-      <w:bookmarkStart w:id="56" w:name="_Toc81504134"/>
-      <w:bookmarkStart w:id="57" w:name="_Toc81753796"/>
-      <w:bookmarkStart w:id="58" w:name="_Toc81753960"/>
-      <w:bookmarkStart w:id="59" w:name="_Toc81756040"/>
-      <w:bookmarkStart w:id="60" w:name="_Toc81757239"/>
-      <w:bookmarkStart w:id="61" w:name="_Toc82270373"/>
-      <w:bookmarkStart w:id="62" w:name="_Toc82270397"/>
-      <w:bookmarkStart w:id="63" w:name="_Toc82279399"/>
-      <w:bookmarkStart w:id="64" w:name="_Toc82431475"/>
-      <w:bookmarkStart w:id="65" w:name="_Toc82433374"/>
-      <w:bookmarkStart w:id="66" w:name="_Toc82434014"/>
-      <w:bookmarkStart w:id="67" w:name="_Toc82547597"/>
-      <w:bookmarkStart w:id="68" w:name="_Toc82715293"/>
-      <w:bookmarkEnd w:id="52"/>
-      <w:bookmarkEnd w:id="53"/>
+      <w:bookmarkStart w:id="54" w:name="_Toc80789391"/>
+      <w:bookmarkStart w:id="55" w:name="_Toc80789433"/>
+      <w:bookmarkStart w:id="56" w:name="_Toc81070028"/>
+      <w:bookmarkStart w:id="57" w:name="_Toc81079158"/>
+      <w:bookmarkStart w:id="58" w:name="_Toc81504134"/>
+      <w:bookmarkStart w:id="59" w:name="_Toc81753796"/>
+      <w:bookmarkStart w:id="60" w:name="_Toc81753960"/>
+      <w:bookmarkStart w:id="61" w:name="_Toc81756040"/>
+      <w:bookmarkStart w:id="62" w:name="_Toc81757239"/>
+      <w:bookmarkStart w:id="63" w:name="_Toc82270373"/>
+      <w:bookmarkStart w:id="64" w:name="_Toc82270397"/>
+      <w:bookmarkStart w:id="65" w:name="_Toc82279399"/>
+      <w:bookmarkStart w:id="66" w:name="_Toc82431475"/>
+      <w:bookmarkStart w:id="67" w:name="_Toc82433374"/>
+      <w:bookmarkStart w:id="68" w:name="_Toc82434014"/>
+      <w:bookmarkStart w:id="69" w:name="_Toc82547597"/>
+      <w:bookmarkStart w:id="70" w:name="_Toc82715293"/>
+      <w:bookmarkStart w:id="71" w:name="_Toc82852903"/>
       <w:bookmarkEnd w:id="54"/>
       <w:bookmarkEnd w:id="55"/>
       <w:bookmarkEnd w:id="56"/>
@@ -11273,6 +11265,9 @@
       <w:bookmarkEnd w:id="66"/>
       <w:bookmarkEnd w:id="67"/>
       <w:bookmarkEnd w:id="68"/>
+      <w:bookmarkEnd w:id="69"/>
+      <w:bookmarkEnd w:id="70"/>
+      <w:bookmarkEnd w:id="71"/>
     </w:p>
     <w:p>
       <w:pPr>
@@ -11282,14 +11277,14 @@
           <w:numId w:val="12"/>
         </w:numPr>
       </w:pPr>
-      <w:bookmarkStart w:id="69" w:name="_Toc82715294"/>
+      <w:bookmarkStart w:id="72" w:name="_Toc82852904"/>
       <w:r>
         <w:t xml:space="preserve">Convolutional </w:t>
       </w:r>
       <w:r>
         <w:t>Neural Networks</w:t>
       </w:r>
-      <w:bookmarkEnd w:id="69"/>
+      <w:bookmarkEnd w:id="72"/>
     </w:p>
     <w:p>
       <w:pPr>
@@ -11437,7 +11432,7 @@
         <w:pStyle w:val="Caption"/>
         <w:jc w:val="center"/>
       </w:pPr>
-      <w:bookmarkStart w:id="70" w:name="_Toc82547525"/>
+      <w:bookmarkStart w:id="73" w:name="_Toc82547525"/>
       <w:r>
         <w:t xml:space="preserve">Figure </w:t>
       </w:r>
@@ -11445,10 +11440,7 @@
         <w:fldChar w:fldCharType="begin"/>
       </w:r>
       <w:r>
-        <w:instrText xml:space="preserve"> SEQ Figure</w:instrText>
-      </w:r>
-      <w:r>
-        <w:instrText xml:space="preserve"> \* ARABIC </w:instrText>
+        <w:instrText xml:space="preserve"> SEQ Figure \* ARABIC </w:instrText>
       </w:r>
       <w:r>
         <w:fldChar w:fldCharType="separate"/>
@@ -11468,7 +11460,7 @@
       <w:r>
         <w:t xml:space="preserve"> Convolutional Neural Network</w:t>
       </w:r>
-      <w:bookmarkEnd w:id="70"/>
+      <w:bookmarkEnd w:id="73"/>
     </w:p>
     <w:p>
       <w:pPr>
@@ -11496,15 +11488,7 @@
         <w:t xml:space="preserve"> neuron.</w:t>
       </w:r>
       <w:r>
-        <w:t xml:space="preserve"> We don’t need that much </w:t>
-      </w:r>
-      <w:proofErr w:type="gramStart"/>
-      <w:r>
-        <w:t>information,</w:t>
-      </w:r>
-      <w:proofErr w:type="gramEnd"/>
-      <w:r>
-        <w:t xml:space="preserve"> we can extract essential information with a down-sized </w:t>
+        <w:t xml:space="preserve"> We don’t need that much information, we can extract essential information with a down-sized </w:t>
       </w:r>
       <w:r>
         <w:lastRenderedPageBreak/>
@@ -11522,11 +11506,11 @@
           <w:numId w:val="12"/>
         </w:numPr>
       </w:pPr>
-      <w:bookmarkStart w:id="71" w:name="_Toc82715295"/>
+      <w:bookmarkStart w:id="74" w:name="_Toc82852905"/>
       <w:r>
         <w:t>Geometric Deep Learning</w:t>
       </w:r>
-      <w:bookmarkEnd w:id="71"/>
+      <w:bookmarkEnd w:id="74"/>
     </w:p>
     <w:p>
       <w:pPr>
@@ -11852,7 +11836,7 @@
         <w:pStyle w:val="Caption"/>
         <w:jc w:val="center"/>
       </w:pPr>
-      <w:bookmarkStart w:id="72" w:name="_Toc82547526"/>
+      <w:bookmarkStart w:id="75" w:name="_Toc82547526"/>
       <w:r>
         <w:t xml:space="preserve">Figure </w:t>
       </w:r>
@@ -11886,7 +11870,7 @@
         </w:rPr>
         <w:t xml:space="preserve"> Example</w:t>
       </w:r>
-      <w:bookmarkEnd w:id="72"/>
+      <w:bookmarkEnd w:id="75"/>
     </w:p>
     <w:p>
       <w:pPr>
@@ -13545,17 +13529,8 @@
         </w:sdtContent>
       </w:sdt>
       <w:r>
-        <w:t xml:space="preserve"> (also abbreviated GCN) is based and simplifies </w:t>
-      </w:r>
-      <w:proofErr w:type="spellStart"/>
-      <w:r>
-        <w:t>ChebNets</w:t>
-      </w:r>
-      <w:proofErr w:type="spellEnd"/>
-      <w:r>
-        <w:t xml:space="preserve"> architecture and is uses graph convolutions. The output of the convolution </w:t>
-      </w:r>
-      <w:proofErr w:type="gramStart"/>
+        <w:t xml:space="preserve"> (also abbreviated GCN) is based and simplifies ChebNets architecture and is uses graph convolutions. The output of the convolution </w:t>
+      </w:r>
       <w:r>
         <w:t>is</w:t>
       </w:r>
@@ -13565,7 +13540,6 @@
       <w:r>
         <w:t>:</w:t>
       </w:r>
-      <w:proofErr w:type="gramEnd"/>
       <w:r>
         <w:t xml:space="preserve"> </w:t>
       </w:r>
@@ -13817,7 +13791,7 @@
         <w:pStyle w:val="Caption"/>
         <w:jc w:val="center"/>
       </w:pPr>
-      <w:bookmarkStart w:id="73" w:name="_Toc82547527"/>
+      <w:bookmarkStart w:id="76" w:name="_Toc82547527"/>
       <w:r>
         <w:t xml:space="preserve">Figure </w:t>
       </w:r>
@@ -13825,10 +13799,7 @@
         <w:fldChar w:fldCharType="begin"/>
       </w:r>
       <w:r>
-        <w:instrText xml:space="preserve"> SE</w:instrText>
-      </w:r>
-      <w:r>
-        <w:instrText xml:space="preserve">Q Figure \* ARABIC </w:instrText>
+        <w:instrText xml:space="preserve"> SEQ Figure \* ARABIC </w:instrText>
       </w:r>
       <w:r>
         <w:fldChar w:fldCharType="separate"/>
@@ -13848,7 +13819,7 @@
       <w:r>
         <w:t xml:space="preserve"> Graph Convolutional Network</w:t>
       </w:r>
-      <w:bookmarkEnd w:id="73"/>
+      <w:bookmarkEnd w:id="76"/>
     </w:p>
     <w:p>
       <w:pPr>
@@ -13858,7 +13829,7 @@
           <w:numId w:val="12"/>
         </w:numPr>
       </w:pPr>
-      <w:bookmarkStart w:id="74" w:name="_Toc82715296"/>
+      <w:bookmarkStart w:id="77" w:name="_Toc82852906"/>
       <w:r>
         <w:t xml:space="preserve">Recurrent </w:t>
       </w:r>
@@ -13868,7 +13839,7 @@
       <w:r>
         <w:t xml:space="preserve"> Network</w:t>
       </w:r>
-      <w:bookmarkEnd w:id="74"/>
+      <w:bookmarkEnd w:id="77"/>
     </w:p>
     <w:p>
       <w:pPr>
@@ -13977,7 +13948,7 @@
         <w:pStyle w:val="Caption"/>
         <w:jc w:val="center"/>
       </w:pPr>
-      <w:bookmarkStart w:id="75" w:name="_Toc82547528"/>
+      <w:bookmarkStart w:id="78" w:name="_Toc82547528"/>
       <w:r>
         <w:t xml:space="preserve">Figure </w:t>
       </w:r>
@@ -14005,7 +13976,7 @@
       <w:r>
         <w:t xml:space="preserve"> Recurrent Neural Network</w:t>
       </w:r>
-      <w:bookmarkEnd w:id="75"/>
+      <w:bookmarkEnd w:id="78"/>
     </w:p>
     <w:p>
       <w:pPr>
@@ -14190,7 +14161,7 @@
         <w:pStyle w:val="Caption"/>
         <w:jc w:val="center"/>
       </w:pPr>
-      <w:bookmarkStart w:id="76" w:name="_Toc82547529"/>
+      <w:bookmarkStart w:id="79" w:name="_Toc82547529"/>
       <w:r>
         <w:t xml:space="preserve">Figure </w:t>
       </w:r>
@@ -14218,7 +14189,7 @@
       <w:r>
         <w:t xml:space="preserve"> Long short-term memory cell</w:t>
       </w:r>
-      <w:bookmarkEnd w:id="76"/>
+      <w:bookmarkEnd w:id="79"/>
     </w:p>
     <w:p>
       <w:pPr>
@@ -14701,14 +14672,12 @@
         </w:rPr>
         <w:t xml:space="preserve">as a </w:t>
       </w:r>
-      <w:proofErr w:type="spellStart"/>
       <w:r>
         <w:rPr>
           <w:color w:val="auto"/>
         </w:rPr>
         <w:t>tanh</w:t>
       </w:r>
-      <w:proofErr w:type="spellEnd"/>
       <w:r>
         <w:rPr>
           <w:color w:val="auto"/>
@@ -15442,21 +15411,7 @@
         <w:rPr>
           <w:color w:val="auto"/>
         </w:rPr>
-        <w:t xml:space="preserve">. On the previous output is applied a sigmoid function. In the newly created cell state a </w:t>
-      </w:r>
-      <w:proofErr w:type="spellStart"/>
-      <w:r>
-        <w:rPr>
-          <w:color w:val="auto"/>
-        </w:rPr>
-        <w:t>tanh</w:t>
-      </w:r>
-      <w:proofErr w:type="spellEnd"/>
-      <w:r>
-        <w:rPr>
-          <w:color w:val="auto"/>
-        </w:rPr>
-        <w:t xml:space="preserve"> function is applied and is multiplied with our output. The final part looks like this:</w:t>
+        <w:t>. On the previous output is applied a sigmoid function. In the newly created cell state a tanh function is applied and is multiplied with our output. The final part looks like this:</w:t>
       </w:r>
     </w:p>
     <w:p>
@@ -15735,12 +15690,12 @@
       <w:pPr>
         <w:pStyle w:val="Heading1"/>
       </w:pPr>
-      <w:bookmarkStart w:id="77" w:name="_Toc82715297"/>
+      <w:bookmarkStart w:id="80" w:name="_Toc82852907"/>
       <w:r>
         <w:lastRenderedPageBreak/>
         <w:t>RELATED WORK</w:t>
       </w:r>
-      <w:bookmarkEnd w:id="77"/>
+      <w:bookmarkEnd w:id="80"/>
     </w:p>
     <w:p>
       <w:pPr>
@@ -15843,21 +15798,7 @@
         <w:rPr>
           <w:color w:val="auto"/>
         </w:rPr>
-        <w:t xml:space="preserve"> More recent work </w:t>
-      </w:r>
-      <w:proofErr w:type="gramStart"/>
-      <w:r>
-        <w:rPr>
-          <w:color w:val="auto"/>
-        </w:rPr>
-        <w:t>include</w:t>
-      </w:r>
-      <w:proofErr w:type="gramEnd"/>
-      <w:r>
-        <w:rPr>
-          <w:color w:val="auto"/>
-        </w:rPr>
-        <w:t xml:space="preserve"> a paper in 2007</w:t>
+        <w:t xml:space="preserve"> More recent work include a paper in 2007</w:t>
       </w:r>
       <w:sdt>
         <w:sdtPr>
@@ -15913,21 +15854,7 @@
         <w:rPr>
           <w:color w:val="auto"/>
         </w:rPr>
-        <w:t xml:space="preserve"> which used an version of random forest using </w:t>
-      </w:r>
-      <w:proofErr w:type="spellStart"/>
-      <w:r>
-        <w:rPr>
-          <w:color w:val="auto"/>
-        </w:rPr>
-        <w:t>Adaboost</w:t>
-      </w:r>
-      <w:proofErr w:type="spellEnd"/>
-      <w:r>
-        <w:rPr>
-          <w:color w:val="auto"/>
-        </w:rPr>
-        <w:t>.</w:t>
+        <w:t xml:space="preserve"> which used an version of random forest using Adaboost.</w:t>
       </w:r>
       <w:r>
         <w:rPr>
@@ -16540,7 +16467,7 @@
       <w:pPr>
         <w:pStyle w:val="Heading1"/>
       </w:pPr>
-      <w:bookmarkStart w:id="78" w:name="_Toc82715298"/>
+      <w:bookmarkStart w:id="81" w:name="_Toc82852908"/>
       <w:r>
         <w:lastRenderedPageBreak/>
         <w:t>METHODOLOGY</w:t>
@@ -16551,7 +16478,7 @@
       <w:r>
         <w:t>EXPERIMENTS</w:t>
       </w:r>
-      <w:bookmarkEnd w:id="78"/>
+      <w:bookmarkEnd w:id="81"/>
     </w:p>
     <w:p>
       <w:r>
@@ -16573,21 +16500,21 @@
           <w:numId w:val="32"/>
         </w:numPr>
       </w:pPr>
-      <w:bookmarkStart w:id="79" w:name="_Toc82715299"/>
+      <w:bookmarkStart w:id="82" w:name="_Toc82852909"/>
       <w:r>
         <w:t>Methodology</w:t>
       </w:r>
-      <w:bookmarkEnd w:id="79"/>
+      <w:bookmarkEnd w:id="82"/>
     </w:p>
     <w:p>
       <w:pPr>
         <w:pStyle w:val="Heading3"/>
       </w:pPr>
-      <w:bookmarkStart w:id="80" w:name="_Toc82715300"/>
+      <w:bookmarkStart w:id="83" w:name="_Toc82852910"/>
       <w:r>
         <w:t>Technical Implementation</w:t>
       </w:r>
-      <w:bookmarkEnd w:id="80"/>
+      <w:bookmarkEnd w:id="83"/>
     </w:p>
     <w:p>
       <w:pPr>
@@ -16613,6 +16540,7 @@
           <w:id w:val="-173736812"/>
           <w:citation/>
         </w:sdtPr>
+        <w:sdtEndPr/>
         <w:sdtContent>
           <w:r>
             <w:fldChar w:fldCharType="begin"/>
@@ -16654,6 +16582,7 @@
           <w:id w:val="-1383857700"/>
           <w:citation/>
         </w:sdtPr>
+        <w:sdtEndPr/>
         <w:sdtContent>
           <w:r>
             <w:fldChar w:fldCharType="begin"/>
@@ -16689,6 +16618,7 @@
           <w:id w:val="-1830589980"/>
           <w:citation/>
         </w:sdtPr>
+        <w:sdtEndPr/>
         <w:sdtContent>
           <w:r>
             <w:fldChar w:fldCharType="begin"/>
@@ -16733,6 +16663,7 @@
           <w:id w:val="-1851792162"/>
           <w:citation/>
         </w:sdtPr>
+        <w:sdtEndPr/>
         <w:sdtContent>
           <w:r>
             <w:fldChar w:fldCharType="begin"/>
@@ -16762,6 +16693,7 @@
           <w:id w:val="-978298110"/>
           <w:citation/>
         </w:sdtPr>
+        <w:sdtEndPr/>
         <w:sdtContent>
           <w:r>
             <w:fldChar w:fldCharType="begin"/>
@@ -16806,6 +16738,7 @@
           <w:id w:val="68700458"/>
           <w:citation/>
         </w:sdtPr>
+        <w:sdtEndPr/>
         <w:sdtContent>
           <w:r>
             <w:fldChar w:fldCharType="begin"/>
@@ -16844,6 +16777,7 @@
           <w:id w:val="1950349902"/>
           <w:citation/>
         </w:sdtPr>
+        <w:sdtEndPr/>
         <w:sdtContent>
           <w:r>
             <w:fldChar w:fldCharType="begin"/>
@@ -16899,16 +16833,14 @@
       </w:r>
       <w:r>
         <w:lastRenderedPageBreak/>
-        <w:t xml:space="preserve">GPU’s. To enable GPU, </w:t>
-      </w:r>
-      <w:r>
-        <w:t>CUDA</w:t>
+        <w:t>GPU’s. To enable GPU, CUDA</w:t>
       </w:r>
       <w:sdt>
         <w:sdtPr>
           <w:id w:val="-664855267"/>
           <w:citation/>
         </w:sdtPr>
+        <w:sdtEndPr/>
         <w:sdtContent>
           <w:r>
             <w:fldChar w:fldCharType="begin"/>
@@ -16931,18 +16863,14 @@
         </w:sdtContent>
       </w:sdt>
       <w:r>
-        <w:t xml:space="preserve"> and </w:t>
-      </w:r>
-      <w:proofErr w:type="spellStart"/>
-      <w:r>
-        <w:t>cuDNN</w:t>
-      </w:r>
-      <w:proofErr w:type="spellEnd"/>
+        <w:t xml:space="preserve"> and cuDNN</w:t>
+      </w:r>
       <w:sdt>
         <w:sdtPr>
           <w:id w:val="-1405214654"/>
           <w:citation/>
         </w:sdtPr>
+        <w:sdtEndPr/>
         <w:sdtContent>
           <w:r>
             <w:fldChar w:fldCharType="begin"/>
@@ -17001,6 +16929,7 @@
           <w:id w:val="-1107505516"/>
           <w:citation/>
         </w:sdtPr>
+        <w:sdtEndPr/>
         <w:sdtContent>
           <w:r>
             <w:fldChar w:fldCharType="begin"/>
@@ -17044,6 +16973,7 @@
           <w:id w:val="-491322235"/>
           <w:citation/>
         </w:sdtPr>
+        <w:sdtEndPr/>
         <w:sdtContent>
           <w:r>
             <w:fldChar w:fldCharType="begin"/>
@@ -17082,124 +17012,1212 @@
       <w:pPr>
         <w:pStyle w:val="Heading3"/>
       </w:pPr>
+      <w:bookmarkStart w:id="84" w:name="_Toc82852911"/>
       <w:r>
         <w:t>Dataset</w:t>
       </w:r>
+      <w:bookmarkEnd w:id="84"/>
+    </w:p>
+    <w:p>
+      <w:pPr>
+        <w:ind w:firstLine="710"/>
+      </w:pPr>
+      <w:r>
+        <w:t xml:space="preserve">The dataset is found online as mentioned. It </w:t>
+      </w:r>
+      <w:r>
+        <w:t>represents data traffic from the city of Los Angeles, California.</w:t>
+      </w:r>
+      <w:r>
+        <w:t xml:space="preserve"> The website offers multiple sectors of the city. For this experiment was chosen sector</w:t>
+      </w:r>
+      <w:r>
+        <w:t xml:space="preserve"> seven. There are multiple type choices and will impact what data is offered</w:t>
+      </w:r>
+      <w:r>
+        <w:t xml:space="preserve"> and for this experiment the “Station 5-Minute” is chosen</w:t>
+      </w:r>
+      <w:r>
+        <w:t>.</w:t>
+      </w:r>
+      <w:r>
+        <w:t xml:space="preserve"> This means that for every 5 minutes throughout the day are record of data of each station.</w:t>
+      </w:r>
+      <w:r>
+        <w:t xml:space="preserve"> The first timestamp is 00:00 and goes throughout the whole day until 23:55 and the cycle repeats.</w:t>
+      </w:r>
+      <w:r>
+        <w:t xml:space="preserve"> </w:t>
+      </w:r>
+    </w:p>
+    <w:p>
+      <w:pPr>
+        <w:ind w:firstLine="710"/>
+      </w:pPr>
+      <w:r>
+        <w:t>The data is available for multiple years and throughout every day of the year with some exceptions.</w:t>
+      </w:r>
+      <w:r>
+        <w:t xml:space="preserve"> </w:t>
+      </w:r>
+      <w:r>
+        <w:t xml:space="preserve"> In the Available Files section there are the files for every day of the year or up until present if the year selected is still ongoing.</w:t>
+      </w:r>
+      <w:r>
+        <w:t xml:space="preserve"> At the time this experiment was started the latest completed month was selected, July 2021.</w:t>
+      </w:r>
+      <w:r>
+        <w:t xml:space="preserve"> The </w:t>
+      </w:r>
+      <w:r>
+        <w:t>heaviest</w:t>
+      </w:r>
+      <w:r>
+        <w:t xml:space="preserve"> congestion </w:t>
+      </w:r>
+      <w:r>
+        <w:t>happens</w:t>
+      </w:r>
+      <w:r>
+        <w:t xml:space="preserve"> during the week day</w:t>
+      </w:r>
+      <w:r>
+        <w:t>s</w:t>
+      </w:r>
+      <w:r>
+        <w:t>.</w:t>
+      </w:r>
+      <w:r>
+        <w:t xml:space="preserve"> </w:t>
+      </w:r>
+      <w:r>
+        <w:t xml:space="preserve">In order to find better insight of traffic congestion and to predict speed time during the most critical periods only the weekdays are selected. </w:t>
+      </w:r>
+    </w:p>
+    <w:p>
+      <w:pPr>
+        <w:ind w:firstLine="710"/>
+      </w:pPr>
+      <w:r>
+        <w:lastRenderedPageBreak/>
+        <w:t>Caltrans PeMS collects data from multiple types of vehicle detectors</w:t>
+      </w:r>
+      <w:r>
+        <w:t xml:space="preserve"> stations (abbreviated VDS)</w:t>
+      </w:r>
+      <w:sdt>
+        <w:sdtPr>
+          <w:id w:val="1007182435"/>
+          <w:citation/>
+        </w:sdtPr>
+        <w:sdtContent>
+          <w:r>
+            <w:fldChar w:fldCharType="begin"/>
+          </w:r>
+          <w:r>
+            <w:instrText xml:space="preserve"> CITATION PeM20 \l 1033 </w:instrText>
+          </w:r>
+          <w:r>
+            <w:fldChar w:fldCharType="separate"/>
+          </w:r>
+          <w:r>
+            <w:rPr>
+              <w:noProof/>
+            </w:rPr>
+            <w:t xml:space="preserve"> [45]</w:t>
+          </w:r>
+          <w:r>
+            <w:fldChar w:fldCharType="end"/>
+          </w:r>
+        </w:sdtContent>
+      </w:sdt>
+      <w:r>
+        <w:t>, some including side-fire radar, magnetometers or inductive loops.</w:t>
+      </w:r>
+      <w:r>
+        <w:t xml:space="preserve"> A VDS sends data to its District TMC every 30 seconds.</w:t>
+      </w:r>
+    </w:p>
+    <w:p>
+      <w:pPr>
+        <w:ind w:firstLine="710"/>
+      </w:pPr>
+      <w:r>
+        <w:t>Each file is contained in a .gz extension file. After extracting a .txt file remains.</w:t>
+      </w:r>
+      <w:r>
+        <w:t xml:space="preserve"> </w:t>
+      </w:r>
+      <w:r>
+        <w:t>Data is split into rows and each column is separated by a comma.</w:t>
+      </w:r>
+      <w:r>
+        <w:t xml:space="preserve"> A row contains data for a station at a point in time.</w:t>
+      </w:r>
+      <w:r>
+        <w:t xml:space="preserve"> The station row orders repeat meaning that for a point in time the station will be presented in the same order as for the rest.</w:t>
+      </w:r>
+      <w:r>
+        <w:t xml:space="preserve"> There is a total of 4904 unique stations each having a unique identifier</w:t>
+      </w:r>
+      <w:r>
+        <w:t xml:space="preserve">. </w:t>
+      </w:r>
+      <w:r>
+        <w:t>To measure the amount of information for a day of measurements there are 720 individual timestamps which are recorded, multiplied with 4904 unique stations we can see that there are over 3 million rows in a single day.</w:t>
+      </w:r>
+      <w:r>
+        <w:t xml:space="preserve"> This amount of information will make training very slow but in the following chapters data preparation will be made and empty information will be removed, allowing the deep learning models to learn </w:t>
+      </w:r>
+      <w:r>
+        <w:t>useful</w:t>
+      </w:r>
+      <w:r>
+        <w:t xml:space="preserve"> information in a timely manner.</w:t>
+      </w:r>
+    </w:p>
+    <w:p>
+      <w:pPr>
+        <w:ind w:firstLine="710"/>
+      </w:pPr>
+      <w:r>
+        <w:t>In each row the following information can be found:</w:t>
+      </w:r>
+    </w:p>
+    <w:p>
+      <w:pPr>
+        <w:pStyle w:val="ListParagraph"/>
+        <w:numPr>
+          <w:ilvl w:val="0"/>
+          <w:numId w:val="21"/>
+        </w:numPr>
+      </w:pPr>
+      <w:r>
+        <w:t>Timestamp:</w:t>
+      </w:r>
+      <w:r>
+        <w:t xml:space="preserve"> The date and time at which the information is </w:t>
+      </w:r>
+      <w:r>
+        <w:t>retrieved</w:t>
+      </w:r>
+      <w:r>
+        <w:t>.</w:t>
+      </w:r>
+    </w:p>
+    <w:p>
+      <w:pPr>
+        <w:pStyle w:val="ListParagraph"/>
+        <w:numPr>
+          <w:ilvl w:val="0"/>
+          <w:numId w:val="21"/>
+        </w:numPr>
+      </w:pPr>
+      <w:r>
+        <w:t>Station: Unique station number identifier</w:t>
+      </w:r>
+    </w:p>
+    <w:p>
+      <w:pPr>
+        <w:pStyle w:val="ListParagraph"/>
+        <w:numPr>
+          <w:ilvl w:val="0"/>
+          <w:numId w:val="21"/>
+        </w:numPr>
+      </w:pPr>
+      <w:r>
+        <w:t>District: District number</w:t>
+      </w:r>
+    </w:p>
+    <w:p>
+      <w:pPr>
+        <w:pStyle w:val="ListParagraph"/>
+        <w:numPr>
+          <w:ilvl w:val="0"/>
+          <w:numId w:val="21"/>
+        </w:numPr>
+      </w:pPr>
+      <w:r>
+        <w:t>Freeway: Freeway number</w:t>
+      </w:r>
+    </w:p>
+    <w:p>
+      <w:pPr>
+        <w:pStyle w:val="ListParagraph"/>
+        <w:numPr>
+          <w:ilvl w:val="0"/>
+          <w:numId w:val="21"/>
+        </w:numPr>
+      </w:pPr>
+      <w:r>
+        <w:t>Direction of travel: north, south, east or west</w:t>
+      </w:r>
+    </w:p>
+    <w:p>
+      <w:pPr>
+        <w:pStyle w:val="ListParagraph"/>
+        <w:numPr>
+          <w:ilvl w:val="0"/>
+          <w:numId w:val="21"/>
+        </w:numPr>
+      </w:pPr>
+      <w:r>
+        <w:t xml:space="preserve">Lane Type: a </w:t>
+      </w:r>
+      <w:r>
+        <w:t>two-character</w:t>
+      </w:r>
+      <w:r>
+        <w:t xml:space="preserve"> string indicating the type of the lane</w:t>
+      </w:r>
+    </w:p>
+    <w:p>
+      <w:pPr>
+        <w:pStyle w:val="ListParagraph"/>
+        <w:numPr>
+          <w:ilvl w:val="0"/>
+          <w:numId w:val="21"/>
+        </w:numPr>
+      </w:pPr>
+      <w:r>
+        <w:t>Station Length: The length of the segment covered by the station measured in miles</w:t>
+      </w:r>
+    </w:p>
+    <w:p>
+      <w:pPr>
+        <w:pStyle w:val="ListParagraph"/>
+        <w:numPr>
+          <w:ilvl w:val="0"/>
+          <w:numId w:val="21"/>
+        </w:numPr>
+      </w:pPr>
+      <w:r>
+        <w:t>Samples: Number of samples received for all lanes</w:t>
+      </w:r>
+    </w:p>
+    <w:p>
+      <w:pPr>
+        <w:pStyle w:val="ListParagraph"/>
+        <w:numPr>
+          <w:ilvl w:val="0"/>
+          <w:numId w:val="21"/>
+        </w:numPr>
+      </w:pPr>
+      <w:r>
+        <w:t>Observed: Percentage of lane points at the station location which were observed</w:t>
+      </w:r>
+    </w:p>
+    <w:p>
+      <w:pPr>
+        <w:pStyle w:val="ListParagraph"/>
+        <w:numPr>
+          <w:ilvl w:val="0"/>
+          <w:numId w:val="21"/>
+        </w:numPr>
+      </w:pPr>
+      <w:r>
+        <w:t xml:space="preserve">Flow: Sum of vehicle passing through the station over a </w:t>
+      </w:r>
+      <w:r>
+        <w:t>five-minute</w:t>
+      </w:r>
+      <w:r>
+        <w:t xml:space="preserve"> period across all lanes.</w:t>
+      </w:r>
+    </w:p>
+    <w:p>
+      <w:pPr>
+        <w:pStyle w:val="ListParagraph"/>
+        <w:numPr>
+          <w:ilvl w:val="0"/>
+          <w:numId w:val="21"/>
+        </w:numPr>
+      </w:pPr>
+      <w:r>
+        <w:t xml:space="preserve">Occupancy: Percentage of occupancy across all lanes in a </w:t>
+      </w:r>
+      <w:r>
+        <w:t>five-minute</w:t>
+      </w:r>
+      <w:r>
+        <w:t xml:space="preserve"> period as a decimal number.</w:t>
+      </w:r>
+    </w:p>
+    <w:p>
+      <w:pPr>
+        <w:pStyle w:val="ListParagraph"/>
+        <w:numPr>
+          <w:ilvl w:val="0"/>
+          <w:numId w:val="21"/>
+        </w:numPr>
+      </w:pPr>
+      <w:r>
+        <w:t xml:space="preserve">Speed: Average flow-weighted speed in a </w:t>
+      </w:r>
+      <w:r>
+        <w:t>five-minute</w:t>
+      </w:r>
+      <w:r>
+        <w:t xml:space="preserve"> period across all lanes</w:t>
+      </w:r>
+      <w:r>
+        <w:t>.</w:t>
+      </w:r>
+    </w:p>
+    <w:p>
+      <w:pPr>
+        <w:ind w:firstLine="710"/>
+      </w:pPr>
+      <w:r>
+        <w:t>The next rows represent the columns samples, observed, occupancy and speed but for each individual lane.</w:t>
+      </w:r>
+      <w:r>
+        <w:t xml:space="preserve"> </w:t>
+      </w:r>
+    </w:p>
+    <w:p>
+      <w:pPr>
+        <w:ind w:firstLine="710"/>
+      </w:pPr>
+      <w:r>
+        <w:lastRenderedPageBreak/>
+        <w:t xml:space="preserve">In the type section of the PeMS website there is an option for Station Metadata. This dataset is contained as the five-minute station one, within a </w:t>
+      </w:r>
+      <w:r>
+        <w:t xml:space="preserve">single </w:t>
+      </w:r>
+      <w:r>
+        <w:t>.</w:t>
+      </w:r>
+      <w:r>
+        <w:t>txt file with columns separated by row. This</w:t>
+      </w:r>
+      <w:r>
+        <w:t xml:space="preserve"> file contains metadata about the station sensors. In this experiment there are three variables used from metadata: the station unique identifier, latitude and longitude. They are used to accurately place the stations.</w:t>
+      </w:r>
+    </w:p>
+    <w:p>
+      <w:pPr>
+        <w:ind w:firstLine="710"/>
+      </w:pPr>
+      <w:r>
+        <w:t xml:space="preserve">As mentioned in </w:t>
+      </w:r>
+      <w:r>
+        <w:t>the theoretical chapter our main variables are Flow, Occupancy (Density) and Speed.</w:t>
+      </w:r>
+      <w:r>
+        <w:t xml:space="preserve"> This experiment will revolve around these three variables with their timestamp as well as the station unique identifier but for a better understanding we will use the other variables as well to get better insight through data visualization</w:t>
+      </w:r>
+      <w:r>
+        <w:t>.</w:t>
+      </w:r>
     </w:p>
     <w:p>
       <w:pPr>
         <w:pStyle w:val="Heading3"/>
       </w:pPr>
-      <w:bookmarkStart w:id="81" w:name="_Toc82715301"/>
+      <w:bookmarkStart w:id="85" w:name="_Toc82852915"/>
+      <w:r>
+        <w:t>Data Visualization</w:t>
+      </w:r>
+      <w:bookmarkEnd w:id="85"/>
+    </w:p>
+    <w:p/>
+    <w:p>
+      <w:pPr>
+        <w:pStyle w:val="Heading2"/>
+      </w:pPr>
+      <w:bookmarkStart w:id="86" w:name="_Toc82852913"/>
+      <w:r>
+        <w:t>Experiment</w:t>
+      </w:r>
+      <w:bookmarkEnd w:id="86"/>
+    </w:p>
+    <w:p>
+      <w:pPr>
+        <w:ind w:left="0" w:firstLine="720"/>
+      </w:pPr>
+      <w:r>
+        <w:t>The experiment will consist of using three models: a linear regression model for each individual sensor node</w:t>
+      </w:r>
+      <w:r>
+        <w:t xml:space="preserve"> and two graph neural networks, one based on Spatial Temporal Convolutions and the other based on Graph Convolutional Neural Networks together with Graph Embedded LSTM.</w:t>
+      </w:r>
+      <w:r>
+        <w:t xml:space="preserve"> </w:t>
+      </w:r>
+    </w:p>
+    <w:p>
+      <w:pPr>
+        <w:ind w:left="0" w:firstLine="720"/>
+      </w:pPr>
+      <w:r>
+        <w:t>The dataset will be split into multiple sizes based on what sensors will be included.</w:t>
+      </w:r>
+      <w:r>
+        <w:t xml:space="preserve"> This means we will take into consideration a fixed </w:t>
+      </w:r>
+      <w:r>
+        <w:t>number</w:t>
+      </w:r>
+      <w:r>
+        <w:t xml:space="preserve"> of sensors.</w:t>
+      </w:r>
+      <w:r>
+        <w:t xml:space="preserve"> The sensors will </w:t>
+      </w:r>
+      <w:r>
+        <w:t xml:space="preserve">always </w:t>
+      </w:r>
+      <w:r>
+        <w:t>be the same as the time-axis moves.</w:t>
+      </w:r>
+      <w:r>
+        <w:t xml:space="preserve"> There are three different datasets based on the information from this dataset</w:t>
+      </w:r>
+      <w:r>
+        <w:t>:</w:t>
+      </w:r>
+    </w:p>
+    <w:p>
+      <w:pPr>
+        <w:pStyle w:val="ListParagraph"/>
+        <w:numPr>
+          <w:ilvl w:val="0"/>
+          <w:numId w:val="38"/>
+        </w:numPr>
+      </w:pPr>
+      <w:r>
+        <w:t xml:space="preserve">Experimental dataset, containing eight hand-picked sensors in </w:t>
+      </w:r>
+      <w:r>
+        <w:t>an</w:t>
+      </w:r>
+      <w:r>
+        <w:t xml:space="preserve"> intersection.</w:t>
+      </w:r>
+    </w:p>
+    <w:p>
+      <w:pPr>
+        <w:pStyle w:val="ListParagraph"/>
+        <w:numPr>
+          <w:ilvl w:val="0"/>
+          <w:numId w:val="38"/>
+        </w:numPr>
+      </w:pPr>
+      <w:r>
+        <w:t>Small dataset, containing 120 random picked sensors</w:t>
+      </w:r>
+      <w:r>
+        <w:t>.</w:t>
+      </w:r>
+    </w:p>
+    <w:p>
+      <w:pPr>
+        <w:pStyle w:val="ListParagraph"/>
+        <w:numPr>
+          <w:ilvl w:val="0"/>
+          <w:numId w:val="38"/>
+        </w:numPr>
+      </w:pPr>
+      <w:r>
+        <w:t>Medium dataset, containing 480 random picked sensors.</w:t>
+      </w:r>
+    </w:p>
+    <w:p>
+      <w:pPr>
+        <w:pStyle w:val="Heading3"/>
+      </w:pPr>
+      <w:bookmarkStart w:id="87" w:name="_Toc82852912"/>
       <w:r>
         <w:t>Data Preparation</w:t>
       </w:r>
-      <w:bookmarkEnd w:id="81"/>
-    </w:p>
-    <w:p>
-      <w:pPr>
-        <w:pStyle w:val="Heading2"/>
-      </w:pPr>
-      <w:bookmarkStart w:id="82" w:name="_Toc82715302"/>
-      <w:r>
-        <w:t>Experiment</w:t>
-      </w:r>
-      <w:bookmarkEnd w:id="82"/>
-    </w:p>
-    <w:p>
-      <w:pPr>
-        <w:pStyle w:val="Heading2"/>
-        <w:numPr>
-          <w:ilvl w:val="1"/>
-          <w:numId w:val="5"/>
-        </w:numPr>
-      </w:pPr>
-      <w:bookmarkStart w:id="83" w:name="_Toc82715303"/>
-      <w:r>
-        <w:t>Dataset</w:t>
-      </w:r>
-      <w:bookmarkEnd w:id="83"/>
+      <w:bookmarkEnd w:id="87"/>
+    </w:p>
+    <w:p>
+      <w:pPr>
+        <w:ind w:firstLine="710"/>
+      </w:pPr>
+      <w:r>
+        <w:t xml:space="preserve">For every deep learning experiment the information being processed needs to be prepared to have only useful information. For this purpose, the python script passes through each row and </w:t>
+      </w:r>
+      <w:r>
+        <w:lastRenderedPageBreak/>
+        <w:t>checks the correctitude of the information by checking if the corresponding station to the row contains information about speed, occupancy and flow. If all three are present it is considered a good node and it is saved. After this step from 4904 nodes only 2800 are left.</w:t>
+      </w:r>
+    </w:p>
+    <w:p>
+      <w:pPr>
+        <w:ind w:firstLine="710"/>
+      </w:pPr>
+      <w:r>
+        <w:t>Two out of the tree models proposed for this experiment use graphs as inputs and for this reason the graphs for training need</w:t>
+      </w:r>
+      <w:r>
+        <w:t>s</w:t>
+      </w:r>
+      <w:r>
+        <w:t xml:space="preserve"> to be constructed.</w:t>
+      </w:r>
+      <w:r>
+        <w:t xml:space="preserve"> The Station Metadata does not contain any information about how each sensor are connected to one another or if they are on the same road side.</w:t>
+      </w:r>
+      <w:r>
+        <w:t xml:space="preserve"> Because of this the graph needs to be constructed manually using geolocation data from metadata.</w:t>
+      </w:r>
+      <w:r>
+        <w:t xml:space="preserve"> The latitude and longitude of each node will be measured against every other station present in the dataset and compute its </w:t>
+      </w:r>
+      <w:r>
+        <w:t>geodesic distance.</w:t>
+      </w:r>
+      <w:r>
+        <w:t xml:space="preserve"> The geodesic distance</w:t>
+      </w:r>
+      <w:r>
+        <w:t xml:space="preserve"> between two points</w:t>
+      </w:r>
+      <w:r>
+        <w:t xml:space="preserve"> is calculated with the below formula:</w:t>
+      </w:r>
+    </w:p>
+    <w:p>
+      <w:pPr>
+        <w:ind w:left="0" w:firstLine="720"/>
+      </w:pPr>
+      <m:oMathPara>
+        <m:oMath>
+          <m:r>
+            <w:rPr>
+              <w:rFonts w:ascii="Cambria Math" w:hAnsi="Cambria Math"/>
+            </w:rPr>
+            <m:t>GeoD</m:t>
+          </m:r>
+          <m:d>
+            <m:dPr>
+              <m:ctrlPr>
+                <w:rPr>
+                  <w:rFonts w:ascii="Cambria Math" w:hAnsi="Cambria Math"/>
+                  <w:i/>
+                </w:rPr>
+              </m:ctrlPr>
+            </m:dPr>
+            <m:e>
+              <m:r>
+                <w:rPr>
+                  <w:rFonts w:ascii="Cambria Math" w:hAnsi="Cambria Math"/>
+                </w:rPr>
+                <m:t>P1,P2</m:t>
+              </m:r>
+            </m:e>
+          </m:d>
+          <m:r>
+            <w:rPr>
+              <w:rFonts w:ascii="Cambria Math" w:hAnsi="Cambria Math"/>
+            </w:rPr>
+            <m:t>=2 arcsin</m:t>
+          </m:r>
+          <m:rad>
+            <m:radPr>
+              <m:degHide m:val="1"/>
+              <m:ctrlPr>
+                <w:rPr>
+                  <w:rFonts w:ascii="Cambria Math" w:hAnsi="Cambria Math"/>
+                  <w:i/>
+                </w:rPr>
+              </m:ctrlPr>
+            </m:radPr>
+            <m:deg/>
+            <m:e>
+              <m:func>
+                <m:funcPr>
+                  <m:ctrlPr>
+                    <w:rPr>
+                      <w:rFonts w:ascii="Cambria Math" w:hAnsi="Cambria Math"/>
+                      <w:i/>
+                    </w:rPr>
+                  </m:ctrlPr>
+                </m:funcPr>
+                <m:fName>
+                  <m:sSup>
+                    <m:sSupPr>
+                      <m:ctrlPr>
+                        <w:rPr>
+                          <w:rFonts w:ascii="Cambria Math" w:hAnsi="Cambria Math"/>
+                          <w:i/>
+                        </w:rPr>
+                      </m:ctrlPr>
+                    </m:sSupPr>
+                    <m:e>
+                      <m:r>
+                        <m:rPr>
+                          <m:sty m:val="p"/>
+                        </m:rPr>
+                        <w:rPr>
+                          <w:rFonts w:ascii="Cambria Math" w:hAnsi="Cambria Math"/>
+                        </w:rPr>
+                        <m:t>sin</m:t>
+                      </m:r>
+                      <m:ctrlPr>
+                        <w:rPr>
+                          <w:rFonts w:ascii="Cambria Math" w:hAnsi="Cambria Math"/>
+                        </w:rPr>
+                      </m:ctrlPr>
+                    </m:e>
+                    <m:sup>
+                      <m:r>
+                        <w:rPr>
+                          <w:rFonts w:ascii="Cambria Math" w:hAnsi="Cambria Math"/>
+                        </w:rPr>
+                        <m:t>2</m:t>
+                      </m:r>
+                      <m:ctrlPr>
+                        <w:rPr>
+                          <w:rFonts w:ascii="Cambria Math" w:hAnsi="Cambria Math"/>
+                        </w:rPr>
+                      </m:ctrlPr>
+                    </m:sup>
+                  </m:sSup>
+                </m:fName>
+                <m:e>
+                  <m:d>
+                    <m:dPr>
+                      <m:ctrlPr>
+                        <w:rPr>
+                          <w:rFonts w:ascii="Cambria Math" w:hAnsi="Cambria Math"/>
+                          <w:i/>
+                        </w:rPr>
+                      </m:ctrlPr>
+                    </m:dPr>
+                    <m:e>
+                      <m:f>
+                        <m:fPr>
+                          <m:ctrlPr>
+                            <w:rPr>
+                              <w:rFonts w:ascii="Cambria Math" w:hAnsi="Cambria Math"/>
+                              <w:i/>
+                            </w:rPr>
+                          </m:ctrlPr>
+                        </m:fPr>
+                        <m:num>
+                          <m:r>
+                            <m:rPr>
+                              <m:sty m:val="p"/>
+                            </m:rPr>
+                            <w:rPr>
+                              <w:rFonts w:ascii="Cambria Math" w:hAnsi="Cambria Math"/>
+                            </w:rPr>
+                            <m:t>Δ</m:t>
+                          </m:r>
+                          <m:r>
+                            <w:rPr>
+                              <w:rFonts w:ascii="Cambria Math" w:hAnsi="Cambria Math"/>
+                            </w:rPr>
+                            <m:t>ϕ</m:t>
+                          </m:r>
+                        </m:num>
+                        <m:den>
+                          <m:r>
+                            <w:rPr>
+                              <w:rFonts w:ascii="Cambria Math" w:hAnsi="Cambria Math"/>
+                            </w:rPr>
+                            <m:t>2</m:t>
+                          </m:r>
+                        </m:den>
+                      </m:f>
+                    </m:e>
+                  </m:d>
+                  <m:r>
+                    <w:rPr>
+                      <w:rFonts w:ascii="Cambria Math" w:hAnsi="Cambria Math"/>
+                    </w:rPr>
+                    <m:t>+</m:t>
+                  </m:r>
+                  <m:func>
+                    <m:funcPr>
+                      <m:ctrlPr>
+                        <w:rPr>
+                          <w:rFonts w:ascii="Cambria Math" w:hAnsi="Cambria Math"/>
+                          <w:i/>
+                        </w:rPr>
+                      </m:ctrlPr>
+                    </m:funcPr>
+                    <m:fName>
+                      <m:r>
+                        <m:rPr>
+                          <m:sty m:val="p"/>
+                        </m:rPr>
+                        <w:rPr>
+                          <w:rFonts w:ascii="Cambria Math" w:hAnsi="Cambria Math"/>
+                        </w:rPr>
+                        <m:t>cos</m:t>
+                      </m:r>
+                    </m:fName>
+                    <m:e>
+                      <m:sSub>
+                        <m:sSubPr>
+                          <m:ctrlPr>
+                            <w:rPr>
+                              <w:rFonts w:ascii="Cambria Math" w:hAnsi="Cambria Math"/>
+                              <w:i/>
+                            </w:rPr>
+                          </m:ctrlPr>
+                        </m:sSubPr>
+                        <m:e>
+                          <m:r>
+                            <w:rPr>
+                              <w:rFonts w:ascii="Cambria Math" w:hAnsi="Cambria Math"/>
+                            </w:rPr>
+                            <m:t>ϕ</m:t>
+                          </m:r>
+                        </m:e>
+                        <m:sub>
+                          <m:r>
+                            <w:rPr>
+                              <w:rFonts w:ascii="Cambria Math" w:hAnsi="Cambria Math"/>
+                            </w:rPr>
+                            <m:t>1</m:t>
+                          </m:r>
+                        </m:sub>
+                      </m:sSub>
+                    </m:e>
+                  </m:func>
+                  <m:func>
+                    <m:funcPr>
+                      <m:ctrlPr>
+                        <w:rPr>
+                          <w:rFonts w:ascii="Cambria Math" w:hAnsi="Cambria Math"/>
+                          <w:i/>
+                        </w:rPr>
+                      </m:ctrlPr>
+                    </m:funcPr>
+                    <m:fName>
+                      <m:r>
+                        <m:rPr>
+                          <m:sty m:val="p"/>
+                        </m:rPr>
+                        <w:rPr>
+                          <w:rFonts w:ascii="Cambria Math" w:hAnsi="Cambria Math"/>
+                        </w:rPr>
+                        <m:t>cos</m:t>
+                      </m:r>
+                    </m:fName>
+                    <m:e>
+                      <m:sSub>
+                        <m:sSubPr>
+                          <m:ctrlPr>
+                            <w:rPr>
+                              <w:rFonts w:ascii="Cambria Math" w:hAnsi="Cambria Math"/>
+                              <w:i/>
+                            </w:rPr>
+                          </m:ctrlPr>
+                        </m:sSubPr>
+                        <m:e>
+                          <m:r>
+                            <w:rPr>
+                              <w:rFonts w:ascii="Cambria Math" w:hAnsi="Cambria Math"/>
+                            </w:rPr>
+                            <m:t>ϕ</m:t>
+                          </m:r>
+                        </m:e>
+                        <m:sub>
+                          <m:r>
+                            <w:rPr>
+                              <w:rFonts w:ascii="Cambria Math" w:hAnsi="Cambria Math"/>
+                            </w:rPr>
+                            <m:t>2</m:t>
+                          </m:r>
+                        </m:sub>
+                      </m:sSub>
+                    </m:e>
+                  </m:func>
+                  <m:func>
+                    <m:funcPr>
+                      <m:ctrlPr>
+                        <w:rPr>
+                          <w:rFonts w:ascii="Cambria Math" w:hAnsi="Cambria Math"/>
+                          <w:i/>
+                        </w:rPr>
+                      </m:ctrlPr>
+                    </m:funcPr>
+                    <m:fName>
+                      <m:sSup>
+                        <m:sSupPr>
+                          <m:ctrlPr>
+                            <w:rPr>
+                              <w:rFonts w:ascii="Cambria Math" w:hAnsi="Cambria Math"/>
+                              <w:i/>
+                            </w:rPr>
+                          </m:ctrlPr>
+                        </m:sSupPr>
+                        <m:e>
+                          <m:r>
+                            <m:rPr>
+                              <m:sty m:val="p"/>
+                            </m:rPr>
+                            <w:rPr>
+                              <w:rFonts w:ascii="Cambria Math" w:hAnsi="Cambria Math"/>
+                            </w:rPr>
+                            <m:t>sin</m:t>
+                          </m:r>
+                          <m:ctrlPr>
+                            <w:rPr>
+                              <w:rFonts w:ascii="Cambria Math" w:hAnsi="Cambria Math"/>
+                            </w:rPr>
+                          </m:ctrlPr>
+                        </m:e>
+                        <m:sup>
+                          <m:r>
+                            <w:rPr>
+                              <w:rFonts w:ascii="Cambria Math" w:hAnsi="Cambria Math"/>
+                            </w:rPr>
+                            <m:t>2</m:t>
+                          </m:r>
+                          <m:ctrlPr>
+                            <w:rPr>
+                              <w:rFonts w:ascii="Cambria Math" w:hAnsi="Cambria Math"/>
+                            </w:rPr>
+                          </m:ctrlPr>
+                        </m:sup>
+                      </m:sSup>
+                    </m:fName>
+                    <m:e>
+                      <m:r>
+                        <w:rPr>
+                          <w:rFonts w:ascii="Cambria Math" w:hAnsi="Cambria Math"/>
+                        </w:rPr>
+                        <m:t>(</m:t>
+                      </m:r>
+                      <m:f>
+                        <m:fPr>
+                          <m:ctrlPr>
+                            <w:rPr>
+                              <w:rFonts w:ascii="Cambria Math" w:hAnsi="Cambria Math"/>
+                            </w:rPr>
+                          </m:ctrlPr>
+                        </m:fPr>
+                        <m:num>
+                          <m:r>
+                            <m:rPr>
+                              <m:sty m:val="p"/>
+                            </m:rPr>
+                            <w:rPr>
+                              <w:rFonts w:ascii="Cambria Math" w:hAnsi="Cambria Math"/>
+                            </w:rPr>
+                            <m:t>Δ</m:t>
+                          </m:r>
+                          <m:r>
+                            <m:rPr>
+                              <m:sty m:val="p"/>
+                            </m:rPr>
+                            <w:rPr>
+                              <w:rFonts w:ascii="Cambria Math" w:hAnsi="Cambria Math"/>
+                            </w:rPr>
+                            <m:t>λ</m:t>
+                          </m:r>
+                          <m:ctrlPr>
+                            <w:rPr>
+                              <w:rFonts w:ascii="Cambria Math" w:hAnsi="Cambria Math"/>
+                              <w:i/>
+                            </w:rPr>
+                          </m:ctrlPr>
+                        </m:num>
+                        <m:den>
+                          <m:r>
+                            <m:rPr>
+                              <m:sty m:val="p"/>
+                            </m:rPr>
+                            <w:rPr>
+                              <w:rFonts w:ascii="Cambria Math" w:hAnsi="Cambria Math"/>
+                            </w:rPr>
+                            <m:t>2</m:t>
+                          </m:r>
+                        </m:den>
+                      </m:f>
+                      <m:r>
+                        <w:rPr>
+                          <w:rFonts w:ascii="Cambria Math" w:hAnsi="Cambria Math"/>
+                        </w:rPr>
+                        <m:t>)</m:t>
+                      </m:r>
+                    </m:e>
+                  </m:func>
+                </m:e>
+              </m:func>
+            </m:e>
+          </m:rad>
+        </m:oMath>
+      </m:oMathPara>
+    </w:p>
+    <w:p>
+      <w:pPr>
+        <w:ind w:left="0" w:firstLine="720"/>
+      </w:pPr>
+      <w:r>
+        <w:t xml:space="preserve">Where P1 and P2 are the two points having  </w:t>
+      </w:r>
+      <m:oMath>
+        <m:sSub>
+          <m:sSubPr>
+            <m:ctrlPr>
+              <w:rPr>
+                <w:rFonts w:ascii="Cambria Math" w:hAnsi="Cambria Math"/>
+                <w:i/>
+              </w:rPr>
+            </m:ctrlPr>
+          </m:sSubPr>
+          <m:e>
+            <m:r>
+              <w:rPr>
+                <w:rFonts w:ascii="Cambria Math" w:hAnsi="Cambria Math"/>
+              </w:rPr>
+              <m:t>ϕ</m:t>
+            </m:r>
+          </m:e>
+          <m:sub>
+            <m:r>
+              <w:rPr>
+                <w:rFonts w:ascii="Cambria Math" w:hAnsi="Cambria Math"/>
+              </w:rPr>
+              <m:t>1</m:t>
+            </m:r>
+          </m:sub>
+        </m:sSub>
+      </m:oMath>
+      <w:r>
+        <w:t xml:space="preserve"> latitude and </w:t>
+      </w:r>
+      <m:oMath>
+        <m:sSub>
+          <m:sSubPr>
+            <m:ctrlPr>
+              <w:rPr>
+                <w:rFonts w:ascii="Cambria Math" w:hAnsi="Cambria Math"/>
+                <w:i/>
+              </w:rPr>
+            </m:ctrlPr>
+          </m:sSubPr>
+          <m:e>
+            <m:r>
+              <w:rPr>
+                <w:rFonts w:ascii="Cambria Math" w:hAnsi="Cambria Math"/>
+              </w:rPr>
+              <m:t>λ</m:t>
+            </m:r>
+          </m:e>
+          <m:sub>
+            <m:r>
+              <w:rPr>
+                <w:rFonts w:ascii="Cambria Math" w:hAnsi="Cambria Math"/>
+              </w:rPr>
+              <m:t>1</m:t>
+            </m:r>
+          </m:sub>
+        </m:sSub>
+      </m:oMath>
+      <w:r>
+        <w:t xml:space="preserve"> longitude for P1 and</w:t>
+      </w:r>
+      <w:r>
+        <w:t xml:space="preserve"> </w:t>
+      </w:r>
+      <m:oMath>
+        <m:sSub>
+          <m:sSubPr>
+            <m:ctrlPr>
+              <w:rPr>
+                <w:rFonts w:ascii="Cambria Math" w:hAnsi="Cambria Math"/>
+                <w:i/>
+              </w:rPr>
+            </m:ctrlPr>
+          </m:sSubPr>
+          <m:e>
+            <m:r>
+              <w:rPr>
+                <w:rFonts w:ascii="Cambria Math" w:hAnsi="Cambria Math"/>
+              </w:rPr>
+              <m:t>ϕ</m:t>
+            </m:r>
+          </m:e>
+          <m:sub>
+            <m:r>
+              <w:rPr>
+                <w:rFonts w:ascii="Cambria Math" w:hAnsi="Cambria Math"/>
+              </w:rPr>
+              <m:t>2</m:t>
+            </m:r>
+          </m:sub>
+        </m:sSub>
+      </m:oMath>
+      <w:r>
+        <w:t xml:space="preserve"> latitude and </w:t>
+      </w:r>
+      <m:oMath>
+        <m:sSub>
+          <m:sSubPr>
+            <m:ctrlPr>
+              <w:rPr>
+                <w:rFonts w:ascii="Cambria Math" w:hAnsi="Cambria Math"/>
+                <w:i/>
+              </w:rPr>
+            </m:ctrlPr>
+          </m:sSubPr>
+          <m:e>
+            <m:r>
+              <w:rPr>
+                <w:rFonts w:ascii="Cambria Math" w:hAnsi="Cambria Math"/>
+              </w:rPr>
+              <m:t>λ</m:t>
+            </m:r>
+          </m:e>
+          <m:sub>
+            <m:r>
+              <w:rPr>
+                <w:rFonts w:ascii="Cambria Math" w:hAnsi="Cambria Math"/>
+              </w:rPr>
+              <m:t>2</m:t>
+            </m:r>
+          </m:sub>
+        </m:sSub>
+      </m:oMath>
+      <w:r>
+        <w:t xml:space="preserve"> longitude for P</w:t>
+      </w:r>
+      <w:r>
+        <w:t>2</w:t>
+      </w:r>
+      <w:r>
+        <w:t xml:space="preserve">. </w:t>
+      </w:r>
+      <m:oMath>
+        <m:r>
+          <m:rPr>
+            <m:sty m:val="p"/>
+          </m:rPr>
+          <w:rPr>
+            <w:rFonts w:ascii="Cambria Math" w:hAnsi="Cambria Math"/>
+          </w:rPr>
+          <m:t>Δ</m:t>
+        </m:r>
+        <m:r>
+          <w:rPr>
+            <w:rFonts w:ascii="Cambria Math" w:hAnsi="Cambria Math"/>
+          </w:rPr>
+          <m:t>λ</m:t>
+        </m:r>
+      </m:oMath>
+      <w:r>
+        <w:t xml:space="preserve"> represents the absolute difference in longitude for the two points and </w:t>
+      </w:r>
+      <m:oMath>
+        <m:r>
+          <m:rPr>
+            <m:sty m:val="p"/>
+          </m:rPr>
+          <w:rPr>
+            <w:rFonts w:ascii="Cambria Math" w:hAnsi="Cambria Math"/>
+          </w:rPr>
+          <m:t>Δ</m:t>
+        </m:r>
+        <m:r>
+          <w:rPr>
+            <w:rFonts w:ascii="Cambria Math" w:hAnsi="Cambria Math"/>
+          </w:rPr>
+          <m:t>ϕ</m:t>
+        </m:r>
+      </m:oMath>
+      <w:r>
+        <w:t xml:space="preserve"> represents the absolute difference in latitud</w:t>
+      </w:r>
+      <w:r>
+        <w:t>e between the two points</w:t>
+      </w:r>
+      <w:r>
+        <w:t>.</w:t>
+      </w:r>
+    </w:p>
+    <w:p>
+      <w:pPr>
+        <w:ind w:left="0" w:firstLine="720"/>
+      </w:pPr>
     </w:p>
     <w:p>
       <w:pPr>
         <w:pStyle w:val="Heading3"/>
         <w:numPr>
           <w:ilvl w:val="1"/>
-          <w:numId w:val="5"/>
+          <w:numId w:val="35"/>
         </w:numPr>
       </w:pPr>
-      <w:bookmarkStart w:id="84" w:name="_Toc82715304"/>
-      <w:r>
-        <w:t>Data Visualization</w:t>
-      </w:r>
-      <w:bookmarkEnd w:id="84"/>
-    </w:p>
+      <w:bookmarkStart w:id="88" w:name="_Toc82852916"/>
+      <w:r>
+        <w:t>Models</w:t>
+      </w:r>
+      <w:bookmarkEnd w:id="88"/>
+    </w:p>
+    <w:p/>
+    <w:p>
+      <w:pPr>
+        <w:pStyle w:val="Heading3"/>
+        <w:numPr>
+          <w:ilvl w:val="2"/>
+          <w:numId w:val="35"/>
+        </w:numPr>
+      </w:pPr>
+      <w:bookmarkStart w:id="89" w:name="_Toc82852917"/>
+      <w:r>
+        <w:t>Linear Regression</w:t>
+      </w:r>
+      <w:bookmarkEnd w:id="89"/>
+    </w:p>
+    <w:p/>
+    <w:p>
+      <w:pPr>
+        <w:pStyle w:val="Heading3"/>
+        <w:numPr>
+          <w:ilvl w:val="2"/>
+          <w:numId w:val="35"/>
+        </w:numPr>
+      </w:pPr>
+      <w:bookmarkStart w:id="90" w:name="_Toc82852918"/>
+      <w:r>
+        <w:t>Custom Graph Neural Network</w:t>
+      </w:r>
+      <w:bookmarkEnd w:id="90"/>
+    </w:p>
+    <w:p/>
+    <w:p>
+      <w:pPr>
+        <w:pStyle w:val="Heading3"/>
+        <w:numPr>
+          <w:ilvl w:val="2"/>
+          <w:numId w:val="35"/>
+        </w:numPr>
+      </w:pPr>
+      <w:bookmarkStart w:id="91" w:name="_Toc82852919"/>
+      <w:r>
+        <w:t>Spatial Temporal Convolution</w:t>
+      </w:r>
+      <w:bookmarkEnd w:id="91"/>
+    </w:p>
+    <w:p/>
     <w:p>
       <w:pPr>
         <w:pStyle w:val="Heading3"/>
         <w:numPr>
           <w:ilvl w:val="1"/>
-          <w:numId w:val="5"/>
+          <w:numId w:val="36"/>
         </w:numPr>
       </w:pPr>
-      <w:bookmarkStart w:id="85" w:name="_Toc82715305"/>
-      <w:r>
-        <w:t>Models</w:t>
-      </w:r>
-      <w:bookmarkEnd w:id="85"/>
-    </w:p>
-    <w:p>
-      <w:pPr>
-        <w:pStyle w:val="Heading3"/>
-        <w:numPr>
-          <w:ilvl w:val="2"/>
-          <w:numId w:val="5"/>
-        </w:numPr>
-      </w:pPr>
-      <w:bookmarkStart w:id="86" w:name="_Toc82715306"/>
-      <w:r>
-        <w:t>Linear Regression</w:t>
-      </w:r>
-      <w:bookmarkEnd w:id="86"/>
-    </w:p>
-    <w:p>
-      <w:pPr>
-        <w:pStyle w:val="Heading3"/>
-        <w:numPr>
-          <w:ilvl w:val="2"/>
-          <w:numId w:val="5"/>
-        </w:numPr>
-      </w:pPr>
-      <w:bookmarkStart w:id="87" w:name="_Toc82715307"/>
-      <w:r>
-        <w:t>Custom Graph Neural Network</w:t>
-      </w:r>
-      <w:bookmarkEnd w:id="87"/>
-    </w:p>
-    <w:p>
-      <w:pPr>
-        <w:pStyle w:val="Heading3"/>
-        <w:numPr>
-          <w:ilvl w:val="2"/>
-          <w:numId w:val="5"/>
-        </w:numPr>
-      </w:pPr>
-      <w:bookmarkStart w:id="88" w:name="_Toc82715308"/>
-      <w:r>
-        <w:t>Spatial Temporal Convolution</w:t>
-      </w:r>
-      <w:bookmarkEnd w:id="88"/>
-    </w:p>
-    <w:p>
-      <w:pPr>
-        <w:pStyle w:val="Heading3"/>
-      </w:pPr>
-      <w:bookmarkStart w:id="89" w:name="_Toc82715309"/>
-      <w:r>
+      <w:bookmarkStart w:id="92" w:name="_Toc82852920"/>
+      <w:r>
+        <w:lastRenderedPageBreak/>
         <w:t>Results</w:t>
       </w:r>
-      <w:bookmarkEnd w:id="89"/>
-    </w:p>
+      <w:bookmarkEnd w:id="92"/>
+    </w:p>
+    <w:p/>
     <w:p>
       <w:pPr>
         <w:pStyle w:val="Heading2"/>
@@ -17208,12 +18226,13 @@
           <w:numId w:val="31"/>
         </w:numPr>
       </w:pPr>
-      <w:bookmarkStart w:id="90" w:name="_Toc82715310"/>
+      <w:bookmarkStart w:id="93" w:name="_Toc82852921"/>
       <w:r>
         <w:t>Node Predictions</w:t>
       </w:r>
-      <w:bookmarkEnd w:id="90"/>
-    </w:p>
+      <w:bookmarkEnd w:id="93"/>
+    </w:p>
+    <w:p/>
     <w:p>
       <w:pPr>
         <w:pStyle w:val="Heading3"/>
@@ -17222,12 +18241,13 @@
           <w:numId w:val="31"/>
         </w:numPr>
       </w:pPr>
-      <w:bookmarkStart w:id="91" w:name="_Toc82715311"/>
+      <w:bookmarkStart w:id="94" w:name="_Toc82852922"/>
       <w:r>
         <w:t>Model Predictions</w:t>
       </w:r>
-      <w:bookmarkEnd w:id="91"/>
-    </w:p>
+      <w:bookmarkEnd w:id="94"/>
+    </w:p>
+    <w:p/>
     <w:p>
       <w:pPr>
         <w:pStyle w:val="Heading3"/>
@@ -17236,12 +18256,13 @@
           <w:numId w:val="31"/>
         </w:numPr>
       </w:pPr>
-      <w:bookmarkStart w:id="92" w:name="_Toc82715312"/>
+      <w:bookmarkStart w:id="95" w:name="_Toc82852923"/>
       <w:r>
         <w:t>Size predictions</w:t>
       </w:r>
-      <w:bookmarkEnd w:id="92"/>
-    </w:p>
+      <w:bookmarkEnd w:id="95"/>
+    </w:p>
+    <w:p/>
     <w:p>
       <w:pPr>
         <w:spacing w:after="160" w:line="259" w:lineRule="auto"/>
@@ -17262,7 +18283,7 @@
       <w:pPr>
         <w:pStyle w:val="Heading1"/>
       </w:pPr>
-      <w:bookmarkStart w:id="93" w:name="_Toc82715313"/>
+      <w:bookmarkStart w:id="96" w:name="_Toc82852924"/>
       <w:r>
         <w:lastRenderedPageBreak/>
         <w:t>CONCLUSIONS</w:t>
@@ -17270,7 +18291,7 @@
       <w:r>
         <w:t xml:space="preserve"> &amp; DEVELOPMENT</w:t>
       </w:r>
-      <w:bookmarkEnd w:id="93"/>
+      <w:bookmarkEnd w:id="96"/>
     </w:p>
     <w:p>
       <w:pPr>
@@ -17293,7 +18314,7 @@
         <w:br w:type="page"/>
       </w:r>
     </w:p>
-    <w:bookmarkStart w:id="94" w:name="_Toc82715314" w:displacedByCustomXml="next"/>
+    <w:bookmarkStart w:id="97" w:name="_Toc82852925" w:displacedByCustomXml="next"/>
     <w:sdt>
       <w:sdtPr>
         <w:rPr>
@@ -17319,7 +18340,7 @@
           <w:r>
             <w:t>BIBLIOGRAPHY</w:t>
           </w:r>
-          <w:bookmarkEnd w:id="94"/>
+          <w:bookmarkEnd w:id="97"/>
         </w:p>
         <w:sdt>
           <w:sdtPr>
@@ -20244,6 +21265,119 @@
     </w:lvl>
   </w:abstractNum>
   <w:abstractNum w:abstractNumId="6" w15:restartNumberingAfterBreak="0">
+    <w:nsid w:val="1C577CD7"/>
+    <w:multiLevelType w:val="multilevel"/>
+    <w:tmpl w:val="28BE6DBC"/>
+    <w:lvl w:ilvl="0">
+      <w:start w:val="2"/>
+      <w:numFmt w:val="decimal"/>
+      <w:lvlText w:val="%1."/>
+      <w:lvlJc w:val="left"/>
+      <w:pPr>
+        <w:ind w:left="360" w:hanging="360"/>
+      </w:pPr>
+      <w:rPr>
+        <w:rFonts w:hint="default"/>
+      </w:rPr>
+    </w:lvl>
+    <w:lvl w:ilvl="1">
+      <w:start w:val="1"/>
+      <w:numFmt w:val="decimal"/>
+      <w:lvlText w:val="%1.%2."/>
+      <w:lvlJc w:val="left"/>
+      <w:pPr>
+        <w:ind w:left="792" w:hanging="432"/>
+      </w:pPr>
+      <w:rPr>
+        <w:rFonts w:hint="default"/>
+      </w:rPr>
+    </w:lvl>
+    <w:lvl w:ilvl="2">
+      <w:start w:val="1"/>
+      <w:numFmt w:val="decimal"/>
+      <w:lvlText w:val="%1.%2.%3."/>
+      <w:lvlJc w:val="left"/>
+      <w:pPr>
+        <w:ind w:left="1224" w:hanging="504"/>
+      </w:pPr>
+      <w:rPr>
+        <w:rFonts w:hint="default"/>
+      </w:rPr>
+    </w:lvl>
+    <w:lvl w:ilvl="3">
+      <w:start w:val="1"/>
+      <w:numFmt w:val="decimal"/>
+      <w:lvlText w:val="%1.%2.%3.%4."/>
+      <w:lvlJc w:val="left"/>
+      <w:pPr>
+        <w:ind w:left="1728" w:hanging="648"/>
+      </w:pPr>
+      <w:rPr>
+        <w:rFonts w:hint="default"/>
+      </w:rPr>
+    </w:lvl>
+    <w:lvl w:ilvl="4">
+      <w:start w:val="1"/>
+      <w:numFmt w:val="decimal"/>
+      <w:lvlText w:val="%1.%2.%3.%4.%5."/>
+      <w:lvlJc w:val="left"/>
+      <w:pPr>
+        <w:ind w:left="2232" w:hanging="792"/>
+      </w:pPr>
+      <w:rPr>
+        <w:rFonts w:hint="default"/>
+      </w:rPr>
+    </w:lvl>
+    <w:lvl w:ilvl="5">
+      <w:start w:val="1"/>
+      <w:numFmt w:val="decimal"/>
+      <w:lvlText w:val="%1.%2.%3.%4.%5.%6."/>
+      <w:lvlJc w:val="left"/>
+      <w:pPr>
+        <w:ind w:left="2736" w:hanging="936"/>
+      </w:pPr>
+      <w:rPr>
+        <w:rFonts w:hint="default"/>
+      </w:rPr>
+    </w:lvl>
+    <w:lvl w:ilvl="6">
+      <w:start w:val="1"/>
+      <w:numFmt w:val="decimal"/>
+      <w:lvlText w:val="%1.%2.%3.%4.%5.%6.%7."/>
+      <w:lvlJc w:val="left"/>
+      <w:pPr>
+        <w:ind w:left="3240" w:hanging="1080"/>
+      </w:pPr>
+      <w:rPr>
+        <w:rFonts w:hint="default"/>
+      </w:rPr>
+    </w:lvl>
+    <w:lvl w:ilvl="7">
+      <w:start w:val="1"/>
+      <w:numFmt w:val="decimal"/>
+      <w:lvlText w:val="%1.%2.%3.%4.%5.%6.%7.%8."/>
+      <w:lvlJc w:val="left"/>
+      <w:pPr>
+        <w:ind w:left="3744" w:hanging="1224"/>
+      </w:pPr>
+      <w:rPr>
+        <w:rFonts w:hint="default"/>
+      </w:rPr>
+    </w:lvl>
+    <w:lvl w:ilvl="8">
+      <w:start w:val="1"/>
+      <w:numFmt w:val="decimal"/>
+      <w:lvlText w:val="%1.%2.%3.%4.%5.%6.%7.%8.%9."/>
+      <w:lvlJc w:val="left"/>
+      <w:pPr>
+        <w:ind w:left="4320" w:hanging="1440"/>
+      </w:pPr>
+      <w:rPr>
+        <w:rFonts w:hint="default"/>
+      </w:rPr>
+    </w:lvl>
+  </w:abstractNum>
+  <w:abstractNum w:abstractNumId="7" w15:restartNumberingAfterBreak="0">
     <w:nsid w:val="1D1B39E4"/>
     <w:multiLevelType w:val="multilevel"/>
     <w:tmpl w:val="25A20558"/>
@@ -20392,7 +21526,7 @@
       </w:rPr>
     </w:lvl>
   </w:abstractNum>
-  <w:abstractNum w:abstractNumId="7" w15:restartNumberingAfterBreak="0">
+  <w:abstractNum w:abstractNumId="8" w15:restartNumberingAfterBreak="0">
     <w:nsid w:val="1D923010"/>
     <w:multiLevelType w:val="hybridMultilevel"/>
     <w:tmpl w:val="4610515A"/>
@@ -20478,7 +21612,7 @@
       </w:pPr>
     </w:lvl>
   </w:abstractNum>
-  <w:abstractNum w:abstractNumId="8" w15:restartNumberingAfterBreak="0">
+  <w:abstractNum w:abstractNumId="9" w15:restartNumberingAfterBreak="0">
     <w:nsid w:val="226C3A78"/>
     <w:multiLevelType w:val="hybridMultilevel"/>
     <w:tmpl w:val="9248382A"/>
@@ -20591,7 +21725,96 @@
       </w:rPr>
     </w:lvl>
   </w:abstractNum>
-  <w:abstractNum w:abstractNumId="9" w15:restartNumberingAfterBreak="0">
+  <w:abstractNum w:abstractNumId="10" w15:restartNumberingAfterBreak="0">
+    <w:nsid w:val="24D12BD6"/>
+    <w:multiLevelType w:val="hybridMultilevel"/>
+    <w:tmpl w:val="36D60248"/>
+    <w:lvl w:ilvl="0" w:tplc="0409000F">
+      <w:start w:val="1"/>
+      <w:numFmt w:val="decimal"/>
+      <w:lvlText w:val="%1."/>
+      <w:lvlJc w:val="left"/>
+      <w:pPr>
+        <w:ind w:left="370" w:hanging="360"/>
+      </w:pPr>
+      <w:rPr>
+        <w:rFonts w:hint="default"/>
+      </w:rPr>
+    </w:lvl>
+    <w:lvl w:ilvl="1" w:tplc="04090019" w:tentative="1">
+      <w:start w:val="1"/>
+      <w:numFmt w:val="lowerLetter"/>
+      <w:lvlText w:val="%2."/>
+      <w:lvlJc w:val="left"/>
+      <w:pPr>
+        <w:ind w:left="1090" w:hanging="360"/>
+      </w:pPr>
+    </w:lvl>
+    <w:lvl w:ilvl="2" w:tplc="0409001B" w:tentative="1">
+      <w:start w:val="1"/>
+      <w:numFmt w:val="lowerRoman"/>
+      <w:lvlText w:val="%3."/>
+      <w:lvlJc w:val="right"/>
+      <w:pPr>
+        <w:ind w:left="1810" w:hanging="180"/>
+      </w:pPr>
+    </w:lvl>
+    <w:lvl w:ilvl="3" w:tplc="0409000F" w:tentative="1">
+      <w:start w:val="1"/>
+      <w:numFmt w:val="decimal"/>
+      <w:lvlText w:val="%4."/>
+      <w:lvlJc w:val="left"/>
+      <w:pPr>
+        <w:ind w:left="2530" w:hanging="360"/>
+      </w:pPr>
+    </w:lvl>
+    <w:lvl w:ilvl="4" w:tplc="04090019" w:tentative="1">
+      <w:start w:val="1"/>
+      <w:numFmt w:val="lowerLetter"/>
+      <w:lvlText w:val="%5."/>
+      <w:lvlJc w:val="left"/>
+      <w:pPr>
+        <w:ind w:left="3250" w:hanging="360"/>
+      </w:pPr>
+    </w:lvl>
+    <w:lvl w:ilvl="5" w:tplc="0409001B" w:tentative="1">
+      <w:start w:val="1"/>
+      <w:numFmt w:val="lowerRoman"/>
+      <w:lvlText w:val="%6."/>
+      <w:lvlJc w:val="right"/>
+      <w:pPr>
+        <w:ind w:left="3970" w:hanging="180"/>
+      </w:pPr>
+    </w:lvl>
+    <w:lvl w:ilvl="6" w:tplc="0409000F" w:tentative="1">
+      <w:start w:val="1"/>
+      <w:numFmt w:val="decimal"/>
+      <w:lvlText w:val="%7."/>
+      <w:lvlJc w:val="left"/>
+      <w:pPr>
+        <w:ind w:left="4690" w:hanging="360"/>
+      </w:pPr>
+    </w:lvl>
+    <w:lvl w:ilvl="7" w:tplc="04090019" w:tentative="1">
+      <w:start w:val="1"/>
+      <w:numFmt w:val="lowerLetter"/>
+      <w:lvlText w:val="%8."/>
+      <w:lvlJc w:val="left"/>
+      <w:pPr>
+        <w:ind w:left="5410" w:hanging="360"/>
+      </w:pPr>
+    </w:lvl>
+    <w:lvl w:ilvl="8" w:tplc="0409001B" w:tentative="1">
+      <w:start w:val="1"/>
+      <w:numFmt w:val="lowerRoman"/>
+      <w:lvlText w:val="%9."/>
+      <w:lvlJc w:val="right"/>
+      <w:pPr>
+        <w:ind w:left="6130" w:hanging="180"/>
+      </w:pPr>
+    </w:lvl>
+  </w:abstractNum>
+  <w:abstractNum w:abstractNumId="11" w15:restartNumberingAfterBreak="0">
     <w:nsid w:val="324B1A21"/>
     <w:multiLevelType w:val="hybridMultilevel"/>
     <w:tmpl w:val="20802486"/>
@@ -20704,7 +21927,7 @@
       </w:rPr>
     </w:lvl>
   </w:abstractNum>
-  <w:abstractNum w:abstractNumId="10" w15:restartNumberingAfterBreak="0">
+  <w:abstractNum w:abstractNumId="12" w15:restartNumberingAfterBreak="0">
     <w:nsid w:val="32605309"/>
     <w:multiLevelType w:val="hybridMultilevel"/>
     <w:tmpl w:val="9D6E185C"/>
@@ -20817,7 +22040,7 @@
       </w:rPr>
     </w:lvl>
   </w:abstractNum>
-  <w:abstractNum w:abstractNumId="11" w15:restartNumberingAfterBreak="0">
+  <w:abstractNum w:abstractNumId="13" w15:restartNumberingAfterBreak="0">
     <w:nsid w:val="34431A81"/>
     <w:multiLevelType w:val="hybridMultilevel"/>
     <w:tmpl w:val="02026840"/>
@@ -20930,7 +22153,7 @@
       </w:rPr>
     </w:lvl>
   </w:abstractNum>
-  <w:abstractNum w:abstractNumId="12" w15:restartNumberingAfterBreak="0">
+  <w:abstractNum w:abstractNumId="14" w15:restartNumberingAfterBreak="0">
     <w:nsid w:val="4FD01DAD"/>
     <w:multiLevelType w:val="hybridMultilevel"/>
     <w:tmpl w:val="38AA2170"/>
@@ -21019,7 +22242,7 @@
       </w:pPr>
     </w:lvl>
   </w:abstractNum>
-  <w:abstractNum w:abstractNumId="13" w15:restartNumberingAfterBreak="0">
+  <w:abstractNum w:abstractNumId="15" w15:restartNumberingAfterBreak="0">
     <w:nsid w:val="532D2DAF"/>
     <w:multiLevelType w:val="hybridMultilevel"/>
     <w:tmpl w:val="AA540152"/>
@@ -21132,10 +22355,123 @@
       </w:rPr>
     </w:lvl>
   </w:abstractNum>
-  <w:abstractNum w:abstractNumId="14" w15:restartNumberingAfterBreak="0">
+  <w:abstractNum w:abstractNumId="16" w15:restartNumberingAfterBreak="0">
     <w:nsid w:val="59253825"/>
     <w:multiLevelType w:val="hybridMultilevel"/>
-    <w:tmpl w:val="99943158"/>
+    <w:tmpl w:val="7C4036F8"/>
+    <w:lvl w:ilvl="0" w:tplc="04090001">
+      <w:start w:val="1"/>
+      <w:numFmt w:val="bullet"/>
+      <w:lvlText w:val=""/>
+      <w:lvlJc w:val="left"/>
+      <w:pPr>
+        <w:ind w:left="720" w:hanging="360"/>
+      </w:pPr>
+      <w:rPr>
+        <w:rFonts w:ascii="Symbol" w:hAnsi="Symbol" w:hint="default"/>
+      </w:rPr>
+    </w:lvl>
+    <w:lvl w:ilvl="1" w:tplc="04090003">
+      <w:start w:val="1"/>
+      <w:numFmt w:val="bullet"/>
+      <w:lvlText w:val="o"/>
+      <w:lvlJc w:val="left"/>
+      <w:pPr>
+        <w:ind w:left="1440" w:hanging="360"/>
+      </w:pPr>
+      <w:rPr>
+        <w:rFonts w:ascii="Courier New" w:hAnsi="Courier New" w:cs="Courier New" w:hint="default"/>
+      </w:rPr>
+    </w:lvl>
+    <w:lvl w:ilvl="2" w:tplc="04090005" w:tentative="1">
+      <w:start w:val="1"/>
+      <w:numFmt w:val="bullet"/>
+      <w:lvlText w:val=""/>
+      <w:lvlJc w:val="left"/>
+      <w:pPr>
+        <w:ind w:left="2160" w:hanging="360"/>
+      </w:pPr>
+      <w:rPr>
+        <w:rFonts w:ascii="Wingdings" w:hAnsi="Wingdings" w:hint="default"/>
+      </w:rPr>
+    </w:lvl>
+    <w:lvl w:ilvl="3" w:tplc="04090001" w:tentative="1">
+      <w:start w:val="1"/>
+      <w:numFmt w:val="bullet"/>
+      <w:lvlText w:val=""/>
+      <w:lvlJc w:val="left"/>
+      <w:pPr>
+        <w:ind w:left="2880" w:hanging="360"/>
+      </w:pPr>
+      <w:rPr>
+        <w:rFonts w:ascii="Symbol" w:hAnsi="Symbol" w:hint="default"/>
+      </w:rPr>
+    </w:lvl>
+    <w:lvl w:ilvl="4" w:tplc="04090003" w:tentative="1">
+      <w:start w:val="1"/>
+      <w:numFmt w:val="bullet"/>
+      <w:lvlText w:val="o"/>
+      <w:lvlJc w:val="left"/>
+      <w:pPr>
+        <w:ind w:left="3600" w:hanging="360"/>
+      </w:pPr>
+      <w:rPr>
+        <w:rFonts w:ascii="Courier New" w:hAnsi="Courier New" w:cs="Courier New" w:hint="default"/>
+      </w:rPr>
+    </w:lvl>
+    <w:lvl w:ilvl="5" w:tplc="04090005" w:tentative="1">
+      <w:start w:val="1"/>
+      <w:numFmt w:val="bullet"/>
+      <w:lvlText w:val=""/>
+      <w:lvlJc w:val="left"/>
+      <w:pPr>
+        <w:ind w:left="4320" w:hanging="360"/>
+      </w:pPr>
+      <w:rPr>
+        <w:rFonts w:ascii="Wingdings" w:hAnsi="Wingdings" w:hint="default"/>
+      </w:rPr>
+    </w:lvl>
+    <w:lvl w:ilvl="6" w:tplc="04090001" w:tentative="1">
+      <w:start w:val="1"/>
+      <w:numFmt w:val="bullet"/>
+      <w:lvlText w:val=""/>
+      <w:lvlJc w:val="left"/>
+      <w:pPr>
+        <w:ind w:left="5040" w:hanging="360"/>
+      </w:pPr>
+      <w:rPr>
+        <w:rFonts w:ascii="Symbol" w:hAnsi="Symbol" w:hint="default"/>
+      </w:rPr>
+    </w:lvl>
+    <w:lvl w:ilvl="7" w:tplc="04090003" w:tentative="1">
+      <w:start w:val="1"/>
+      <w:numFmt w:val="bullet"/>
+      <w:lvlText w:val="o"/>
+      <w:lvlJc w:val="left"/>
+      <w:pPr>
+        <w:ind w:left="5760" w:hanging="360"/>
+      </w:pPr>
+      <w:rPr>
+        <w:rFonts w:ascii="Courier New" w:hAnsi="Courier New" w:cs="Courier New" w:hint="default"/>
+      </w:rPr>
+    </w:lvl>
+    <w:lvl w:ilvl="8" w:tplc="04090005" w:tentative="1">
+      <w:start w:val="1"/>
+      <w:numFmt w:val="bullet"/>
+      <w:lvlText w:val=""/>
+      <w:lvlJc w:val="left"/>
+      <w:pPr>
+        <w:ind w:left="6480" w:hanging="360"/>
+      </w:pPr>
+      <w:rPr>
+        <w:rFonts w:ascii="Wingdings" w:hAnsi="Wingdings" w:hint="default"/>
+      </w:rPr>
+    </w:lvl>
+  </w:abstractNum>
+  <w:abstractNum w:abstractNumId="17" w15:restartNumberingAfterBreak="0">
+    <w:nsid w:val="5A1D4F9A"/>
+    <w:multiLevelType w:val="hybridMultilevel"/>
+    <w:tmpl w:val="1A7A1F5A"/>
     <w:lvl w:ilvl="0" w:tplc="04090001">
       <w:start w:val="1"/>
       <w:numFmt w:val="bullet"/>
@@ -21245,10 +22581,10 @@
       </w:rPr>
     </w:lvl>
   </w:abstractNum>
-  <w:abstractNum w:abstractNumId="15" w15:restartNumberingAfterBreak="0">
+  <w:abstractNum w:abstractNumId="18" w15:restartNumberingAfterBreak="0">
     <w:nsid w:val="607E7B1E"/>
     <w:multiLevelType w:val="multilevel"/>
-    <w:tmpl w:val="78B67D14"/>
+    <w:tmpl w:val="40E4D00A"/>
     <w:lvl w:ilvl="0">
       <w:start w:val="2"/>
       <w:numFmt w:val="decimal"/>
@@ -21360,7 +22696,7 @@
       </w:rPr>
     </w:lvl>
   </w:abstractNum>
-  <w:abstractNum w:abstractNumId="16" w15:restartNumberingAfterBreak="0">
+  <w:abstractNum w:abstractNumId="19" w15:restartNumberingAfterBreak="0">
     <w:nsid w:val="61774AAC"/>
     <w:multiLevelType w:val="hybridMultilevel"/>
     <w:tmpl w:val="C71AB5D6"/>
@@ -21473,7 +22809,7 @@
       </w:rPr>
     </w:lvl>
   </w:abstractNum>
-  <w:abstractNum w:abstractNumId="17" w15:restartNumberingAfterBreak="0">
+  <w:abstractNum w:abstractNumId="20" w15:restartNumberingAfterBreak="0">
     <w:nsid w:val="61ED0B1D"/>
     <w:multiLevelType w:val="multilevel"/>
     <w:tmpl w:val="4F584798"/>
@@ -21586,7 +22922,7 @@
       </w:rPr>
     </w:lvl>
   </w:abstractNum>
-  <w:abstractNum w:abstractNumId="18" w15:restartNumberingAfterBreak="0">
+  <w:abstractNum w:abstractNumId="21" w15:restartNumberingAfterBreak="0">
     <w:nsid w:val="68251C5C"/>
     <w:multiLevelType w:val="hybridMultilevel"/>
     <w:tmpl w:val="2F2C1778"/>
@@ -21700,7 +23036,7 @@
       </w:rPr>
     </w:lvl>
   </w:abstractNum>
-  <w:abstractNum w:abstractNumId="19" w15:restartNumberingAfterBreak="0">
+  <w:abstractNum w:abstractNumId="22" w15:restartNumberingAfterBreak="0">
     <w:nsid w:val="689B6241"/>
     <w:multiLevelType w:val="hybridMultilevel"/>
     <w:tmpl w:val="4824FD86"/>
@@ -21813,7 +23149,7 @@
       </w:rPr>
     </w:lvl>
   </w:abstractNum>
-  <w:abstractNum w:abstractNumId="20" w15:restartNumberingAfterBreak="0">
+  <w:abstractNum w:abstractNumId="23" w15:restartNumberingAfterBreak="0">
     <w:nsid w:val="712310ED"/>
     <w:multiLevelType w:val="hybridMultilevel"/>
     <w:tmpl w:val="D15C2F7E"/>
@@ -21902,7 +23238,7 @@
       </w:pPr>
     </w:lvl>
   </w:abstractNum>
-  <w:abstractNum w:abstractNumId="21" w15:restartNumberingAfterBreak="0">
+  <w:abstractNum w:abstractNumId="24" w15:restartNumberingAfterBreak="0">
     <w:nsid w:val="765B4A37"/>
     <w:multiLevelType w:val="hybridMultilevel"/>
     <w:tmpl w:val="E4285292"/>
@@ -22015,7 +23351,120 @@
       </w:rPr>
     </w:lvl>
   </w:abstractNum>
-  <w:abstractNum w:abstractNumId="22" w15:restartNumberingAfterBreak="0">
+  <w:abstractNum w:abstractNumId="25" w15:restartNumberingAfterBreak="0">
+    <w:nsid w:val="77E43C42"/>
+    <w:multiLevelType w:val="hybridMultilevel"/>
+    <w:tmpl w:val="D6F06BAA"/>
+    <w:lvl w:ilvl="0" w:tplc="04090001">
+      <w:start w:val="1"/>
+      <w:numFmt w:val="bullet"/>
+      <w:lvlText w:val=""/>
+      <w:lvlJc w:val="left"/>
+      <w:pPr>
+        <w:ind w:left="720" w:hanging="360"/>
+      </w:pPr>
+      <w:rPr>
+        <w:rFonts w:ascii="Symbol" w:hAnsi="Symbol" w:hint="default"/>
+      </w:rPr>
+    </w:lvl>
+    <w:lvl w:ilvl="1" w:tplc="04090003" w:tentative="1">
+      <w:start w:val="1"/>
+      <w:numFmt w:val="bullet"/>
+      <w:lvlText w:val="o"/>
+      <w:lvlJc w:val="left"/>
+      <w:pPr>
+        <w:ind w:left="1440" w:hanging="360"/>
+      </w:pPr>
+      <w:rPr>
+        <w:rFonts w:ascii="Courier New" w:hAnsi="Courier New" w:cs="Courier New" w:hint="default"/>
+      </w:rPr>
+    </w:lvl>
+    <w:lvl w:ilvl="2" w:tplc="04090005" w:tentative="1">
+      <w:start w:val="1"/>
+      <w:numFmt w:val="bullet"/>
+      <w:lvlText w:val=""/>
+      <w:lvlJc w:val="left"/>
+      <w:pPr>
+        <w:ind w:left="2160" w:hanging="360"/>
+      </w:pPr>
+      <w:rPr>
+        <w:rFonts w:ascii="Wingdings" w:hAnsi="Wingdings" w:hint="default"/>
+      </w:rPr>
+    </w:lvl>
+    <w:lvl w:ilvl="3" w:tplc="04090001" w:tentative="1">
+      <w:start w:val="1"/>
+      <w:numFmt w:val="bullet"/>
+      <w:lvlText w:val=""/>
+      <w:lvlJc w:val="left"/>
+      <w:pPr>
+        <w:ind w:left="2880" w:hanging="360"/>
+      </w:pPr>
+      <w:rPr>
+        <w:rFonts w:ascii="Symbol" w:hAnsi="Symbol" w:hint="default"/>
+      </w:rPr>
+    </w:lvl>
+    <w:lvl w:ilvl="4" w:tplc="04090003" w:tentative="1">
+      <w:start w:val="1"/>
+      <w:numFmt w:val="bullet"/>
+      <w:lvlText w:val="o"/>
+      <w:lvlJc w:val="left"/>
+      <w:pPr>
+        <w:ind w:left="3600" w:hanging="360"/>
+      </w:pPr>
+      <w:rPr>
+        <w:rFonts w:ascii="Courier New" w:hAnsi="Courier New" w:cs="Courier New" w:hint="default"/>
+      </w:rPr>
+    </w:lvl>
+    <w:lvl w:ilvl="5" w:tplc="04090005" w:tentative="1">
+      <w:start w:val="1"/>
+      <w:numFmt w:val="bullet"/>
+      <w:lvlText w:val=""/>
+      <w:lvlJc w:val="left"/>
+      <w:pPr>
+        <w:ind w:left="4320" w:hanging="360"/>
+      </w:pPr>
+      <w:rPr>
+        <w:rFonts w:ascii="Wingdings" w:hAnsi="Wingdings" w:hint="default"/>
+      </w:rPr>
+    </w:lvl>
+    <w:lvl w:ilvl="6" w:tplc="04090001" w:tentative="1">
+      <w:start w:val="1"/>
+      <w:numFmt w:val="bullet"/>
+      <w:lvlText w:val=""/>
+      <w:lvlJc w:val="left"/>
+      <w:pPr>
+        <w:ind w:left="5040" w:hanging="360"/>
+      </w:pPr>
+      <w:rPr>
+        <w:rFonts w:ascii="Symbol" w:hAnsi="Symbol" w:hint="default"/>
+      </w:rPr>
+    </w:lvl>
+    <w:lvl w:ilvl="7" w:tplc="04090003" w:tentative="1">
+      <w:start w:val="1"/>
+      <w:numFmt w:val="bullet"/>
+      <w:lvlText w:val="o"/>
+      <w:lvlJc w:val="left"/>
+      <w:pPr>
+        <w:ind w:left="5760" w:hanging="360"/>
+      </w:pPr>
+      <w:rPr>
+        <w:rFonts w:ascii="Courier New" w:hAnsi="Courier New" w:cs="Courier New" w:hint="default"/>
+      </w:rPr>
+    </w:lvl>
+    <w:lvl w:ilvl="8" w:tplc="04090005" w:tentative="1">
+      <w:start w:val="1"/>
+      <w:numFmt w:val="bullet"/>
+      <w:lvlText w:val=""/>
+      <w:lvlJc w:val="left"/>
+      <w:pPr>
+        <w:ind w:left="6480" w:hanging="360"/>
+      </w:pPr>
+      <w:rPr>
+        <w:rFonts w:ascii="Wingdings" w:hAnsi="Wingdings" w:hint="default"/>
+      </w:rPr>
+    </w:lvl>
+  </w:abstractNum>
+  <w:abstractNum w:abstractNumId="26" w15:restartNumberingAfterBreak="0">
     <w:nsid w:val="7D3C4796"/>
     <w:multiLevelType w:val="multilevel"/>
     <w:tmpl w:val="4F584798"/>
@@ -22128,7 +23577,7 @@
       </w:rPr>
     </w:lvl>
   </w:abstractNum>
-  <w:abstractNum w:abstractNumId="23" w15:restartNumberingAfterBreak="0">
+  <w:abstractNum w:abstractNumId="27" w15:restartNumberingAfterBreak="0">
     <w:nsid w:val="7E0D1A49"/>
     <w:multiLevelType w:val="hybridMultilevel"/>
     <w:tmpl w:val="B15476AC"/>
@@ -22242,43 +23691,43 @@
     </w:lvl>
   </w:abstractNum>
   <w:num w:numId="1">
-    <w:abstractNumId w:val="12"/>
+    <w:abstractNumId w:val="14"/>
   </w:num>
   <w:num w:numId="2">
-    <w:abstractNumId w:val="23"/>
+    <w:abstractNumId w:val="27"/>
   </w:num>
   <w:num w:numId="3">
     <w:abstractNumId w:val="4"/>
   </w:num>
   <w:num w:numId="4">
+    <w:abstractNumId w:val="21"/>
+  </w:num>
+  <w:num w:numId="5">
+    <w:abstractNumId w:val="26"/>
+  </w:num>
+  <w:num w:numId="6">
+    <w:abstractNumId w:val="7"/>
+  </w:num>
+  <w:num w:numId="7">
+    <w:abstractNumId w:val="12"/>
+  </w:num>
+  <w:num w:numId="8">
+    <w:abstractNumId w:val="11"/>
+  </w:num>
+  <w:num w:numId="9">
+    <w:abstractNumId w:val="19"/>
+  </w:num>
+  <w:num w:numId="10">
+    <w:abstractNumId w:val="13"/>
+  </w:num>
+  <w:num w:numId="11">
+    <w:abstractNumId w:val="26"/>
+  </w:num>
+  <w:num w:numId="12">
     <w:abstractNumId w:val="18"/>
   </w:num>
-  <w:num w:numId="5">
-    <w:abstractNumId w:val="22"/>
-  </w:num>
-  <w:num w:numId="6">
-    <w:abstractNumId w:val="6"/>
-  </w:num>
-  <w:num w:numId="7">
-    <w:abstractNumId w:val="10"/>
-  </w:num>
-  <w:num w:numId="8">
-    <w:abstractNumId w:val="9"/>
-  </w:num>
-  <w:num w:numId="9">
-    <w:abstractNumId w:val="16"/>
-  </w:num>
-  <w:num w:numId="10">
-    <w:abstractNumId w:val="11"/>
-  </w:num>
-  <w:num w:numId="11">
-    <w:abstractNumId w:val="22"/>
-  </w:num>
-  <w:num w:numId="12">
-    <w:abstractNumId w:val="15"/>
-  </w:num>
   <w:num w:numId="13">
-    <w:abstractNumId w:val="15"/>
+    <w:abstractNumId w:val="18"/>
     <w:lvlOverride w:ilvl="0">
       <w:startOverride w:val="1"/>
     </w:lvlOverride>
@@ -22311,22 +23760,22 @@
     <w:abstractNumId w:val="3"/>
   </w:num>
   <w:num w:numId="15">
-    <w:abstractNumId w:val="20"/>
+    <w:abstractNumId w:val="23"/>
   </w:num>
   <w:num w:numId="16">
-    <w:abstractNumId w:val="8"/>
+    <w:abstractNumId w:val="9"/>
   </w:num>
   <w:num w:numId="17">
-    <w:abstractNumId w:val="19"/>
+    <w:abstractNumId w:val="22"/>
   </w:num>
   <w:num w:numId="18">
-    <w:abstractNumId w:val="21"/>
+    <w:abstractNumId w:val="24"/>
   </w:num>
   <w:num w:numId="19">
     <w:abstractNumId w:val="2"/>
   </w:num>
   <w:num w:numId="20">
-    <w:abstractNumId w:val="15"/>
+    <w:abstractNumId w:val="18"/>
     <w:lvlOverride w:ilvl="0">
       <w:startOverride w:val="2"/>
     </w:lvlOverride>
@@ -22356,25 +23805,25 @@
     </w:lvlOverride>
   </w:num>
   <w:num w:numId="21">
-    <w:abstractNumId w:val="14"/>
+    <w:abstractNumId w:val="16"/>
   </w:num>
   <w:num w:numId="22">
     <w:abstractNumId w:val="1"/>
   </w:num>
   <w:num w:numId="23">
-    <w:abstractNumId w:val="13"/>
+    <w:abstractNumId w:val="15"/>
   </w:num>
   <w:num w:numId="24">
     <w:abstractNumId w:val="0"/>
   </w:num>
   <w:num w:numId="25">
-    <w:abstractNumId w:val="15"/>
+    <w:abstractNumId w:val="18"/>
   </w:num>
   <w:num w:numId="26">
-    <w:abstractNumId w:val="17"/>
+    <w:abstractNumId w:val="20"/>
   </w:num>
   <w:num w:numId="27">
-    <w:abstractNumId w:val="15"/>
+    <w:abstractNumId w:val="18"/>
     <w:lvlOverride w:ilvl="0">
       <w:startOverride w:val="2"/>
     </w:lvlOverride>
@@ -22404,7 +23853,7 @@
     </w:lvlOverride>
   </w:num>
   <w:num w:numId="28">
-    <w:abstractNumId w:val="15"/>
+    <w:abstractNumId w:val="18"/>
     <w:lvlOverride w:ilvl="0">
       <w:startOverride w:val="2"/>
     </w:lvlOverride>
@@ -22434,7 +23883,7 @@
     </w:lvlOverride>
   </w:num>
   <w:num w:numId="29">
-    <w:abstractNumId w:val="15"/>
+    <w:abstractNumId w:val="18"/>
     <w:lvlOverride w:ilvl="0">
       <w:startOverride w:val="2"/>
     </w:lvlOverride>
@@ -22467,16 +23916,58 @@
     <w:abstractNumId w:val="5"/>
   </w:num>
   <w:num w:numId="31">
-    <w:abstractNumId w:val="15"/>
+    <w:abstractNumId w:val="18"/>
   </w:num>
   <w:num w:numId="32">
-    <w:abstractNumId w:val="15"/>
+    <w:abstractNumId w:val="18"/>
     <w:lvlOverride w:ilvl="0">
       <w:startOverride w:val="1"/>
     </w:lvlOverride>
   </w:num>
   <w:num w:numId="33">
-    <w:abstractNumId w:val="7"/>
+    <w:abstractNumId w:val="8"/>
+  </w:num>
+  <w:num w:numId="34">
+    <w:abstractNumId w:val="10"/>
+  </w:num>
+  <w:num w:numId="35">
+    <w:abstractNumId w:val="6"/>
+  </w:num>
+  <w:num w:numId="36">
+    <w:abstractNumId w:val="18"/>
+    <w:lvlOverride w:ilvl="0">
+      <w:startOverride w:val="2"/>
+    </w:lvlOverride>
+    <w:lvlOverride w:ilvl="1">
+      <w:startOverride w:val="3"/>
+    </w:lvlOverride>
+    <w:lvlOverride w:ilvl="2">
+      <w:startOverride w:val="1"/>
+    </w:lvlOverride>
+    <w:lvlOverride w:ilvl="3">
+      <w:startOverride w:val="1"/>
+    </w:lvlOverride>
+    <w:lvlOverride w:ilvl="4">
+      <w:startOverride w:val="1"/>
+    </w:lvlOverride>
+    <w:lvlOverride w:ilvl="5">
+      <w:startOverride w:val="1"/>
+    </w:lvlOverride>
+    <w:lvlOverride w:ilvl="6">
+      <w:startOverride w:val="1"/>
+    </w:lvlOverride>
+    <w:lvlOverride w:ilvl="7">
+      <w:startOverride w:val="1"/>
+    </w:lvlOverride>
+    <w:lvlOverride w:ilvl="8">
+      <w:startOverride w:val="1"/>
+    </w:lvlOverride>
+  </w:num>
+  <w:num w:numId="37">
+    <w:abstractNumId w:val="17"/>
+  </w:num>
+  <w:num w:numId="38">
+    <w:abstractNumId w:val="25"/>
   </w:num>
 </w:numbering>
 </file>
@@ -24389,11 +25880,19 @@
     <b:URL>https://www.anaconda.com</b:URL>
     <b:RefOrder>44</b:RefOrder>
   </b:Source>
+  <b:Source>
+    <b:Tag>PeM20</b:Tag>
+    <b:SourceType>Book</b:SourceType>
+    <b:Guid>{E2917B85-930B-4F49-ACAC-C2FCFE4ECC97}</b:Guid>
+    <b:Title>PeMS User Guide</b:Title>
+    <b:Year>2020</b:Year>
+    <b:RefOrder>45</b:RefOrder>
+  </b:Source>
 </b:Sources>
 </file>
 
 <file path=customXml/itemProps1.xml><?xml version="1.0" encoding="utf-8"?>
-<ds:datastoreItem xmlns:ds="http://schemas.openxmlformats.org/officeDocument/2006/customXml" ds:itemID="{7FF04419-27F9-497F-88FF-1A2577C7F3F6}">
+<ds:datastoreItem xmlns:ds="http://schemas.openxmlformats.org/officeDocument/2006/customXml" ds:itemID="{F230BEE2-F08C-4444-9187-F71E0B8C9A0A}">
   <ds:schemaRefs>
     <ds:schemaRef ds:uri="http://schemas.openxmlformats.org/officeDocument/2006/bibliography"/>
   </ds:schemaRefs>

</xml_diff>